<commit_message>
PMC user guide and an updated User Admin Guide
Former-commit-id: 0990379758c8f683818a2a664b12433805c923e5
</commit_message>
<xml_diff>
--- a/WebApps/MillFrame/UserGuidesMasterVersions/PRM User Administration Console User Guide.docx
+++ b/WebApps/MillFrame/UserGuidesMasterVersions/PRM User Administration Console User Guide.docx
@@ -1,6 +1,6 @@
 
 <file path=word/document.xml><?xml version="1.0" encoding="utf-8"?>
-<w:document xmlns:wpc="http://schemas.microsoft.com/office/word/2010/wordprocessingCanvas" xmlns:mc="http://schemas.openxmlformats.org/markup-compatibility/2006" xmlns:o="urn:schemas-microsoft-com:office:office" xmlns:r="http://schemas.openxmlformats.org/officeDocument/2006/relationships" xmlns:m="http://schemas.openxmlformats.org/officeDocument/2006/math" xmlns:v="urn:schemas-microsoft-com:vml" xmlns:wp14="http://schemas.microsoft.com/office/word/2010/wordprocessingDrawing" xmlns:wp="http://schemas.openxmlformats.org/drawingml/2006/wordprocessingDrawing" xmlns:w10="urn:schemas-microsoft-com:office:word" xmlns:w="http://schemas.openxmlformats.org/wordprocessingml/2006/main" xmlns:w14="http://schemas.microsoft.com/office/word/2010/wordml" xmlns:w15="http://schemas.microsoft.com/office/word/2012/wordml" xmlns:wpg="http://schemas.microsoft.com/office/word/2010/wordprocessingGroup" xmlns:wpi="http://schemas.microsoft.com/office/word/2010/wordprocessingInk" xmlns:wne="http://schemas.microsoft.com/office/word/2006/wordml" xmlns:wps="http://schemas.microsoft.com/office/word/2010/wordprocessingShape" mc:Ignorable="w14 w15 wp14">
+<w:document xmlns:wpc="http://schemas.microsoft.com/office/word/2010/wordprocessingCanvas" xmlns:cx="http://schemas.microsoft.com/office/drawing/2014/chartex" xmlns:cx1="http://schemas.microsoft.com/office/drawing/2015/9/8/chartex" xmlns:mc="http://schemas.openxmlformats.org/markup-compatibility/2006" xmlns:o="urn:schemas-microsoft-com:office:office" xmlns:r="http://schemas.openxmlformats.org/officeDocument/2006/relationships" xmlns:m="http://schemas.openxmlformats.org/officeDocument/2006/math" xmlns:v="urn:schemas-microsoft-com:vml" xmlns:wp14="http://schemas.microsoft.com/office/word/2010/wordprocessingDrawing" xmlns:wp="http://schemas.openxmlformats.org/drawingml/2006/wordprocessingDrawing" xmlns:w10="urn:schemas-microsoft-com:office:word" xmlns:w="http://schemas.openxmlformats.org/wordprocessingml/2006/main" xmlns:w14="http://schemas.microsoft.com/office/word/2010/wordml" xmlns:w15="http://schemas.microsoft.com/office/word/2012/wordml" xmlns:w16se="http://schemas.microsoft.com/office/word/2015/wordml/symex" xmlns:wpg="http://schemas.microsoft.com/office/word/2010/wordprocessingGroup" xmlns:wpi="http://schemas.microsoft.com/office/word/2010/wordprocessingInk" xmlns:wne="http://schemas.microsoft.com/office/word/2006/wordml" xmlns:wps="http://schemas.microsoft.com/office/word/2010/wordprocessingShape" mc:Ignorable="w14 w15 w16se wp14">
   <w:body>
     <w:p>
       <w:pPr>
@@ -3687,19 +3687,7 @@
         <w:rPr>
           <w:rFonts w:ascii="Arial" w:hAnsi="Arial" w:cs="Arial"/>
         </w:rPr>
-        <w:t xml:space="preserve">The Email Broadcast module is a place where individual and mass emails from Milliman </w:t>
-      </w:r>
-      <w:r>
-        <w:rPr>
-          <w:rFonts w:ascii="Arial" w:hAnsi="Arial" w:cs="Arial"/>
-        </w:rPr>
-        <w:t>PRM</w:t>
-      </w:r>
-      <w:r>
-        <w:rPr>
-          <w:rFonts w:ascii="Arial" w:hAnsi="Arial" w:cs="Arial"/>
-        </w:rPr>
-        <w:t xml:space="preserve"> Support may be sent to clients. In addition to the </w:t>
+        <w:t xml:space="preserve">The Email Broadcast module is a place where individual and mass emails from Milliman HCIntel Support may be sent to clients. In addition to the </w:t>
       </w:r>
       <w:r>
         <w:rPr>
@@ -3719,8 +3707,6 @@
         </w:rPr>
         <w:t xml:space="preserve"> </w:t>
       </w:r>
-      <w:bookmarkStart w:id="1" w:name="_GoBack"/>
-      <w:bookmarkEnd w:id="1"/>
     </w:p>
     <w:p>
       <w:pPr>
@@ -3807,8 +3793,8 @@
           <w:szCs w:val="22"/>
         </w:rPr>
       </w:pPr>
-      <w:bookmarkStart w:id="2" w:name="_Locked:"/>
-      <w:bookmarkEnd w:id="2"/>
+      <w:bookmarkStart w:id="1" w:name="_Locked:"/>
+      <w:bookmarkEnd w:id="1"/>
       <w:r>
         <w:rPr>
           <w:rFonts w:ascii="Arial" w:hAnsi="Arial" w:cs="Arial"/>
@@ -3975,8 +3961,8 @@
           <w:szCs w:val="22"/>
         </w:rPr>
       </w:pPr>
-      <w:bookmarkStart w:id="3" w:name="_Logged_In:"/>
-      <w:bookmarkEnd w:id="3"/>
+      <w:bookmarkStart w:id="2" w:name="_Logged_In:"/>
+      <w:bookmarkEnd w:id="2"/>
       <w:r>
         <w:rPr>
           <w:rFonts w:ascii="Arial" w:hAnsi="Arial" w:cs="Arial"/>
@@ -4388,10 +4374,7 @@
     <w:p>
       <w:pPr>
         <w:rPr>
-          <w:rFonts w:ascii="Arial" w:eastAsia="Times New Roman" w:hAnsi="Arial" w:cs="Arial"/>
-          <w:b/>
-          <w:bCs/>
-          <w:color w:val="000000"/>
+          <w:rFonts w:ascii="Arial" w:hAnsi="Arial" w:cs="Arial"/>
         </w:rPr>
       </w:pPr>
       <w:r>
@@ -4450,6 +4433,14 @@
         </w:rPr>
         <w:t xml:space="preserve"> generated.</w:t>
       </w:r>
+    </w:p>
+    <w:p>
+      <w:pPr>
+        <w:rPr>
+          <w:rFonts w:ascii="Arial" w:hAnsi="Arial" w:cs="Arial"/>
+          <w:noProof/>
+        </w:rPr>
+      </w:pPr>
       <w:r>
         <w:rPr>
           <w:rFonts w:ascii="Arial" w:hAnsi="Arial" w:cs="Arial"/>
@@ -4496,14 +4487,21 @@
           <w:rFonts w:ascii="Arial" w:hAnsi="Arial" w:cs="Arial"/>
           <w:noProof/>
         </w:rPr>
+        <w:t xml:space="preserve"> </w:t>
+      </w:r>
+    </w:p>
+    <w:p>
+      <w:pPr>
+        <w:rPr>
+          <w:rFonts w:ascii="Arial" w:hAnsi="Arial" w:cs="Arial"/>
+        </w:rPr>
+      </w:pPr>
+      <w:r>
+        <w:rPr>
+          <w:rFonts w:ascii="Arial" w:hAnsi="Arial" w:cs="Arial"/>
+          <w:noProof/>
+        </w:rPr>
         <w:lastRenderedPageBreak/>
-        <w:t xml:space="preserve"> </w:t>
-      </w:r>
-      <w:r>
-        <w:rPr>
-          <w:rFonts w:ascii="Arial" w:hAnsi="Arial" w:cs="Arial"/>
-          <w:noProof/>
-        </w:rPr>
         <w:t xml:space="preserve">In this </w:t>
       </w:r>
       <w:r>
@@ -6331,33 +6329,27 @@
       <w:pPr>
         <w:spacing w:before="100" w:beforeAutospacing="1" w:after="100" w:afterAutospacing="1" w:line="240" w:lineRule="auto"/>
         <w:rPr>
-          <w:noProof/>
-        </w:rPr>
-      </w:pPr>
-      <w:r>
-        <w:rPr>
           <w:rFonts w:ascii="Arial" w:eastAsia="Times New Roman" w:hAnsi="Arial" w:cs="Arial"/>
           <w:bCs/>
           <w:color w:val="000000"/>
         </w:rPr>
-        <w:t xml:space="preserve">Arrow buttons allow the administrator to add or remove groups to the </w:t>
-      </w:r>
-      <w:r>
-        <w:rPr>
-          <w:rFonts w:ascii="Arial" w:eastAsia="Times New Roman" w:hAnsi="Arial" w:cs="Arial"/>
-          <w:b/>
+      </w:pPr>
+      <w:r>
+        <w:rPr>
+          <w:rFonts w:ascii="Arial" w:eastAsia="Times New Roman" w:hAnsi="Arial" w:cs="Arial"/>
           <w:bCs/>
           <w:color w:val="000000"/>
         </w:rPr>
-        <w:t>Super Group</w:t>
-      </w:r>
-      <w:r>
-        <w:rPr>
-          <w:rFonts w:ascii="Arial" w:eastAsia="Times New Roman" w:hAnsi="Arial" w:cs="Arial"/>
+        <w:t xml:space="preserve">Arrow buttons allow the administrator to add or remove groups to the </w:t>
+      </w:r>
+      <w:r>
+        <w:rPr>
+          <w:rFonts w:ascii="Arial" w:eastAsia="Times New Roman" w:hAnsi="Arial" w:cs="Arial"/>
+          <w:b/>
           <w:bCs/>
           <w:color w:val="000000"/>
         </w:rPr>
-        <w:t xml:space="preserve">, and add and remove </w:t>
+        <w:t>Super Group</w:t>
       </w:r>
       <w:r>
         <w:rPr>
@@ -6365,7 +6357,7 @@
           <w:bCs/>
           <w:color w:val="000000"/>
         </w:rPr>
-        <w:t>C</w:t>
+        <w:t xml:space="preserve">, and add and remove </w:t>
       </w:r>
       <w:r>
         <w:rPr>
@@ -6373,7 +6365,7 @@
           <w:bCs/>
           <w:color w:val="000000"/>
         </w:rPr>
-        <w:t xml:space="preserve">lient </w:t>
+        <w:t>C</w:t>
       </w:r>
       <w:r>
         <w:rPr>
@@ -6381,7 +6373,7 @@
           <w:bCs/>
           <w:color w:val="000000"/>
         </w:rPr>
-        <w:t>A</w:t>
+        <w:t xml:space="preserve">lient </w:t>
       </w:r>
       <w:r>
         <w:rPr>
@@ -6389,7 +6381,7 @@
           <w:bCs/>
           <w:color w:val="000000"/>
         </w:rPr>
-        <w:t>dmins</w:t>
+        <w:t>A</w:t>
       </w:r>
       <w:r>
         <w:rPr>
@@ -6397,7 +6389,7 @@
           <w:bCs/>
           <w:color w:val="000000"/>
         </w:rPr>
-        <w:t xml:space="preserve"> (future functionality),</w:t>
+        <w:t>dmins</w:t>
       </w:r>
       <w:r>
         <w:rPr>
@@ -6405,7 +6397,7 @@
           <w:bCs/>
           <w:color w:val="000000"/>
         </w:rPr>
-        <w:t xml:space="preserve"> and </w:t>
+        <w:t xml:space="preserve"> (future functionality),</w:t>
       </w:r>
       <w:r>
         <w:rPr>
@@ -6413,7 +6405,7 @@
           <w:bCs/>
           <w:color w:val="000000"/>
         </w:rPr>
-        <w:t>C</w:t>
+        <w:t xml:space="preserve"> and </w:t>
       </w:r>
       <w:r>
         <w:rPr>
@@ -6421,7 +6413,7 @@
           <w:bCs/>
           <w:color w:val="000000"/>
         </w:rPr>
-        <w:t xml:space="preserve">lient </w:t>
+        <w:t>C</w:t>
       </w:r>
       <w:r>
         <w:rPr>
@@ -6429,7 +6421,7 @@
           <w:bCs/>
           <w:color w:val="000000"/>
         </w:rPr>
-        <w:t>P</w:t>
+        <w:t xml:space="preserve">lient </w:t>
       </w:r>
       <w:r>
         <w:rPr>
@@ -6437,7 +6429,7 @@
           <w:bCs/>
           <w:color w:val="000000"/>
         </w:rPr>
-        <w:t xml:space="preserve">ublishers access to </w:t>
+        <w:t>P</w:t>
       </w:r>
       <w:r>
         <w:rPr>
@@ -6445,24 +6437,24 @@
           <w:bCs/>
           <w:color w:val="000000"/>
         </w:rPr>
-        <w:t>the</w:t>
-      </w:r>
-      <w:r>
-        <w:rPr>
-          <w:rFonts w:ascii="Arial" w:eastAsia="Times New Roman" w:hAnsi="Arial" w:cs="Arial"/>
-          <w:b/>
+        <w:t xml:space="preserve">ublishers access to </w:t>
+      </w:r>
+      <w:r>
+        <w:rPr>
+          <w:rFonts w:ascii="Arial" w:eastAsia="Times New Roman" w:hAnsi="Arial" w:cs="Arial"/>
           <w:bCs/>
           <w:color w:val="000000"/>
         </w:rPr>
-        <w:t xml:space="preserve"> Super Group</w:t>
-      </w:r>
-      <w:r>
-        <w:rPr>
-          <w:rFonts w:ascii="Arial" w:eastAsia="Times New Roman" w:hAnsi="Arial" w:cs="Arial"/>
+        <w:t>the</w:t>
+      </w:r>
+      <w:r>
+        <w:rPr>
+          <w:rFonts w:ascii="Arial" w:eastAsia="Times New Roman" w:hAnsi="Arial" w:cs="Arial"/>
+          <w:b/>
           <w:bCs/>
           <w:color w:val="000000"/>
         </w:rPr>
-        <w:t>.</w:t>
+        <w:t xml:space="preserve"> Super Group</w:t>
       </w:r>
       <w:r>
         <w:rPr>
@@ -6470,7 +6462,7 @@
           <w:bCs/>
           <w:color w:val="000000"/>
         </w:rPr>
-        <w:t xml:space="preserve"> </w:t>
+        <w:t>.</w:t>
       </w:r>
       <w:r>
         <w:rPr>
@@ -6478,16 +6470,15 @@
           <w:bCs/>
           <w:color w:val="000000"/>
         </w:rPr>
-        <w:t xml:space="preserve">Note; </w:t>
-      </w:r>
-      <w:r>
-        <w:rPr>
-          <w:rFonts w:ascii="Arial" w:eastAsia="Times New Roman" w:hAnsi="Arial" w:cs="Arial"/>
-          <w:b/>
+        <w:t xml:space="preserve"> </w:t>
+      </w:r>
+      <w:r>
+        <w:rPr>
+          <w:rFonts w:ascii="Arial" w:eastAsia="Times New Roman" w:hAnsi="Arial" w:cs="Arial"/>
           <w:bCs/>
           <w:color w:val="000000"/>
         </w:rPr>
-        <w:t xml:space="preserve">Set </w:t>
+        <w:t xml:space="preserve">Note; </w:t>
       </w:r>
       <w:r>
         <w:rPr>
@@ -6496,7 +6487,7 @@
           <w:bCs/>
           <w:color w:val="000000"/>
         </w:rPr>
-        <w:t>a user as a Client Administrator</w:t>
+        <w:t xml:space="preserve">Set </w:t>
       </w:r>
       <w:r>
         <w:rPr>
@@ -6505,16 +6496,35 @@
           <w:bCs/>
           <w:color w:val="000000"/>
         </w:rPr>
-        <w:t xml:space="preserve"> for a Super Group</w:t>
-      </w:r>
-      <w:r>
-        <w:rPr>
-          <w:rFonts w:ascii="Arial" w:eastAsia="Times New Roman" w:hAnsi="Arial" w:cs="Arial"/>
+        <w:t>a user as a Client Administrator</w:t>
+      </w:r>
+      <w:r>
+        <w:rPr>
+          <w:rFonts w:ascii="Arial" w:eastAsia="Times New Roman" w:hAnsi="Arial" w:cs="Arial"/>
+          <w:b/>
           <w:bCs/>
           <w:color w:val="000000"/>
         </w:rPr>
+        <w:t xml:space="preserve"> for a Super Group</w:t>
+      </w:r>
+      <w:r>
+        <w:rPr>
+          <w:rFonts w:ascii="Arial" w:eastAsia="Times New Roman" w:hAnsi="Arial" w:cs="Arial"/>
+          <w:bCs/>
+          <w:color w:val="000000"/>
+        </w:rPr>
         <w:t xml:space="preserve"> functionality will be available in future release.</w:t>
       </w:r>
+    </w:p>
+    <w:p>
+      <w:pPr>
+        <w:spacing w:before="100" w:beforeAutospacing="1" w:after="100" w:afterAutospacing="1" w:line="240" w:lineRule="auto"/>
+        <w:rPr>
+          <w:noProof/>
+        </w:rPr>
+      </w:pPr>
+      <w:bookmarkStart w:id="3" w:name="_GoBack"/>
+      <w:bookmarkEnd w:id="3"/>
     </w:p>
     <w:p>
       <w:pPr>
@@ -6572,9 +6582,7 @@
         <w:spacing w:before="100" w:beforeAutospacing="1" w:after="100" w:afterAutospacing="1" w:line="240" w:lineRule="auto"/>
         <w:rPr>
           <w:rFonts w:ascii="Arial" w:eastAsia="Times New Roman" w:hAnsi="Arial" w:cs="Arial"/>
-          <w:b/>
           <w:bCs/>
-          <w:i/>
           <w:color w:val="000000"/>
         </w:rPr>
       </w:pPr>
@@ -6619,7 +6627,7 @@
 </file>
 
 <file path=word/endnotes.xml><?xml version="1.0" encoding="utf-8"?>
-<w:endnotes xmlns:wpc="http://schemas.microsoft.com/office/word/2010/wordprocessingCanvas" xmlns:mc="http://schemas.openxmlformats.org/markup-compatibility/2006" xmlns:o="urn:schemas-microsoft-com:office:office" xmlns:r="http://schemas.openxmlformats.org/officeDocument/2006/relationships" xmlns:m="http://schemas.openxmlformats.org/officeDocument/2006/math" xmlns:v="urn:schemas-microsoft-com:vml" xmlns:wp14="http://schemas.microsoft.com/office/word/2010/wordprocessingDrawing" xmlns:wp="http://schemas.openxmlformats.org/drawingml/2006/wordprocessingDrawing" xmlns:w10="urn:schemas-microsoft-com:office:word" xmlns:w="http://schemas.openxmlformats.org/wordprocessingml/2006/main" xmlns:w14="http://schemas.microsoft.com/office/word/2010/wordml" xmlns:w15="http://schemas.microsoft.com/office/word/2012/wordml" xmlns:wpg="http://schemas.microsoft.com/office/word/2010/wordprocessingGroup" xmlns:wpi="http://schemas.microsoft.com/office/word/2010/wordprocessingInk" xmlns:wne="http://schemas.microsoft.com/office/word/2006/wordml" xmlns:wps="http://schemas.microsoft.com/office/word/2010/wordprocessingShape" mc:Ignorable="w14 w15 wp14">
+<w:endnotes xmlns:wpc="http://schemas.microsoft.com/office/word/2010/wordprocessingCanvas" xmlns:cx="http://schemas.microsoft.com/office/drawing/2014/chartex" xmlns:cx1="http://schemas.microsoft.com/office/drawing/2015/9/8/chartex" xmlns:mc="http://schemas.openxmlformats.org/markup-compatibility/2006" xmlns:o="urn:schemas-microsoft-com:office:office" xmlns:r="http://schemas.openxmlformats.org/officeDocument/2006/relationships" xmlns:m="http://schemas.openxmlformats.org/officeDocument/2006/math" xmlns:v="urn:schemas-microsoft-com:vml" xmlns:wp14="http://schemas.microsoft.com/office/word/2010/wordprocessingDrawing" xmlns:wp="http://schemas.openxmlformats.org/drawingml/2006/wordprocessingDrawing" xmlns:w10="urn:schemas-microsoft-com:office:word" xmlns:w="http://schemas.openxmlformats.org/wordprocessingml/2006/main" xmlns:w14="http://schemas.microsoft.com/office/word/2010/wordml" xmlns:w15="http://schemas.microsoft.com/office/word/2012/wordml" xmlns:w16se="http://schemas.microsoft.com/office/word/2015/wordml/symex" xmlns:wpg="http://schemas.microsoft.com/office/word/2010/wordprocessingGroup" xmlns:wpi="http://schemas.microsoft.com/office/word/2010/wordprocessingInk" xmlns:wne="http://schemas.microsoft.com/office/word/2006/wordml" xmlns:wps="http://schemas.microsoft.com/office/word/2010/wordprocessingShape" mc:Ignorable="w14 w15 w16se wp14">
   <w:endnote w:type="separator" w:id="-1">
     <w:p>
       <w:pPr>
@@ -6644,7 +6652,7 @@
 </file>
 
 <file path=word/footnotes.xml><?xml version="1.0" encoding="utf-8"?>
-<w:footnotes xmlns:wpc="http://schemas.microsoft.com/office/word/2010/wordprocessingCanvas" xmlns:mc="http://schemas.openxmlformats.org/markup-compatibility/2006" xmlns:o="urn:schemas-microsoft-com:office:office" xmlns:r="http://schemas.openxmlformats.org/officeDocument/2006/relationships" xmlns:m="http://schemas.openxmlformats.org/officeDocument/2006/math" xmlns:v="urn:schemas-microsoft-com:vml" xmlns:wp14="http://schemas.microsoft.com/office/word/2010/wordprocessingDrawing" xmlns:wp="http://schemas.openxmlformats.org/drawingml/2006/wordprocessingDrawing" xmlns:w10="urn:schemas-microsoft-com:office:word" xmlns:w="http://schemas.openxmlformats.org/wordprocessingml/2006/main" xmlns:w14="http://schemas.microsoft.com/office/word/2010/wordml" xmlns:w15="http://schemas.microsoft.com/office/word/2012/wordml" xmlns:wpg="http://schemas.microsoft.com/office/word/2010/wordprocessingGroup" xmlns:wpi="http://schemas.microsoft.com/office/word/2010/wordprocessingInk" xmlns:wne="http://schemas.microsoft.com/office/word/2006/wordml" xmlns:wps="http://schemas.microsoft.com/office/word/2010/wordprocessingShape" mc:Ignorable="w14 w15 wp14">
+<w:footnotes xmlns:wpc="http://schemas.microsoft.com/office/word/2010/wordprocessingCanvas" xmlns:cx="http://schemas.microsoft.com/office/drawing/2014/chartex" xmlns:cx1="http://schemas.microsoft.com/office/drawing/2015/9/8/chartex" xmlns:mc="http://schemas.openxmlformats.org/markup-compatibility/2006" xmlns:o="urn:schemas-microsoft-com:office:office" xmlns:r="http://schemas.openxmlformats.org/officeDocument/2006/relationships" xmlns:m="http://schemas.openxmlformats.org/officeDocument/2006/math" xmlns:v="urn:schemas-microsoft-com:vml" xmlns:wp14="http://schemas.microsoft.com/office/word/2010/wordprocessingDrawing" xmlns:wp="http://schemas.openxmlformats.org/drawingml/2006/wordprocessingDrawing" xmlns:w10="urn:schemas-microsoft-com:office:word" xmlns:w="http://schemas.openxmlformats.org/wordprocessingml/2006/main" xmlns:w14="http://schemas.microsoft.com/office/word/2010/wordml" xmlns:w15="http://schemas.microsoft.com/office/word/2012/wordml" xmlns:w16se="http://schemas.microsoft.com/office/word/2015/wordml/symex" xmlns:wpg="http://schemas.microsoft.com/office/word/2010/wordprocessingGroup" xmlns:wpi="http://schemas.microsoft.com/office/word/2010/wordprocessingInk" xmlns:wne="http://schemas.microsoft.com/office/word/2006/wordml" xmlns:wps="http://schemas.microsoft.com/office/word/2010/wordprocessingShape" mc:Ignorable="w14 w15 w16se wp14">
   <w:footnote w:type="separator" w:id="-1">
     <w:p>
       <w:pPr>
@@ -6669,7 +6677,7 @@
 </file>
 
 <file path=word/numbering.xml><?xml version="1.0" encoding="utf-8"?>
-<w:numbering xmlns:wpc="http://schemas.microsoft.com/office/word/2010/wordprocessingCanvas" xmlns:mc="http://schemas.openxmlformats.org/markup-compatibility/2006" xmlns:o="urn:schemas-microsoft-com:office:office" xmlns:r="http://schemas.openxmlformats.org/officeDocument/2006/relationships" xmlns:m="http://schemas.openxmlformats.org/officeDocument/2006/math" xmlns:v="urn:schemas-microsoft-com:vml" xmlns:wp14="http://schemas.microsoft.com/office/word/2010/wordprocessingDrawing" xmlns:wp="http://schemas.openxmlformats.org/drawingml/2006/wordprocessingDrawing" xmlns:w10="urn:schemas-microsoft-com:office:word" xmlns:w="http://schemas.openxmlformats.org/wordprocessingml/2006/main" xmlns:w14="http://schemas.microsoft.com/office/word/2010/wordml" xmlns:w15="http://schemas.microsoft.com/office/word/2012/wordml" xmlns:wpg="http://schemas.microsoft.com/office/word/2010/wordprocessingGroup" xmlns:wpi="http://schemas.microsoft.com/office/word/2010/wordprocessingInk" xmlns:wne="http://schemas.microsoft.com/office/word/2006/wordml" xmlns:wps="http://schemas.microsoft.com/office/word/2010/wordprocessingShape" mc:Ignorable="w14 w15 wp14">
+<w:numbering xmlns:wpc="http://schemas.microsoft.com/office/word/2010/wordprocessingCanvas" xmlns:cx="http://schemas.microsoft.com/office/drawing/2014/chartex" xmlns:cx1="http://schemas.microsoft.com/office/drawing/2015/9/8/chartex" xmlns:mc="http://schemas.openxmlformats.org/markup-compatibility/2006" xmlns:o="urn:schemas-microsoft-com:office:office" xmlns:r="http://schemas.openxmlformats.org/officeDocument/2006/relationships" xmlns:m="http://schemas.openxmlformats.org/officeDocument/2006/math" xmlns:v="urn:schemas-microsoft-com:vml" xmlns:wp14="http://schemas.microsoft.com/office/word/2010/wordprocessingDrawing" xmlns:wp="http://schemas.openxmlformats.org/drawingml/2006/wordprocessingDrawing" xmlns:w10="urn:schemas-microsoft-com:office:word" xmlns:w="http://schemas.openxmlformats.org/wordprocessingml/2006/main" xmlns:w14="http://schemas.microsoft.com/office/word/2010/wordml" xmlns:w15="http://schemas.microsoft.com/office/word/2012/wordml" xmlns:w16se="http://schemas.microsoft.com/office/word/2015/wordml/symex" xmlns:wpg="http://schemas.microsoft.com/office/word/2010/wordprocessingGroup" xmlns:wpi="http://schemas.microsoft.com/office/word/2010/wordprocessingInk" xmlns:wne="http://schemas.microsoft.com/office/word/2006/wordml" xmlns:wps="http://schemas.microsoft.com/office/word/2010/wordprocessingShape" mc:Ignorable="w14 w15 w16se wp14">
   <w:abstractNum w:abstractNumId="0" w15:restartNumberingAfterBreak="0">
     <w:nsid w:val="00777659"/>
     <w:multiLevelType w:val="hybridMultilevel"/>
@@ -8451,7 +8459,7 @@
 </file>
 
 <file path=word/styles.xml><?xml version="1.0" encoding="utf-8"?>
-<w:styles xmlns:mc="http://schemas.openxmlformats.org/markup-compatibility/2006" xmlns:r="http://schemas.openxmlformats.org/officeDocument/2006/relationships" xmlns:w="http://schemas.openxmlformats.org/wordprocessingml/2006/main" xmlns:w14="http://schemas.microsoft.com/office/word/2010/wordml" xmlns:w15="http://schemas.microsoft.com/office/word/2012/wordml" mc:Ignorable="w14 w15">
+<w:styles xmlns:mc="http://schemas.openxmlformats.org/markup-compatibility/2006" xmlns:r="http://schemas.openxmlformats.org/officeDocument/2006/relationships" xmlns:w="http://schemas.openxmlformats.org/wordprocessingml/2006/main" xmlns:w14="http://schemas.microsoft.com/office/word/2010/wordml" xmlns:w15="http://schemas.microsoft.com/office/word/2012/wordml" xmlns:w16se="http://schemas.microsoft.com/office/word/2015/wordml/symex" mc:Ignorable="w14 w15 w16se">
   <w:docDefaults>
     <w:rPrDefault>
       <w:rPr>

</xml_diff>

<commit_message>
Updated User Admin Guide to address comments
Added short paragraph on navigation in UI and answered some questions (word comments)


Former-commit-id: b071a9c2b0268543ef6e4dc9b344b87faffdd4a3
</commit_message>
<xml_diff>
--- a/WebApps/MillFrame/UserGuidesMasterVersions/PRM User Administration Console User Guide.docx
+++ b/WebApps/MillFrame/UserGuidesMasterVersions/PRM User Administration Console User Guide.docx
@@ -1,6 +1,6 @@
 
 <file path=word/document.xml><?xml version="1.0" encoding="utf-8"?>
-<w:document xmlns:wpc="http://schemas.microsoft.com/office/word/2010/wordprocessingCanvas" xmlns:mc="http://schemas.openxmlformats.org/markup-compatibility/2006" xmlns:o="urn:schemas-microsoft-com:office:office" xmlns:r="http://schemas.openxmlformats.org/officeDocument/2006/relationships" xmlns:m="http://schemas.openxmlformats.org/officeDocument/2006/math" xmlns:v="urn:schemas-microsoft-com:vml" xmlns:wp14="http://schemas.microsoft.com/office/word/2010/wordprocessingDrawing" xmlns:wp="http://schemas.openxmlformats.org/drawingml/2006/wordprocessingDrawing" xmlns:w10="urn:schemas-microsoft-com:office:word" xmlns:w="http://schemas.openxmlformats.org/wordprocessingml/2006/main" xmlns:w14="http://schemas.microsoft.com/office/word/2010/wordml" xmlns:w15="http://schemas.microsoft.com/office/word/2012/wordml" xmlns:wpg="http://schemas.microsoft.com/office/word/2010/wordprocessingGroup" xmlns:wpi="http://schemas.microsoft.com/office/word/2010/wordprocessingInk" xmlns:wne="http://schemas.microsoft.com/office/word/2006/wordml" xmlns:wps="http://schemas.microsoft.com/office/word/2010/wordprocessingShape" mc:Ignorable="w14 w15 wp14">
+<w:document xmlns:wpc="http://schemas.microsoft.com/office/word/2010/wordprocessingCanvas" xmlns:cx="http://schemas.microsoft.com/office/drawing/2014/chartex" xmlns:cx1="http://schemas.microsoft.com/office/drawing/2015/9/8/chartex" xmlns:mc="http://schemas.openxmlformats.org/markup-compatibility/2006" xmlns:o="urn:schemas-microsoft-com:office:office" xmlns:r="http://schemas.openxmlformats.org/officeDocument/2006/relationships" xmlns:m="http://schemas.openxmlformats.org/officeDocument/2006/math" xmlns:v="urn:schemas-microsoft-com:vml" xmlns:wp14="http://schemas.microsoft.com/office/word/2010/wordprocessingDrawing" xmlns:wp="http://schemas.openxmlformats.org/drawingml/2006/wordprocessingDrawing" xmlns:w10="urn:schemas-microsoft-com:office:word" xmlns:w="http://schemas.openxmlformats.org/wordprocessingml/2006/main" xmlns:w14="http://schemas.microsoft.com/office/word/2010/wordml" xmlns:w15="http://schemas.microsoft.com/office/word/2012/wordml" xmlns:w16se="http://schemas.microsoft.com/office/word/2015/wordml/symex" xmlns:wpg="http://schemas.microsoft.com/office/word/2010/wordprocessingGroup" xmlns:wpi="http://schemas.microsoft.com/office/word/2010/wordprocessingInk" xmlns:wne="http://schemas.microsoft.com/office/word/2006/wordml" xmlns:wps="http://schemas.microsoft.com/office/word/2010/wordprocessingShape" mc:Ignorable="w14 w15 w16se wp14">
   <w:body>
     <w:p>
       <w:pPr>
@@ -257,7 +257,7 @@
         </w:rPr>
         <w:t xml:space="preserve"> </w:t>
       </w:r>
-      <w:hyperlink r:id="rId7" w:history="1">
+      <w:hyperlink r:id="rId8" w:history="1">
         <w:r>
           <w:rPr>
             <w:rStyle w:val="Hyperlink"/>
@@ -486,7 +486,7 @@
         </w:rPr>
         <w:t>If you are having any technical difficulty with the product, please contact our technical support team by email: </w:t>
       </w:r>
-      <w:hyperlink r:id="rId8" w:history="1">
+      <w:hyperlink r:id="rId9" w:history="1">
         <w:r>
           <w:rPr>
             <w:rFonts w:ascii="Arial" w:eastAsia="Times New Roman" w:hAnsi="Arial" w:cs="Arial"/>
@@ -526,8 +526,6 @@
           <w:szCs w:val="22"/>
         </w:rPr>
       </w:pPr>
-      <w:bookmarkStart w:id="0" w:name="_GoBack"/>
-      <w:bookmarkEnd w:id="0"/>
       <w:r>
         <w:rPr>
           <w:rFonts w:ascii="Arial" w:hAnsi="Arial" w:cs="Arial"/>
@@ -920,7 +918,7 @@
                     <pic:cNvPicPr/>
                   </pic:nvPicPr>
                   <pic:blipFill>
-                    <a:blip r:embed="rId9"/>
+                    <a:blip r:embed="rId10"/>
                     <a:stretch>
                       <a:fillRect/>
                     </a:stretch>
@@ -1021,7 +1019,7 @@
                     </pic:cNvPicPr>
                   </pic:nvPicPr>
                   <pic:blipFill>
-                    <a:blip r:embed="rId10">
+                    <a:blip r:embed="rId11">
                       <a:extLst>
                         <a:ext uri="{28A0092B-C50C-407E-A947-70E740481C1C}">
                           <a14:useLocalDpi xmlns:a14="http://schemas.microsoft.com/office/drawing/2010/main" val="0"/>
@@ -1054,12 +1052,57 @@
       <w:pPr>
         <w:pStyle w:val="Heading2"/>
         <w:rPr>
+          <w:ins w:id="0" w:author="Van Nanney" w:date="2017-02-15T08:56:00Z"/>
           <w:rFonts w:ascii="Arial" w:hAnsi="Arial" w:cs="Arial"/>
           <w:b w:val="0"/>
           <w:sz w:val="22"/>
           <w:szCs w:val="22"/>
         </w:rPr>
       </w:pPr>
+      <w:ins w:id="1" w:author="Van Nanney" w:date="2017-02-15T08:56:00Z">
+        <w:r>
+          <w:rPr>
+            <w:rFonts w:ascii="Arial" w:hAnsi="Arial" w:cs="Arial"/>
+            <w:b w:val="0"/>
+            <w:sz w:val="22"/>
+            <w:szCs w:val="22"/>
+          </w:rPr>
+          <w:t xml:space="preserve">The initial view of the user administrator console will present two methods for navigation to other parts of the application.  Buttons and a drop down menu – selection of items in the drop </w:t>
+        </w:r>
+        <w:commentRangeStart w:id="2"/>
+        <w:r>
+          <w:rPr>
+            <w:rFonts w:ascii="Arial" w:hAnsi="Arial" w:cs="Arial"/>
+            <w:b w:val="0"/>
+            <w:sz w:val="22"/>
+            <w:szCs w:val="22"/>
+          </w:rPr>
+          <w:t>down</w:t>
+        </w:r>
+      </w:ins>
+      <w:commentRangeEnd w:id="2"/>
+      <w:ins w:id="3" w:author="Van Nanney" w:date="2017-02-15T08:57:00Z">
+        <w:r>
+          <w:rPr>
+            <w:rStyle w:val="CommentReference"/>
+            <w:rFonts w:asciiTheme="minorHAnsi" w:eastAsiaTheme="minorHAnsi" w:hAnsiTheme="minorHAnsi" w:cstheme="minorBidi"/>
+            <w:b w:val="0"/>
+            <w:bCs w:val="0"/>
+          </w:rPr>
+          <w:commentReference w:id="2"/>
+        </w:r>
+      </w:ins>
+      <w:ins w:id="4" w:author="Van Nanney" w:date="2017-02-15T08:56:00Z">
+        <w:r>
+          <w:rPr>
+            <w:rFonts w:ascii="Arial" w:hAnsi="Arial" w:cs="Arial"/>
+            <w:b w:val="0"/>
+            <w:sz w:val="22"/>
+            <w:szCs w:val="22"/>
+          </w:rPr>
+          <w:t xml:space="preserve"> or the buttons will result in navigating to the same pages.  If you wish to return the initial view (with buttons) click once on the drop down menu, it will return to the initial page.</w:t>
+        </w:r>
+      </w:ins>
     </w:p>
     <w:p>
       <w:pPr>
@@ -1071,6 +1114,17 @@
           <w:szCs w:val="22"/>
         </w:rPr>
       </w:pPr>
+    </w:p>
+    <w:p>
+      <w:pPr>
+        <w:pStyle w:val="Heading2"/>
+        <w:rPr>
+          <w:rFonts w:ascii="Arial" w:hAnsi="Arial" w:cs="Arial"/>
+          <w:b w:val="0"/>
+          <w:sz w:val="22"/>
+          <w:szCs w:val="22"/>
+        </w:rPr>
+      </w:pPr>
       <w:r>
         <w:rPr>
           <w:rFonts w:ascii="Arial" w:hAnsi="Arial" w:cs="Arial"/>
@@ -1134,8 +1188,8 @@
           <w:szCs w:val="22"/>
         </w:rPr>
       </w:pPr>
-      <w:bookmarkStart w:id="1" w:name="_A-Z:"/>
-      <w:bookmarkEnd w:id="1"/>
+      <w:bookmarkStart w:id="5" w:name="_A-Z:"/>
+      <w:bookmarkEnd w:id="5"/>
       <w:r>
         <w:rPr>
           <w:rFonts w:ascii="Arial" w:hAnsi="Arial" w:cs="Arial"/>
@@ -1370,7 +1424,7 @@
           <w:szCs w:val="22"/>
         </w:rPr>
       </w:pPr>
-      <w:commentRangeStart w:id="2"/>
+      <w:commentRangeStart w:id="6"/>
       <w:r>
         <w:rPr>
           <w:rFonts w:ascii="Arial" w:hAnsi="Arial" w:cs="Arial"/>
@@ -1395,7 +1449,7 @@
                     <pic:cNvPicPr/>
                   </pic:nvPicPr>
                   <pic:blipFill>
-                    <a:blip r:embed="rId11"/>
+                    <a:blip r:embed="rId14"/>
                     <a:stretch>
                       <a:fillRect/>
                     </a:stretch>
@@ -1415,7 +1469,7 @@
           </wp:inline>
         </w:drawing>
       </w:r>
-      <w:commentRangeEnd w:id="2"/>
+      <w:commentRangeEnd w:id="6"/>
       <w:r>
         <w:rPr>
           <w:rStyle w:val="CommentReference"/>
@@ -1423,7 +1477,7 @@
           <w:b w:val="0"/>
           <w:bCs w:val="0"/>
         </w:rPr>
-        <w:commentReference w:id="2"/>
+        <w:commentReference w:id="6"/>
       </w:r>
     </w:p>
     <w:p>
@@ -1705,18 +1759,18 @@
         </w:numPr>
         <w:rPr>
           <w:rFonts w:ascii="Arial" w:hAnsi="Arial" w:cs="Arial"/>
-          <w:rPrChange w:id="3" w:author="Tom Puckett" w:date="2017-02-14T10:15:00Z">
+          <w:rPrChange w:id="7" w:author="Tom Puckett" w:date="2017-02-14T10:15:00Z">
             <w:rPr/>
           </w:rPrChange>
         </w:rPr>
-        <w:pPrChange w:id="4" w:author="Tom Puckett" w:date="2017-02-14T10:15:00Z">
+        <w:pPrChange w:id="8" w:author="Tom Puckett" w:date="2017-02-14T10:15:00Z">
           <w:pPr/>
         </w:pPrChange>
       </w:pPr>
       <w:r>
         <w:rPr>
           <w:rFonts w:ascii="Arial" w:hAnsi="Arial" w:cs="Arial"/>
-          <w:rPrChange w:id="5" w:author="Tom Puckett" w:date="2017-02-14T10:15:00Z">
+          <w:rPrChange w:id="9" w:author="Tom Puckett" w:date="2017-02-14T10:15:00Z">
             <w:rPr/>
           </w:rPrChange>
         </w:rPr>
@@ -1726,7 +1780,7 @@
         <w:rPr>
           <w:rFonts w:ascii="Arial" w:hAnsi="Arial" w:cs="Arial"/>
           <w:b/>
-          <w:rPrChange w:id="6" w:author="Tom Puckett" w:date="2017-02-14T10:15:00Z">
+          <w:rPrChange w:id="10" w:author="Tom Puckett" w:date="2017-02-14T10:15:00Z">
             <w:rPr>
               <w:b/>
             </w:rPr>
@@ -1737,13 +1791,13 @@
       <w:r>
         <w:rPr>
           <w:rFonts w:ascii="Arial" w:hAnsi="Arial" w:cs="Arial"/>
-          <w:rPrChange w:id="7" w:author="Tom Puckett" w:date="2017-02-14T10:15:00Z">
+          <w:rPrChange w:id="11" w:author="Tom Puckett" w:date="2017-02-14T10:15:00Z">
             <w:rPr/>
           </w:rPrChange>
         </w:rPr>
         <w:t xml:space="preserve">button to send user a secure link. </w:t>
       </w:r>
-      <w:ins w:id="8" w:author="Tom Puckett" w:date="2017-02-14T10:16:00Z">
+      <w:ins w:id="12" w:author="Tom Puckett" w:date="2017-02-14T10:16:00Z">
         <w:r>
           <w:rPr>
             <w:rFonts w:ascii="Arial" w:hAnsi="Arial" w:cs="Arial"/>
@@ -1761,60 +1815,18 @@
           <w:numId w:val="16"/>
         </w:numPr>
         <w:rPr>
-          <w:ins w:id="9" w:author="Tom Puckett" w:date="2017-02-14T10:15:00Z"/>
-          <w:rFonts w:ascii="Arial" w:hAnsi="Arial" w:cs="Arial"/>
-          <w:rPrChange w:id="10" w:author="Tom Puckett" w:date="2017-02-14T10:15:00Z">
+          <w:ins w:id="13" w:author="Tom Puckett" w:date="2017-02-14T10:15:00Z"/>
+          <w:rFonts w:ascii="Arial" w:hAnsi="Arial" w:cs="Arial"/>
+          <w:rPrChange w:id="14" w:author="Tom Puckett" w:date="2017-02-14T10:15:00Z">
             <w:rPr>
-              <w:ins w:id="11" w:author="Tom Puckett" w:date="2017-02-14T10:15:00Z"/>
+              <w:ins w:id="15" w:author="Tom Puckett" w:date="2017-02-14T10:15:00Z"/>
             </w:rPr>
           </w:rPrChange>
         </w:rPr>
-        <w:pPrChange w:id="12" w:author="Tom Puckett" w:date="2017-02-14T10:15:00Z">
+        <w:pPrChange w:id="16" w:author="Tom Puckett" w:date="2017-02-14T10:15:00Z">
           <w:pPr/>
         </w:pPrChange>
       </w:pPr>
-      <w:r>
-        <w:rPr>
-          <w:rFonts w:ascii="Arial" w:hAnsi="Arial" w:cs="Arial"/>
-          <w:rPrChange w:id="13" w:author="Tom Puckett" w:date="2017-02-14T10:15:00Z">
-            <w:rPr/>
-          </w:rPrChange>
-        </w:rPr>
-        <w:t xml:space="preserve">Enter the </w:t>
-      </w:r>
-      <w:r>
-        <w:rPr>
-          <w:rFonts w:ascii="Arial" w:hAnsi="Arial" w:cs="Arial"/>
-          <w:b/>
-          <w:rPrChange w:id="14" w:author="Tom Puckett" w:date="2017-02-14T10:15:00Z">
-            <w:rPr>
-              <w:b/>
-            </w:rPr>
-          </w:rPrChange>
-        </w:rPr>
-        <w:t>New Password</w:t>
-      </w:r>
-      <w:r>
-        <w:rPr>
-          <w:rFonts w:ascii="Arial" w:hAnsi="Arial" w:cs="Arial"/>
-          <w:rPrChange w:id="15" w:author="Tom Puckett" w:date="2017-02-14T10:15:00Z">
-            <w:rPr/>
-          </w:rPrChange>
-        </w:rPr>
-        <w:t xml:space="preserve"> and </w:t>
-      </w:r>
-      <w:r>
-        <w:rPr>
-          <w:rFonts w:ascii="Arial" w:hAnsi="Arial" w:cs="Arial"/>
-          <w:b/>
-          <w:rPrChange w:id="16" w:author="Tom Puckett" w:date="2017-02-14T10:15:00Z">
-            <w:rPr>
-              <w:b/>
-            </w:rPr>
-          </w:rPrChange>
-        </w:rPr>
-        <w:t>Confirm</w:t>
-      </w:r>
       <w:r>
         <w:rPr>
           <w:rFonts w:ascii="Arial" w:hAnsi="Arial" w:cs="Arial"/>
@@ -1822,7 +1834,7 @@
             <w:rPr/>
           </w:rPrChange>
         </w:rPr>
-        <w:t xml:space="preserve"> </w:t>
+        <w:t xml:space="preserve">Enter the </w:t>
       </w:r>
       <w:r>
         <w:rPr>
@@ -1843,7 +1855,7 @@
             <w:rPr/>
           </w:rPrChange>
         </w:rPr>
-        <w:t xml:space="preserve">, and click on </w:t>
+        <w:t xml:space="preserve"> and </w:t>
       </w:r>
       <w:r>
         <w:rPr>
@@ -1855,12 +1867,54 @@
             </w:rPr>
           </w:rPrChange>
         </w:rPr>
+        <w:t>Confirm</w:t>
+      </w:r>
+      <w:r>
+        <w:rPr>
+          <w:rFonts w:ascii="Arial" w:hAnsi="Arial" w:cs="Arial"/>
+          <w:rPrChange w:id="21" w:author="Tom Puckett" w:date="2017-02-14T10:15:00Z">
+            <w:rPr/>
+          </w:rPrChange>
+        </w:rPr>
+        <w:t xml:space="preserve"> </w:t>
+      </w:r>
+      <w:r>
+        <w:rPr>
+          <w:rFonts w:ascii="Arial" w:hAnsi="Arial" w:cs="Arial"/>
+          <w:b/>
+          <w:rPrChange w:id="22" w:author="Tom Puckett" w:date="2017-02-14T10:15:00Z">
+            <w:rPr>
+              <w:b/>
+            </w:rPr>
+          </w:rPrChange>
+        </w:rPr>
+        <w:t>New Password</w:t>
+      </w:r>
+      <w:r>
+        <w:rPr>
+          <w:rFonts w:ascii="Arial" w:hAnsi="Arial" w:cs="Arial"/>
+          <w:rPrChange w:id="23" w:author="Tom Puckett" w:date="2017-02-14T10:15:00Z">
+            <w:rPr/>
+          </w:rPrChange>
+        </w:rPr>
+        <w:t xml:space="preserve">, and click on </w:t>
+      </w:r>
+      <w:r>
+        <w:rPr>
+          <w:rFonts w:ascii="Arial" w:hAnsi="Arial" w:cs="Arial"/>
+          <w:b/>
+          <w:rPrChange w:id="24" w:author="Tom Puckett" w:date="2017-02-14T10:15:00Z">
+            <w:rPr>
+              <w:b/>
+            </w:rPr>
+          </w:rPrChange>
+        </w:rPr>
         <w:t>Manual Password Reset</w:t>
       </w:r>
       <w:r>
         <w:rPr>
           <w:rFonts w:ascii="Arial" w:hAnsi="Arial" w:cs="Arial"/>
-          <w:rPrChange w:id="21" w:author="Tom Puckett" w:date="2017-02-14T10:15:00Z">
+          <w:rPrChange w:id="25" w:author="Tom Puckett" w:date="2017-02-14T10:15:00Z">
             <w:rPr/>
           </w:rPrChange>
         </w:rPr>
@@ -1896,7 +1950,7 @@
                     </pic:cNvPicPr>
                   </pic:nvPicPr>
                   <pic:blipFill>
-                    <a:blip r:embed="rId14">
+                    <a:blip r:embed="rId15">
                       <a:extLst>
                         <a:ext uri="{28A0092B-C50C-407E-A947-70E740481C1C}">
                           <a14:useLocalDpi xmlns:a14="http://schemas.microsoft.com/office/drawing/2010/main" val="0"/>
@@ -2083,7 +2137,7 @@
         <w:rPr>
           <w:rFonts w:ascii="Arial" w:hAnsi="Arial" w:cs="Arial"/>
           <w:b/>
-          <w:rPrChange w:id="22" w:author="Tom Puckett" w:date="2017-02-14T10:25:00Z">
+          <w:rPrChange w:id="26" w:author="Tom Puckett" w:date="2017-02-14T10:25:00Z">
             <w:rPr>
               <w:rFonts w:ascii="Arial" w:hAnsi="Arial" w:cs="Arial"/>
             </w:rPr>
@@ -2114,7 +2168,7 @@
         <w:rPr>
           <w:rFonts w:ascii="Arial" w:hAnsi="Arial" w:cs="Arial"/>
           <w:b/>
-          <w:rPrChange w:id="23" w:author="Tom Puckett" w:date="2017-02-14T10:25:00Z">
+          <w:rPrChange w:id="27" w:author="Tom Puckett" w:date="2017-02-14T10:25:00Z">
             <w:rPr>
               <w:rFonts w:ascii="Arial" w:hAnsi="Arial" w:cs="Arial"/>
             </w:rPr>
@@ -2383,7 +2437,7 @@
                     <pic:cNvPicPr/>
                   </pic:nvPicPr>
                   <pic:blipFill>
-                    <a:blip r:embed="rId15"/>
+                    <a:blip r:embed="rId16"/>
                     <a:stretch>
                       <a:fillRect/>
                     </a:stretch>
@@ -2655,7 +2709,7 @@
                     <pic:cNvPicPr/>
                   </pic:nvPicPr>
                   <pic:blipFill>
-                    <a:blip r:embed="rId16"/>
+                    <a:blip r:embed="rId17"/>
                     <a:stretch>
                       <a:fillRect/>
                     </a:stretch>
@@ -2993,7 +3047,7 @@
           <w:rFonts w:ascii="Arial" w:hAnsi="Arial" w:cs="Arial"/>
         </w:rPr>
       </w:pPr>
-      <w:hyperlink r:id="rId17" w:history="1">
+      <w:hyperlink r:id="rId18" w:history="1">
         <w:r>
           <w:rPr>
             <w:rStyle w:val="Hyperlink"/>
@@ -3059,7 +3113,7 @@
                     </pic:cNvPicPr>
                   </pic:nvPicPr>
                   <pic:blipFill>
-                    <a:blip r:embed="rId18">
+                    <a:blip r:embed="rId19">
                       <a:extLst>
                         <a:ext uri="{28A0092B-C50C-407E-A947-70E740481C1C}">
                           <a14:useLocalDpi xmlns:a14="http://schemas.microsoft.com/office/drawing/2010/main" val="0"/>
@@ -3203,54 +3257,6 @@
             <wp:extent cx="5943600" cy="1857375"/>
             <wp:effectExtent l="0" t="0" r="0" b="9525"/>
             <wp:docPr id="22" name="Picture 22"/>
-            <wp:cNvGraphicFramePr>
-              <a:graphicFrameLocks xmlns:a="http://schemas.openxmlformats.org/drawingml/2006/main" noChangeAspect="1"/>
-            </wp:cNvGraphicFramePr>
-            <a:graphic xmlns:a="http://schemas.openxmlformats.org/drawingml/2006/main">
-              <a:graphicData uri="http://schemas.openxmlformats.org/drawingml/2006/picture">
-                <pic:pic xmlns:pic="http://schemas.openxmlformats.org/drawingml/2006/picture">
-                  <pic:nvPicPr>
-                    <pic:cNvPr id="0" name=""/>
-                    <pic:cNvPicPr/>
-                  </pic:nvPicPr>
-                  <pic:blipFill>
-                    <a:blip r:embed="rId19"/>
-                    <a:stretch>
-                      <a:fillRect/>
-                    </a:stretch>
-                  </pic:blipFill>
-                  <pic:spPr>
-                    <a:xfrm>
-                      <a:off x="0" y="0"/>
-                      <a:ext cx="5943600" cy="1857375"/>
-                    </a:xfrm>
-                    <a:prstGeom prst="rect">
-                      <a:avLst/>
-                    </a:prstGeom>
-                  </pic:spPr>
-                </pic:pic>
-              </a:graphicData>
-            </a:graphic>
-          </wp:inline>
-        </w:drawing>
-      </w:r>
-    </w:p>
-    <w:p>
-      <w:pPr>
-        <w:rPr>
-          <w:rFonts w:ascii="Arial" w:hAnsi="Arial" w:cs="Arial"/>
-        </w:rPr>
-      </w:pPr>
-      <w:r>
-        <w:rPr>
-          <w:noProof/>
-        </w:rPr>
-        <w:lastRenderedPageBreak/>
-        <w:drawing>
-          <wp:inline distT="0" distB="0" distL="0" distR="0" wp14:anchorId="5A7358F5" wp14:editId="16289F8D">
-            <wp:extent cx="5943600" cy="1857375"/>
-            <wp:effectExtent l="0" t="0" r="0" b="9525"/>
-            <wp:docPr id="25" name="Picture 25"/>
             <wp:cNvGraphicFramePr>
               <a:graphicFrameLocks xmlns:a="http://schemas.openxmlformats.org/drawingml/2006/main" noChangeAspect="1"/>
             </wp:cNvGraphicFramePr>
@@ -3289,58 +3295,16 @@
           <w:rFonts w:ascii="Arial" w:hAnsi="Arial" w:cs="Arial"/>
         </w:rPr>
       </w:pPr>
-    </w:p>
-    <w:p>
-      <w:pPr>
-        <w:rPr>
-          <w:rFonts w:ascii="Arial" w:hAnsi="Arial" w:cs="Arial"/>
-        </w:rPr>
-      </w:pPr>
-    </w:p>
-    <w:p>
-      <w:pPr>
-        <w:rPr>
-          <w:rFonts w:ascii="Arial" w:hAnsi="Arial" w:cs="Arial"/>
-        </w:rPr>
-      </w:pPr>
-      <w:r>
-        <w:rPr>
-          <w:rFonts w:ascii="Arial" w:hAnsi="Arial" w:cs="Arial"/>
-        </w:rPr>
-        <w:t xml:space="preserve">This module contains much of the information listed in </w:t>
-      </w:r>
-      <w:hyperlink w:anchor="_A-Z:" w:history="1">
-        <w:r>
-          <w:rPr>
-            <w:rStyle w:val="Hyperlink"/>
-            <w:rFonts w:ascii="Arial" w:hAnsi="Arial" w:cs="Arial"/>
-          </w:rPr>
-          <w:t>A-Z</w:t>
-        </w:r>
-      </w:hyperlink>
-      <w:r>
-        <w:rPr>
-          <w:rFonts w:ascii="Arial" w:hAnsi="Arial" w:cs="Arial"/>
-        </w:rPr>
-        <w:t>.</w:t>
-      </w:r>
-    </w:p>
-    <w:p>
-      <w:pPr>
-        <w:rPr>
-          <w:rFonts w:ascii="Arial" w:hAnsi="Arial" w:cs="Arial"/>
-        </w:rPr>
-      </w:pPr>
-      <w:r>
-        <w:rPr>
-          <w:rFonts w:ascii="Arial" w:hAnsi="Arial" w:cs="Arial"/>
+      <w:r>
+        <w:rPr>
           <w:noProof/>
         </w:rPr>
+        <w:lastRenderedPageBreak/>
         <w:drawing>
-          <wp:inline distT="0" distB="0" distL="0" distR="0" wp14:anchorId="2F7D90F5" wp14:editId="7F2ECB56">
-            <wp:extent cx="5943600" cy="1313180"/>
-            <wp:effectExtent l="0" t="0" r="0" b="1270"/>
-            <wp:docPr id="11" name="Picture 11"/>
+          <wp:inline distT="0" distB="0" distL="0" distR="0" wp14:anchorId="5A7358F5" wp14:editId="16289F8D">
+            <wp:extent cx="5943600" cy="1857375"/>
+            <wp:effectExtent l="0" t="0" r="0" b="9525"/>
+            <wp:docPr id="25" name="Picture 25"/>
             <wp:cNvGraphicFramePr>
               <a:graphicFrameLocks xmlns:a="http://schemas.openxmlformats.org/drawingml/2006/main" noChangeAspect="1"/>
             </wp:cNvGraphicFramePr>
@@ -3360,7 +3324,7 @@
                   <pic:spPr>
                     <a:xfrm>
                       <a:off x="0" y="0"/>
-                      <a:ext cx="5943600" cy="1313180"/>
+                      <a:ext cx="5943600" cy="1857375"/>
                     </a:xfrm>
                     <a:prstGeom prst="rect">
                       <a:avLst/>
@@ -3375,153 +3339,44 @@
     </w:p>
     <w:p>
       <w:pPr>
-        <w:pStyle w:val="Heading2"/>
-        <w:rPr>
-          <w:rFonts w:ascii="Arial" w:hAnsi="Arial" w:cs="Arial"/>
-          <w:sz w:val="22"/>
-          <w:szCs w:val="22"/>
-        </w:rPr>
-      </w:pPr>
-      <w:r>
-        <w:rPr>
-          <w:rFonts w:ascii="Arial" w:hAnsi="Arial" w:cs="Arial"/>
-          <w:sz w:val="22"/>
-          <w:szCs w:val="22"/>
-        </w:rPr>
-        <w:t>Dashboard:</w:t>
-      </w:r>
-    </w:p>
-    <w:p>
-      <w:pPr>
-        <w:rPr>
-          <w:rFonts w:ascii="Arial" w:hAnsi="Arial" w:cs="Arial"/>
-        </w:rPr>
-      </w:pPr>
-      <w:r>
-        <w:rPr>
-          <w:rFonts w:ascii="Arial" w:hAnsi="Arial" w:cs="Arial"/>
-        </w:rPr>
-        <w:t>A module that provides detailed statistical analysis of registered user accounts. Includes</w:t>
-      </w:r>
-      <w:r>
-        <w:rPr>
-          <w:rFonts w:ascii="Arial" w:hAnsi="Arial" w:cs="Arial"/>
-        </w:rPr>
-        <w:t>:</w:t>
-      </w:r>
-    </w:p>
-    <w:p>
-      <w:pPr>
-        <w:pStyle w:val="ListParagraph"/>
-        <w:numPr>
-          <w:ilvl w:val="0"/>
-          <w:numId w:val="13"/>
-        </w:numPr>
-        <w:rPr>
-          <w:rFonts w:ascii="Arial" w:hAnsi="Arial" w:cs="Arial"/>
-        </w:rPr>
-      </w:pPr>
-      <w:r>
-        <w:rPr>
-          <w:rFonts w:ascii="Arial" w:hAnsi="Arial" w:cs="Arial"/>
-        </w:rPr>
-        <w:t xml:space="preserve">Newest Members, </w:t>
-      </w:r>
-    </w:p>
-    <w:p>
-      <w:pPr>
-        <w:pStyle w:val="ListParagraph"/>
-        <w:numPr>
-          <w:ilvl w:val="0"/>
-          <w:numId w:val="13"/>
-        </w:numPr>
-        <w:rPr>
-          <w:rFonts w:ascii="Arial" w:hAnsi="Arial" w:cs="Arial"/>
-        </w:rPr>
-      </w:pPr>
-      <w:r>
-        <w:rPr>
-          <w:rFonts w:ascii="Arial" w:hAnsi="Arial" w:cs="Arial"/>
-        </w:rPr>
-        <w:t>Membership Status</w:t>
-      </w:r>
-    </w:p>
-    <w:p>
-      <w:pPr>
-        <w:pStyle w:val="ListParagraph"/>
-        <w:numPr>
-          <w:ilvl w:val="0"/>
-          <w:numId w:val="13"/>
-        </w:numPr>
-        <w:rPr>
-          <w:rFonts w:ascii="Arial" w:hAnsi="Arial" w:cs="Arial"/>
-        </w:rPr>
-      </w:pPr>
-      <w:r>
-        <w:rPr>
-          <w:rFonts w:ascii="Arial" w:hAnsi="Arial" w:cs="Arial"/>
-        </w:rPr>
-        <w:t>Latest Logins</w:t>
-      </w:r>
-    </w:p>
-    <w:p>
-      <w:pPr>
-        <w:pStyle w:val="ListParagraph"/>
-        <w:numPr>
-          <w:ilvl w:val="0"/>
-          <w:numId w:val="13"/>
-        </w:numPr>
-        <w:rPr>
-          <w:rFonts w:ascii="Arial" w:hAnsi="Arial" w:cs="Arial"/>
-        </w:rPr>
-      </w:pPr>
-      <w:r>
-        <w:rPr>
-          <w:rFonts w:ascii="Arial" w:hAnsi="Arial" w:cs="Arial"/>
-        </w:rPr>
-        <w:t>Last Logged In</w:t>
-      </w:r>
-    </w:p>
-    <w:p>
-      <w:pPr>
-        <w:pStyle w:val="ListParagraph"/>
-        <w:numPr>
-          <w:ilvl w:val="0"/>
-          <w:numId w:val="13"/>
-        </w:numPr>
-        <w:rPr>
-          <w:rFonts w:ascii="Arial" w:hAnsi="Arial" w:cs="Arial"/>
-        </w:rPr>
-      </w:pPr>
-      <w:r>
-        <w:rPr>
-          <w:rFonts w:ascii="Arial" w:hAnsi="Arial" w:cs="Arial"/>
-        </w:rPr>
-        <w:t>Membership Registrations</w:t>
-      </w:r>
-      <w:r>
-        <w:rPr>
-          <w:rFonts w:ascii="Arial" w:hAnsi="Arial" w:cs="Arial"/>
-        </w:rPr>
-        <w:t>, and</w:t>
-      </w:r>
-    </w:p>
-    <w:p>
-      <w:pPr>
-        <w:pStyle w:val="ListParagraph"/>
-        <w:numPr>
-          <w:ilvl w:val="0"/>
-          <w:numId w:val="13"/>
-        </w:numPr>
-        <w:rPr>
-          <w:rFonts w:ascii="Arial" w:hAnsi="Arial" w:cs="Arial"/>
-        </w:rPr>
-      </w:pPr>
-      <w:r>
-        <w:rPr>
-          <w:rFonts w:ascii="Arial" w:hAnsi="Arial" w:cs="Arial"/>
-        </w:rPr>
-        <w:t>Groups.</w:t>
+        <w:rPr>
+          <w:rFonts w:ascii="Arial" w:hAnsi="Arial" w:cs="Arial"/>
+        </w:rPr>
+      </w:pPr>
+    </w:p>
+    <w:p>
+      <w:pPr>
+        <w:rPr>
+          <w:rFonts w:ascii="Arial" w:hAnsi="Arial" w:cs="Arial"/>
+        </w:rPr>
+      </w:pPr>
+    </w:p>
+    <w:p>
+      <w:pPr>
+        <w:rPr>
+          <w:rFonts w:ascii="Arial" w:hAnsi="Arial" w:cs="Arial"/>
+        </w:rPr>
+      </w:pPr>
+      <w:r>
+        <w:rPr>
+          <w:rFonts w:ascii="Arial" w:hAnsi="Arial" w:cs="Arial"/>
+        </w:rPr>
+        <w:t xml:space="preserve">This module contains much of the information listed in </w:t>
+      </w:r>
+      <w:hyperlink w:anchor="_A-Z:" w:history="1">
+        <w:r>
+          <w:rPr>
+            <w:rStyle w:val="Hyperlink"/>
+            <w:rFonts w:ascii="Arial" w:hAnsi="Arial" w:cs="Arial"/>
+          </w:rPr>
+          <w:t>A-Z</w:t>
+        </w:r>
+      </w:hyperlink>
+      <w:r>
+        <w:rPr>
+          <w:rFonts w:ascii="Arial" w:hAnsi="Arial" w:cs="Arial"/>
+        </w:rPr>
+        <w:t>.</w:t>
       </w:r>
     </w:p>
     <w:p>
@@ -3535,12 +3390,11 @@
           <w:rFonts w:ascii="Arial" w:hAnsi="Arial" w:cs="Arial"/>
           <w:noProof/>
         </w:rPr>
-        <w:lastRenderedPageBreak/>
         <w:drawing>
-          <wp:inline distT="0" distB="0" distL="0" distR="0" wp14:anchorId="413B9542" wp14:editId="25D9D7ED">
-            <wp:extent cx="5943600" cy="2916555"/>
-            <wp:effectExtent l="0" t="0" r="0" b="0"/>
-            <wp:docPr id="12" name="Picture 12"/>
+          <wp:inline distT="0" distB="0" distL="0" distR="0" wp14:anchorId="2F7D90F5" wp14:editId="7F2ECB56">
+            <wp:extent cx="5943600" cy="1313180"/>
+            <wp:effectExtent l="0" t="0" r="0" b="1270"/>
+            <wp:docPr id="11" name="Picture 11"/>
             <wp:cNvGraphicFramePr>
               <a:graphicFrameLocks xmlns:a="http://schemas.openxmlformats.org/drawingml/2006/main" noChangeAspect="1"/>
             </wp:cNvGraphicFramePr>
@@ -3560,7 +3414,7 @@
                   <pic:spPr>
                     <a:xfrm>
                       <a:off x="0" y="0"/>
-                      <a:ext cx="5943600" cy="2916555"/>
+                      <a:ext cx="5943600" cy="1313180"/>
                     </a:xfrm>
                     <a:prstGeom prst="rect">
                       <a:avLst/>
@@ -3575,13 +3429,6 @@
     </w:p>
     <w:p>
       <w:pPr>
-        <w:rPr>
-          <w:rFonts w:ascii="Arial" w:hAnsi="Arial" w:cs="Arial"/>
-        </w:rPr>
-      </w:pPr>
-    </w:p>
-    <w:p>
-      <w:pPr>
         <w:pStyle w:val="Heading2"/>
         <w:rPr>
           <w:rFonts w:ascii="Arial" w:hAnsi="Arial" w:cs="Arial"/>
@@ -3595,66 +3442,140 @@
           <w:sz w:val="22"/>
           <w:szCs w:val="22"/>
         </w:rPr>
-        <w:t>Email:</w:t>
-      </w:r>
-    </w:p>
-    <w:p>
-      <w:pPr>
-        <w:rPr>
-          <w:rFonts w:ascii="Arial" w:hAnsi="Arial" w:cs="Arial"/>
-        </w:rPr>
-      </w:pPr>
-      <w:r>
-        <w:rPr>
-          <w:rFonts w:ascii="Arial" w:hAnsi="Arial" w:cs="Arial"/>
-        </w:rPr>
-        <w:t xml:space="preserve">The Email Broadcast module is a place where individual and mass emails from Milliman HCIntel Support may be sent to clients. In addition to the </w:t>
-      </w:r>
-      <w:r>
-        <w:rPr>
-          <w:rFonts w:ascii="Arial" w:hAnsi="Arial" w:cs="Arial"/>
-        </w:rPr>
-        <w:t>User</w:t>
-      </w:r>
-      <w:r>
-        <w:rPr>
-          <w:rFonts w:ascii="Arial" w:hAnsi="Arial" w:cs="Arial"/>
-        </w:rPr>
-        <w:t xml:space="preserve"> Names and client email addresses, the date the account started and the last login date are listed.</w:t>
-      </w:r>
-      <w:r>
-        <w:rPr>
-          <w:rFonts w:ascii="Arial" w:hAnsi="Arial" w:cs="Arial"/>
-        </w:rPr>
-        <w:t xml:space="preserve"> </w:t>
-      </w:r>
-    </w:p>
-    <w:p>
-      <w:pPr>
-        <w:rPr>
-          <w:rFonts w:ascii="Arial" w:hAnsi="Arial" w:cs="Arial"/>
-        </w:rPr>
-      </w:pPr>
-      <w:r>
-        <w:rPr>
-          <w:rFonts w:ascii="Arial" w:hAnsi="Arial" w:cs="Arial"/>
-        </w:rPr>
-        <w:t xml:space="preserve">This module contains much of the information listed in </w:t>
-      </w:r>
-      <w:hyperlink w:anchor="_A-Z:" w:history="1">
-        <w:r>
-          <w:rPr>
-            <w:rStyle w:val="Hyperlink"/>
-            <w:rFonts w:ascii="Arial" w:hAnsi="Arial" w:cs="Arial"/>
-          </w:rPr>
-          <w:t>A-Z</w:t>
-        </w:r>
-      </w:hyperlink>
-      <w:r>
-        <w:rPr>
-          <w:rFonts w:ascii="Arial" w:hAnsi="Arial" w:cs="Arial"/>
-        </w:rPr>
-        <w:t>.</w:t>
+        <w:t>Dashboard:</w:t>
+      </w:r>
+    </w:p>
+    <w:p>
+      <w:pPr>
+        <w:rPr>
+          <w:rFonts w:ascii="Arial" w:hAnsi="Arial" w:cs="Arial"/>
+        </w:rPr>
+      </w:pPr>
+      <w:r>
+        <w:rPr>
+          <w:rFonts w:ascii="Arial" w:hAnsi="Arial" w:cs="Arial"/>
+        </w:rPr>
+        <w:t>A module that provides detailed statistical analysis of registered user accounts. Includes</w:t>
+      </w:r>
+      <w:r>
+        <w:rPr>
+          <w:rFonts w:ascii="Arial" w:hAnsi="Arial" w:cs="Arial"/>
+        </w:rPr>
+        <w:t>:</w:t>
+      </w:r>
+    </w:p>
+    <w:p>
+      <w:pPr>
+        <w:pStyle w:val="ListParagraph"/>
+        <w:numPr>
+          <w:ilvl w:val="0"/>
+          <w:numId w:val="13"/>
+        </w:numPr>
+        <w:rPr>
+          <w:rFonts w:ascii="Arial" w:hAnsi="Arial" w:cs="Arial"/>
+        </w:rPr>
+      </w:pPr>
+      <w:r>
+        <w:rPr>
+          <w:rFonts w:ascii="Arial" w:hAnsi="Arial" w:cs="Arial"/>
+        </w:rPr>
+        <w:t xml:space="preserve">Newest Members, </w:t>
+      </w:r>
+    </w:p>
+    <w:p>
+      <w:pPr>
+        <w:pStyle w:val="ListParagraph"/>
+        <w:numPr>
+          <w:ilvl w:val="0"/>
+          <w:numId w:val="13"/>
+        </w:numPr>
+        <w:rPr>
+          <w:rFonts w:ascii="Arial" w:hAnsi="Arial" w:cs="Arial"/>
+        </w:rPr>
+      </w:pPr>
+      <w:r>
+        <w:rPr>
+          <w:rFonts w:ascii="Arial" w:hAnsi="Arial" w:cs="Arial"/>
+        </w:rPr>
+        <w:t>Membership Status</w:t>
+      </w:r>
+    </w:p>
+    <w:p>
+      <w:pPr>
+        <w:pStyle w:val="ListParagraph"/>
+        <w:numPr>
+          <w:ilvl w:val="0"/>
+          <w:numId w:val="13"/>
+        </w:numPr>
+        <w:rPr>
+          <w:rFonts w:ascii="Arial" w:hAnsi="Arial" w:cs="Arial"/>
+        </w:rPr>
+      </w:pPr>
+      <w:r>
+        <w:rPr>
+          <w:rFonts w:ascii="Arial" w:hAnsi="Arial" w:cs="Arial"/>
+        </w:rPr>
+        <w:t>Latest Logins</w:t>
+      </w:r>
+    </w:p>
+    <w:p>
+      <w:pPr>
+        <w:pStyle w:val="ListParagraph"/>
+        <w:numPr>
+          <w:ilvl w:val="0"/>
+          <w:numId w:val="13"/>
+        </w:numPr>
+        <w:rPr>
+          <w:rFonts w:ascii="Arial" w:hAnsi="Arial" w:cs="Arial"/>
+        </w:rPr>
+      </w:pPr>
+      <w:r>
+        <w:rPr>
+          <w:rFonts w:ascii="Arial" w:hAnsi="Arial" w:cs="Arial"/>
+        </w:rPr>
+        <w:t>Last Logged In</w:t>
+      </w:r>
+    </w:p>
+    <w:p>
+      <w:pPr>
+        <w:pStyle w:val="ListParagraph"/>
+        <w:numPr>
+          <w:ilvl w:val="0"/>
+          <w:numId w:val="13"/>
+        </w:numPr>
+        <w:rPr>
+          <w:rFonts w:ascii="Arial" w:hAnsi="Arial" w:cs="Arial"/>
+        </w:rPr>
+      </w:pPr>
+      <w:r>
+        <w:rPr>
+          <w:rFonts w:ascii="Arial" w:hAnsi="Arial" w:cs="Arial"/>
+        </w:rPr>
+        <w:t>Membership Registrations</w:t>
+      </w:r>
+      <w:r>
+        <w:rPr>
+          <w:rFonts w:ascii="Arial" w:hAnsi="Arial" w:cs="Arial"/>
+        </w:rPr>
+        <w:t>, and</w:t>
+      </w:r>
+    </w:p>
+    <w:p>
+      <w:pPr>
+        <w:pStyle w:val="ListParagraph"/>
+        <w:numPr>
+          <w:ilvl w:val="0"/>
+          <w:numId w:val="13"/>
+        </w:numPr>
+        <w:rPr>
+          <w:rFonts w:ascii="Arial" w:hAnsi="Arial" w:cs="Arial"/>
+        </w:rPr>
+      </w:pPr>
+      <w:r>
+        <w:rPr>
+          <w:rFonts w:ascii="Arial" w:hAnsi="Arial" w:cs="Arial"/>
+        </w:rPr>
+        <w:t>Groups.</w:t>
       </w:r>
     </w:p>
     <w:p>
@@ -3668,11 +3589,12 @@
           <w:rFonts w:ascii="Arial" w:hAnsi="Arial" w:cs="Arial"/>
           <w:noProof/>
         </w:rPr>
+        <w:lastRenderedPageBreak/>
         <w:drawing>
-          <wp:inline distT="0" distB="0" distL="0" distR="0" wp14:anchorId="313D557F" wp14:editId="1905BE08">
-            <wp:extent cx="5943600" cy="2560955"/>
+          <wp:inline distT="0" distB="0" distL="0" distR="0" wp14:anchorId="413B9542" wp14:editId="25D9D7ED">
+            <wp:extent cx="5943600" cy="2916555"/>
             <wp:effectExtent l="0" t="0" r="0" b="0"/>
-            <wp:docPr id="13" name="Picture 13"/>
+            <wp:docPr id="12" name="Picture 12"/>
             <wp:cNvGraphicFramePr>
               <a:graphicFrameLocks xmlns:a="http://schemas.openxmlformats.org/drawingml/2006/main" noChangeAspect="1"/>
             </wp:cNvGraphicFramePr>
@@ -3692,7 +3614,7 @@
                   <pic:spPr>
                     <a:xfrm>
                       <a:off x="0" y="0"/>
-                      <a:ext cx="5943600" cy="2560955"/>
+                      <a:ext cx="5943600" cy="2916555"/>
                     </a:xfrm>
                     <a:prstGeom prst="rect">
                       <a:avLst/>
@@ -3707,6 +3629,13 @@
     </w:p>
     <w:p>
       <w:pPr>
+        <w:rPr>
+          <w:rFonts w:ascii="Arial" w:hAnsi="Arial" w:cs="Arial"/>
+        </w:rPr>
+      </w:pPr>
+    </w:p>
+    <w:p>
+      <w:pPr>
         <w:pStyle w:val="Heading2"/>
         <w:rPr>
           <w:rFonts w:ascii="Arial" w:hAnsi="Arial" w:cs="Arial"/>
@@ -3714,28 +3643,38 @@
           <w:szCs w:val="22"/>
         </w:rPr>
       </w:pPr>
-      <w:bookmarkStart w:id="24" w:name="_Locked:"/>
-      <w:bookmarkEnd w:id="24"/>
-      <w:r>
-        <w:rPr>
-          <w:rFonts w:ascii="Arial" w:hAnsi="Arial" w:cs="Arial"/>
-          <w:sz w:val="22"/>
-          <w:szCs w:val="22"/>
-        </w:rPr>
-        <w:t>Locked:</w:t>
-      </w:r>
-    </w:p>
-    <w:p>
-      <w:pPr>
-        <w:rPr>
-          <w:rFonts w:ascii="Arial" w:hAnsi="Arial" w:cs="Arial"/>
-        </w:rPr>
-      </w:pPr>
-      <w:r>
-        <w:rPr>
-          <w:rFonts w:ascii="Arial" w:hAnsi="Arial" w:cs="Arial"/>
-        </w:rPr>
-        <w:t>This section is an access point to locate user accounts that have been locked by an administrator.</w:t>
+      <w:r>
+        <w:rPr>
+          <w:rFonts w:ascii="Arial" w:hAnsi="Arial" w:cs="Arial"/>
+          <w:sz w:val="22"/>
+          <w:szCs w:val="22"/>
+        </w:rPr>
+        <w:t>Email:</w:t>
+      </w:r>
+    </w:p>
+    <w:p>
+      <w:pPr>
+        <w:rPr>
+          <w:rFonts w:ascii="Arial" w:hAnsi="Arial" w:cs="Arial"/>
+        </w:rPr>
+      </w:pPr>
+      <w:r>
+        <w:rPr>
+          <w:rFonts w:ascii="Arial" w:hAnsi="Arial" w:cs="Arial"/>
+        </w:rPr>
+        <w:t xml:space="preserve">The Email Broadcast module is a place where individual and mass emails from Milliman HCIntel Support may be sent to clients. In addition to the </w:t>
+      </w:r>
+      <w:r>
+        <w:rPr>
+          <w:rFonts w:ascii="Arial" w:hAnsi="Arial" w:cs="Arial"/>
+        </w:rPr>
+        <w:t>User</w:t>
+      </w:r>
+      <w:r>
+        <w:rPr>
+          <w:rFonts w:ascii="Arial" w:hAnsi="Arial" w:cs="Arial"/>
+        </w:rPr>
+        <w:t xml:space="preserve"> Names and client email addresses, the date the account started and the last login date are listed.</w:t>
       </w:r>
       <w:r>
         <w:rPr>
@@ -3743,36 +3682,17 @@
         </w:rPr>
         <w:t xml:space="preserve"> </w:t>
       </w:r>
-      <w:r>
-        <w:rPr>
-          <w:rFonts w:ascii="Arial" w:hAnsi="Arial" w:cs="Arial"/>
-        </w:rPr>
-        <w:t>Administrators can look up users by</w:t>
-      </w:r>
-      <w:r>
-        <w:rPr>
-          <w:rFonts w:ascii="Arial" w:hAnsi="Arial" w:cs="Arial"/>
-        </w:rPr>
-        <w:t xml:space="preserve"> User Name or Email Address.</w:t>
-      </w:r>
-      <w:r>
-        <w:rPr>
-          <w:rFonts w:ascii="Arial" w:hAnsi="Arial" w:cs="Arial"/>
-        </w:rPr>
-        <w:t xml:space="preserve"> </w:t>
-      </w:r>
-    </w:p>
-    <w:p>
-      <w:pPr>
-        <w:rPr>
-          <w:rFonts w:ascii="Arial" w:hAnsi="Arial" w:cs="Arial"/>
-        </w:rPr>
-      </w:pPr>
-      <w:r>
-        <w:rPr>
-          <w:rFonts w:ascii="Arial" w:hAnsi="Arial" w:cs="Arial"/>
-        </w:rPr>
-        <w:lastRenderedPageBreak/>
+    </w:p>
+    <w:p>
+      <w:pPr>
+        <w:rPr>
+          <w:rFonts w:ascii="Arial" w:hAnsi="Arial" w:cs="Arial"/>
+        </w:rPr>
+      </w:pPr>
+      <w:r>
+        <w:rPr>
+          <w:rFonts w:ascii="Arial" w:hAnsi="Arial" w:cs="Arial"/>
+        </w:rPr>
         <w:t xml:space="preserve">This module contains much of the information listed in </w:t>
       </w:r>
       <w:hyperlink w:anchor="_A-Z:" w:history="1">
@@ -3803,10 +3723,10 @@
           <w:noProof/>
         </w:rPr>
         <w:drawing>
-          <wp:inline distT="0" distB="0" distL="0" distR="0" wp14:anchorId="0C580B08" wp14:editId="28ABE862">
-            <wp:extent cx="5943600" cy="1428115"/>
-            <wp:effectExtent l="0" t="0" r="0" b="635"/>
-            <wp:docPr id="4" name="Picture 4"/>
+          <wp:inline distT="0" distB="0" distL="0" distR="0" wp14:anchorId="313D557F" wp14:editId="1905BE08">
+            <wp:extent cx="5943600" cy="2560955"/>
+            <wp:effectExtent l="0" t="0" r="0" b="0"/>
+            <wp:docPr id="13" name="Picture 13"/>
             <wp:cNvGraphicFramePr>
               <a:graphicFrameLocks xmlns:a="http://schemas.openxmlformats.org/drawingml/2006/main" noChangeAspect="1"/>
             </wp:cNvGraphicFramePr>
@@ -3826,6 +3746,140 @@
                   <pic:spPr>
                     <a:xfrm>
                       <a:off x="0" y="0"/>
+                      <a:ext cx="5943600" cy="2560955"/>
+                    </a:xfrm>
+                    <a:prstGeom prst="rect">
+                      <a:avLst/>
+                    </a:prstGeom>
+                  </pic:spPr>
+                </pic:pic>
+              </a:graphicData>
+            </a:graphic>
+          </wp:inline>
+        </w:drawing>
+      </w:r>
+    </w:p>
+    <w:p>
+      <w:pPr>
+        <w:pStyle w:val="Heading2"/>
+        <w:rPr>
+          <w:rFonts w:ascii="Arial" w:hAnsi="Arial" w:cs="Arial"/>
+          <w:sz w:val="22"/>
+          <w:szCs w:val="22"/>
+        </w:rPr>
+      </w:pPr>
+      <w:bookmarkStart w:id="28" w:name="_Locked:"/>
+      <w:bookmarkEnd w:id="28"/>
+      <w:r>
+        <w:rPr>
+          <w:rFonts w:ascii="Arial" w:hAnsi="Arial" w:cs="Arial"/>
+          <w:sz w:val="22"/>
+          <w:szCs w:val="22"/>
+        </w:rPr>
+        <w:t>Locked:</w:t>
+      </w:r>
+    </w:p>
+    <w:p>
+      <w:pPr>
+        <w:rPr>
+          <w:rFonts w:ascii="Arial" w:hAnsi="Arial" w:cs="Arial"/>
+        </w:rPr>
+      </w:pPr>
+      <w:r>
+        <w:rPr>
+          <w:rFonts w:ascii="Arial" w:hAnsi="Arial" w:cs="Arial"/>
+        </w:rPr>
+        <w:t>This section is an access point to locate user accounts that have been locked by an administrator.</w:t>
+      </w:r>
+      <w:r>
+        <w:rPr>
+          <w:rFonts w:ascii="Arial" w:hAnsi="Arial" w:cs="Arial"/>
+        </w:rPr>
+        <w:t xml:space="preserve"> </w:t>
+      </w:r>
+      <w:r>
+        <w:rPr>
+          <w:rFonts w:ascii="Arial" w:hAnsi="Arial" w:cs="Arial"/>
+        </w:rPr>
+        <w:t>Administrators can look up users by</w:t>
+      </w:r>
+      <w:r>
+        <w:rPr>
+          <w:rFonts w:ascii="Arial" w:hAnsi="Arial" w:cs="Arial"/>
+        </w:rPr>
+        <w:t xml:space="preserve"> User Name or Email Address.</w:t>
+      </w:r>
+      <w:r>
+        <w:rPr>
+          <w:rFonts w:ascii="Arial" w:hAnsi="Arial" w:cs="Arial"/>
+        </w:rPr>
+        <w:t xml:space="preserve"> </w:t>
+      </w:r>
+    </w:p>
+    <w:p>
+      <w:pPr>
+        <w:rPr>
+          <w:rFonts w:ascii="Arial" w:hAnsi="Arial" w:cs="Arial"/>
+        </w:rPr>
+      </w:pPr>
+      <w:r>
+        <w:rPr>
+          <w:rFonts w:ascii="Arial" w:hAnsi="Arial" w:cs="Arial"/>
+        </w:rPr>
+        <w:lastRenderedPageBreak/>
+        <w:t xml:space="preserve">This module contains much of the information listed in </w:t>
+      </w:r>
+      <w:hyperlink w:anchor="_A-Z:" w:history="1">
+        <w:r>
+          <w:rPr>
+            <w:rStyle w:val="Hyperlink"/>
+            <w:rFonts w:ascii="Arial" w:hAnsi="Arial" w:cs="Arial"/>
+          </w:rPr>
+          <w:t>A-Z</w:t>
+        </w:r>
+      </w:hyperlink>
+      <w:r>
+        <w:rPr>
+          <w:rFonts w:ascii="Arial" w:hAnsi="Arial" w:cs="Arial"/>
+        </w:rPr>
+        <w:t>.</w:t>
+      </w:r>
+    </w:p>
+    <w:p>
+      <w:pPr>
+        <w:rPr>
+          <w:rFonts w:ascii="Arial" w:hAnsi="Arial" w:cs="Arial"/>
+        </w:rPr>
+      </w:pPr>
+      <w:r>
+        <w:rPr>
+          <w:rFonts w:ascii="Arial" w:hAnsi="Arial" w:cs="Arial"/>
+          <w:noProof/>
+        </w:rPr>
+        <w:drawing>
+          <wp:inline distT="0" distB="0" distL="0" distR="0" wp14:anchorId="0C580B08" wp14:editId="28ABE862">
+            <wp:extent cx="5943600" cy="1428115"/>
+            <wp:effectExtent l="0" t="0" r="0" b="635"/>
+            <wp:docPr id="4" name="Picture 4"/>
+            <wp:cNvGraphicFramePr>
+              <a:graphicFrameLocks xmlns:a="http://schemas.openxmlformats.org/drawingml/2006/main" noChangeAspect="1"/>
+            </wp:cNvGraphicFramePr>
+            <a:graphic xmlns:a="http://schemas.openxmlformats.org/drawingml/2006/main">
+              <a:graphicData uri="http://schemas.openxmlformats.org/drawingml/2006/picture">
+                <pic:pic xmlns:pic="http://schemas.openxmlformats.org/drawingml/2006/picture">
+                  <pic:nvPicPr>
+                    <pic:cNvPr id="0" name=""/>
+                    <pic:cNvPicPr/>
+                  </pic:nvPicPr>
+                  <pic:blipFill>
+                    <a:blip r:embed="rId25"/>
+                    <a:stretch>
+                      <a:fillRect/>
+                    </a:stretch>
+                  </pic:blipFill>
+                  <pic:spPr>
+                    <a:xfrm>
+                      <a:off x="0" y="0"/>
                       <a:ext cx="5943600" cy="1428115"/>
                     </a:xfrm>
                     <a:prstGeom prst="rect">
@@ -3882,8 +3936,8 @@
           <w:szCs w:val="22"/>
         </w:rPr>
       </w:pPr>
-      <w:bookmarkStart w:id="25" w:name="_Logged_In:"/>
-      <w:bookmarkEnd w:id="25"/>
+      <w:bookmarkStart w:id="29" w:name="_Logged_In:"/>
+      <w:bookmarkEnd w:id="29"/>
       <w:r>
         <w:rPr>
           <w:rFonts w:ascii="Arial" w:hAnsi="Arial" w:cs="Arial"/>
@@ -4005,7 +4059,7 @@
                     </pic:cNvPicPr>
                   </pic:nvPicPr>
                   <pic:blipFill>
-                    <a:blip r:embed="rId25">
+                    <a:blip r:embed="rId26">
                       <a:extLst>
                         <a:ext uri="{28A0092B-C50C-407E-A947-70E740481C1C}">
                           <a14:useLocalDpi xmlns:a14="http://schemas.microsoft.com/office/drawing/2010/main" val="0"/>
@@ -4122,7 +4176,7 @@
                     </pic:cNvPicPr>
                   </pic:nvPicPr>
                   <pic:blipFill>
-                    <a:blip r:embed="rId26">
+                    <a:blip r:embed="rId27">
                       <a:extLst>
                         <a:ext uri="{28A0092B-C50C-407E-A947-70E740481C1C}">
                           <a14:useLocalDpi xmlns:a14="http://schemas.microsoft.com/office/drawing/2010/main" val="0"/>
@@ -4353,7 +4407,7 @@
         </w:rPr>
         <w:t xml:space="preserve"> generated</w:t>
       </w:r>
-      <w:ins w:id="26" w:author="Tom Puckett" w:date="2017-02-14T10:32:00Z">
+      <w:ins w:id="30" w:author="Tom Puckett" w:date="2017-02-14T10:32:00Z">
         <w:r>
           <w:rPr>
             <w:rFonts w:ascii="Arial" w:hAnsi="Arial" w:cs="Arial"/>
@@ -4385,121 +4439,6 @@
             <wp:extent cx="6408263" cy="1943100"/>
             <wp:effectExtent l="0" t="0" r="0" b="0"/>
             <wp:docPr id="14" name="Picture 14"/>
-            <wp:cNvGraphicFramePr>
-              <a:graphicFrameLocks xmlns:a="http://schemas.openxmlformats.org/drawingml/2006/main" noChangeAspect="1"/>
-            </wp:cNvGraphicFramePr>
-            <a:graphic xmlns:a="http://schemas.openxmlformats.org/drawingml/2006/main">
-              <a:graphicData uri="http://schemas.openxmlformats.org/drawingml/2006/picture">
-                <pic:pic xmlns:pic="http://schemas.openxmlformats.org/drawingml/2006/picture">
-                  <pic:nvPicPr>
-                    <pic:cNvPr id="0" name=""/>
-                    <pic:cNvPicPr/>
-                  </pic:nvPicPr>
-                  <pic:blipFill>
-                    <a:blip r:embed="rId27"/>
-                    <a:stretch>
-                      <a:fillRect/>
-                    </a:stretch>
-                  </pic:blipFill>
-                  <pic:spPr>
-                    <a:xfrm>
-                      <a:off x="0" y="0"/>
-                      <a:ext cx="6408263" cy="1943100"/>
-                    </a:xfrm>
-                    <a:prstGeom prst="rect">
-                      <a:avLst/>
-                    </a:prstGeom>
-                  </pic:spPr>
-                </pic:pic>
-              </a:graphicData>
-            </a:graphic>
-          </wp:inline>
-        </w:drawing>
-      </w:r>
-      <w:r>
-        <w:rPr>
-          <w:rFonts w:ascii="Arial" w:hAnsi="Arial" w:cs="Arial"/>
-          <w:noProof/>
-        </w:rPr>
-        <w:t xml:space="preserve"> </w:t>
-      </w:r>
-    </w:p>
-    <w:p>
-      <w:pPr>
-        <w:rPr>
-          <w:rFonts w:ascii="Arial" w:hAnsi="Arial" w:cs="Arial"/>
-        </w:rPr>
-      </w:pPr>
-      <w:r>
-        <w:rPr>
-          <w:rFonts w:ascii="Arial" w:hAnsi="Arial" w:cs="Arial"/>
-          <w:noProof/>
-        </w:rPr>
-        <w:lastRenderedPageBreak/>
-        <w:t xml:space="preserve">In this </w:t>
-      </w:r>
-      <w:r>
-        <w:rPr>
-          <w:rFonts w:ascii="Arial" w:hAnsi="Arial" w:cs="Arial"/>
-          <w:noProof/>
-        </w:rPr>
-        <w:t>example</w:t>
-      </w:r>
-      <w:r>
-        <w:rPr>
-          <w:rFonts w:ascii="Arial" w:hAnsi="Arial" w:cs="Arial"/>
-          <w:noProof/>
-        </w:rPr>
-        <w:t xml:space="preserve">, there is one </w:t>
-      </w:r>
-      <w:r>
-        <w:rPr>
-          <w:rFonts w:ascii="Arial" w:hAnsi="Arial" w:cs="Arial"/>
-          <w:b/>
-          <w:noProof/>
-        </w:rPr>
-        <w:t>User</w:t>
-      </w:r>
-      <w:r>
-        <w:rPr>
-          <w:rFonts w:ascii="Arial" w:hAnsi="Arial" w:cs="Arial"/>
-          <w:noProof/>
-        </w:rPr>
-        <w:t xml:space="preserve"> associated with one </w:t>
-      </w:r>
-      <w:r>
-        <w:rPr>
-          <w:rFonts w:ascii="Arial" w:hAnsi="Arial" w:cs="Arial"/>
-          <w:b/>
-          <w:noProof/>
-        </w:rPr>
-        <w:t>Gro</w:t>
-      </w:r>
-      <w:r>
-        <w:rPr>
-          <w:rFonts w:ascii="Arial" w:hAnsi="Arial" w:cs="Arial"/>
-          <w:b/>
-          <w:noProof/>
-        </w:rPr>
-        <w:t>up</w:t>
-      </w:r>
-      <w:r>
-        <w:rPr>
-          <w:rFonts w:ascii="Arial" w:hAnsi="Arial" w:cs="Arial"/>
-          <w:noProof/>
-        </w:rPr>
-        <w:t>.</w:t>
-      </w:r>
-      <w:r>
-        <w:rPr>
-          <w:rFonts w:ascii="Arial" w:hAnsi="Arial" w:cs="Arial"/>
-          <w:noProof/>
-        </w:rPr>
-        <w:drawing>
-          <wp:inline distT="0" distB="0" distL="0" distR="0" wp14:anchorId="5946415E" wp14:editId="77469EF8">
-            <wp:extent cx="5934075" cy="2381250"/>
-            <wp:effectExtent l="0" t="0" r="9525" b="0"/>
-            <wp:docPr id="1" name="Picture 1"/>
             <wp:cNvGraphicFramePr>
               <a:graphicFrameLocks xmlns:a="http://schemas.openxmlformats.org/drawingml/2006/main" noChangeAspect="1"/>
             </wp:cNvGraphicFramePr>
@@ -4519,7 +4458,7 @@
                   <pic:spPr>
                     <a:xfrm>
                       <a:off x="0" y="0"/>
-                      <a:ext cx="5943600" cy="2385072"/>
+                      <a:ext cx="6408263" cy="1943100"/>
                     </a:xfrm>
                     <a:prstGeom prst="rect">
                       <a:avLst/>
@@ -4531,91 +4470,90 @@
           </wp:inline>
         </w:drawing>
       </w:r>
-    </w:p>
-    <w:p>
-      <w:pPr>
-        <w:rPr>
-          <w:rFonts w:ascii="Arial" w:hAnsi="Arial" w:cs="Arial"/>
-        </w:rPr>
-      </w:pPr>
-      <w:r>
-        <w:rPr>
-          <w:rFonts w:ascii="Arial" w:hAnsi="Arial" w:cs="Arial"/>
-        </w:rPr>
-        <w:t>Clicking on the file box icon launches the report.</w:t>
-      </w:r>
-    </w:p>
-    <w:p>
-      <w:pPr>
-        <w:pStyle w:val="Heading2"/>
-        <w:rPr>
-          <w:rFonts w:ascii="Arial" w:hAnsi="Arial" w:cs="Arial"/>
-          <w:sz w:val="22"/>
-          <w:szCs w:val="22"/>
-        </w:rPr>
-      </w:pPr>
-      <w:r>
-        <w:rPr>
-          <w:rFonts w:ascii="Arial" w:hAnsi="Arial" w:cs="Arial"/>
-          <w:b w:val="0"/>
-          <w:sz w:val="22"/>
-          <w:szCs w:val="22"/>
-        </w:rPr>
-        <w:t>In the next example</w:t>
-      </w:r>
-      <w:r>
-        <w:rPr>
-          <w:rFonts w:ascii="Arial" w:hAnsi="Arial" w:cs="Arial"/>
-          <w:b w:val="0"/>
-          <w:sz w:val="22"/>
-          <w:szCs w:val="22"/>
-        </w:rPr>
-        <w:t xml:space="preserve">, we will filter by </w:t>
-      </w:r>
-      <w:r>
-        <w:rPr>
-          <w:rFonts w:ascii="Arial" w:hAnsi="Arial" w:cs="Arial"/>
-          <w:sz w:val="22"/>
-          <w:szCs w:val="22"/>
-        </w:rPr>
-        <w:t>Users</w:t>
-      </w:r>
-      <w:r>
-        <w:rPr>
-          <w:rFonts w:ascii="Arial" w:hAnsi="Arial" w:cs="Arial"/>
-          <w:b w:val="0"/>
-          <w:sz w:val="22"/>
-          <w:szCs w:val="22"/>
-        </w:rPr>
-        <w:t xml:space="preserve"> associated with </w:t>
-      </w:r>
-      <w:r>
-        <w:rPr>
-          <w:rFonts w:ascii="Arial" w:hAnsi="Arial" w:cs="Arial"/>
-          <w:sz w:val="22"/>
-          <w:szCs w:val="22"/>
-        </w:rPr>
-        <w:t>QVWs</w:t>
-      </w:r>
-    </w:p>
-    <w:p>
-      <w:pPr>
-        <w:pStyle w:val="Heading2"/>
-        <w:rPr>
-          <w:rFonts w:ascii="Arial" w:hAnsi="Arial" w:cs="Arial"/>
-          <w:sz w:val="22"/>
-          <w:szCs w:val="22"/>
-        </w:rPr>
-      </w:pPr>
-      <w:r>
-        <w:rPr>
+      <w:r>
+        <w:rPr>
+          <w:rFonts w:ascii="Arial" w:hAnsi="Arial" w:cs="Arial"/>
           <w:noProof/>
         </w:rPr>
+        <w:t xml:space="preserve"> </w:t>
+      </w:r>
+    </w:p>
+    <w:p>
+      <w:pPr>
+        <w:rPr>
+          <w:rFonts w:ascii="Arial" w:hAnsi="Arial" w:cs="Arial"/>
+        </w:rPr>
+      </w:pPr>
+      <w:r>
+        <w:rPr>
+          <w:rFonts w:ascii="Arial" w:hAnsi="Arial" w:cs="Arial"/>
+          <w:noProof/>
+        </w:rPr>
+        <w:lastRenderedPageBreak/>
+        <w:t xml:space="preserve">In this </w:t>
+      </w:r>
+      <w:r>
+        <w:rPr>
+          <w:rFonts w:ascii="Arial" w:hAnsi="Arial" w:cs="Arial"/>
+          <w:noProof/>
+        </w:rPr>
+        <w:t>example</w:t>
+      </w:r>
+      <w:r>
+        <w:rPr>
+          <w:rFonts w:ascii="Arial" w:hAnsi="Arial" w:cs="Arial"/>
+          <w:noProof/>
+        </w:rPr>
+        <w:t xml:space="preserve">, there is one </w:t>
+      </w:r>
+      <w:r>
+        <w:rPr>
+          <w:rFonts w:ascii="Arial" w:hAnsi="Arial" w:cs="Arial"/>
+          <w:b/>
+          <w:noProof/>
+        </w:rPr>
+        <w:t>User</w:t>
+      </w:r>
+      <w:r>
+        <w:rPr>
+          <w:rFonts w:ascii="Arial" w:hAnsi="Arial" w:cs="Arial"/>
+          <w:noProof/>
+        </w:rPr>
+        <w:t xml:space="preserve"> associated with one </w:t>
+      </w:r>
+      <w:r>
+        <w:rPr>
+          <w:rFonts w:ascii="Arial" w:hAnsi="Arial" w:cs="Arial"/>
+          <w:b/>
+          <w:noProof/>
+        </w:rPr>
+        <w:t>Gro</w:t>
+      </w:r>
+      <w:r>
+        <w:rPr>
+          <w:rFonts w:ascii="Arial" w:hAnsi="Arial" w:cs="Arial"/>
+          <w:b/>
+          <w:noProof/>
+        </w:rPr>
+        <w:t>up</w:t>
+      </w:r>
+      <w:r>
+        <w:rPr>
+          <w:rFonts w:ascii="Arial" w:hAnsi="Arial" w:cs="Arial"/>
+          <w:noProof/>
+        </w:rPr>
+        <w:t>.</w:t>
+      </w:r>
+      <w:r>
+        <w:rPr>
+          <w:rFonts w:ascii="Arial" w:hAnsi="Arial" w:cs="Arial"/>
+          <w:noProof/>
+        </w:rPr>
         <w:drawing>
-          <wp:inline distT="0" distB="0" distL="0" distR="0" wp14:anchorId="6B4D788B" wp14:editId="16164E6E">
-            <wp:extent cx="5935109" cy="2057400"/>
-            <wp:effectExtent l="0" t="0" r="8890" b="0"/>
-            <wp:docPr id="26" name="Picture 26"/>
+          <wp:inline distT="0" distB="0" distL="0" distR="0" wp14:anchorId="5946415E" wp14:editId="77469EF8">
+            <wp:extent cx="5934075" cy="2381250"/>
+            <wp:effectExtent l="0" t="0" r="9525" b="0"/>
+            <wp:docPr id="1" name="Picture 1"/>
             <wp:cNvGraphicFramePr>
               <a:graphicFrameLocks xmlns:a="http://schemas.openxmlformats.org/drawingml/2006/main" noChangeAspect="1"/>
             </wp:cNvGraphicFramePr>
@@ -4635,7 +4573,7 @@
                   <pic:spPr>
                     <a:xfrm>
                       <a:off x="0" y="0"/>
-                      <a:ext cx="5943600" cy="2060343"/>
+                      <a:ext cx="5943600" cy="2385072"/>
                     </a:xfrm>
                     <a:prstGeom prst="rect">
                       <a:avLst/>
@@ -4650,6 +4588,19 @@
     </w:p>
     <w:p>
       <w:pPr>
+        <w:rPr>
+          <w:rFonts w:ascii="Arial" w:hAnsi="Arial" w:cs="Arial"/>
+        </w:rPr>
+      </w:pPr>
+      <w:r>
+        <w:rPr>
+          <w:rFonts w:ascii="Arial" w:hAnsi="Arial" w:cs="Arial"/>
+        </w:rPr>
+        <w:t>Clicking on the file box icon launches the report.</w:t>
+      </w:r>
+    </w:p>
+    <w:p>
+      <w:pPr>
         <w:pStyle w:val="Heading2"/>
         <w:rPr>
           <w:rFonts w:ascii="Arial" w:hAnsi="Arial" w:cs="Arial"/>
@@ -4659,13 +4610,66 @@
       </w:pPr>
       <w:r>
         <w:rPr>
+          <w:rFonts w:ascii="Arial" w:hAnsi="Arial" w:cs="Arial"/>
+          <w:b w:val="0"/>
+          <w:sz w:val="22"/>
+          <w:szCs w:val="22"/>
+        </w:rPr>
+        <w:t>In the next example</w:t>
+      </w:r>
+      <w:r>
+        <w:rPr>
+          <w:rFonts w:ascii="Arial" w:hAnsi="Arial" w:cs="Arial"/>
+          <w:b w:val="0"/>
+          <w:sz w:val="22"/>
+          <w:szCs w:val="22"/>
+        </w:rPr>
+        <w:t xml:space="preserve">, we will filter by </w:t>
+      </w:r>
+      <w:r>
+        <w:rPr>
+          <w:rFonts w:ascii="Arial" w:hAnsi="Arial" w:cs="Arial"/>
+          <w:sz w:val="22"/>
+          <w:szCs w:val="22"/>
+        </w:rPr>
+        <w:t>Users</w:t>
+      </w:r>
+      <w:r>
+        <w:rPr>
+          <w:rFonts w:ascii="Arial" w:hAnsi="Arial" w:cs="Arial"/>
+          <w:b w:val="0"/>
+          <w:sz w:val="22"/>
+          <w:szCs w:val="22"/>
+        </w:rPr>
+        <w:t xml:space="preserve"> associated with </w:t>
+      </w:r>
+      <w:r>
+        <w:rPr>
+          <w:rFonts w:ascii="Arial" w:hAnsi="Arial" w:cs="Arial"/>
+          <w:sz w:val="22"/>
+          <w:szCs w:val="22"/>
+        </w:rPr>
+        <w:t>QVWs</w:t>
+      </w:r>
+    </w:p>
+    <w:p>
+      <w:pPr>
+        <w:pStyle w:val="Heading2"/>
+        <w:rPr>
+          <w:rFonts w:ascii="Arial" w:hAnsi="Arial" w:cs="Arial"/>
+          <w:sz w:val="22"/>
+          <w:szCs w:val="22"/>
+        </w:rPr>
+      </w:pPr>
+      <w:r>
+        <w:rPr>
           <w:noProof/>
         </w:rPr>
         <w:drawing>
-          <wp:inline distT="0" distB="0" distL="0" distR="0" wp14:anchorId="70CB9505" wp14:editId="4D20D076">
-            <wp:extent cx="5943600" cy="1990725"/>
-            <wp:effectExtent l="0" t="0" r="0" b="9525"/>
-            <wp:docPr id="27" name="Picture 27"/>
+          <wp:inline distT="0" distB="0" distL="0" distR="0" wp14:anchorId="6B4D788B" wp14:editId="16164E6E">
+            <wp:extent cx="5935109" cy="2057400"/>
+            <wp:effectExtent l="0" t="0" r="8890" b="0"/>
+            <wp:docPr id="26" name="Picture 26"/>
             <wp:cNvGraphicFramePr>
               <a:graphicFrameLocks xmlns:a="http://schemas.openxmlformats.org/drawingml/2006/main" noChangeAspect="1"/>
             </wp:cNvGraphicFramePr>
@@ -4685,7 +4689,7 @@
                   <pic:spPr>
                     <a:xfrm>
                       <a:off x="0" y="0"/>
-                      <a:ext cx="5943600" cy="1990725"/>
+                      <a:ext cx="5943600" cy="2060343"/>
                     </a:xfrm>
                     <a:prstGeom prst="rect">
                       <a:avLst/>
@@ -4703,120 +4707,19 @@
         <w:pStyle w:val="Heading2"/>
         <w:rPr>
           <w:rFonts w:ascii="Arial" w:hAnsi="Arial" w:cs="Arial"/>
-          <w:b w:val="0"/>
-          <w:sz w:val="22"/>
-          <w:szCs w:val="22"/>
-        </w:rPr>
-      </w:pPr>
-      <w:r>
-        <w:rPr>
-          <w:rFonts w:ascii="Arial" w:hAnsi="Arial" w:cs="Arial"/>
-          <w:b w:val="0"/>
-          <w:sz w:val="22"/>
-          <w:szCs w:val="22"/>
-        </w:rPr>
-        <w:t xml:space="preserve">In this example, there is one </w:t>
-      </w:r>
-      <w:r>
-        <w:rPr>
-          <w:rFonts w:ascii="Arial" w:hAnsi="Arial" w:cs="Arial"/>
-          <w:sz w:val="22"/>
-          <w:szCs w:val="22"/>
-        </w:rPr>
-        <w:t>User</w:t>
-      </w:r>
-      <w:r>
-        <w:rPr>
-          <w:rFonts w:ascii="Arial" w:hAnsi="Arial" w:cs="Arial"/>
-          <w:b w:val="0"/>
-          <w:sz w:val="22"/>
-          <w:szCs w:val="22"/>
-        </w:rPr>
-        <w:t xml:space="preserve"> associated with one </w:t>
-      </w:r>
-      <w:r>
-        <w:rPr>
-          <w:rFonts w:ascii="Arial" w:hAnsi="Arial" w:cs="Arial"/>
-          <w:sz w:val="22"/>
-          <w:szCs w:val="22"/>
-        </w:rPr>
-        <w:t>QVW</w:t>
-      </w:r>
-      <w:r>
-        <w:rPr>
-          <w:rFonts w:ascii="Arial" w:hAnsi="Arial" w:cs="Arial"/>
-          <w:b w:val="0"/>
-          <w:sz w:val="22"/>
-          <w:szCs w:val="22"/>
-        </w:rPr>
-        <w:t>.</w:t>
-      </w:r>
-    </w:p>
-    <w:p>
-      <w:pPr>
-        <w:pStyle w:val="Heading2"/>
-        <w:rPr>
-          <w:rFonts w:ascii="Arial" w:hAnsi="Arial" w:cs="Arial"/>
-          <w:sz w:val="22"/>
-          <w:szCs w:val="22"/>
-        </w:rPr>
-      </w:pPr>
-      <w:r>
-        <w:rPr>
-          <w:rFonts w:ascii="Arial" w:hAnsi="Arial" w:cs="Arial"/>
-          <w:b w:val="0"/>
-          <w:sz w:val="22"/>
-          <w:szCs w:val="22"/>
-        </w:rPr>
-        <w:lastRenderedPageBreak/>
-        <w:t xml:space="preserve">In the next example, we will generate a report showing </w:t>
-      </w:r>
-      <w:r>
-        <w:rPr>
-          <w:rFonts w:ascii="Arial" w:hAnsi="Arial" w:cs="Arial"/>
-          <w:sz w:val="22"/>
-          <w:szCs w:val="22"/>
-        </w:rPr>
-        <w:t>Contents</w:t>
-      </w:r>
-      <w:r>
-        <w:rPr>
-          <w:rFonts w:ascii="Arial" w:hAnsi="Arial" w:cs="Arial"/>
-          <w:b w:val="0"/>
-          <w:sz w:val="22"/>
-          <w:szCs w:val="22"/>
-        </w:rPr>
-        <w:t xml:space="preserve"> of a </w:t>
-      </w:r>
-      <w:r>
-        <w:rPr>
-          <w:rFonts w:ascii="Arial" w:hAnsi="Arial" w:cs="Arial"/>
-          <w:sz w:val="22"/>
-          <w:szCs w:val="22"/>
-        </w:rPr>
-        <w:t>Group</w:t>
-      </w:r>
-    </w:p>
-    <w:p>
-      <w:pPr>
-        <w:pStyle w:val="Heading2"/>
-        <w:rPr>
-          <w:rFonts w:ascii="Arial" w:hAnsi="Arial" w:cs="Arial"/>
-          <w:b w:val="0"/>
-          <w:sz w:val="22"/>
-          <w:szCs w:val="22"/>
-        </w:rPr>
-      </w:pPr>
-      <w:commentRangeStart w:id="27"/>
+          <w:sz w:val="22"/>
+          <w:szCs w:val="22"/>
+        </w:rPr>
+      </w:pPr>
       <w:r>
         <w:rPr>
           <w:noProof/>
         </w:rPr>
         <w:drawing>
-          <wp:inline distT="0" distB="0" distL="0" distR="0" wp14:anchorId="7EEA0B37" wp14:editId="73BD40B4">
-            <wp:extent cx="5936948" cy="3009900"/>
-            <wp:effectExtent l="0" t="0" r="6985" b="0"/>
-            <wp:docPr id="28" name="Picture 28"/>
+          <wp:inline distT="0" distB="0" distL="0" distR="0" wp14:anchorId="70CB9505" wp14:editId="4D20D076">
+            <wp:extent cx="5943600" cy="1990725"/>
+            <wp:effectExtent l="0" t="0" r="0" b="9525"/>
+            <wp:docPr id="27" name="Picture 27"/>
             <wp:cNvGraphicFramePr>
               <a:graphicFrameLocks xmlns:a="http://schemas.openxmlformats.org/drawingml/2006/main" noChangeAspect="1"/>
             </wp:cNvGraphicFramePr>
@@ -4836,7 +4739,7 @@
                   <pic:spPr>
                     <a:xfrm>
                       <a:off x="0" y="0"/>
-                      <a:ext cx="5943600" cy="3013272"/>
+                      <a:ext cx="5943600" cy="1990725"/>
                     </a:xfrm>
                     <a:prstGeom prst="rect">
                       <a:avLst/>
@@ -4848,15 +4751,59 @@
           </wp:inline>
         </w:drawing>
       </w:r>
-      <w:commentRangeEnd w:id="27"/>
-      <w:r>
-        <w:rPr>
-          <w:rStyle w:val="CommentReference"/>
-          <w:rFonts w:asciiTheme="minorHAnsi" w:eastAsiaTheme="minorHAnsi" w:hAnsiTheme="minorHAnsi" w:cstheme="minorBidi"/>
+    </w:p>
+    <w:p>
+      <w:pPr>
+        <w:pStyle w:val="Heading2"/>
+        <w:rPr>
+          <w:rFonts w:ascii="Arial" w:hAnsi="Arial" w:cs="Arial"/>
           <w:b w:val="0"/>
-          <w:bCs w:val="0"/>
-        </w:rPr>
-        <w:commentReference w:id="27"/>
+          <w:sz w:val="22"/>
+          <w:szCs w:val="22"/>
+        </w:rPr>
+      </w:pPr>
+      <w:r>
+        <w:rPr>
+          <w:rFonts w:ascii="Arial" w:hAnsi="Arial" w:cs="Arial"/>
+          <w:b w:val="0"/>
+          <w:sz w:val="22"/>
+          <w:szCs w:val="22"/>
+        </w:rPr>
+        <w:t xml:space="preserve">In this example, there is one </w:t>
+      </w:r>
+      <w:r>
+        <w:rPr>
+          <w:rFonts w:ascii="Arial" w:hAnsi="Arial" w:cs="Arial"/>
+          <w:sz w:val="22"/>
+          <w:szCs w:val="22"/>
+        </w:rPr>
+        <w:t>User</w:t>
+      </w:r>
+      <w:r>
+        <w:rPr>
+          <w:rFonts w:ascii="Arial" w:hAnsi="Arial" w:cs="Arial"/>
+          <w:b w:val="0"/>
+          <w:sz w:val="22"/>
+          <w:szCs w:val="22"/>
+        </w:rPr>
+        <w:t xml:space="preserve"> associated with one </w:t>
+      </w:r>
+      <w:r>
+        <w:rPr>
+          <w:rFonts w:ascii="Arial" w:hAnsi="Arial" w:cs="Arial"/>
+          <w:sz w:val="22"/>
+          <w:szCs w:val="22"/>
+        </w:rPr>
+        <w:t>QVW</w:t>
+      </w:r>
+      <w:r>
+        <w:rPr>
+          <w:rFonts w:ascii="Arial" w:hAnsi="Arial" w:cs="Arial"/>
+          <w:b w:val="0"/>
+          <w:sz w:val="22"/>
+          <w:szCs w:val="22"/>
+        </w:rPr>
+        <w:t>.</w:t>
       </w:r>
     </w:p>
     <w:p>
@@ -4864,11 +4811,28 @@
         <w:pStyle w:val="Heading2"/>
         <w:rPr>
           <w:rFonts w:ascii="Arial" w:hAnsi="Arial" w:cs="Arial"/>
+          <w:sz w:val="22"/>
+          <w:szCs w:val="22"/>
+        </w:rPr>
+      </w:pPr>
+      <w:r>
+        <w:rPr>
+          <w:rFonts w:ascii="Arial" w:hAnsi="Arial" w:cs="Arial"/>
           <w:b w:val="0"/>
           <w:sz w:val="22"/>
           <w:szCs w:val="22"/>
         </w:rPr>
-      </w:pPr>
+        <w:lastRenderedPageBreak/>
+        <w:t xml:space="preserve">In the next example, we will generate a report showing </w:t>
+      </w:r>
+      <w:r>
+        <w:rPr>
+          <w:rFonts w:ascii="Arial" w:hAnsi="Arial" w:cs="Arial"/>
+          <w:sz w:val="22"/>
+          <w:szCs w:val="22"/>
+        </w:rPr>
+        <w:t>Contents</w:t>
+      </w:r>
       <w:r>
         <w:rPr>
           <w:rFonts w:ascii="Arial" w:hAnsi="Arial" w:cs="Arial"/>
@@ -4876,130 +4840,37 @@
           <w:sz w:val="22"/>
           <w:szCs w:val="22"/>
         </w:rPr>
-        <w:t xml:space="preserve">In this example, there are 7 </w:t>
-      </w:r>
-      <w:r>
-        <w:rPr>
-          <w:rFonts w:ascii="Arial" w:hAnsi="Arial" w:cs="Arial"/>
-          <w:sz w:val="22"/>
-          <w:szCs w:val="22"/>
-        </w:rPr>
-        <w:t>Users</w:t>
-      </w:r>
-      <w:r>
+        <w:t xml:space="preserve"> of a </w:t>
+      </w:r>
+      <w:r>
+        <w:rPr>
+          <w:rFonts w:ascii="Arial" w:hAnsi="Arial" w:cs="Arial"/>
+          <w:sz w:val="22"/>
+          <w:szCs w:val="22"/>
+        </w:rPr>
+        <w:t>Group</w:t>
+      </w:r>
+    </w:p>
+    <w:p>
+      <w:pPr>
+        <w:pStyle w:val="Heading2"/>
         <w:rPr>
           <w:rFonts w:ascii="Arial" w:hAnsi="Arial" w:cs="Arial"/>
           <w:b w:val="0"/>
           <w:sz w:val="22"/>
           <w:szCs w:val="22"/>
         </w:rPr>
-        <w:t xml:space="preserve"> and 2 </w:t>
-      </w:r>
-      <w:r>
-        <w:rPr>
-          <w:rFonts w:ascii="Arial" w:hAnsi="Arial" w:cs="Arial"/>
-          <w:sz w:val="22"/>
-          <w:szCs w:val="22"/>
-        </w:rPr>
-        <w:t>Reports</w:t>
-      </w:r>
-      <w:r>
-        <w:rPr>
-          <w:rFonts w:ascii="Arial" w:hAnsi="Arial" w:cs="Arial"/>
-          <w:b w:val="0"/>
-          <w:sz w:val="22"/>
-          <w:szCs w:val="22"/>
-        </w:rPr>
-        <w:t xml:space="preserve"> contained in the </w:t>
-      </w:r>
-      <w:r>
-        <w:rPr>
-          <w:rFonts w:ascii="Arial" w:hAnsi="Arial" w:cs="Arial"/>
-          <w:sz w:val="22"/>
-          <w:szCs w:val="22"/>
-        </w:rPr>
-        <w:t>Group</w:t>
-      </w:r>
-      <w:r>
-        <w:rPr>
-          <w:rFonts w:ascii="Arial" w:hAnsi="Arial" w:cs="Arial"/>
-          <w:b w:val="0"/>
-          <w:sz w:val="22"/>
-          <w:szCs w:val="22"/>
-        </w:rPr>
-        <w:t>.</w:t>
-      </w:r>
-    </w:p>
-    <w:p>
-      <w:pPr>
-        <w:pStyle w:val="Heading2"/>
-        <w:rPr>
-          <w:rFonts w:ascii="Arial" w:hAnsi="Arial" w:cs="Arial"/>
-          <w:sz w:val="22"/>
-          <w:szCs w:val="22"/>
-        </w:rPr>
-      </w:pPr>
-      <w:r>
-        <w:rPr>
-          <w:rFonts w:ascii="Arial" w:hAnsi="Arial" w:cs="Arial"/>
-          <w:b w:val="0"/>
-          <w:sz w:val="22"/>
-          <w:szCs w:val="22"/>
-        </w:rPr>
-        <w:t xml:space="preserve">The next report will show how many </w:t>
-      </w:r>
-      <w:r>
-        <w:rPr>
-          <w:rFonts w:ascii="Arial" w:hAnsi="Arial" w:cs="Arial"/>
-          <w:sz w:val="22"/>
-          <w:szCs w:val="22"/>
-        </w:rPr>
-        <w:t>Users</w:t>
-      </w:r>
-      <w:r>
-        <w:rPr>
-          <w:rFonts w:ascii="Arial" w:hAnsi="Arial" w:cs="Arial"/>
-          <w:b w:val="0"/>
-          <w:sz w:val="22"/>
-          <w:szCs w:val="22"/>
-        </w:rPr>
-        <w:t xml:space="preserve"> are associated with a </w:t>
-      </w:r>
-      <w:r>
-        <w:rPr>
-          <w:rFonts w:ascii="Arial" w:hAnsi="Arial" w:cs="Arial"/>
-          <w:sz w:val="22"/>
-          <w:szCs w:val="22"/>
-        </w:rPr>
-        <w:t>QVW</w:t>
-      </w:r>
-      <w:r>
-        <w:rPr>
-          <w:rFonts w:ascii="Arial" w:hAnsi="Arial" w:cs="Arial"/>
-          <w:sz w:val="22"/>
-          <w:szCs w:val="22"/>
-        </w:rPr>
-        <w:t>.</w:t>
-      </w:r>
-    </w:p>
-    <w:p>
-      <w:pPr>
-        <w:pStyle w:val="Heading2"/>
-        <w:rPr>
-          <w:rFonts w:ascii="Arial" w:hAnsi="Arial" w:cs="Arial"/>
-          <w:sz w:val="22"/>
-          <w:szCs w:val="22"/>
-        </w:rPr>
-      </w:pPr>
+      </w:pPr>
+      <w:commentRangeStart w:id="31"/>
       <w:r>
         <w:rPr>
           <w:noProof/>
         </w:rPr>
         <w:drawing>
-          <wp:inline distT="0" distB="0" distL="0" distR="0" wp14:anchorId="3E681FD1" wp14:editId="3B997A74">
-            <wp:extent cx="5943600" cy="3209925"/>
-            <wp:effectExtent l="0" t="0" r="0" b="9525"/>
-            <wp:docPr id="30" name="Picture 30"/>
+          <wp:inline distT="0" distB="0" distL="0" distR="0" wp14:anchorId="7EEA0B37" wp14:editId="73BD40B4">
+            <wp:extent cx="5936948" cy="3009900"/>
+            <wp:effectExtent l="0" t="0" r="6985" b="0"/>
+            <wp:docPr id="28" name="Picture 28"/>
             <wp:cNvGraphicFramePr>
               <a:graphicFrameLocks xmlns:a="http://schemas.openxmlformats.org/drawingml/2006/main" noChangeAspect="1"/>
             </wp:cNvGraphicFramePr>
@@ -5019,7 +4890,7 @@
                   <pic:spPr>
                     <a:xfrm>
                       <a:off x="0" y="0"/>
-                      <a:ext cx="5943600" cy="3209925"/>
+                      <a:ext cx="5943600" cy="3013272"/>
                     </a:xfrm>
                     <a:prstGeom prst="rect">
                       <a:avLst/>
@@ -5031,6 +4902,16 @@
           </wp:inline>
         </w:drawing>
       </w:r>
+      <w:commentRangeEnd w:id="31"/>
+      <w:r>
+        <w:rPr>
+          <w:rStyle w:val="CommentReference"/>
+          <w:rFonts w:asciiTheme="minorHAnsi" w:eastAsiaTheme="minorHAnsi" w:hAnsiTheme="minorHAnsi" w:cstheme="minorBidi"/>
+          <w:b w:val="0"/>
+          <w:bCs w:val="0"/>
+        </w:rPr>
+        <w:commentReference w:id="31"/>
+      </w:r>
     </w:p>
     <w:p>
       <w:pPr>
@@ -5049,7 +4930,7 @@
           <w:sz w:val="22"/>
           <w:szCs w:val="22"/>
         </w:rPr>
-        <w:t xml:space="preserve">In this report, there are 7 </w:t>
+        <w:t xml:space="preserve">In this example, there are 7 </w:t>
       </w:r>
       <w:r>
         <w:rPr>
@@ -5066,7 +4947,41 @@
           <w:sz w:val="22"/>
           <w:szCs w:val="22"/>
         </w:rPr>
-        <w:t xml:space="preserve"> associated with 1 QVW.</w:t>
+        <w:t xml:space="preserve"> and 2 </w:t>
+      </w:r>
+      <w:r>
+        <w:rPr>
+          <w:rFonts w:ascii="Arial" w:hAnsi="Arial" w:cs="Arial"/>
+          <w:sz w:val="22"/>
+          <w:szCs w:val="22"/>
+        </w:rPr>
+        <w:t>Reports</w:t>
+      </w:r>
+      <w:r>
+        <w:rPr>
+          <w:rFonts w:ascii="Arial" w:hAnsi="Arial" w:cs="Arial"/>
+          <w:b w:val="0"/>
+          <w:sz w:val="22"/>
+          <w:szCs w:val="22"/>
+        </w:rPr>
+        <w:t xml:space="preserve"> contained in the </w:t>
+      </w:r>
+      <w:r>
+        <w:rPr>
+          <w:rFonts w:ascii="Arial" w:hAnsi="Arial" w:cs="Arial"/>
+          <w:sz w:val="22"/>
+          <w:szCs w:val="22"/>
+        </w:rPr>
+        <w:t>Group</w:t>
+      </w:r>
+      <w:r>
+        <w:rPr>
+          <w:rFonts w:ascii="Arial" w:hAnsi="Arial" w:cs="Arial"/>
+          <w:b w:val="0"/>
+          <w:sz w:val="22"/>
+          <w:szCs w:val="22"/>
+        </w:rPr>
+        <w:t>.</w:t>
       </w:r>
     </w:p>
     <w:p>
@@ -5074,73 +4989,58 @@
         <w:pStyle w:val="Heading2"/>
         <w:rPr>
           <w:rFonts w:ascii="Arial" w:hAnsi="Arial" w:cs="Arial"/>
+          <w:sz w:val="22"/>
+          <w:szCs w:val="22"/>
+        </w:rPr>
+      </w:pPr>
+      <w:r>
+        <w:rPr>
+          <w:rFonts w:ascii="Arial" w:hAnsi="Arial" w:cs="Arial"/>
           <w:b w:val="0"/>
           <w:sz w:val="22"/>
           <w:szCs w:val="22"/>
         </w:rPr>
-      </w:pPr>
+        <w:t xml:space="preserve">The next report will show how many </w:t>
+      </w:r>
+      <w:r>
+        <w:rPr>
+          <w:rFonts w:ascii="Arial" w:hAnsi="Arial" w:cs="Arial"/>
+          <w:sz w:val="22"/>
+          <w:szCs w:val="22"/>
+        </w:rPr>
+        <w:t>Users</w:t>
+      </w:r>
+      <w:r>
+        <w:rPr>
+          <w:rFonts w:ascii="Arial" w:hAnsi="Arial" w:cs="Arial"/>
+          <w:b w:val="0"/>
+          <w:sz w:val="22"/>
+          <w:szCs w:val="22"/>
+        </w:rPr>
+        <w:t xml:space="preserve"> are associated with a </w:t>
+      </w:r>
+      <w:r>
+        <w:rPr>
+          <w:rFonts w:ascii="Arial" w:hAnsi="Arial" w:cs="Arial"/>
+          <w:sz w:val="22"/>
+          <w:szCs w:val="22"/>
+        </w:rPr>
+        <w:t>QVW</w:t>
+      </w:r>
+      <w:r>
+        <w:rPr>
+          <w:rFonts w:ascii="Arial" w:hAnsi="Arial" w:cs="Arial"/>
+          <w:sz w:val="22"/>
+          <w:szCs w:val="22"/>
+        </w:rPr>
+        <w:t>.</w:t>
+      </w:r>
     </w:p>
     <w:p>
       <w:pPr>
         <w:pStyle w:val="Heading2"/>
         <w:rPr>
           <w:rFonts w:ascii="Arial" w:hAnsi="Arial" w:cs="Arial"/>
-          <w:b w:val="0"/>
-          <w:sz w:val="22"/>
-          <w:szCs w:val="22"/>
-        </w:rPr>
-      </w:pPr>
-      <w:r>
-        <w:rPr>
-          <w:rFonts w:ascii="Arial" w:hAnsi="Arial" w:cs="Arial"/>
-          <w:b w:val="0"/>
-          <w:sz w:val="22"/>
-          <w:szCs w:val="22"/>
-        </w:rPr>
-        <w:lastRenderedPageBreak/>
-        <w:t xml:space="preserve">Finally, we will look at how many </w:t>
-      </w:r>
-      <w:r>
-        <w:rPr>
-          <w:rFonts w:ascii="Arial" w:hAnsi="Arial" w:cs="Arial"/>
-          <w:sz w:val="22"/>
-          <w:szCs w:val="22"/>
-        </w:rPr>
-        <w:t>QVWs</w:t>
-      </w:r>
-      <w:r>
-        <w:rPr>
-          <w:rFonts w:ascii="Arial" w:hAnsi="Arial" w:cs="Arial"/>
-          <w:b w:val="0"/>
-          <w:sz w:val="22"/>
-          <w:szCs w:val="22"/>
-        </w:rPr>
-        <w:t xml:space="preserve"> are linked to a specific </w:t>
-      </w:r>
-      <w:r>
-        <w:rPr>
-          <w:rFonts w:ascii="Arial" w:hAnsi="Arial" w:cs="Arial"/>
-          <w:sz w:val="22"/>
-          <w:szCs w:val="22"/>
-        </w:rPr>
-        <w:t>Group</w:t>
-      </w:r>
-      <w:r>
-        <w:rPr>
-          <w:rFonts w:ascii="Arial" w:hAnsi="Arial" w:cs="Arial"/>
-          <w:b w:val="0"/>
-          <w:sz w:val="22"/>
-          <w:szCs w:val="22"/>
-        </w:rPr>
-        <w:t>.</w:t>
-      </w:r>
-    </w:p>
-    <w:p>
-      <w:pPr>
-        <w:pStyle w:val="Heading2"/>
-        <w:rPr>
-          <w:rFonts w:ascii="Arial" w:hAnsi="Arial" w:cs="Arial"/>
-          <w:b w:val="0"/>
           <w:sz w:val="22"/>
           <w:szCs w:val="22"/>
         </w:rPr>
@@ -5150,10 +5050,10 @@
           <w:noProof/>
         </w:rPr>
         <w:drawing>
-          <wp:inline distT="0" distB="0" distL="0" distR="0" wp14:anchorId="09FB92B4" wp14:editId="1337BFB6">
-            <wp:extent cx="5943600" cy="2823210"/>
-            <wp:effectExtent l="0" t="0" r="0" b="0"/>
-            <wp:docPr id="31" name="Picture 31"/>
+          <wp:inline distT="0" distB="0" distL="0" distR="0" wp14:anchorId="3E681FD1" wp14:editId="3B997A74">
+            <wp:extent cx="5943600" cy="3209925"/>
+            <wp:effectExtent l="0" t="0" r="0" b="9525"/>
+            <wp:docPr id="30" name="Picture 30"/>
             <wp:cNvGraphicFramePr>
               <a:graphicFrameLocks xmlns:a="http://schemas.openxmlformats.org/drawingml/2006/main" noChangeAspect="1"/>
             </wp:cNvGraphicFramePr>
@@ -5173,7 +5073,7 @@
                   <pic:spPr>
                     <a:xfrm>
                       <a:off x="0" y="0"/>
-                      <a:ext cx="5943600" cy="2823210"/>
+                      <a:ext cx="5943600" cy="3209925"/>
                     </a:xfrm>
                     <a:prstGeom prst="rect">
                       <a:avLst/>
@@ -5196,7 +5096,6 @@
           <w:szCs w:val="22"/>
         </w:rPr>
       </w:pPr>
-      <w:commentRangeStart w:id="28"/>
       <w:r>
         <w:rPr>
           <w:rFonts w:ascii="Arial" w:hAnsi="Arial" w:cs="Arial"/>
@@ -5204,44 +5103,47 @@
           <w:sz w:val="22"/>
           <w:szCs w:val="22"/>
         </w:rPr>
-        <w:t>As a best practice, in most cases</w:t>
-      </w:r>
-      <w:commentRangeEnd w:id="28"/>
-      <w:r>
-        <w:rPr>
-          <w:rStyle w:val="CommentReference"/>
-          <w:rFonts w:asciiTheme="minorHAnsi" w:eastAsiaTheme="minorHAnsi" w:hAnsiTheme="minorHAnsi" w:cstheme="minorBidi"/>
+        <w:t xml:space="preserve">In this report, there are 7 </w:t>
+      </w:r>
+      <w:r>
+        <w:rPr>
+          <w:rFonts w:ascii="Arial" w:hAnsi="Arial" w:cs="Arial"/>
+          <w:sz w:val="22"/>
+          <w:szCs w:val="22"/>
+        </w:rPr>
+        <w:t>Users</w:t>
+      </w:r>
+      <w:r>
+        <w:rPr>
+          <w:rFonts w:ascii="Arial" w:hAnsi="Arial" w:cs="Arial"/>
           <w:b w:val="0"/>
-          <w:bCs w:val="0"/>
-        </w:rPr>
-        <w:commentReference w:id="28"/>
-      </w:r>
-      <w:r>
+          <w:sz w:val="22"/>
+          <w:szCs w:val="22"/>
+        </w:rPr>
+        <w:t xml:space="preserve"> associated with 1 QVW.</w:t>
+      </w:r>
+    </w:p>
+    <w:p>
+      <w:pPr>
+        <w:pStyle w:val="Heading2"/>
         <w:rPr>
           <w:rFonts w:ascii="Arial" w:hAnsi="Arial" w:cs="Arial"/>
           <w:b w:val="0"/>
           <w:sz w:val="22"/>
           <w:szCs w:val="22"/>
         </w:rPr>
-        <w:t xml:space="preserve">, there will be </w:t>
-      </w:r>
-      <w:r>
+      </w:pPr>
+    </w:p>
+    <w:p>
+      <w:pPr>
+        <w:pStyle w:val="Heading2"/>
         <w:rPr>
           <w:rFonts w:ascii="Arial" w:hAnsi="Arial" w:cs="Arial"/>
           <w:b w:val="0"/>
           <w:sz w:val="22"/>
           <w:szCs w:val="22"/>
         </w:rPr>
-        <w:t xml:space="preserve">one </w:t>
-      </w:r>
-      <w:r>
-        <w:rPr>
-          <w:rFonts w:ascii="Arial" w:hAnsi="Arial" w:cs="Arial"/>
-          <w:sz w:val="22"/>
-          <w:szCs w:val="22"/>
-        </w:rPr>
-        <w:t>QVW</w:t>
-      </w:r>
+      </w:pPr>
       <w:r>
         <w:rPr>
           <w:rFonts w:ascii="Arial" w:hAnsi="Arial" w:cs="Arial"/>
@@ -5249,15 +5151,42 @@
           <w:sz w:val="22"/>
           <w:szCs w:val="22"/>
         </w:rPr>
-        <w:t xml:space="preserve"> linked to each </w:t>
-      </w:r>
-      <w:r>
-        <w:rPr>
-          <w:rFonts w:ascii="Arial" w:hAnsi="Arial" w:cs="Arial"/>
-          <w:sz w:val="22"/>
-          <w:szCs w:val="22"/>
-        </w:rPr>
-        <w:t>Group.</w:t>
+        <w:lastRenderedPageBreak/>
+        <w:t xml:space="preserve">Finally, we will look at how many </w:t>
+      </w:r>
+      <w:r>
+        <w:rPr>
+          <w:rFonts w:ascii="Arial" w:hAnsi="Arial" w:cs="Arial"/>
+          <w:sz w:val="22"/>
+          <w:szCs w:val="22"/>
+        </w:rPr>
+        <w:t>QVWs</w:t>
+      </w:r>
+      <w:r>
+        <w:rPr>
+          <w:rFonts w:ascii="Arial" w:hAnsi="Arial" w:cs="Arial"/>
+          <w:b w:val="0"/>
+          <w:sz w:val="22"/>
+          <w:szCs w:val="22"/>
+        </w:rPr>
+        <w:t xml:space="preserve"> are linked to a specific </w:t>
+      </w:r>
+      <w:r>
+        <w:rPr>
+          <w:rFonts w:ascii="Arial" w:hAnsi="Arial" w:cs="Arial"/>
+          <w:sz w:val="22"/>
+          <w:szCs w:val="22"/>
+        </w:rPr>
+        <w:t>Group</w:t>
+      </w:r>
+      <w:r>
+        <w:rPr>
+          <w:rFonts w:ascii="Arial" w:hAnsi="Arial" w:cs="Arial"/>
+          <w:b w:val="0"/>
+          <w:sz w:val="22"/>
+          <w:szCs w:val="22"/>
+        </w:rPr>
+        <w:t>.</w:t>
       </w:r>
     </w:p>
     <w:p>
@@ -5270,126 +5199,15 @@
           <w:szCs w:val="22"/>
         </w:rPr>
       </w:pPr>
-    </w:p>
-    <w:p>
-      <w:pPr>
-        <w:pStyle w:val="Heading2"/>
-        <w:rPr>
-          <w:rFonts w:ascii="Arial" w:hAnsi="Arial" w:cs="Arial"/>
-          <w:sz w:val="22"/>
-          <w:szCs w:val="22"/>
-        </w:rPr>
-      </w:pPr>
-      <w:r>
-        <w:rPr>
-          <w:rFonts w:ascii="Arial" w:hAnsi="Arial" w:cs="Arial"/>
-          <w:sz w:val="22"/>
-          <w:szCs w:val="22"/>
-        </w:rPr>
-        <w:t>Groups:</w:t>
-      </w:r>
-    </w:p>
-    <w:p>
-      <w:pPr>
-        <w:rPr>
-          <w:rFonts w:ascii="Arial" w:hAnsi="Arial" w:cs="Arial"/>
-        </w:rPr>
-      </w:pPr>
-      <w:r>
-        <w:rPr>
-          <w:rFonts w:ascii="Arial" w:hAnsi="Arial" w:cs="Arial"/>
-        </w:rPr>
-        <w:t>In Groups, the administrat</w:t>
-      </w:r>
-      <w:r>
-        <w:rPr>
-          <w:rFonts w:ascii="Arial" w:hAnsi="Arial" w:cs="Arial"/>
-        </w:rPr>
-        <w:t>or</w:t>
-      </w:r>
-      <w:r>
-        <w:rPr>
-          <w:rFonts w:ascii="Arial" w:hAnsi="Arial" w:cs="Arial"/>
-        </w:rPr>
-        <w:t xml:space="preserve"> user may add, update or </w:t>
-      </w:r>
-      <w:r>
-        <w:rPr>
-          <w:rFonts w:ascii="Arial" w:hAnsi="Arial" w:cs="Arial"/>
-        </w:rPr>
-        <w:t>delete a Group</w:t>
-      </w:r>
-      <w:r>
-        <w:rPr>
-          <w:rFonts w:ascii="Arial" w:hAnsi="Arial" w:cs="Arial"/>
-        </w:rPr>
-        <w:t xml:space="preserve">. </w:t>
-      </w:r>
-      <w:r>
-        <w:rPr>
-          <w:rFonts w:ascii="Arial" w:hAnsi="Arial" w:cs="Arial"/>
-        </w:rPr>
-        <w:t xml:space="preserve">They may add a Friendly Name to the Group. </w:t>
-      </w:r>
-      <w:r>
-        <w:rPr>
-          <w:rFonts w:ascii="Arial" w:hAnsi="Arial" w:cs="Arial"/>
-        </w:rPr>
-        <w:t>They may also a</w:t>
-      </w:r>
-      <w:r>
-        <w:rPr>
-          <w:rFonts w:ascii="Arial" w:hAnsi="Arial" w:cs="Arial"/>
-        </w:rPr>
-        <w:t>ssociate Groups to a Category</w:t>
-      </w:r>
-      <w:r>
-        <w:rPr>
-          <w:rFonts w:ascii="Arial" w:hAnsi="Arial" w:cs="Arial"/>
-        </w:rPr>
-        <w:t>.</w:t>
-      </w:r>
-      <w:r>
-        <w:rPr>
-          <w:rFonts w:ascii="Arial" w:hAnsi="Arial" w:cs="Arial"/>
-        </w:rPr>
-        <w:t xml:space="preserve">  Ther</w:t>
-      </w:r>
-      <w:r>
-        <w:rPr>
-          <w:rFonts w:ascii="Arial" w:hAnsi="Arial" w:cs="Arial"/>
-        </w:rPr>
-        <w:t xml:space="preserve">e are fields for Group Category, </w:t>
-      </w:r>
-      <w:r>
-        <w:rPr>
-          <w:rFonts w:ascii="Arial" w:hAnsi="Arial" w:cs="Arial"/>
-        </w:rPr>
-        <w:t>Max User Limit</w:t>
-      </w:r>
-      <w:r>
-        <w:rPr>
-          <w:rFonts w:ascii="Arial" w:hAnsi="Arial" w:cs="Arial"/>
-        </w:rPr>
-        <w:t xml:space="preserve"> and User Count.</w:t>
-      </w:r>
-    </w:p>
-    <w:p>
-      <w:pPr>
-        <w:rPr>
-          <w:rFonts w:ascii="Arial" w:hAnsi="Arial" w:cs="Arial"/>
-        </w:rPr>
-      </w:pPr>
-      <w:r>
-        <w:rPr>
-          <w:rFonts w:ascii="Arial" w:hAnsi="Arial" w:cs="Arial"/>
+      <w:r>
+        <w:rPr>
           <w:noProof/>
         </w:rPr>
         <w:drawing>
-          <wp:inline distT="0" distB="0" distL="0" distR="0" wp14:anchorId="5CC2650F" wp14:editId="28ABD647">
-            <wp:extent cx="6257925" cy="1694855"/>
-            <wp:effectExtent l="0" t="0" r="0" b="635"/>
-            <wp:docPr id="16" name="Picture 16"/>
+          <wp:inline distT="0" distB="0" distL="0" distR="0" wp14:anchorId="09FB92B4" wp14:editId="1337BFB6">
+            <wp:extent cx="5943600" cy="2823210"/>
+            <wp:effectExtent l="0" t="0" r="0" b="0"/>
+            <wp:docPr id="31" name="Picture 31"/>
             <wp:cNvGraphicFramePr>
               <a:graphicFrameLocks xmlns:a="http://schemas.openxmlformats.org/drawingml/2006/main" noChangeAspect="1"/>
             </wp:cNvGraphicFramePr>
@@ -5409,7 +5227,7 @@
                   <pic:spPr>
                     <a:xfrm>
                       <a:off x="0" y="0"/>
-                      <a:ext cx="6257925" cy="1694855"/>
+                      <a:ext cx="5943600" cy="2823210"/>
                     </a:xfrm>
                     <a:prstGeom prst="rect">
                       <a:avLst/>
@@ -5427,111 +5245,198 @@
         <w:pStyle w:val="Heading2"/>
         <w:rPr>
           <w:rFonts w:ascii="Arial" w:hAnsi="Arial" w:cs="Arial"/>
-          <w:sz w:val="22"/>
-          <w:szCs w:val="22"/>
-        </w:rPr>
-      </w:pPr>
-      <w:r>
-        <w:rPr>
-          <w:rFonts w:ascii="Arial" w:hAnsi="Arial" w:cs="Arial"/>
-          <w:sz w:val="22"/>
-          <w:szCs w:val="22"/>
-        </w:rPr>
-        <w:t>Rules:</w:t>
-      </w:r>
-    </w:p>
-    <w:p>
-      <w:pPr>
-        <w:rPr>
-          <w:rFonts w:ascii="Arial" w:hAnsi="Arial" w:cs="Arial"/>
-        </w:rPr>
-      </w:pPr>
-      <w:r>
-        <w:rPr>
-          <w:rFonts w:ascii="Arial" w:hAnsi="Arial" w:cs="Arial"/>
-        </w:rPr>
-        <w:t xml:space="preserve">The </w:t>
-      </w:r>
-      <w:r>
-        <w:rPr>
-          <w:rFonts w:ascii="Arial" w:hAnsi="Arial" w:cs="Arial"/>
-          <w:b/>
-        </w:rPr>
-        <w:t>Rules</w:t>
-      </w:r>
-      <w:r>
-        <w:rPr>
-          <w:rFonts w:ascii="Arial" w:hAnsi="Arial" w:cs="Arial"/>
-        </w:rPr>
-        <w:t xml:space="preserve"> section</w:t>
-      </w:r>
-      <w:r>
-        <w:rPr>
-          <w:rFonts w:ascii="Arial" w:hAnsi="Arial" w:cs="Arial"/>
-        </w:rPr>
-        <w:t xml:space="preserve"> is used to manage access rules for the User Web site. Rules are applied to folders, </w:t>
-      </w:r>
-      <w:r>
-        <w:rPr>
-          <w:rFonts w:ascii="Arial" w:hAnsi="Arial" w:cs="Arial"/>
-        </w:rPr>
-        <w:t>and restrict access.</w:t>
-      </w:r>
-      <w:r>
-        <w:rPr>
-          <w:rFonts w:ascii="Arial" w:hAnsi="Arial" w:cs="Arial"/>
-        </w:rPr>
-        <w:t xml:space="preserve"> Rules may be added</w:t>
-      </w:r>
-    </w:p>
-    <w:p>
-      <w:pPr>
-        <w:pStyle w:val="ListParagraph"/>
-        <w:numPr>
-          <w:ilvl w:val="0"/>
-          <w:numId w:val="15"/>
-        </w:numPr>
-        <w:rPr>
-          <w:rFonts w:ascii="Arial" w:hAnsi="Arial" w:cs="Arial"/>
-        </w:rPr>
-      </w:pPr>
-      <w:r>
-        <w:rPr>
-          <w:rFonts w:ascii="Arial" w:hAnsi="Arial" w:cs="Arial"/>
-        </w:rPr>
-        <w:t xml:space="preserve">By </w:t>
-      </w:r>
-      <w:r>
-        <w:rPr>
-          <w:rFonts w:ascii="Arial" w:hAnsi="Arial" w:cs="Arial"/>
-          <w:b/>
-        </w:rPr>
-        <w:t>Groups</w:t>
-      </w:r>
-    </w:p>
-    <w:p>
-      <w:pPr>
-        <w:pStyle w:val="ListParagraph"/>
-        <w:numPr>
-          <w:ilvl w:val="0"/>
-          <w:numId w:val="15"/>
-        </w:numPr>
-        <w:rPr>
-          <w:rFonts w:ascii="Arial" w:hAnsi="Arial" w:cs="Arial"/>
-        </w:rPr>
-      </w:pPr>
-      <w:r>
-        <w:rPr>
-          <w:rFonts w:ascii="Arial" w:hAnsi="Arial" w:cs="Arial"/>
-        </w:rPr>
-        <w:t xml:space="preserve">By </w:t>
-      </w:r>
-      <w:r>
-        <w:rPr>
-          <w:rFonts w:ascii="Arial" w:hAnsi="Arial" w:cs="Arial"/>
-          <w:b/>
-        </w:rPr>
-        <w:t>Users</w:t>
+          <w:b w:val="0"/>
+          <w:sz w:val="22"/>
+          <w:szCs w:val="22"/>
+        </w:rPr>
+      </w:pPr>
+      <w:commentRangeStart w:id="32"/>
+      <w:commentRangeStart w:id="33"/>
+      <w:r>
+        <w:rPr>
+          <w:rFonts w:ascii="Arial" w:hAnsi="Arial" w:cs="Arial"/>
+          <w:b w:val="0"/>
+          <w:sz w:val="22"/>
+          <w:szCs w:val="22"/>
+        </w:rPr>
+        <w:t>As a best practice, in most cases</w:t>
+      </w:r>
+      <w:commentRangeEnd w:id="32"/>
+      <w:r>
+        <w:rPr>
+          <w:rStyle w:val="CommentReference"/>
+          <w:rFonts w:asciiTheme="minorHAnsi" w:eastAsiaTheme="minorHAnsi" w:hAnsiTheme="minorHAnsi" w:cstheme="minorBidi"/>
+          <w:b w:val="0"/>
+          <w:bCs w:val="0"/>
+        </w:rPr>
+        <w:commentReference w:id="32"/>
+      </w:r>
+      <w:commentRangeEnd w:id="33"/>
+      <w:r>
+        <w:rPr>
+          <w:rStyle w:val="CommentReference"/>
+          <w:rFonts w:asciiTheme="minorHAnsi" w:eastAsiaTheme="minorHAnsi" w:hAnsiTheme="minorHAnsi" w:cstheme="minorBidi"/>
+          <w:b w:val="0"/>
+          <w:bCs w:val="0"/>
+        </w:rPr>
+        <w:commentReference w:id="33"/>
+      </w:r>
+      <w:r>
+        <w:rPr>
+          <w:rFonts w:ascii="Arial" w:hAnsi="Arial" w:cs="Arial"/>
+          <w:b w:val="0"/>
+          <w:sz w:val="22"/>
+          <w:szCs w:val="22"/>
+        </w:rPr>
+        <w:t xml:space="preserve">, there will be </w:t>
+      </w:r>
+      <w:r>
+        <w:rPr>
+          <w:rFonts w:ascii="Arial" w:hAnsi="Arial" w:cs="Arial"/>
+          <w:b w:val="0"/>
+          <w:sz w:val="22"/>
+          <w:szCs w:val="22"/>
+        </w:rPr>
+        <w:t xml:space="preserve">one </w:t>
+      </w:r>
+      <w:r>
+        <w:rPr>
+          <w:rFonts w:ascii="Arial" w:hAnsi="Arial" w:cs="Arial"/>
+          <w:sz w:val="22"/>
+          <w:szCs w:val="22"/>
+        </w:rPr>
+        <w:t>QVW</w:t>
+      </w:r>
+      <w:r>
+        <w:rPr>
+          <w:rFonts w:ascii="Arial" w:hAnsi="Arial" w:cs="Arial"/>
+          <w:b w:val="0"/>
+          <w:sz w:val="22"/>
+          <w:szCs w:val="22"/>
+        </w:rPr>
+        <w:t xml:space="preserve"> linked to each </w:t>
+      </w:r>
+      <w:r>
+        <w:rPr>
+          <w:rFonts w:ascii="Arial" w:hAnsi="Arial" w:cs="Arial"/>
+          <w:sz w:val="22"/>
+          <w:szCs w:val="22"/>
+        </w:rPr>
+        <w:t>Group.</w:t>
+      </w:r>
+    </w:p>
+    <w:p>
+      <w:pPr>
+        <w:pStyle w:val="Heading2"/>
+        <w:rPr>
+          <w:rFonts w:ascii="Arial" w:hAnsi="Arial" w:cs="Arial"/>
+          <w:b w:val="0"/>
+          <w:sz w:val="22"/>
+          <w:szCs w:val="22"/>
+        </w:rPr>
+      </w:pPr>
+    </w:p>
+    <w:p>
+      <w:pPr>
+        <w:pStyle w:val="Heading2"/>
+        <w:rPr>
+          <w:rFonts w:ascii="Arial" w:hAnsi="Arial" w:cs="Arial"/>
+          <w:sz w:val="22"/>
+          <w:szCs w:val="22"/>
+        </w:rPr>
+      </w:pPr>
+      <w:r>
+        <w:rPr>
+          <w:rFonts w:ascii="Arial" w:hAnsi="Arial" w:cs="Arial"/>
+          <w:sz w:val="22"/>
+          <w:szCs w:val="22"/>
+        </w:rPr>
+        <w:t>Groups:</w:t>
+      </w:r>
+    </w:p>
+    <w:p>
+      <w:pPr>
+        <w:rPr>
+          <w:rFonts w:ascii="Arial" w:hAnsi="Arial" w:cs="Arial"/>
+        </w:rPr>
+      </w:pPr>
+      <w:r>
+        <w:rPr>
+          <w:rFonts w:ascii="Arial" w:hAnsi="Arial" w:cs="Arial"/>
+        </w:rPr>
+        <w:t>In Groups, the administrat</w:t>
+      </w:r>
+      <w:r>
+        <w:rPr>
+          <w:rFonts w:ascii="Arial" w:hAnsi="Arial" w:cs="Arial"/>
+        </w:rPr>
+        <w:t>or</w:t>
+      </w:r>
+      <w:r>
+        <w:rPr>
+          <w:rFonts w:ascii="Arial" w:hAnsi="Arial" w:cs="Arial"/>
+        </w:rPr>
+        <w:t xml:space="preserve"> user may add, update or </w:t>
+      </w:r>
+      <w:r>
+        <w:rPr>
+          <w:rFonts w:ascii="Arial" w:hAnsi="Arial" w:cs="Arial"/>
+        </w:rPr>
+        <w:t>delete a Group</w:t>
+      </w:r>
+      <w:r>
+        <w:rPr>
+          <w:rFonts w:ascii="Arial" w:hAnsi="Arial" w:cs="Arial"/>
+        </w:rPr>
+        <w:t xml:space="preserve">. </w:t>
+      </w:r>
+      <w:r>
+        <w:rPr>
+          <w:rFonts w:ascii="Arial" w:hAnsi="Arial" w:cs="Arial"/>
+        </w:rPr>
+        <w:t xml:space="preserve">They may add a Friendly Name to the Group. </w:t>
+      </w:r>
+      <w:r>
+        <w:rPr>
+          <w:rFonts w:ascii="Arial" w:hAnsi="Arial" w:cs="Arial"/>
+        </w:rPr>
+        <w:t>They may also a</w:t>
+      </w:r>
+      <w:r>
+        <w:rPr>
+          <w:rFonts w:ascii="Arial" w:hAnsi="Arial" w:cs="Arial"/>
+        </w:rPr>
+        <w:t>ssociate Groups to a Category</w:t>
+      </w:r>
+      <w:r>
+        <w:rPr>
+          <w:rFonts w:ascii="Arial" w:hAnsi="Arial" w:cs="Arial"/>
+        </w:rPr>
+        <w:t>.</w:t>
+      </w:r>
+      <w:r>
+        <w:rPr>
+          <w:rFonts w:ascii="Arial" w:hAnsi="Arial" w:cs="Arial"/>
+        </w:rPr>
+        <w:t xml:space="preserve">  Ther</w:t>
+      </w:r>
+      <w:r>
+        <w:rPr>
+          <w:rFonts w:ascii="Arial" w:hAnsi="Arial" w:cs="Arial"/>
+        </w:rPr>
+        <w:t xml:space="preserve">e are fields for Group Category, </w:t>
+      </w:r>
+      <w:r>
+        <w:rPr>
+          <w:rFonts w:ascii="Arial" w:hAnsi="Arial" w:cs="Arial"/>
+        </w:rPr>
+        <w:t>Max User Limit</w:t>
+      </w:r>
+      <w:r>
+        <w:rPr>
+          <w:rFonts w:ascii="Arial" w:hAnsi="Arial" w:cs="Arial"/>
+        </w:rPr>
+        <w:t xml:space="preserve"> and User Count.</w:t>
       </w:r>
     </w:p>
     <w:p>
@@ -5545,12 +5450,11 @@
           <w:rFonts w:ascii="Arial" w:hAnsi="Arial" w:cs="Arial"/>
           <w:noProof/>
         </w:rPr>
-        <w:lastRenderedPageBreak/>
         <w:drawing>
-          <wp:inline distT="0" distB="0" distL="0" distR="0" wp14:anchorId="634835DC" wp14:editId="6447317B">
-            <wp:extent cx="5943600" cy="2686050"/>
-            <wp:effectExtent l="0" t="0" r="0" b="0"/>
-            <wp:docPr id="17" name="Picture 17"/>
+          <wp:inline distT="0" distB="0" distL="0" distR="0" wp14:anchorId="5CC2650F" wp14:editId="28ABD647">
+            <wp:extent cx="6257925" cy="1694855"/>
+            <wp:effectExtent l="0" t="0" r="0" b="635"/>
+            <wp:docPr id="16" name="Picture 16"/>
             <wp:cNvGraphicFramePr>
               <a:graphicFrameLocks xmlns:a="http://schemas.openxmlformats.org/drawingml/2006/main" noChangeAspect="1"/>
             </wp:cNvGraphicFramePr>
@@ -5570,7 +5474,7 @@
                   <pic:spPr>
                     <a:xfrm>
                       <a:off x="0" y="0"/>
-                      <a:ext cx="5943600" cy="2686050"/>
+                      <a:ext cx="6257925" cy="1694855"/>
                     </a:xfrm>
                     <a:prstGeom prst="rect">
                       <a:avLst/>
@@ -5585,15 +5489,114 @@
     </w:p>
     <w:p>
       <w:pPr>
-        <w:rPr>
-          <w:rFonts w:ascii="Arial" w:hAnsi="Arial" w:cs="Arial"/>
-        </w:rPr>
-      </w:pPr>
-      <w:r>
-        <w:rPr>
-          <w:rFonts w:ascii="Arial" w:hAnsi="Arial" w:cs="Arial"/>
-        </w:rPr>
-        <w:t>Clicking on a rule access folder take the administrator to sub-folders within that contain QVWs.</w:t>
+        <w:pStyle w:val="Heading2"/>
+        <w:rPr>
+          <w:rFonts w:ascii="Arial" w:hAnsi="Arial" w:cs="Arial"/>
+          <w:sz w:val="22"/>
+          <w:szCs w:val="22"/>
+        </w:rPr>
+      </w:pPr>
+      <w:r>
+        <w:rPr>
+          <w:rFonts w:ascii="Arial" w:hAnsi="Arial" w:cs="Arial"/>
+          <w:sz w:val="22"/>
+          <w:szCs w:val="22"/>
+        </w:rPr>
+        <w:t>Rules:</w:t>
+      </w:r>
+    </w:p>
+    <w:p>
+      <w:pPr>
+        <w:rPr>
+          <w:rFonts w:ascii="Arial" w:hAnsi="Arial" w:cs="Arial"/>
+        </w:rPr>
+      </w:pPr>
+      <w:r>
+        <w:rPr>
+          <w:rFonts w:ascii="Arial" w:hAnsi="Arial" w:cs="Arial"/>
+        </w:rPr>
+        <w:t xml:space="preserve">The </w:t>
+      </w:r>
+      <w:r>
+        <w:rPr>
+          <w:rFonts w:ascii="Arial" w:hAnsi="Arial" w:cs="Arial"/>
+          <w:b/>
+        </w:rPr>
+        <w:t>Rules</w:t>
+      </w:r>
+      <w:r>
+        <w:rPr>
+          <w:rFonts w:ascii="Arial" w:hAnsi="Arial" w:cs="Arial"/>
+        </w:rPr>
+        <w:t xml:space="preserve"> section</w:t>
+      </w:r>
+      <w:r>
+        <w:rPr>
+          <w:rFonts w:ascii="Arial" w:hAnsi="Arial" w:cs="Arial"/>
+        </w:rPr>
+        <w:t xml:space="preserve"> is used to manage access rules for the User Web site. Rules are applied to folders, </w:t>
+      </w:r>
+      <w:r>
+        <w:rPr>
+          <w:rFonts w:ascii="Arial" w:hAnsi="Arial" w:cs="Arial"/>
+        </w:rPr>
+        <w:t>and restrict access.</w:t>
+      </w:r>
+      <w:r>
+        <w:rPr>
+          <w:rFonts w:ascii="Arial" w:hAnsi="Arial" w:cs="Arial"/>
+        </w:rPr>
+        <w:t xml:space="preserve"> Rules may be added</w:t>
+      </w:r>
+    </w:p>
+    <w:p>
+      <w:pPr>
+        <w:pStyle w:val="ListParagraph"/>
+        <w:numPr>
+          <w:ilvl w:val="0"/>
+          <w:numId w:val="15"/>
+        </w:numPr>
+        <w:rPr>
+          <w:rFonts w:ascii="Arial" w:hAnsi="Arial" w:cs="Arial"/>
+        </w:rPr>
+      </w:pPr>
+      <w:r>
+        <w:rPr>
+          <w:rFonts w:ascii="Arial" w:hAnsi="Arial" w:cs="Arial"/>
+        </w:rPr>
+        <w:t xml:space="preserve">By </w:t>
+      </w:r>
+      <w:r>
+        <w:rPr>
+          <w:rFonts w:ascii="Arial" w:hAnsi="Arial" w:cs="Arial"/>
+          <w:b/>
+        </w:rPr>
+        <w:t>Groups</w:t>
+      </w:r>
+    </w:p>
+    <w:p>
+      <w:pPr>
+        <w:pStyle w:val="ListParagraph"/>
+        <w:numPr>
+          <w:ilvl w:val="0"/>
+          <w:numId w:val="15"/>
+        </w:numPr>
+        <w:rPr>
+          <w:rFonts w:ascii="Arial" w:hAnsi="Arial" w:cs="Arial"/>
+        </w:rPr>
+      </w:pPr>
+      <w:r>
+        <w:rPr>
+          <w:rFonts w:ascii="Arial" w:hAnsi="Arial" w:cs="Arial"/>
+        </w:rPr>
+        <w:t xml:space="preserve">By </w:t>
+      </w:r>
+      <w:r>
+        <w:rPr>
+          <w:rFonts w:ascii="Arial" w:hAnsi="Arial" w:cs="Arial"/>
+          <w:b/>
+        </w:rPr>
+        <w:t>Users</w:t>
       </w:r>
     </w:p>
     <w:p>
@@ -5607,11 +5610,12 @@
           <w:rFonts w:ascii="Arial" w:hAnsi="Arial" w:cs="Arial"/>
           <w:noProof/>
         </w:rPr>
+        <w:lastRenderedPageBreak/>
         <w:drawing>
-          <wp:inline distT="0" distB="0" distL="0" distR="0" wp14:anchorId="1A421F7E" wp14:editId="75BED626">
-            <wp:extent cx="5943600" cy="3914140"/>
+          <wp:inline distT="0" distB="0" distL="0" distR="0" wp14:anchorId="634835DC" wp14:editId="6447317B">
+            <wp:extent cx="5943600" cy="2686050"/>
             <wp:effectExtent l="0" t="0" r="0" b="0"/>
-            <wp:docPr id="2" name="Picture 2"/>
+            <wp:docPr id="17" name="Picture 17"/>
             <wp:cNvGraphicFramePr>
               <a:graphicFrameLocks xmlns:a="http://schemas.openxmlformats.org/drawingml/2006/main" noChangeAspect="1"/>
             </wp:cNvGraphicFramePr>
@@ -5631,7 +5635,7 @@
                   <pic:spPr>
                     <a:xfrm>
                       <a:off x="0" y="0"/>
-                      <a:ext cx="5943600" cy="3914140"/>
+                      <a:ext cx="5943600" cy="2686050"/>
                     </a:xfrm>
                     <a:prstGeom prst="rect">
                       <a:avLst/>
@@ -5646,80 +5650,16 @@
     </w:p>
     <w:p>
       <w:pPr>
-        <w:pStyle w:val="Heading2"/>
-        <w:rPr>
-          <w:rFonts w:ascii="Arial" w:hAnsi="Arial" w:cs="Arial"/>
-          <w:sz w:val="22"/>
-          <w:szCs w:val="22"/>
-        </w:rPr>
-      </w:pPr>
-    </w:p>
-    <w:p>
-      <w:pPr>
-        <w:pStyle w:val="Heading2"/>
-        <w:rPr>
-          <w:rFonts w:ascii="Arial" w:hAnsi="Arial" w:cs="Arial"/>
-          <w:sz w:val="22"/>
-          <w:szCs w:val="22"/>
-        </w:rPr>
-      </w:pPr>
-      <w:r>
-        <w:rPr>
-          <w:rFonts w:ascii="Arial" w:hAnsi="Arial" w:cs="Arial"/>
-          <w:sz w:val="22"/>
-          <w:szCs w:val="22"/>
-        </w:rPr>
-        <w:t>Search:</w:t>
-      </w:r>
-    </w:p>
-    <w:p>
-      <w:pPr>
-        <w:rPr>
-          <w:rFonts w:ascii="Arial" w:hAnsi="Arial" w:cs="Arial"/>
-        </w:rPr>
-      </w:pPr>
-      <w:r>
-        <w:rPr>
-          <w:rFonts w:ascii="Arial" w:hAnsi="Arial" w:cs="Arial"/>
-        </w:rPr>
-        <w:t>Search is another page used to find Membership by User Name or Email Address.</w:t>
-      </w:r>
-    </w:p>
-    <w:p>
-      <w:pPr>
-        <w:rPr>
-          <w:rFonts w:ascii="Arial" w:hAnsi="Arial" w:cs="Arial"/>
-        </w:rPr>
-      </w:pPr>
-      <w:r>
-        <w:rPr>
-          <w:rFonts w:ascii="Arial" w:hAnsi="Arial" w:cs="Arial"/>
-        </w:rPr>
-        <w:lastRenderedPageBreak/>
-        <w:t xml:space="preserve">It has the same fields as </w:t>
-      </w:r>
-      <w:hyperlink w:anchor="_Locked:" w:history="1">
-        <w:r>
-          <w:rPr>
-            <w:rStyle w:val="Hyperlink"/>
-            <w:rFonts w:ascii="Arial" w:hAnsi="Arial" w:cs="Arial"/>
-          </w:rPr>
-          <w:t>Locked</w:t>
-        </w:r>
-      </w:hyperlink>
-      <w:r>
-        <w:rPr>
-          <w:rFonts w:ascii="Arial" w:hAnsi="Arial" w:cs="Arial"/>
-        </w:rPr>
-        <w:t xml:space="preserve"> .</w:t>
-      </w:r>
-    </w:p>
-    <w:p>
-      <w:pPr>
-        <w:rPr>
-          <w:rFonts w:ascii="Arial" w:hAnsi="Arial" w:cs="Arial"/>
-        </w:rPr>
-      </w:pPr>
+        <w:rPr>
+          <w:rFonts w:ascii="Arial" w:hAnsi="Arial" w:cs="Arial"/>
+        </w:rPr>
+      </w:pPr>
+      <w:r>
+        <w:rPr>
+          <w:rFonts w:ascii="Arial" w:hAnsi="Arial" w:cs="Arial"/>
+        </w:rPr>
+        <w:t>Clicking on a rule access folder take the administrator to sub-folders within that contain QVWs.</w:t>
+      </w:r>
     </w:p>
     <w:p>
       <w:pPr>
@@ -5733,10 +5673,10 @@
           <w:noProof/>
         </w:rPr>
         <w:drawing>
-          <wp:inline distT="0" distB="0" distL="0" distR="0" wp14:anchorId="352A648B" wp14:editId="36600256">
-            <wp:extent cx="5943600" cy="1652905"/>
-            <wp:effectExtent l="0" t="0" r="0" b="4445"/>
-            <wp:docPr id="18" name="Picture 18"/>
+          <wp:inline distT="0" distB="0" distL="0" distR="0" wp14:anchorId="1A421F7E" wp14:editId="75BED626">
+            <wp:extent cx="5943600" cy="3914140"/>
+            <wp:effectExtent l="0" t="0" r="0" b="0"/>
+            <wp:docPr id="2" name="Picture 2"/>
             <wp:cNvGraphicFramePr>
               <a:graphicFrameLocks xmlns:a="http://schemas.openxmlformats.org/drawingml/2006/main" noChangeAspect="1"/>
             </wp:cNvGraphicFramePr>
@@ -5756,7 +5696,7 @@
                   <pic:spPr>
                     <a:xfrm>
                       <a:off x="0" y="0"/>
-                      <a:ext cx="5943600" cy="1652905"/>
+                      <a:ext cx="5943600" cy="3914140"/>
                     </a:xfrm>
                     <a:prstGeom prst="rect">
                       <a:avLst/>
@@ -5778,54 +5718,73 @@
           <w:szCs w:val="22"/>
         </w:rPr>
       </w:pPr>
-      <w:r>
-        <w:rPr>
-          <w:rFonts w:ascii="Arial" w:hAnsi="Arial" w:cs="Arial"/>
-          <w:sz w:val="22"/>
-          <w:szCs w:val="22"/>
-        </w:rPr>
-        <w:t>Suspended:</w:t>
-      </w:r>
-    </w:p>
-    <w:p>
-      <w:pPr>
-        <w:rPr>
-          <w:rFonts w:ascii="Arial" w:hAnsi="Arial" w:cs="Arial"/>
-        </w:rPr>
-      </w:pPr>
-      <w:r>
-        <w:rPr>
-          <w:rFonts w:ascii="Arial" w:hAnsi="Arial" w:cs="Arial"/>
-        </w:rPr>
-        <w:t xml:space="preserve">This is a page used to look up Suspended or Inactive accounts. </w:t>
-      </w:r>
-      <w:r>
-        <w:rPr>
-          <w:rFonts w:ascii="Arial" w:hAnsi="Arial" w:cs="Arial"/>
-        </w:rPr>
-        <w:t xml:space="preserve"> From this module, single and multiple accounts may be approved, unapproved, locked, unlocked, added or removed from groups.  Users may be accessed by user name or email address.</w:t>
-      </w:r>
-      <w:r>
-        <w:rPr>
-          <w:rFonts w:ascii="Arial" w:hAnsi="Arial" w:cs="Arial"/>
-        </w:rPr>
-        <w:t xml:space="preserve">  Basically, all the same fields as in the </w:t>
-      </w:r>
-      <w:hyperlink w:anchor="_Logged_In:" w:history="1">
+    </w:p>
+    <w:p>
+      <w:pPr>
+        <w:pStyle w:val="Heading2"/>
+        <w:rPr>
+          <w:rFonts w:ascii="Arial" w:hAnsi="Arial" w:cs="Arial"/>
+          <w:sz w:val="22"/>
+          <w:szCs w:val="22"/>
+        </w:rPr>
+      </w:pPr>
+      <w:r>
+        <w:rPr>
+          <w:rFonts w:ascii="Arial" w:hAnsi="Arial" w:cs="Arial"/>
+          <w:sz w:val="22"/>
+          <w:szCs w:val="22"/>
+        </w:rPr>
+        <w:t>Search:</w:t>
+      </w:r>
+    </w:p>
+    <w:p>
+      <w:pPr>
+        <w:rPr>
+          <w:rFonts w:ascii="Arial" w:hAnsi="Arial" w:cs="Arial"/>
+        </w:rPr>
+      </w:pPr>
+      <w:r>
+        <w:rPr>
+          <w:rFonts w:ascii="Arial" w:hAnsi="Arial" w:cs="Arial"/>
+        </w:rPr>
+        <w:t>Search is another page used to find Membership by User Name or Email Address.</w:t>
+      </w:r>
+    </w:p>
+    <w:p>
+      <w:pPr>
+        <w:rPr>
+          <w:rFonts w:ascii="Arial" w:hAnsi="Arial" w:cs="Arial"/>
+        </w:rPr>
+      </w:pPr>
+      <w:r>
+        <w:rPr>
+          <w:rFonts w:ascii="Arial" w:hAnsi="Arial" w:cs="Arial"/>
+        </w:rPr>
+        <w:lastRenderedPageBreak/>
+        <w:t xml:space="preserve">It has the same fields as </w:t>
+      </w:r>
+      <w:hyperlink w:anchor="_Locked:" w:history="1">
         <w:r>
           <w:rPr>
             <w:rStyle w:val="Hyperlink"/>
             <w:rFonts w:ascii="Arial" w:hAnsi="Arial" w:cs="Arial"/>
           </w:rPr>
-          <w:t>Logged In</w:t>
+          <w:t>Locked</w:t>
         </w:r>
       </w:hyperlink>
       <w:r>
         <w:rPr>
           <w:rFonts w:ascii="Arial" w:hAnsi="Arial" w:cs="Arial"/>
         </w:rPr>
-        <w:t xml:space="preserve"> module.</w:t>
-      </w:r>
+        <w:t xml:space="preserve"> .</w:t>
+      </w:r>
+    </w:p>
+    <w:p>
+      <w:pPr>
+        <w:rPr>
+          <w:rFonts w:ascii="Arial" w:hAnsi="Arial" w:cs="Arial"/>
+        </w:rPr>
+      </w:pPr>
     </w:p>
     <w:p>
       <w:pPr>
@@ -5839,10 +5798,10 @@
           <w:noProof/>
         </w:rPr>
         <w:drawing>
-          <wp:inline distT="0" distB="0" distL="0" distR="0" wp14:anchorId="1C466EEB" wp14:editId="5519E065">
-            <wp:extent cx="5934075" cy="3476625"/>
-            <wp:effectExtent l="0" t="0" r="9525" b="9525"/>
-            <wp:docPr id="19" name="Picture 19"/>
+          <wp:inline distT="0" distB="0" distL="0" distR="0" wp14:anchorId="352A648B" wp14:editId="36600256">
+            <wp:extent cx="5943600" cy="1652905"/>
+            <wp:effectExtent l="0" t="0" r="0" b="4445"/>
+            <wp:docPr id="18" name="Picture 18"/>
             <wp:cNvGraphicFramePr>
               <a:graphicFrameLocks xmlns:a="http://schemas.openxmlformats.org/drawingml/2006/main" noChangeAspect="1"/>
             </wp:cNvGraphicFramePr>
@@ -5862,7 +5821,7 @@
                   <pic:spPr>
                     <a:xfrm>
                       <a:off x="0" y="0"/>
-                      <a:ext cx="5943600" cy="3482205"/>
+                      <a:ext cx="5943600" cy="1652905"/>
                     </a:xfrm>
                     <a:prstGeom prst="rect">
                       <a:avLst/>
@@ -5890,356 +5849,47 @@
           <w:sz w:val="22"/>
           <w:szCs w:val="22"/>
         </w:rPr>
-        <w:t>Super Groups:</w:t>
-      </w:r>
-    </w:p>
-    <w:p>
-      <w:pPr>
-        <w:rPr>
-          <w:rFonts w:ascii="Arial" w:hAnsi="Arial" w:cs="Arial"/>
-        </w:rPr>
-      </w:pPr>
-      <w:r>
-        <w:rPr>
-          <w:rFonts w:ascii="Arial" w:hAnsi="Arial" w:cs="Arial"/>
-        </w:rPr>
-        <w:t xml:space="preserve">The </w:t>
-      </w:r>
-      <w:r>
-        <w:rPr>
-          <w:rFonts w:ascii="Arial" w:hAnsi="Arial" w:cs="Arial"/>
-          <w:b/>
-        </w:rPr>
-        <w:t>Super Groups</w:t>
-      </w:r>
-      <w:r>
-        <w:rPr>
-          <w:rFonts w:ascii="Arial" w:hAnsi="Arial" w:cs="Arial"/>
-        </w:rPr>
-        <w:t xml:space="preserve"> module is used to create, modify and add users and grant access permissions to a </w:t>
-      </w:r>
-      <w:r>
-        <w:rPr>
-          <w:rFonts w:ascii="Arial" w:hAnsi="Arial" w:cs="Arial"/>
-          <w:b/>
-        </w:rPr>
-        <w:t>Super Group</w:t>
-      </w:r>
-      <w:r>
-        <w:rPr>
-          <w:rFonts w:ascii="Arial" w:hAnsi="Arial" w:cs="Arial"/>
-        </w:rPr>
-        <w:t xml:space="preserve">.  </w:t>
-      </w:r>
-      <w:r>
-        <w:rPr>
-          <w:rFonts w:ascii="Arial" w:hAnsi="Arial" w:cs="Arial"/>
-          <w:b/>
-          <w:i/>
-        </w:rPr>
-        <w:t>Note: A user has to be associated with all the groups in a Super Group to be a Publisher for that Super Group.</w:t>
-      </w:r>
-      <w:r>
-        <w:rPr>
-          <w:rFonts w:ascii="Arial" w:hAnsi="Arial" w:cs="Arial"/>
-        </w:rPr>
-        <w:t xml:space="preserve"> </w:t>
-      </w:r>
-    </w:p>
-    <w:p>
-      <w:pPr>
-        <w:rPr>
-          <w:rFonts w:ascii="Arial" w:hAnsi="Arial" w:cs="Arial"/>
-          <w:i/>
-        </w:rPr>
-      </w:pPr>
-      <w:r>
-        <w:rPr>
-          <w:rFonts w:ascii="Arial" w:hAnsi="Arial" w:cs="Arial"/>
-          <w:b/>
-        </w:rPr>
-        <w:lastRenderedPageBreak/>
-        <w:t>Create</w:t>
-      </w:r>
-      <w:r>
-        <w:rPr>
-          <w:rFonts w:ascii="Arial" w:hAnsi="Arial" w:cs="Arial"/>
-        </w:rPr>
-        <w:t xml:space="preserve"> a Super Group – Enter a </w:t>
-      </w:r>
-      <w:r>
-        <w:rPr>
-          <w:rFonts w:ascii="Arial" w:hAnsi="Arial" w:cs="Arial"/>
-          <w:b/>
-        </w:rPr>
-        <w:t>Super Group Name</w:t>
-      </w:r>
-      <w:r>
-        <w:rPr>
-          <w:rFonts w:ascii="Arial" w:hAnsi="Arial" w:cs="Arial"/>
-        </w:rPr>
-        <w:t xml:space="preserve"> and click on </w:t>
-      </w:r>
-      <w:r>
-        <w:rPr>
-          <w:rFonts w:ascii="Arial" w:hAnsi="Arial" w:cs="Arial"/>
-          <w:b/>
-        </w:rPr>
-        <w:t>Create</w:t>
-      </w:r>
-      <w:r>
-        <w:rPr>
-          <w:rFonts w:ascii="Arial" w:hAnsi="Arial" w:cs="Arial"/>
-        </w:rPr>
-        <w:t xml:space="preserve"> button. Click on </w:t>
-      </w:r>
-      <w:r>
-        <w:rPr>
-          <w:rFonts w:ascii="Arial" w:hAnsi="Arial" w:cs="Arial"/>
-          <w:b/>
-        </w:rPr>
-        <w:t>Apply Changes</w:t>
-      </w:r>
-      <w:r>
-        <w:rPr>
-          <w:rFonts w:ascii="Arial" w:hAnsi="Arial" w:cs="Arial"/>
-        </w:rPr>
-        <w:t xml:space="preserve"> button to save the newly created super group. </w:t>
-      </w:r>
-    </w:p>
-    <w:p>
-      <w:pPr>
-        <w:rPr>
-          <w:rFonts w:ascii="Arial" w:hAnsi="Arial" w:cs="Arial"/>
-          <w:i/>
-        </w:rPr>
-      </w:pPr>
-      <w:r>
-        <w:rPr>
-          <w:rFonts w:ascii="Arial" w:hAnsi="Arial" w:cs="Arial"/>
-          <w:b/>
-        </w:rPr>
-        <w:t>Delete</w:t>
-      </w:r>
-      <w:r>
-        <w:rPr>
-          <w:rFonts w:ascii="Arial" w:hAnsi="Arial" w:cs="Arial"/>
-        </w:rPr>
-        <w:t xml:space="preserve"> a Super Group – Select a </w:t>
-      </w:r>
-      <w:r>
-        <w:rPr>
-          <w:rFonts w:ascii="Arial" w:hAnsi="Arial" w:cs="Arial"/>
-          <w:b/>
-        </w:rPr>
-        <w:t>Super Group Name</w:t>
-      </w:r>
-      <w:r>
-        <w:rPr>
-          <w:rFonts w:ascii="Arial" w:hAnsi="Arial" w:cs="Arial"/>
-        </w:rPr>
-        <w:t xml:space="preserve"> in </w:t>
-      </w:r>
-      <w:r>
-        <w:rPr>
-          <w:rFonts w:ascii="Arial" w:hAnsi="Arial" w:cs="Arial"/>
-          <w:b/>
-        </w:rPr>
-        <w:t>Available Super Groups</w:t>
-      </w:r>
-      <w:r>
-        <w:rPr>
-          <w:rFonts w:ascii="Arial" w:hAnsi="Arial" w:cs="Arial"/>
-        </w:rPr>
-        <w:t xml:space="preserve">, and click on </w:t>
-      </w:r>
-      <w:r>
-        <w:rPr>
-          <w:rFonts w:ascii="Arial" w:hAnsi="Arial" w:cs="Arial"/>
-          <w:b/>
-        </w:rPr>
-        <w:t>Delete</w:t>
-      </w:r>
-      <w:r>
-        <w:rPr>
-          <w:rFonts w:ascii="Arial" w:hAnsi="Arial" w:cs="Arial"/>
-        </w:rPr>
-        <w:t xml:space="preserve"> button. Click on </w:t>
-      </w:r>
-      <w:r>
-        <w:rPr>
-          <w:rFonts w:ascii="Arial" w:hAnsi="Arial" w:cs="Arial"/>
-          <w:b/>
-        </w:rPr>
-        <w:t>Apply Changes</w:t>
-      </w:r>
-      <w:r>
-        <w:rPr>
-          <w:rFonts w:ascii="Arial" w:hAnsi="Arial" w:cs="Arial"/>
-        </w:rPr>
-        <w:t xml:space="preserve"> button</w:t>
-      </w:r>
-      <w:r>
-        <w:rPr>
-          <w:rFonts w:ascii="Arial" w:hAnsi="Arial" w:cs="Arial"/>
-        </w:rPr>
-        <w:t>.</w:t>
-      </w:r>
-      <w:r>
-        <w:rPr>
-          <w:rFonts w:ascii="Arial" w:hAnsi="Arial" w:cs="Arial"/>
-        </w:rPr>
-        <w:t xml:space="preserve"> </w:t>
-      </w:r>
-    </w:p>
-    <w:p>
-      <w:pPr>
-        <w:spacing w:before="100" w:beforeAutospacing="1" w:after="100" w:afterAutospacing="1" w:line="240" w:lineRule="auto"/>
-        <w:rPr>
-          <w:rFonts w:ascii="Arial" w:eastAsia="Times New Roman" w:hAnsi="Arial" w:cs="Arial"/>
-          <w:bCs/>
-          <w:i/>
-          <w:color w:val="000000"/>
-        </w:rPr>
-      </w:pPr>
-      <w:r>
-        <w:rPr>
-          <w:rFonts w:ascii="Arial" w:eastAsia="Times New Roman" w:hAnsi="Arial" w:cs="Arial"/>
-          <w:bCs/>
-          <w:i/>
-          <w:color w:val="000000"/>
-        </w:rPr>
-        <w:t xml:space="preserve">Note; In order to make any additions, deletions or changes permanent, you must hit the </w:t>
-      </w:r>
-      <w:r>
-        <w:rPr>
-          <w:rFonts w:ascii="Arial" w:eastAsia="Times New Roman" w:hAnsi="Arial" w:cs="Arial"/>
-          <w:b/>
-          <w:bCs/>
-          <w:i/>
-          <w:color w:val="000000"/>
-        </w:rPr>
-        <w:t>Apply Changes</w:t>
-      </w:r>
-      <w:r>
-        <w:rPr>
-          <w:rFonts w:ascii="Arial" w:eastAsia="Times New Roman" w:hAnsi="Arial" w:cs="Arial"/>
-          <w:bCs/>
-          <w:i/>
-          <w:color w:val="000000"/>
-        </w:rPr>
-        <w:t xml:space="preserve"> button.</w:t>
-      </w:r>
-    </w:p>
-    <w:p>
-      <w:pPr>
-        <w:rPr>
-          <w:rFonts w:ascii="Arial" w:hAnsi="Arial" w:cs="Arial"/>
-        </w:rPr>
-      </w:pPr>
-    </w:p>
-    <w:p>
-      <w:pPr>
-        <w:rPr>
-          <w:rFonts w:ascii="Arial" w:hAnsi="Arial" w:cs="Arial"/>
-        </w:rPr>
-      </w:pPr>
-      <w:r>
-        <w:rPr>
-          <w:rFonts w:ascii="Arial" w:hAnsi="Arial" w:cs="Arial"/>
-        </w:rPr>
-        <w:t xml:space="preserve">Clicking on the </w:t>
-      </w:r>
-      <w:r>
-        <w:rPr>
-          <w:rFonts w:ascii="Arial" w:hAnsi="Arial" w:cs="Arial"/>
-          <w:b/>
-        </w:rPr>
-        <w:t>Available Super Group</w:t>
-      </w:r>
-      <w:r>
-        <w:rPr>
-          <w:rFonts w:ascii="Arial" w:hAnsi="Arial" w:cs="Arial"/>
-        </w:rPr>
-        <w:t xml:space="preserve"> brings up a list of the </w:t>
-      </w:r>
-      <w:r>
-        <w:rPr>
-          <w:rFonts w:ascii="Arial" w:hAnsi="Arial" w:cs="Arial"/>
-          <w:b/>
-        </w:rPr>
-        <w:t>Groups</w:t>
-      </w:r>
-      <w:r>
-        <w:rPr>
-          <w:rFonts w:ascii="Arial" w:hAnsi="Arial" w:cs="Arial"/>
-        </w:rPr>
-        <w:t xml:space="preserve"> attached to the </w:t>
-      </w:r>
-      <w:r>
-        <w:rPr>
-          <w:rFonts w:ascii="Arial" w:hAnsi="Arial" w:cs="Arial"/>
-          <w:b/>
-        </w:rPr>
-        <w:t>Super Group</w:t>
-      </w:r>
-      <w:r>
-        <w:rPr>
-          <w:rFonts w:ascii="Arial" w:hAnsi="Arial" w:cs="Arial"/>
-        </w:rPr>
-        <w:t xml:space="preserve">, </w:t>
-      </w:r>
-      <w:r>
-        <w:rPr>
-          <w:rFonts w:ascii="Arial" w:hAnsi="Arial" w:cs="Arial"/>
-          <w:b/>
-        </w:rPr>
-        <w:t>All groups in the PRM system</w:t>
-      </w:r>
-      <w:r>
-        <w:rPr>
-          <w:rFonts w:ascii="Arial" w:hAnsi="Arial" w:cs="Arial"/>
-        </w:rPr>
-        <w:t xml:space="preserve">, </w:t>
-      </w:r>
-      <w:r>
-        <w:rPr>
-          <w:rFonts w:ascii="Arial" w:hAnsi="Arial" w:cs="Arial"/>
-          <w:b/>
-        </w:rPr>
-        <w:t>All client admins with group access</w:t>
-      </w:r>
-      <w:r>
-        <w:rPr>
-          <w:rFonts w:ascii="Arial" w:hAnsi="Arial" w:cs="Arial"/>
-        </w:rPr>
-        <w:t xml:space="preserve">, and </w:t>
-      </w:r>
-      <w:r>
-        <w:rPr>
-          <w:rFonts w:ascii="Arial" w:hAnsi="Arial" w:cs="Arial"/>
-          <w:b/>
-        </w:rPr>
-        <w:t>All client publishers with group access</w:t>
-      </w:r>
-      <w:r>
-        <w:rPr>
-          <w:rFonts w:ascii="Arial" w:hAnsi="Arial" w:cs="Arial"/>
-          <w:b/>
-        </w:rPr>
-        <w:t xml:space="preserve"> </w:t>
-      </w:r>
-      <w:r>
-        <w:rPr>
-          <w:rFonts w:ascii="Arial" w:hAnsi="Arial" w:cs="Arial"/>
-        </w:rPr>
-        <w:t>information</w:t>
-      </w:r>
-      <w:r>
-        <w:rPr>
-          <w:rFonts w:ascii="Arial" w:hAnsi="Arial" w:cs="Arial"/>
-        </w:rPr>
-        <w:t>.</w:t>
+        <w:t>Suspended:</w:t>
+      </w:r>
+    </w:p>
+    <w:p>
+      <w:pPr>
+        <w:rPr>
+          <w:rFonts w:ascii="Arial" w:hAnsi="Arial" w:cs="Arial"/>
+        </w:rPr>
+      </w:pPr>
+      <w:r>
+        <w:rPr>
+          <w:rFonts w:ascii="Arial" w:hAnsi="Arial" w:cs="Arial"/>
+        </w:rPr>
+        <w:t xml:space="preserve">This is a page used to look up Suspended or Inactive accounts. </w:t>
+      </w:r>
+      <w:r>
+        <w:rPr>
+          <w:rFonts w:ascii="Arial" w:hAnsi="Arial" w:cs="Arial"/>
+        </w:rPr>
+        <w:t xml:space="preserve"> From this module, single and multiple accounts may be approved, unapproved, locked, unlocked, added or removed from groups.  Users may be accessed by user name or email address.</w:t>
+      </w:r>
+      <w:r>
+        <w:rPr>
+          <w:rFonts w:ascii="Arial" w:hAnsi="Arial" w:cs="Arial"/>
+        </w:rPr>
+        <w:t xml:space="preserve">  Basically, all the same fields as in the </w:t>
+      </w:r>
+      <w:hyperlink w:anchor="_Logged_In:" w:history="1">
+        <w:r>
+          <w:rPr>
+            <w:rStyle w:val="Hyperlink"/>
+            <w:rFonts w:ascii="Arial" w:hAnsi="Arial" w:cs="Arial"/>
+          </w:rPr>
+          <w:t>Logged In</w:t>
+        </w:r>
+      </w:hyperlink>
+      <w:r>
+        <w:rPr>
+          <w:rFonts w:ascii="Arial" w:hAnsi="Arial" w:cs="Arial"/>
+        </w:rPr>
+        <w:t xml:space="preserve"> module.</w:t>
       </w:r>
     </w:p>
     <w:p>
@@ -6254,10 +5904,10 @@
           <w:noProof/>
         </w:rPr>
         <w:drawing>
-          <wp:inline distT="0" distB="0" distL="0" distR="0" wp14:anchorId="5CC27747" wp14:editId="2B66D0E9">
-            <wp:extent cx="5936742" cy="3495675"/>
-            <wp:effectExtent l="0" t="0" r="6985" b="0"/>
-            <wp:docPr id="20" name="Picture 20"/>
+          <wp:inline distT="0" distB="0" distL="0" distR="0" wp14:anchorId="1C466EEB" wp14:editId="5519E065">
+            <wp:extent cx="5934075" cy="3476625"/>
+            <wp:effectExtent l="0" t="0" r="9525" b="9525"/>
+            <wp:docPr id="19" name="Picture 19"/>
             <wp:cNvGraphicFramePr>
               <a:graphicFrameLocks xmlns:a="http://schemas.openxmlformats.org/drawingml/2006/main" noChangeAspect="1"/>
             </wp:cNvGraphicFramePr>
@@ -6277,7 +5927,7 @@
                   <pic:spPr>
                     <a:xfrm>
                       <a:off x="0" y="0"/>
-                      <a:ext cx="5943600" cy="3499713"/>
+                      <a:ext cx="5943600" cy="3482205"/>
                     </a:xfrm>
                     <a:prstGeom prst="rect">
                       <a:avLst/>
@@ -6292,10 +5942,228 @@
     </w:p>
     <w:p>
       <w:pPr>
+        <w:pStyle w:val="Heading2"/>
+        <w:rPr>
+          <w:rFonts w:ascii="Arial" w:hAnsi="Arial" w:cs="Arial"/>
+          <w:sz w:val="22"/>
+          <w:szCs w:val="22"/>
+        </w:rPr>
+      </w:pPr>
+      <w:r>
+        <w:rPr>
+          <w:rFonts w:ascii="Arial" w:hAnsi="Arial" w:cs="Arial"/>
+          <w:sz w:val="22"/>
+          <w:szCs w:val="22"/>
+        </w:rPr>
+        <w:t>Super Groups:</w:t>
+      </w:r>
+    </w:p>
+    <w:p>
+      <w:pPr>
+        <w:rPr>
+          <w:rFonts w:ascii="Arial" w:hAnsi="Arial" w:cs="Arial"/>
+        </w:rPr>
+      </w:pPr>
+      <w:r>
+        <w:rPr>
+          <w:rFonts w:ascii="Arial" w:hAnsi="Arial" w:cs="Arial"/>
+        </w:rPr>
+        <w:t xml:space="preserve">The </w:t>
+      </w:r>
+      <w:r>
+        <w:rPr>
+          <w:rFonts w:ascii="Arial" w:hAnsi="Arial" w:cs="Arial"/>
+          <w:b/>
+        </w:rPr>
+        <w:t>Super Groups</w:t>
+      </w:r>
+      <w:r>
+        <w:rPr>
+          <w:rFonts w:ascii="Arial" w:hAnsi="Arial" w:cs="Arial"/>
+        </w:rPr>
+        <w:t xml:space="preserve"> module is used to create, modify and add users and grant access permissions to a </w:t>
+      </w:r>
+      <w:r>
+        <w:rPr>
+          <w:rFonts w:ascii="Arial" w:hAnsi="Arial" w:cs="Arial"/>
+          <w:b/>
+        </w:rPr>
+        <w:t>Super Group</w:t>
+      </w:r>
+      <w:r>
+        <w:rPr>
+          <w:rFonts w:ascii="Arial" w:hAnsi="Arial" w:cs="Arial"/>
+        </w:rPr>
+        <w:t xml:space="preserve">.  </w:t>
+      </w:r>
+      <w:r>
+        <w:rPr>
+          <w:rFonts w:ascii="Arial" w:hAnsi="Arial" w:cs="Arial"/>
+          <w:b/>
+          <w:i/>
+        </w:rPr>
+        <w:t>Note: A user has to be associated with all the groups in a Super Group to be a Publisher for that Super Group.</w:t>
+      </w:r>
+      <w:r>
+        <w:rPr>
+          <w:rFonts w:ascii="Arial" w:hAnsi="Arial" w:cs="Arial"/>
+        </w:rPr>
+        <w:t xml:space="preserve"> </w:t>
+      </w:r>
+    </w:p>
+    <w:p>
+      <w:pPr>
+        <w:rPr>
+          <w:rFonts w:ascii="Arial" w:hAnsi="Arial" w:cs="Arial"/>
+          <w:i/>
+        </w:rPr>
+      </w:pPr>
+      <w:r>
+        <w:rPr>
+          <w:rFonts w:ascii="Arial" w:hAnsi="Arial" w:cs="Arial"/>
+          <w:b/>
+        </w:rPr>
+        <w:lastRenderedPageBreak/>
+        <w:t>Create</w:t>
+      </w:r>
+      <w:r>
+        <w:rPr>
+          <w:rFonts w:ascii="Arial" w:hAnsi="Arial" w:cs="Arial"/>
+        </w:rPr>
+        <w:t xml:space="preserve"> a Super Group – Enter a </w:t>
+      </w:r>
+      <w:r>
+        <w:rPr>
+          <w:rFonts w:ascii="Arial" w:hAnsi="Arial" w:cs="Arial"/>
+          <w:b/>
+        </w:rPr>
+        <w:t>Super Group Name</w:t>
+      </w:r>
+      <w:r>
+        <w:rPr>
+          <w:rFonts w:ascii="Arial" w:hAnsi="Arial" w:cs="Arial"/>
+        </w:rPr>
+        <w:t xml:space="preserve"> and click on </w:t>
+      </w:r>
+      <w:r>
+        <w:rPr>
+          <w:rFonts w:ascii="Arial" w:hAnsi="Arial" w:cs="Arial"/>
+          <w:b/>
+        </w:rPr>
+        <w:t>Create</w:t>
+      </w:r>
+      <w:r>
+        <w:rPr>
+          <w:rFonts w:ascii="Arial" w:hAnsi="Arial" w:cs="Arial"/>
+        </w:rPr>
+        <w:t xml:space="preserve"> button. Click on </w:t>
+      </w:r>
+      <w:r>
+        <w:rPr>
+          <w:rFonts w:ascii="Arial" w:hAnsi="Arial" w:cs="Arial"/>
+          <w:b/>
+        </w:rPr>
+        <w:t>Apply Changes</w:t>
+      </w:r>
+      <w:r>
+        <w:rPr>
+          <w:rFonts w:ascii="Arial" w:hAnsi="Arial" w:cs="Arial"/>
+        </w:rPr>
+        <w:t xml:space="preserve"> button to save the newly created super group. </w:t>
+      </w:r>
+    </w:p>
+    <w:p>
+      <w:pPr>
+        <w:rPr>
+          <w:rFonts w:ascii="Arial" w:hAnsi="Arial" w:cs="Arial"/>
+          <w:i/>
+        </w:rPr>
+      </w:pPr>
+      <w:r>
+        <w:rPr>
+          <w:rFonts w:ascii="Arial" w:hAnsi="Arial" w:cs="Arial"/>
+          <w:b/>
+        </w:rPr>
+        <w:t>Delete</w:t>
+      </w:r>
+      <w:r>
+        <w:rPr>
+          <w:rFonts w:ascii="Arial" w:hAnsi="Arial" w:cs="Arial"/>
+        </w:rPr>
+        <w:t xml:space="preserve"> a Super Group – Select a </w:t>
+      </w:r>
+      <w:r>
+        <w:rPr>
+          <w:rFonts w:ascii="Arial" w:hAnsi="Arial" w:cs="Arial"/>
+          <w:b/>
+        </w:rPr>
+        <w:t>Super Group Name</w:t>
+      </w:r>
+      <w:r>
+        <w:rPr>
+          <w:rFonts w:ascii="Arial" w:hAnsi="Arial" w:cs="Arial"/>
+        </w:rPr>
+        <w:t xml:space="preserve"> in </w:t>
+      </w:r>
+      <w:r>
+        <w:rPr>
+          <w:rFonts w:ascii="Arial" w:hAnsi="Arial" w:cs="Arial"/>
+          <w:b/>
+        </w:rPr>
+        <w:t>Available Super Groups</w:t>
+      </w:r>
+      <w:r>
+        <w:rPr>
+          <w:rFonts w:ascii="Arial" w:hAnsi="Arial" w:cs="Arial"/>
+        </w:rPr>
+        <w:t xml:space="preserve">, and click on </w:t>
+      </w:r>
+      <w:r>
+        <w:rPr>
+          <w:rFonts w:ascii="Arial" w:hAnsi="Arial" w:cs="Arial"/>
+          <w:b/>
+        </w:rPr>
+        <w:t>Delete</w:t>
+      </w:r>
+      <w:r>
+        <w:rPr>
+          <w:rFonts w:ascii="Arial" w:hAnsi="Arial" w:cs="Arial"/>
+        </w:rPr>
+        <w:t xml:space="preserve"> button. Click on </w:t>
+      </w:r>
+      <w:r>
+        <w:rPr>
+          <w:rFonts w:ascii="Arial" w:hAnsi="Arial" w:cs="Arial"/>
+          <w:b/>
+        </w:rPr>
+        <w:t>Apply Changes</w:t>
+      </w:r>
+      <w:r>
+        <w:rPr>
+          <w:rFonts w:ascii="Arial" w:hAnsi="Arial" w:cs="Arial"/>
+        </w:rPr>
+        <w:t xml:space="preserve"> button</w:t>
+      </w:r>
+      <w:r>
+        <w:rPr>
+          <w:rFonts w:ascii="Arial" w:hAnsi="Arial" w:cs="Arial"/>
+        </w:rPr>
+        <w:t>.</w:t>
+      </w:r>
+      <w:r>
+        <w:rPr>
+          <w:rFonts w:ascii="Arial" w:hAnsi="Arial" w:cs="Arial"/>
+        </w:rPr>
+        <w:t xml:space="preserve"> </w:t>
+      </w:r>
+    </w:p>
+    <w:p>
+      <w:pPr>
         <w:spacing w:before="100" w:beforeAutospacing="1" w:after="100" w:afterAutospacing="1" w:line="240" w:lineRule="auto"/>
         <w:rPr>
           <w:rFonts w:ascii="Arial" w:eastAsia="Times New Roman" w:hAnsi="Arial" w:cs="Arial"/>
           <w:bCs/>
+          <w:i/>
           <w:color w:val="000000"/>
         </w:rPr>
       </w:pPr>
@@ -6303,211 +6171,158 @@
         <w:rPr>
           <w:rFonts w:ascii="Arial" w:eastAsia="Times New Roman" w:hAnsi="Arial" w:cs="Arial"/>
           <w:bCs/>
+          <w:i/>
           <w:color w:val="000000"/>
         </w:rPr>
-        <w:t xml:space="preserve">Arrow buttons allow the administrator to add or remove groups to the </w:t>
+        <w:t xml:space="preserve">Note; In order to make any additions, deletions or changes permanent, you must hit the </w:t>
       </w:r>
       <w:r>
         <w:rPr>
           <w:rFonts w:ascii="Arial" w:eastAsia="Times New Roman" w:hAnsi="Arial" w:cs="Arial"/>
           <w:b/>
           <w:bCs/>
+          <w:i/>
           <w:color w:val="000000"/>
         </w:rPr>
-        <w:t>Super Group</w:t>
+        <w:t>Apply Changes</w:t>
       </w:r>
       <w:r>
         <w:rPr>
           <w:rFonts w:ascii="Arial" w:eastAsia="Times New Roman" w:hAnsi="Arial" w:cs="Arial"/>
           <w:bCs/>
+          <w:i/>
           <w:color w:val="000000"/>
         </w:rPr>
-        <w:t xml:space="preserve">, and add and remove </w:t>
-      </w:r>
-      <w:r>
-        <w:rPr>
-          <w:rFonts w:ascii="Arial" w:eastAsia="Times New Roman" w:hAnsi="Arial" w:cs="Arial"/>
-          <w:bCs/>
-          <w:color w:val="000000"/>
-        </w:rPr>
-        <w:t>C</w:t>
-      </w:r>
-      <w:r>
-        <w:rPr>
-          <w:rFonts w:ascii="Arial" w:eastAsia="Times New Roman" w:hAnsi="Arial" w:cs="Arial"/>
-          <w:bCs/>
-          <w:color w:val="000000"/>
-        </w:rPr>
-        <w:t xml:space="preserve">lient </w:t>
-      </w:r>
-      <w:r>
-        <w:rPr>
-          <w:rFonts w:ascii="Arial" w:eastAsia="Times New Roman" w:hAnsi="Arial" w:cs="Arial"/>
-          <w:bCs/>
-          <w:color w:val="000000"/>
-        </w:rPr>
-        <w:t>A</w:t>
-      </w:r>
-      <w:r>
-        <w:rPr>
-          <w:rFonts w:ascii="Arial" w:eastAsia="Times New Roman" w:hAnsi="Arial" w:cs="Arial"/>
-          <w:bCs/>
-          <w:color w:val="000000"/>
-        </w:rPr>
-        <w:t>dmins</w:t>
-      </w:r>
-      <w:r>
-        <w:rPr>
-          <w:rFonts w:ascii="Arial" w:eastAsia="Times New Roman" w:hAnsi="Arial" w:cs="Arial"/>
-          <w:bCs/>
-          <w:color w:val="000000"/>
-        </w:rPr>
-        <w:t xml:space="preserve"> (future functionality),</w:t>
-      </w:r>
-      <w:r>
-        <w:rPr>
-          <w:rFonts w:ascii="Arial" w:eastAsia="Times New Roman" w:hAnsi="Arial" w:cs="Arial"/>
-          <w:bCs/>
-          <w:color w:val="000000"/>
-        </w:rPr>
-        <w:t xml:space="preserve"> and </w:t>
-      </w:r>
-      <w:r>
-        <w:rPr>
-          <w:rFonts w:ascii="Arial" w:eastAsia="Times New Roman" w:hAnsi="Arial" w:cs="Arial"/>
-          <w:bCs/>
-          <w:color w:val="000000"/>
-        </w:rPr>
-        <w:t>C</w:t>
-      </w:r>
-      <w:r>
-        <w:rPr>
-          <w:rFonts w:ascii="Arial" w:eastAsia="Times New Roman" w:hAnsi="Arial" w:cs="Arial"/>
-          <w:bCs/>
-          <w:color w:val="000000"/>
-        </w:rPr>
-        <w:t xml:space="preserve">lient </w:t>
-      </w:r>
-      <w:r>
-        <w:rPr>
-          <w:rFonts w:ascii="Arial" w:eastAsia="Times New Roman" w:hAnsi="Arial" w:cs="Arial"/>
-          <w:bCs/>
-          <w:color w:val="000000"/>
-        </w:rPr>
-        <w:t>P</w:t>
-      </w:r>
-      <w:r>
-        <w:rPr>
-          <w:rFonts w:ascii="Arial" w:eastAsia="Times New Roman" w:hAnsi="Arial" w:cs="Arial"/>
-          <w:bCs/>
-          <w:color w:val="000000"/>
-        </w:rPr>
-        <w:t xml:space="preserve">ublishers access to </w:t>
-      </w:r>
-      <w:r>
-        <w:rPr>
-          <w:rFonts w:ascii="Arial" w:eastAsia="Times New Roman" w:hAnsi="Arial" w:cs="Arial"/>
-          <w:bCs/>
-          <w:color w:val="000000"/>
-        </w:rPr>
-        <w:t>the</w:t>
-      </w:r>
-      <w:r>
-        <w:rPr>
-          <w:rFonts w:ascii="Arial" w:eastAsia="Times New Roman" w:hAnsi="Arial" w:cs="Arial"/>
-          <w:b/>
-          <w:bCs/>
-          <w:color w:val="000000"/>
-        </w:rPr>
-        <w:t xml:space="preserve"> Super Group</w:t>
-      </w:r>
-      <w:r>
-        <w:rPr>
-          <w:rFonts w:ascii="Arial" w:eastAsia="Times New Roman" w:hAnsi="Arial" w:cs="Arial"/>
-          <w:bCs/>
-          <w:color w:val="000000"/>
+        <w:t xml:space="preserve"> button.</w:t>
+      </w:r>
+    </w:p>
+    <w:p>
+      <w:pPr>
+        <w:rPr>
+          <w:rFonts w:ascii="Arial" w:hAnsi="Arial" w:cs="Arial"/>
+        </w:rPr>
+      </w:pPr>
+    </w:p>
+    <w:p>
+      <w:pPr>
+        <w:rPr>
+          <w:rFonts w:ascii="Arial" w:hAnsi="Arial" w:cs="Arial"/>
+        </w:rPr>
+      </w:pPr>
+      <w:r>
+        <w:rPr>
+          <w:rFonts w:ascii="Arial" w:hAnsi="Arial" w:cs="Arial"/>
+        </w:rPr>
+        <w:t xml:space="preserve">Clicking on the </w:t>
+      </w:r>
+      <w:r>
+        <w:rPr>
+          <w:rFonts w:ascii="Arial" w:hAnsi="Arial" w:cs="Arial"/>
+          <w:b/>
+        </w:rPr>
+        <w:t>Available Super Group</w:t>
+      </w:r>
+      <w:r>
+        <w:rPr>
+          <w:rFonts w:ascii="Arial" w:hAnsi="Arial" w:cs="Arial"/>
+        </w:rPr>
+        <w:t xml:space="preserve"> brings up a list of the </w:t>
+      </w:r>
+      <w:r>
+        <w:rPr>
+          <w:rFonts w:ascii="Arial" w:hAnsi="Arial" w:cs="Arial"/>
+          <w:b/>
+        </w:rPr>
+        <w:t>Groups</w:t>
+      </w:r>
+      <w:r>
+        <w:rPr>
+          <w:rFonts w:ascii="Arial" w:hAnsi="Arial" w:cs="Arial"/>
+        </w:rPr>
+        <w:t xml:space="preserve"> attached to the </w:t>
+      </w:r>
+      <w:r>
+        <w:rPr>
+          <w:rFonts w:ascii="Arial" w:hAnsi="Arial" w:cs="Arial"/>
+          <w:b/>
+        </w:rPr>
+        <w:t>Super Group</w:t>
+      </w:r>
+      <w:r>
+        <w:rPr>
+          <w:rFonts w:ascii="Arial" w:hAnsi="Arial" w:cs="Arial"/>
+        </w:rPr>
+        <w:t xml:space="preserve">, </w:t>
+      </w:r>
+      <w:r>
+        <w:rPr>
+          <w:rFonts w:ascii="Arial" w:hAnsi="Arial" w:cs="Arial"/>
+          <w:b/>
+        </w:rPr>
+        <w:t>All groups in the PRM system</w:t>
+      </w:r>
+      <w:r>
+        <w:rPr>
+          <w:rFonts w:ascii="Arial" w:hAnsi="Arial" w:cs="Arial"/>
+        </w:rPr>
+        <w:t xml:space="preserve">, </w:t>
+      </w:r>
+      <w:r>
+        <w:rPr>
+          <w:rFonts w:ascii="Arial" w:hAnsi="Arial" w:cs="Arial"/>
+          <w:b/>
+        </w:rPr>
+        <w:t>All client admins with group access</w:t>
+      </w:r>
+      <w:r>
+        <w:rPr>
+          <w:rFonts w:ascii="Arial" w:hAnsi="Arial" w:cs="Arial"/>
+        </w:rPr>
+        <w:t xml:space="preserve">, and </w:t>
+      </w:r>
+      <w:r>
+        <w:rPr>
+          <w:rFonts w:ascii="Arial" w:hAnsi="Arial" w:cs="Arial"/>
+          <w:b/>
+        </w:rPr>
+        <w:t>All client publishers with group access</w:t>
+      </w:r>
+      <w:r>
+        <w:rPr>
+          <w:rFonts w:ascii="Arial" w:hAnsi="Arial" w:cs="Arial"/>
+          <w:b/>
+        </w:rPr>
+        <w:t xml:space="preserve"> </w:t>
+      </w:r>
+      <w:r>
+        <w:rPr>
+          <w:rFonts w:ascii="Arial" w:hAnsi="Arial" w:cs="Arial"/>
+        </w:rPr>
+        <w:t>information</w:t>
+      </w:r>
+      <w:r>
+        <w:rPr>
+          <w:rFonts w:ascii="Arial" w:hAnsi="Arial" w:cs="Arial"/>
         </w:rPr>
         <w:t>.</w:t>
       </w:r>
-      <w:r>
-        <w:rPr>
-          <w:rFonts w:ascii="Arial" w:eastAsia="Times New Roman" w:hAnsi="Arial" w:cs="Arial"/>
-          <w:bCs/>
-          <w:color w:val="000000"/>
-        </w:rPr>
-        <w:t xml:space="preserve"> </w:t>
-      </w:r>
-      <w:r>
-        <w:rPr>
-          <w:rFonts w:ascii="Arial" w:eastAsia="Times New Roman" w:hAnsi="Arial" w:cs="Arial"/>
-          <w:bCs/>
-          <w:color w:val="000000"/>
-        </w:rPr>
-        <w:t xml:space="preserve">Note; </w:t>
-      </w:r>
-      <w:r>
-        <w:rPr>
-          <w:rFonts w:ascii="Arial" w:eastAsia="Times New Roman" w:hAnsi="Arial" w:cs="Arial"/>
-          <w:b/>
-          <w:bCs/>
-          <w:color w:val="000000"/>
-        </w:rPr>
-        <w:t xml:space="preserve">Set </w:t>
-      </w:r>
-      <w:r>
-        <w:rPr>
-          <w:rFonts w:ascii="Arial" w:eastAsia="Times New Roman" w:hAnsi="Arial" w:cs="Arial"/>
-          <w:b/>
-          <w:bCs/>
-          <w:color w:val="000000"/>
-        </w:rPr>
-        <w:t>a user as a Client Administrator</w:t>
-      </w:r>
-      <w:r>
-        <w:rPr>
-          <w:rFonts w:ascii="Arial" w:eastAsia="Times New Roman" w:hAnsi="Arial" w:cs="Arial"/>
-          <w:b/>
-          <w:bCs/>
-          <w:color w:val="000000"/>
-        </w:rPr>
-        <w:t xml:space="preserve"> for a Super Group</w:t>
-      </w:r>
-      <w:r>
-        <w:rPr>
-          <w:rFonts w:ascii="Arial" w:eastAsia="Times New Roman" w:hAnsi="Arial" w:cs="Arial"/>
-          <w:bCs/>
-          <w:color w:val="000000"/>
-        </w:rPr>
-        <w:t xml:space="preserve"> functionality will be available in future release.</w:t>
-      </w:r>
-    </w:p>
-    <w:p>
-      <w:pPr>
-        <w:spacing w:before="100" w:beforeAutospacing="1" w:after="100" w:afterAutospacing="1" w:line="240" w:lineRule="auto"/>
-        <w:rPr>
+    </w:p>
+    <w:p>
+      <w:pPr>
+        <w:rPr>
+          <w:rFonts w:ascii="Arial" w:hAnsi="Arial" w:cs="Arial"/>
+        </w:rPr>
+      </w:pPr>
+      <w:r>
+        <w:rPr>
+          <w:rFonts w:ascii="Arial" w:hAnsi="Arial" w:cs="Arial"/>
           <w:noProof/>
         </w:rPr>
-      </w:pPr>
-    </w:p>
-    <w:p>
-      <w:pPr>
-        <w:spacing w:before="100" w:beforeAutospacing="1" w:after="100" w:afterAutospacing="1" w:line="240" w:lineRule="auto"/>
-        <w:rPr>
-          <w:rFonts w:ascii="Arial" w:eastAsia="Times New Roman" w:hAnsi="Arial" w:cs="Arial"/>
-          <w:bCs/>
-          <w:color w:val="000000"/>
-        </w:rPr>
-      </w:pPr>
-      <w:r>
-        <w:rPr>
-          <w:noProof/>
-        </w:rPr>
-        <w:lastRenderedPageBreak/>
         <w:drawing>
-          <wp:inline distT="0" distB="0" distL="0" distR="0" wp14:anchorId="226946A0" wp14:editId="3BC722A5">
-            <wp:extent cx="5943600" cy="3248025"/>
-            <wp:effectExtent l="0" t="0" r="0" b="9525"/>
-            <wp:docPr id="10" name="Picture 10"/>
+          <wp:inline distT="0" distB="0" distL="0" distR="0" wp14:anchorId="5CC27747" wp14:editId="2B66D0E9">
+            <wp:extent cx="5936742" cy="3495675"/>
+            <wp:effectExtent l="0" t="0" r="6985" b="0"/>
+            <wp:docPr id="20" name="Picture 20"/>
             <wp:cNvGraphicFramePr>
               <a:graphicFrameLocks xmlns:a="http://schemas.openxmlformats.org/drawingml/2006/main" noChangeAspect="1"/>
             </wp:cNvGraphicFramePr>
@@ -6527,6 +6342,256 @@
                   <pic:spPr>
                     <a:xfrm>
                       <a:off x="0" y="0"/>
+                      <a:ext cx="5943600" cy="3499713"/>
+                    </a:xfrm>
+                    <a:prstGeom prst="rect">
+                      <a:avLst/>
+                    </a:prstGeom>
+                  </pic:spPr>
+                </pic:pic>
+              </a:graphicData>
+            </a:graphic>
+          </wp:inline>
+        </w:drawing>
+      </w:r>
+    </w:p>
+    <w:p>
+      <w:pPr>
+        <w:spacing w:before="100" w:beforeAutospacing="1" w:after="100" w:afterAutospacing="1" w:line="240" w:lineRule="auto"/>
+        <w:rPr>
+          <w:rFonts w:ascii="Arial" w:eastAsia="Times New Roman" w:hAnsi="Arial" w:cs="Arial"/>
+          <w:bCs/>
+          <w:color w:val="000000"/>
+        </w:rPr>
+      </w:pPr>
+      <w:r>
+        <w:rPr>
+          <w:rFonts w:ascii="Arial" w:eastAsia="Times New Roman" w:hAnsi="Arial" w:cs="Arial"/>
+          <w:bCs/>
+          <w:color w:val="000000"/>
+        </w:rPr>
+        <w:t xml:space="preserve">Arrow buttons allow the administrator to add or remove groups to the </w:t>
+      </w:r>
+      <w:r>
+        <w:rPr>
+          <w:rFonts w:ascii="Arial" w:eastAsia="Times New Roman" w:hAnsi="Arial" w:cs="Arial"/>
+          <w:b/>
+          <w:bCs/>
+          <w:color w:val="000000"/>
+        </w:rPr>
+        <w:t>Super Group</w:t>
+      </w:r>
+      <w:r>
+        <w:rPr>
+          <w:rFonts w:ascii="Arial" w:eastAsia="Times New Roman" w:hAnsi="Arial" w:cs="Arial"/>
+          <w:bCs/>
+          <w:color w:val="000000"/>
+        </w:rPr>
+        <w:t xml:space="preserve">, and add and remove </w:t>
+      </w:r>
+      <w:r>
+        <w:rPr>
+          <w:rFonts w:ascii="Arial" w:eastAsia="Times New Roman" w:hAnsi="Arial" w:cs="Arial"/>
+          <w:bCs/>
+          <w:color w:val="000000"/>
+        </w:rPr>
+        <w:t>C</w:t>
+      </w:r>
+      <w:r>
+        <w:rPr>
+          <w:rFonts w:ascii="Arial" w:eastAsia="Times New Roman" w:hAnsi="Arial" w:cs="Arial"/>
+          <w:bCs/>
+          <w:color w:val="000000"/>
+        </w:rPr>
+        <w:t xml:space="preserve">lient </w:t>
+      </w:r>
+      <w:r>
+        <w:rPr>
+          <w:rFonts w:ascii="Arial" w:eastAsia="Times New Roman" w:hAnsi="Arial" w:cs="Arial"/>
+          <w:bCs/>
+          <w:color w:val="000000"/>
+        </w:rPr>
+        <w:t>A</w:t>
+      </w:r>
+      <w:r>
+        <w:rPr>
+          <w:rFonts w:ascii="Arial" w:eastAsia="Times New Roman" w:hAnsi="Arial" w:cs="Arial"/>
+          <w:bCs/>
+          <w:color w:val="000000"/>
+        </w:rPr>
+        <w:t>dmins</w:t>
+      </w:r>
+      <w:r>
+        <w:rPr>
+          <w:rFonts w:ascii="Arial" w:eastAsia="Times New Roman" w:hAnsi="Arial" w:cs="Arial"/>
+          <w:bCs/>
+          <w:color w:val="000000"/>
+        </w:rPr>
+        <w:t xml:space="preserve"> (future functionality),</w:t>
+      </w:r>
+      <w:r>
+        <w:rPr>
+          <w:rFonts w:ascii="Arial" w:eastAsia="Times New Roman" w:hAnsi="Arial" w:cs="Arial"/>
+          <w:bCs/>
+          <w:color w:val="000000"/>
+        </w:rPr>
+        <w:t xml:space="preserve"> and </w:t>
+      </w:r>
+      <w:r>
+        <w:rPr>
+          <w:rFonts w:ascii="Arial" w:eastAsia="Times New Roman" w:hAnsi="Arial" w:cs="Arial"/>
+          <w:bCs/>
+          <w:color w:val="000000"/>
+        </w:rPr>
+        <w:t>C</w:t>
+      </w:r>
+      <w:r>
+        <w:rPr>
+          <w:rFonts w:ascii="Arial" w:eastAsia="Times New Roman" w:hAnsi="Arial" w:cs="Arial"/>
+          <w:bCs/>
+          <w:color w:val="000000"/>
+        </w:rPr>
+        <w:t xml:space="preserve">lient </w:t>
+      </w:r>
+      <w:r>
+        <w:rPr>
+          <w:rFonts w:ascii="Arial" w:eastAsia="Times New Roman" w:hAnsi="Arial" w:cs="Arial"/>
+          <w:bCs/>
+          <w:color w:val="000000"/>
+        </w:rPr>
+        <w:t>P</w:t>
+      </w:r>
+      <w:r>
+        <w:rPr>
+          <w:rFonts w:ascii="Arial" w:eastAsia="Times New Roman" w:hAnsi="Arial" w:cs="Arial"/>
+          <w:bCs/>
+          <w:color w:val="000000"/>
+        </w:rPr>
+        <w:t xml:space="preserve">ublishers access to </w:t>
+      </w:r>
+      <w:r>
+        <w:rPr>
+          <w:rFonts w:ascii="Arial" w:eastAsia="Times New Roman" w:hAnsi="Arial" w:cs="Arial"/>
+          <w:bCs/>
+          <w:color w:val="000000"/>
+        </w:rPr>
+        <w:t>the</w:t>
+      </w:r>
+      <w:r>
+        <w:rPr>
+          <w:rFonts w:ascii="Arial" w:eastAsia="Times New Roman" w:hAnsi="Arial" w:cs="Arial"/>
+          <w:b/>
+          <w:bCs/>
+          <w:color w:val="000000"/>
+        </w:rPr>
+        <w:t xml:space="preserve"> Super Group</w:t>
+      </w:r>
+      <w:r>
+        <w:rPr>
+          <w:rFonts w:ascii="Arial" w:eastAsia="Times New Roman" w:hAnsi="Arial" w:cs="Arial"/>
+          <w:bCs/>
+          <w:color w:val="000000"/>
+        </w:rPr>
+        <w:t>.</w:t>
+      </w:r>
+      <w:r>
+        <w:rPr>
+          <w:rFonts w:ascii="Arial" w:eastAsia="Times New Roman" w:hAnsi="Arial" w:cs="Arial"/>
+          <w:bCs/>
+          <w:color w:val="000000"/>
+        </w:rPr>
+        <w:t xml:space="preserve"> </w:t>
+      </w:r>
+      <w:r>
+        <w:rPr>
+          <w:rFonts w:ascii="Arial" w:eastAsia="Times New Roman" w:hAnsi="Arial" w:cs="Arial"/>
+          <w:bCs/>
+          <w:color w:val="000000"/>
+        </w:rPr>
+        <w:t xml:space="preserve">Note; </w:t>
+      </w:r>
+      <w:r>
+        <w:rPr>
+          <w:rFonts w:ascii="Arial" w:eastAsia="Times New Roman" w:hAnsi="Arial" w:cs="Arial"/>
+          <w:b/>
+          <w:bCs/>
+          <w:color w:val="000000"/>
+        </w:rPr>
+        <w:t xml:space="preserve">Set </w:t>
+      </w:r>
+      <w:r>
+        <w:rPr>
+          <w:rFonts w:ascii="Arial" w:eastAsia="Times New Roman" w:hAnsi="Arial" w:cs="Arial"/>
+          <w:b/>
+          <w:bCs/>
+          <w:color w:val="000000"/>
+        </w:rPr>
+        <w:t>a user as a Client Administrator</w:t>
+      </w:r>
+      <w:r>
+        <w:rPr>
+          <w:rFonts w:ascii="Arial" w:eastAsia="Times New Roman" w:hAnsi="Arial" w:cs="Arial"/>
+          <w:b/>
+          <w:bCs/>
+          <w:color w:val="000000"/>
+        </w:rPr>
+        <w:t xml:space="preserve"> for a Super Group</w:t>
+      </w:r>
+      <w:r>
+        <w:rPr>
+          <w:rFonts w:ascii="Arial" w:eastAsia="Times New Roman" w:hAnsi="Arial" w:cs="Arial"/>
+          <w:bCs/>
+          <w:color w:val="000000"/>
+        </w:rPr>
+        <w:t xml:space="preserve"> functionality will be available in future release.</w:t>
+      </w:r>
+    </w:p>
+    <w:p>
+      <w:pPr>
+        <w:spacing w:before="100" w:beforeAutospacing="1" w:after="100" w:afterAutospacing="1" w:line="240" w:lineRule="auto"/>
+        <w:rPr>
+          <w:noProof/>
+        </w:rPr>
+      </w:pPr>
+    </w:p>
+    <w:p>
+      <w:pPr>
+        <w:spacing w:before="100" w:beforeAutospacing="1" w:after="100" w:afterAutospacing="1" w:line="240" w:lineRule="auto"/>
+        <w:rPr>
+          <w:rFonts w:ascii="Arial" w:eastAsia="Times New Roman" w:hAnsi="Arial" w:cs="Arial"/>
+          <w:bCs/>
+          <w:color w:val="000000"/>
+        </w:rPr>
+      </w:pPr>
+      <w:r>
+        <w:rPr>
+          <w:noProof/>
+        </w:rPr>
+        <w:lastRenderedPageBreak/>
+        <w:drawing>
+          <wp:inline distT="0" distB="0" distL="0" distR="0" wp14:anchorId="226946A0" wp14:editId="3BC722A5">
+            <wp:extent cx="5943600" cy="3248025"/>
+            <wp:effectExtent l="0" t="0" r="0" b="9525"/>
+            <wp:docPr id="10" name="Picture 10"/>
+            <wp:cNvGraphicFramePr>
+              <a:graphicFrameLocks xmlns:a="http://schemas.openxmlformats.org/drawingml/2006/main" noChangeAspect="1"/>
+            </wp:cNvGraphicFramePr>
+            <a:graphic xmlns:a="http://schemas.openxmlformats.org/drawingml/2006/main">
+              <a:graphicData uri="http://schemas.openxmlformats.org/drawingml/2006/picture">
+                <pic:pic xmlns:pic="http://schemas.openxmlformats.org/drawingml/2006/picture">
+                  <pic:nvPicPr>
+                    <pic:cNvPr id="0" name=""/>
+                    <pic:cNvPicPr/>
+                  </pic:nvPicPr>
+                  <pic:blipFill>
+                    <a:blip r:embed="rId41"/>
+                    <a:stretch>
+                      <a:fillRect/>
+                    </a:stretch>
+                  </pic:blipFill>
+                  <pic:spPr>
+                    <a:xfrm>
+                      <a:off x="0" y="0"/>
                       <a:ext cx="5943600" cy="3248025"/>
                     </a:xfrm>
                     <a:prstGeom prst="rect">
@@ -6590,8 +6655,8 @@
 </file>
 
 <file path=word/comments.xml><?xml version="1.0" encoding="utf-8"?>
-<w:comments xmlns:wpc="http://schemas.microsoft.com/office/word/2010/wordprocessingCanvas" xmlns:mc="http://schemas.openxmlformats.org/markup-compatibility/2006" xmlns:o="urn:schemas-microsoft-com:office:office" xmlns:r="http://schemas.openxmlformats.org/officeDocument/2006/relationships" xmlns:m="http://schemas.openxmlformats.org/officeDocument/2006/math" xmlns:v="urn:schemas-microsoft-com:vml" xmlns:wp14="http://schemas.microsoft.com/office/word/2010/wordprocessingDrawing" xmlns:wp="http://schemas.openxmlformats.org/drawingml/2006/wordprocessingDrawing" xmlns:w10="urn:schemas-microsoft-com:office:word" xmlns:w="http://schemas.openxmlformats.org/wordprocessingml/2006/main" xmlns:w14="http://schemas.microsoft.com/office/word/2010/wordml" xmlns:w15="http://schemas.microsoft.com/office/word/2012/wordml" xmlns:wpg="http://schemas.microsoft.com/office/word/2010/wordprocessingGroup" xmlns:wpi="http://schemas.microsoft.com/office/word/2010/wordprocessingInk" xmlns:wne="http://schemas.microsoft.com/office/word/2006/wordml" xmlns:wps="http://schemas.microsoft.com/office/word/2010/wordprocessingShape" mc:Ignorable="w14 w15 wp14">
-  <w:comment w:id="2" w:author="Andy Barnes" w:date="2017-02-07T12:32:00Z" w:initials="AB">
+<w:comments xmlns:wpc="http://schemas.microsoft.com/office/word/2010/wordprocessingCanvas" xmlns:cx="http://schemas.microsoft.com/office/drawing/2014/chartex" xmlns:cx1="http://schemas.microsoft.com/office/drawing/2015/9/8/chartex" xmlns:mc="http://schemas.openxmlformats.org/markup-compatibility/2006" xmlns:o="urn:schemas-microsoft-com:office:office" xmlns:r="http://schemas.openxmlformats.org/officeDocument/2006/relationships" xmlns:m="http://schemas.openxmlformats.org/officeDocument/2006/math" xmlns:v="urn:schemas-microsoft-com:vml" xmlns:wp14="http://schemas.microsoft.com/office/word/2010/wordprocessingDrawing" xmlns:wp="http://schemas.openxmlformats.org/drawingml/2006/wordprocessingDrawing" xmlns:w10="urn:schemas-microsoft-com:office:word" xmlns:w="http://schemas.openxmlformats.org/wordprocessingml/2006/main" xmlns:w14="http://schemas.microsoft.com/office/word/2010/wordml" xmlns:w15="http://schemas.microsoft.com/office/word/2012/wordml" xmlns:w16se="http://schemas.microsoft.com/office/word/2015/wordml/symex" xmlns:wpg="http://schemas.microsoft.com/office/word/2010/wordprocessingGroup" xmlns:wpi="http://schemas.microsoft.com/office/word/2010/wordprocessingInk" xmlns:wne="http://schemas.microsoft.com/office/word/2006/wordml" xmlns:wps="http://schemas.microsoft.com/office/word/2010/wordprocessingShape" mc:Ignorable="w14 w15 w16se wp14">
+  <w:comment w:id="2" w:author="Van Nanney" w:date="2017-02-15T08:57:00Z" w:initials="VN">
     <w:p>
       <w:pPr>
         <w:pStyle w:val="CommentText"/>
@@ -6603,11 +6668,27 @@
         <w:annotationRef/>
       </w:r>
       <w:r>
+        <w:t>Added to address Andys comment below on navigation</w:t>
+      </w:r>
+    </w:p>
+  </w:comment>
+  <w:comment w:id="6" w:author="Andy Barnes" w:date="2017-02-07T12:32:00Z" w:initials="AB">
+    <w:p>
+      <w:pPr>
+        <w:pStyle w:val="CommentText"/>
+      </w:pPr>
+      <w:r>
+        <w:rPr>
+          <w:rStyle w:val="CommentReference"/>
+        </w:rPr>
+        <w:annotationRef/>
+      </w:r>
+      <w:r>
         <w:t>How do I get back to the main navigation page from here?</w:t>
       </w:r>
     </w:p>
   </w:comment>
-  <w:comment w:id="27" w:author="Tom Puckett" w:date="2017-02-14T10:35:00Z" w:initials="TP">
+  <w:comment w:id="31" w:author="Tom Puckett" w:date="2017-02-14T10:35:00Z" w:initials="TP">
     <w:p>
       <w:pPr>
         <w:pStyle w:val="CommentText"/>
@@ -6623,7 +6704,7 @@
       </w:r>
     </w:p>
   </w:comment>
-  <w:comment w:id="28" w:author="Tom Puckett" w:date="2017-02-14T10:36:00Z" w:initials="TP">
+  <w:comment w:id="32" w:author="Tom Puckett" w:date="2017-02-14T10:36:00Z" w:initials="TP">
     <w:p>
       <w:pPr>
         <w:pStyle w:val="CommentText"/>
@@ -6648,6 +6729,27 @@
       </w:r>
       <w:r>
         <w:t xml:space="preserve"> message? </w:t>
+      </w:r>
+    </w:p>
+  </w:comment>
+  <w:comment w:id="33" w:author="Van Nanney" w:date="2017-02-15T08:58:00Z" w:initials="VN">
+    <w:p>
+      <w:pPr>
+        <w:pStyle w:val="CommentText"/>
+      </w:pPr>
+      <w:r>
+        <w:rPr>
+          <w:rStyle w:val="CommentReference"/>
+        </w:rPr>
+        <w:annotationRef/>
+      </w:r>
+      <w:r>
+        <w:t xml:space="preserve">Yes, this is ok – the jist is we want to allocate 1 report to a group as a practice, but is not enforced programmatically (audience – Milliman Indy person </w:t>
+      </w:r>
+      <w:bookmarkStart w:id="34" w:name="_GoBack"/>
+      <w:bookmarkEnd w:id="34"/>
+      <w:r>
+        <w:t>always)</w:t>
       </w:r>
     </w:p>
   </w:comment>
@@ -6655,15 +6757,17 @@
 </file>
 
 <file path=word/commentsExtended.xml><?xml version="1.0" encoding="utf-8"?>
-<w15:commentsEx xmlns:wpc="http://schemas.microsoft.com/office/word/2010/wordprocessingCanvas" xmlns:mc="http://schemas.openxmlformats.org/markup-compatibility/2006" xmlns:o="urn:schemas-microsoft-com:office:office" xmlns:r="http://schemas.openxmlformats.org/officeDocument/2006/relationships" xmlns:m="http://schemas.openxmlformats.org/officeDocument/2006/math" xmlns:v="urn:schemas-microsoft-com:vml" xmlns:wp14="http://schemas.microsoft.com/office/word/2010/wordprocessingDrawing" xmlns:wp="http://schemas.openxmlformats.org/drawingml/2006/wordprocessingDrawing" xmlns:w10="urn:schemas-microsoft-com:office:word" xmlns:w="http://schemas.openxmlformats.org/wordprocessingml/2006/main" xmlns:w14="http://schemas.microsoft.com/office/word/2010/wordml" xmlns:w15="http://schemas.microsoft.com/office/word/2012/wordml" xmlns:wpg="http://schemas.microsoft.com/office/word/2010/wordprocessingGroup" xmlns:wpi="http://schemas.microsoft.com/office/word/2010/wordprocessingInk" xmlns:wne="http://schemas.microsoft.com/office/word/2006/wordml" xmlns:wps="http://schemas.microsoft.com/office/word/2010/wordprocessingShape" mc:Ignorable="w14 w15 wp14">
+<w15:commentsEx xmlns:wpc="http://schemas.microsoft.com/office/word/2010/wordprocessingCanvas" xmlns:cx="http://schemas.microsoft.com/office/drawing/2014/chartex" xmlns:cx1="http://schemas.microsoft.com/office/drawing/2015/9/8/chartex" xmlns:mc="http://schemas.openxmlformats.org/markup-compatibility/2006" xmlns:o="urn:schemas-microsoft-com:office:office" xmlns:r="http://schemas.openxmlformats.org/officeDocument/2006/relationships" xmlns:m="http://schemas.openxmlformats.org/officeDocument/2006/math" xmlns:v="urn:schemas-microsoft-com:vml" xmlns:wp14="http://schemas.microsoft.com/office/word/2010/wordprocessingDrawing" xmlns:wp="http://schemas.openxmlformats.org/drawingml/2006/wordprocessingDrawing" xmlns:w10="urn:schemas-microsoft-com:office:word" xmlns:w="http://schemas.openxmlformats.org/wordprocessingml/2006/main" xmlns:w14="http://schemas.microsoft.com/office/word/2010/wordml" xmlns:w15="http://schemas.microsoft.com/office/word/2012/wordml" xmlns:w16se="http://schemas.microsoft.com/office/word/2015/wordml/symex" xmlns:wpg="http://schemas.microsoft.com/office/word/2010/wordprocessingGroup" xmlns:wpi="http://schemas.microsoft.com/office/word/2010/wordprocessingInk" xmlns:wne="http://schemas.microsoft.com/office/word/2006/wordml" xmlns:wps="http://schemas.microsoft.com/office/word/2010/wordprocessingShape" mc:Ignorable="w14 w15 w16se wp14">
+  <w15:commentEx w15:paraId="12E4EDBD" w15:done="0"/>
   <w15:commentEx w15:paraId="398B75D0" w15:done="0"/>
   <w15:commentEx w15:paraId="0A8E812F" w15:done="0"/>
   <w15:commentEx w15:paraId="06375510" w15:done="0"/>
+  <w15:commentEx w15:paraId="4CE00CA2" w15:paraIdParent="06375510" w15:done="0"/>
 </w15:commentsEx>
 </file>
 
 <file path=word/endnotes.xml><?xml version="1.0" encoding="utf-8"?>
-<w:endnotes xmlns:wpc="http://schemas.microsoft.com/office/word/2010/wordprocessingCanvas" xmlns:mc="http://schemas.openxmlformats.org/markup-compatibility/2006" xmlns:o="urn:schemas-microsoft-com:office:office" xmlns:r="http://schemas.openxmlformats.org/officeDocument/2006/relationships" xmlns:m="http://schemas.openxmlformats.org/officeDocument/2006/math" xmlns:v="urn:schemas-microsoft-com:vml" xmlns:wp14="http://schemas.microsoft.com/office/word/2010/wordprocessingDrawing" xmlns:wp="http://schemas.openxmlformats.org/drawingml/2006/wordprocessingDrawing" xmlns:w10="urn:schemas-microsoft-com:office:word" xmlns:w="http://schemas.openxmlformats.org/wordprocessingml/2006/main" xmlns:w14="http://schemas.microsoft.com/office/word/2010/wordml" xmlns:w15="http://schemas.microsoft.com/office/word/2012/wordml" xmlns:wpg="http://schemas.microsoft.com/office/word/2010/wordprocessingGroup" xmlns:wpi="http://schemas.microsoft.com/office/word/2010/wordprocessingInk" xmlns:wne="http://schemas.microsoft.com/office/word/2006/wordml" xmlns:wps="http://schemas.microsoft.com/office/word/2010/wordprocessingShape" mc:Ignorable="w14 w15 wp14">
+<w:endnotes xmlns:wpc="http://schemas.microsoft.com/office/word/2010/wordprocessingCanvas" xmlns:cx="http://schemas.microsoft.com/office/drawing/2014/chartex" xmlns:cx1="http://schemas.microsoft.com/office/drawing/2015/9/8/chartex" xmlns:mc="http://schemas.openxmlformats.org/markup-compatibility/2006" xmlns:o="urn:schemas-microsoft-com:office:office" xmlns:r="http://schemas.openxmlformats.org/officeDocument/2006/relationships" xmlns:m="http://schemas.openxmlformats.org/officeDocument/2006/math" xmlns:v="urn:schemas-microsoft-com:vml" xmlns:wp14="http://schemas.microsoft.com/office/word/2010/wordprocessingDrawing" xmlns:wp="http://schemas.openxmlformats.org/drawingml/2006/wordprocessingDrawing" xmlns:w10="urn:schemas-microsoft-com:office:word" xmlns:w="http://schemas.openxmlformats.org/wordprocessingml/2006/main" xmlns:w14="http://schemas.microsoft.com/office/word/2010/wordml" xmlns:w15="http://schemas.microsoft.com/office/word/2012/wordml" xmlns:w16se="http://schemas.microsoft.com/office/word/2015/wordml/symex" xmlns:wpg="http://schemas.microsoft.com/office/word/2010/wordprocessingGroup" xmlns:wpi="http://schemas.microsoft.com/office/word/2010/wordprocessingInk" xmlns:wne="http://schemas.microsoft.com/office/word/2006/wordml" xmlns:wps="http://schemas.microsoft.com/office/word/2010/wordprocessingShape" mc:Ignorable="w14 w15 w16se wp14">
   <w:endnote w:type="separator" w:id="-1">
     <w:p>
       <w:pPr>
@@ -6688,7 +6792,7 @@
 </file>
 
 <file path=word/footnotes.xml><?xml version="1.0" encoding="utf-8"?>
-<w:footnotes xmlns:wpc="http://schemas.microsoft.com/office/word/2010/wordprocessingCanvas" xmlns:mc="http://schemas.openxmlformats.org/markup-compatibility/2006" xmlns:o="urn:schemas-microsoft-com:office:office" xmlns:r="http://schemas.openxmlformats.org/officeDocument/2006/relationships" xmlns:m="http://schemas.openxmlformats.org/officeDocument/2006/math" xmlns:v="urn:schemas-microsoft-com:vml" xmlns:wp14="http://schemas.microsoft.com/office/word/2010/wordprocessingDrawing" xmlns:wp="http://schemas.openxmlformats.org/drawingml/2006/wordprocessingDrawing" xmlns:w10="urn:schemas-microsoft-com:office:word" xmlns:w="http://schemas.openxmlformats.org/wordprocessingml/2006/main" xmlns:w14="http://schemas.microsoft.com/office/word/2010/wordml" xmlns:w15="http://schemas.microsoft.com/office/word/2012/wordml" xmlns:wpg="http://schemas.microsoft.com/office/word/2010/wordprocessingGroup" xmlns:wpi="http://schemas.microsoft.com/office/word/2010/wordprocessingInk" xmlns:wne="http://schemas.microsoft.com/office/word/2006/wordml" xmlns:wps="http://schemas.microsoft.com/office/word/2010/wordprocessingShape" mc:Ignorable="w14 w15 wp14">
+<w:footnotes xmlns:wpc="http://schemas.microsoft.com/office/word/2010/wordprocessingCanvas" xmlns:cx="http://schemas.microsoft.com/office/drawing/2014/chartex" xmlns:cx1="http://schemas.microsoft.com/office/drawing/2015/9/8/chartex" xmlns:mc="http://schemas.openxmlformats.org/markup-compatibility/2006" xmlns:o="urn:schemas-microsoft-com:office:office" xmlns:r="http://schemas.openxmlformats.org/officeDocument/2006/relationships" xmlns:m="http://schemas.openxmlformats.org/officeDocument/2006/math" xmlns:v="urn:schemas-microsoft-com:vml" xmlns:wp14="http://schemas.microsoft.com/office/word/2010/wordprocessingDrawing" xmlns:wp="http://schemas.openxmlformats.org/drawingml/2006/wordprocessingDrawing" xmlns:w10="urn:schemas-microsoft-com:office:word" xmlns:w="http://schemas.openxmlformats.org/wordprocessingml/2006/main" xmlns:w14="http://schemas.microsoft.com/office/word/2010/wordml" xmlns:w15="http://schemas.microsoft.com/office/word/2012/wordml" xmlns:w16se="http://schemas.microsoft.com/office/word/2015/wordml/symex" xmlns:wpg="http://schemas.microsoft.com/office/word/2010/wordprocessingGroup" xmlns:wpi="http://schemas.microsoft.com/office/word/2010/wordprocessingInk" xmlns:wne="http://schemas.microsoft.com/office/word/2006/wordml" xmlns:wps="http://schemas.microsoft.com/office/word/2010/wordprocessingShape" mc:Ignorable="w14 w15 w16se wp14">
   <w:footnote w:type="separator" w:id="-1">
     <w:p>
       <w:pPr>
@@ -6713,7 +6817,7 @@
 </file>
 
 <file path=word/numbering.xml><?xml version="1.0" encoding="utf-8"?>
-<w:numbering xmlns:wpc="http://schemas.microsoft.com/office/word/2010/wordprocessingCanvas" xmlns:mc="http://schemas.openxmlformats.org/markup-compatibility/2006" xmlns:o="urn:schemas-microsoft-com:office:office" xmlns:r="http://schemas.openxmlformats.org/officeDocument/2006/relationships" xmlns:m="http://schemas.openxmlformats.org/officeDocument/2006/math" xmlns:v="urn:schemas-microsoft-com:vml" xmlns:wp14="http://schemas.microsoft.com/office/word/2010/wordprocessingDrawing" xmlns:wp="http://schemas.openxmlformats.org/drawingml/2006/wordprocessingDrawing" xmlns:w10="urn:schemas-microsoft-com:office:word" xmlns:w="http://schemas.openxmlformats.org/wordprocessingml/2006/main" xmlns:w14="http://schemas.microsoft.com/office/word/2010/wordml" xmlns:w15="http://schemas.microsoft.com/office/word/2012/wordml" xmlns:wpg="http://schemas.microsoft.com/office/word/2010/wordprocessingGroup" xmlns:wpi="http://schemas.microsoft.com/office/word/2010/wordprocessingInk" xmlns:wne="http://schemas.microsoft.com/office/word/2006/wordml" xmlns:wps="http://schemas.microsoft.com/office/word/2010/wordprocessingShape" mc:Ignorable="w14 w15 wp14">
+<w:numbering xmlns:wpc="http://schemas.microsoft.com/office/word/2010/wordprocessingCanvas" xmlns:cx="http://schemas.microsoft.com/office/drawing/2014/chartex" xmlns:cx1="http://schemas.microsoft.com/office/drawing/2015/9/8/chartex" xmlns:mc="http://schemas.openxmlformats.org/markup-compatibility/2006" xmlns:o="urn:schemas-microsoft-com:office:office" xmlns:r="http://schemas.openxmlformats.org/officeDocument/2006/relationships" xmlns:m="http://schemas.openxmlformats.org/officeDocument/2006/math" xmlns:v="urn:schemas-microsoft-com:vml" xmlns:wp14="http://schemas.microsoft.com/office/word/2010/wordprocessingDrawing" xmlns:wp="http://schemas.openxmlformats.org/drawingml/2006/wordprocessingDrawing" xmlns:w10="urn:schemas-microsoft-com:office:word" xmlns:w="http://schemas.openxmlformats.org/wordprocessingml/2006/main" xmlns:w14="http://schemas.microsoft.com/office/word/2010/wordml" xmlns:w15="http://schemas.microsoft.com/office/word/2012/wordml" xmlns:w16se="http://schemas.microsoft.com/office/word/2015/wordml/symex" xmlns:wpg="http://schemas.microsoft.com/office/word/2010/wordprocessingGroup" xmlns:wpi="http://schemas.microsoft.com/office/word/2010/wordprocessingInk" xmlns:wne="http://schemas.microsoft.com/office/word/2006/wordml" xmlns:wps="http://schemas.microsoft.com/office/word/2010/wordprocessingShape" mc:Ignorable="w14 w15 w16se wp14">
   <w:abstractNum w:abstractNumId="0" w15:restartNumberingAfterBreak="0">
     <w:nsid w:val="00777659"/>
     <w:multiLevelType w:val="hybridMultilevel"/>
@@ -8611,7 +8715,10 @@
 </file>
 
 <file path=word/people.xml><?xml version="1.0" encoding="utf-8"?>
-<w15:people xmlns:wpc="http://schemas.microsoft.com/office/word/2010/wordprocessingCanvas" xmlns:mc="http://schemas.openxmlformats.org/markup-compatibility/2006" xmlns:o="urn:schemas-microsoft-com:office:office" xmlns:r="http://schemas.openxmlformats.org/officeDocument/2006/relationships" xmlns:m="http://schemas.openxmlformats.org/officeDocument/2006/math" xmlns:v="urn:schemas-microsoft-com:vml" xmlns:wp14="http://schemas.microsoft.com/office/word/2010/wordprocessingDrawing" xmlns:wp="http://schemas.openxmlformats.org/drawingml/2006/wordprocessingDrawing" xmlns:w10="urn:schemas-microsoft-com:office:word" xmlns:w="http://schemas.openxmlformats.org/wordprocessingml/2006/main" xmlns:w14="http://schemas.microsoft.com/office/word/2010/wordml" xmlns:w15="http://schemas.microsoft.com/office/word/2012/wordml" xmlns:wpg="http://schemas.microsoft.com/office/word/2010/wordprocessingGroup" xmlns:wpi="http://schemas.microsoft.com/office/word/2010/wordprocessingInk" xmlns:wne="http://schemas.microsoft.com/office/word/2006/wordml" xmlns:wps="http://schemas.microsoft.com/office/word/2010/wordprocessingShape" mc:Ignorable="w14 w15 wp14">
+<w15:people xmlns:wpc="http://schemas.microsoft.com/office/word/2010/wordprocessingCanvas" xmlns:cx="http://schemas.microsoft.com/office/drawing/2014/chartex" xmlns:cx1="http://schemas.microsoft.com/office/drawing/2015/9/8/chartex" xmlns:mc="http://schemas.openxmlformats.org/markup-compatibility/2006" xmlns:o="urn:schemas-microsoft-com:office:office" xmlns:r="http://schemas.openxmlformats.org/officeDocument/2006/relationships" xmlns:m="http://schemas.openxmlformats.org/officeDocument/2006/math" xmlns:v="urn:schemas-microsoft-com:vml" xmlns:wp14="http://schemas.microsoft.com/office/word/2010/wordprocessingDrawing" xmlns:wp="http://schemas.openxmlformats.org/drawingml/2006/wordprocessingDrawing" xmlns:w10="urn:schemas-microsoft-com:office:word" xmlns:w="http://schemas.openxmlformats.org/wordprocessingml/2006/main" xmlns:w14="http://schemas.microsoft.com/office/word/2010/wordml" xmlns:w15="http://schemas.microsoft.com/office/word/2012/wordml" xmlns:w16se="http://schemas.microsoft.com/office/word/2015/wordml/symex" xmlns:wpg="http://schemas.microsoft.com/office/word/2010/wordprocessingGroup" xmlns:wpi="http://schemas.microsoft.com/office/word/2010/wordprocessingInk" xmlns:wne="http://schemas.microsoft.com/office/word/2006/wordml" xmlns:wps="http://schemas.microsoft.com/office/word/2010/wordprocessingShape" mc:Ignorable="w14 w15 w16se wp14">
+  <w15:person w15:author="Van Nanney">
+    <w15:presenceInfo w15:providerId="AD" w15:userId="S-1-5-21-2660683129-3636505375-3381148637-64045"/>
+  </w15:person>
   <w15:person w15:author="Andy Barnes">
     <w15:presenceInfo w15:providerId="AD" w15:userId="S-1-5-21-2660683129-3636505375-3381148637-130233"/>
   </w15:person>
@@ -8622,7 +8729,7 @@
 </file>
 
 <file path=word/styles.xml><?xml version="1.0" encoding="utf-8"?>
-<w:styles xmlns:mc="http://schemas.openxmlformats.org/markup-compatibility/2006" xmlns:r="http://schemas.openxmlformats.org/officeDocument/2006/relationships" xmlns:w="http://schemas.openxmlformats.org/wordprocessingml/2006/main" xmlns:w14="http://schemas.microsoft.com/office/word/2010/wordml" xmlns:w15="http://schemas.microsoft.com/office/word/2012/wordml" mc:Ignorable="w14 w15">
+<w:styles xmlns:mc="http://schemas.openxmlformats.org/markup-compatibility/2006" xmlns:r="http://schemas.openxmlformats.org/officeDocument/2006/relationships" xmlns:w="http://schemas.openxmlformats.org/wordprocessingml/2006/main" xmlns:w14="http://schemas.microsoft.com/office/word/2010/wordml" xmlns:w15="http://schemas.microsoft.com/office/word/2012/wordml" xmlns:w16se="http://schemas.microsoft.com/office/word/2015/wordml/symex" mc:Ignorable="w14 w15 w16se">
   <w:docDefaults>
     <w:rPrDefault>
       <w:rPr>
@@ -9627,4 +9734,16 @@
     </a:ext>
   </a:extLst>
 </a:theme>
+</file>
+
+<file path=customXml/item1.xml><?xml version="1.0" encoding="utf-8"?>
+<b:Sources xmlns:b="http://schemas.openxmlformats.org/officeDocument/2006/bibliography" xmlns="http://schemas.openxmlformats.org/officeDocument/2006/bibliography" SelectedStyle="\APASixthEditionOfficeOnline.xsl" StyleName="APA" Version="6"/>
+</file>
+
+<file path=customXml/itemProps1.xml><?xml version="1.0" encoding="utf-8"?>
+<ds:datastoreItem xmlns:ds="http://schemas.openxmlformats.org/officeDocument/2006/customXml" ds:itemID="{EAC01E74-C71A-4180-92EF-66576A697198}">
+  <ds:schemaRefs>
+    <ds:schemaRef ds:uri="http://schemas.openxmlformats.org/officeDocument/2006/bibliography"/>
+  </ds:schemaRefs>
+</ds:datastoreItem>
 </file>
</xml_diff>

<commit_message>
User guide review comments with resolved merge conflict.
Former-commit-id: 9ebe54a1742338fd87eec46f52bae0af9d815eb5
</commit_message>
<xml_diff>
--- a/WebApps/MillFrame/UserGuidesMasterVersions/PRM User Administration Console User Guide.docx
+++ b/WebApps/MillFrame/UserGuidesMasterVersions/PRM User Administration Console User Guide.docx
@@ -1,6 +1,6 @@
 
 <file path=word/document.xml><?xml version="1.0" encoding="utf-8"?>
-<w:document xmlns:wpc="http://schemas.microsoft.com/office/word/2010/wordprocessingCanvas" xmlns:cx="http://schemas.microsoft.com/office/drawing/2014/chartex" xmlns:cx1="http://schemas.microsoft.com/office/drawing/2015/9/8/chartex" xmlns:mc="http://schemas.openxmlformats.org/markup-compatibility/2006" xmlns:o="urn:schemas-microsoft-com:office:office" xmlns:r="http://schemas.openxmlformats.org/officeDocument/2006/relationships" xmlns:m="http://schemas.openxmlformats.org/officeDocument/2006/math" xmlns:v="urn:schemas-microsoft-com:vml" xmlns:wp14="http://schemas.microsoft.com/office/word/2010/wordprocessingDrawing" xmlns:wp="http://schemas.openxmlformats.org/drawingml/2006/wordprocessingDrawing" xmlns:w10="urn:schemas-microsoft-com:office:word" xmlns:w="http://schemas.openxmlformats.org/wordprocessingml/2006/main" xmlns:w14="http://schemas.microsoft.com/office/word/2010/wordml" xmlns:w15="http://schemas.microsoft.com/office/word/2012/wordml" xmlns:w16se="http://schemas.microsoft.com/office/word/2015/wordml/symex" xmlns:wpg="http://schemas.microsoft.com/office/word/2010/wordprocessingGroup" xmlns:wpi="http://schemas.microsoft.com/office/word/2010/wordprocessingInk" xmlns:wne="http://schemas.microsoft.com/office/word/2006/wordml" xmlns:wps="http://schemas.microsoft.com/office/word/2010/wordprocessingShape" mc:Ignorable="w14 w15 w16se wp14">
+<w:document xmlns:wpc="http://schemas.microsoft.com/office/word/2010/wordprocessingCanvas" xmlns:mc="http://schemas.openxmlformats.org/markup-compatibility/2006" xmlns:o="urn:schemas-microsoft-com:office:office" xmlns:r="http://schemas.openxmlformats.org/officeDocument/2006/relationships" xmlns:m="http://schemas.openxmlformats.org/officeDocument/2006/math" xmlns:v="urn:schemas-microsoft-com:vml" xmlns:wp14="http://schemas.microsoft.com/office/word/2010/wordprocessingDrawing" xmlns:wp="http://schemas.openxmlformats.org/drawingml/2006/wordprocessingDrawing" xmlns:w10="urn:schemas-microsoft-com:office:word" xmlns:w="http://schemas.openxmlformats.org/wordprocessingml/2006/main" xmlns:w14="http://schemas.microsoft.com/office/word/2010/wordml" xmlns:w15="http://schemas.microsoft.com/office/word/2012/wordml" xmlns:wpg="http://schemas.microsoft.com/office/word/2010/wordprocessingGroup" xmlns:wpi="http://schemas.microsoft.com/office/word/2010/wordprocessingInk" xmlns:wne="http://schemas.microsoft.com/office/word/2006/wordml" xmlns:wps="http://schemas.microsoft.com/office/word/2010/wordprocessingShape" mc:Ignorable="w14 w15 wp14">
   <w:body>
     <w:p>
       <w:pPr>
@@ -1057,6 +1057,44 @@
           <w:szCs w:val="22"/>
         </w:rPr>
       </w:pPr>
+      <w:r>
+        <w:rPr>
+          <w:rFonts w:ascii="Arial" w:hAnsi="Arial" w:cs="Arial"/>
+          <w:b w:val="0"/>
+          <w:sz w:val="22"/>
+          <w:szCs w:val="22"/>
+        </w:rPr>
+        <w:t xml:space="preserve">The initial view of the user administrator console will present two methods for navigation to other parts of the application.  Buttons and a drop down menu – selection of items in the drop </w:t>
+      </w:r>
+      <w:commentRangeStart w:id="0"/>
+      <w:r>
+        <w:rPr>
+          <w:rFonts w:ascii="Arial" w:hAnsi="Arial" w:cs="Arial"/>
+          <w:b w:val="0"/>
+          <w:sz w:val="22"/>
+          <w:szCs w:val="22"/>
+        </w:rPr>
+        <w:t>down</w:t>
+      </w:r>
+      <w:commentRangeEnd w:id="0"/>
+      <w:r>
+        <w:rPr>
+          <w:rStyle w:val="CommentReference"/>
+          <w:rFonts w:asciiTheme="minorHAnsi" w:eastAsiaTheme="minorHAnsi" w:hAnsiTheme="minorHAnsi" w:cstheme="minorBidi"/>
+          <w:b w:val="0"/>
+          <w:bCs w:val="0"/>
+        </w:rPr>
+        <w:commentReference w:id="0"/>
+      </w:r>
+      <w:r>
+        <w:rPr>
+          <w:rFonts w:ascii="Arial" w:hAnsi="Arial" w:cs="Arial"/>
+          <w:b w:val="0"/>
+          <w:sz w:val="22"/>
+          <w:szCs w:val="22"/>
+        </w:rPr>
+        <w:t xml:space="preserve"> or the buttons will result in navigating to the same pages.  If you wish to return the initial view (with buttons) click once on the drop down menu, it will return to the initial page.</w:t>
+      </w:r>
     </w:p>
     <w:p>
       <w:pPr>
@@ -1068,6 +1106,8 @@
           <w:szCs w:val="22"/>
         </w:rPr>
       </w:pPr>
+      <w:bookmarkStart w:id="1" w:name="_GoBack"/>
+      <w:bookmarkEnd w:id="1"/>
       <w:r>
         <w:rPr>
           <w:rFonts w:ascii="Arial" w:hAnsi="Arial" w:cs="Arial"/>
@@ -1131,8 +1171,8 @@
           <w:szCs w:val="22"/>
         </w:rPr>
       </w:pPr>
-      <w:bookmarkStart w:id="0" w:name="_A-Z:"/>
-      <w:bookmarkEnd w:id="0"/>
+      <w:bookmarkStart w:id="2" w:name="_A-Z:"/>
+      <w:bookmarkEnd w:id="2"/>
       <w:r>
         <w:rPr>
           <w:rFonts w:ascii="Arial" w:hAnsi="Arial" w:cs="Arial"/>
@@ -1367,7 +1407,7 @@
           <w:szCs w:val="22"/>
         </w:rPr>
       </w:pPr>
-      <w:commentRangeStart w:id="1"/>
+      <w:commentRangeStart w:id="3"/>
       <w:r>
         <w:rPr>
           <w:rFonts w:ascii="Arial" w:hAnsi="Arial" w:cs="Arial"/>
@@ -1392,7 +1432,7 @@
                     <pic:cNvPicPr/>
                   </pic:nvPicPr>
                   <pic:blipFill>
-                    <a:blip r:embed="rId11" cstate="print">
+                    <a:blip r:embed="rId13" cstate="print">
                       <a:extLst>
                         <a:ext uri="{28A0092B-C50C-407E-A947-70E740481C1C}">
                           <a14:useLocalDpi xmlns:a14="http://schemas.microsoft.com/office/drawing/2010/main" val="0"/>
@@ -1418,7 +1458,7 @@
           </wp:inline>
         </w:drawing>
       </w:r>
-      <w:commentRangeEnd w:id="1"/>
+      <w:commentRangeEnd w:id="3"/>
       <w:r>
         <w:rPr>
           <w:rStyle w:val="CommentReference"/>
@@ -1426,7 +1466,7 @@
           <w:b w:val="0"/>
           <w:bCs w:val="0"/>
         </w:rPr>
-        <w:commentReference w:id="1"/>
+        <w:commentReference w:id="3"/>
       </w:r>
     </w:p>
     <w:p>
@@ -1708,20 +1748,11 @@
         </w:numPr>
         <w:rPr>
           <w:rFonts w:ascii="Arial" w:hAnsi="Arial" w:cs="Arial"/>
-          <w:rPrChange w:id="2" w:author="Tom Puckett" w:date="2017-02-14T10:15:00Z">
-            <w:rPr/>
-          </w:rPrChange>
-        </w:rPr>
-        <w:pPrChange w:id="3" w:author="Tom Puckett" w:date="2017-02-14T10:15:00Z">
-          <w:pPr/>
-        </w:pPrChange>
-      </w:pPr>
-      <w:r>
-        <w:rPr>
-          <w:rFonts w:ascii="Arial" w:hAnsi="Arial" w:cs="Arial"/>
-          <w:rPrChange w:id="4" w:author="Tom Puckett" w:date="2017-02-14T10:15:00Z">
-            <w:rPr/>
-          </w:rPrChange>
+        </w:rPr>
+      </w:pPr>
+      <w:r>
+        <w:rPr>
+          <w:rFonts w:ascii="Arial" w:hAnsi="Arial" w:cs="Arial"/>
         </w:rPr>
         <w:t xml:space="preserve">Click on </w:t>
       </w:r>
@@ -1729,32 +1760,22 @@
         <w:rPr>
           <w:rFonts w:ascii="Arial" w:hAnsi="Arial" w:cs="Arial"/>
           <w:b/>
-          <w:rPrChange w:id="5" w:author="Tom Puckett" w:date="2017-02-14T10:15:00Z">
-            <w:rPr>
-              <w:b/>
-            </w:rPr>
-          </w:rPrChange>
         </w:rPr>
         <w:t xml:space="preserve">Reset Password (Secure Link Email) </w:t>
       </w:r>
       <w:r>
         <w:rPr>
           <w:rFonts w:ascii="Arial" w:hAnsi="Arial" w:cs="Arial"/>
-          <w:rPrChange w:id="6" w:author="Tom Puckett" w:date="2017-02-14T10:15:00Z">
-            <w:rPr/>
-          </w:rPrChange>
         </w:rPr>
         <w:t xml:space="preserve">button to send user a secure link. </w:t>
       </w:r>
-      <w:ins w:id="7" w:author="Tom Puckett" w:date="2017-02-14T10:16:00Z">
-        <w:r>
-          <w:rPr>
-            <w:rFonts w:ascii="Arial" w:hAnsi="Arial" w:cs="Arial"/>
-          </w:rPr>
-          <w:br/>
-          <w:t>or</w:t>
-        </w:r>
-      </w:ins>
+      <w:r>
+        <w:rPr>
+          <w:rFonts w:ascii="Arial" w:hAnsi="Arial" w:cs="Arial"/>
+        </w:rPr>
+        <w:br/>
+        <w:t>or</w:t>
+      </w:r>
     </w:p>
     <w:p>
       <w:pPr>
@@ -1764,24 +1785,12 @@
           <w:numId w:val="16"/>
         </w:numPr>
         <w:rPr>
-          <w:ins w:id="8" w:author="Tom Puckett" w:date="2017-02-14T10:15:00Z"/>
-          <w:rFonts w:ascii="Arial" w:hAnsi="Arial" w:cs="Arial"/>
-          <w:rPrChange w:id="9" w:author="Tom Puckett" w:date="2017-02-14T10:15:00Z">
-            <w:rPr>
-              <w:ins w:id="10" w:author="Tom Puckett" w:date="2017-02-14T10:15:00Z"/>
-            </w:rPr>
-          </w:rPrChange>
-        </w:rPr>
-        <w:pPrChange w:id="11" w:author="Tom Puckett" w:date="2017-02-14T10:15:00Z">
-          <w:pPr/>
-        </w:pPrChange>
-      </w:pPr>
-      <w:r>
-        <w:rPr>
-          <w:rFonts w:ascii="Arial" w:hAnsi="Arial" w:cs="Arial"/>
-          <w:rPrChange w:id="12" w:author="Tom Puckett" w:date="2017-02-14T10:15:00Z">
-            <w:rPr/>
-          </w:rPrChange>
+          <w:rFonts w:ascii="Arial" w:hAnsi="Arial" w:cs="Arial"/>
+        </w:rPr>
+      </w:pPr>
+      <w:r>
+        <w:rPr>
+          <w:rFonts w:ascii="Arial" w:hAnsi="Arial" w:cs="Arial"/>
         </w:rPr>
         <w:t xml:space="preserve">Enter the </w:t>
       </w:r>
@@ -1789,20 +1798,12 @@
         <w:rPr>
           <w:rFonts w:ascii="Arial" w:hAnsi="Arial" w:cs="Arial"/>
           <w:b/>
-          <w:rPrChange w:id="13" w:author="Tom Puckett" w:date="2017-02-14T10:15:00Z">
-            <w:rPr>
-              <w:b/>
-            </w:rPr>
-          </w:rPrChange>
         </w:rPr>
         <w:t>New Password</w:t>
       </w:r>
       <w:r>
         <w:rPr>
           <w:rFonts w:ascii="Arial" w:hAnsi="Arial" w:cs="Arial"/>
-          <w:rPrChange w:id="14" w:author="Tom Puckett" w:date="2017-02-14T10:15:00Z">
-            <w:rPr/>
-          </w:rPrChange>
         </w:rPr>
         <w:t xml:space="preserve"> and </w:t>
       </w:r>
@@ -1810,20 +1811,12 @@
         <w:rPr>
           <w:rFonts w:ascii="Arial" w:hAnsi="Arial" w:cs="Arial"/>
           <w:b/>
-          <w:rPrChange w:id="15" w:author="Tom Puckett" w:date="2017-02-14T10:15:00Z">
-            <w:rPr>
-              <w:b/>
-            </w:rPr>
-          </w:rPrChange>
         </w:rPr>
         <w:t>Confirm</w:t>
       </w:r>
       <w:r>
         <w:rPr>
           <w:rFonts w:ascii="Arial" w:hAnsi="Arial" w:cs="Arial"/>
-          <w:rPrChange w:id="16" w:author="Tom Puckett" w:date="2017-02-14T10:15:00Z">
-            <w:rPr/>
-          </w:rPrChange>
         </w:rPr>
         <w:t xml:space="preserve"> </w:t>
       </w:r>
@@ -1831,20 +1824,12 @@
         <w:rPr>
           <w:rFonts w:ascii="Arial" w:hAnsi="Arial" w:cs="Arial"/>
           <w:b/>
-          <w:rPrChange w:id="17" w:author="Tom Puckett" w:date="2017-02-14T10:15:00Z">
-            <w:rPr>
-              <w:b/>
-            </w:rPr>
-          </w:rPrChange>
         </w:rPr>
         <w:t>New Password</w:t>
       </w:r>
       <w:r>
         <w:rPr>
           <w:rFonts w:ascii="Arial" w:hAnsi="Arial" w:cs="Arial"/>
-          <w:rPrChange w:id="18" w:author="Tom Puckett" w:date="2017-02-14T10:15:00Z">
-            <w:rPr/>
-          </w:rPrChange>
         </w:rPr>
         <w:t xml:space="preserve">, and click on </w:t>
       </w:r>
@@ -1852,20 +1837,12 @@
         <w:rPr>
           <w:rFonts w:ascii="Arial" w:hAnsi="Arial" w:cs="Arial"/>
           <w:b/>
-          <w:rPrChange w:id="19" w:author="Tom Puckett" w:date="2017-02-14T10:15:00Z">
-            <w:rPr>
-              <w:b/>
-            </w:rPr>
-          </w:rPrChange>
         </w:rPr>
         <w:t>Manual Password Reset</w:t>
       </w:r>
       <w:r>
         <w:rPr>
           <w:rFonts w:ascii="Arial" w:hAnsi="Arial" w:cs="Arial"/>
-          <w:rPrChange w:id="20" w:author="Tom Puckett" w:date="2017-02-14T10:15:00Z">
-            <w:rPr/>
-          </w:rPrChange>
         </w:rPr>
         <w:t xml:space="preserve"> button to reset the password manually.</w:t>
       </w:r>
@@ -2085,11 +2062,6 @@
         <w:rPr>
           <w:rFonts w:ascii="Arial" w:hAnsi="Arial" w:cs="Arial"/>
           <w:b/>
-          <w:rPrChange w:id="21" w:author="Tom Puckett" w:date="2017-02-14T10:25:00Z">
-            <w:rPr>
-              <w:rFonts w:ascii="Arial" w:hAnsi="Arial" w:cs="Arial"/>
-            </w:rPr>
-          </w:rPrChange>
         </w:rPr>
         <w:t>Save</w:t>
       </w:r>
@@ -2116,11 +2088,6 @@
         <w:rPr>
           <w:rFonts w:ascii="Arial" w:hAnsi="Arial" w:cs="Arial"/>
           <w:b/>
-          <w:rPrChange w:id="22" w:author="Tom Puckett" w:date="2017-02-14T10:25:00Z">
-            <w:rPr>
-              <w:rFonts w:ascii="Arial" w:hAnsi="Arial" w:cs="Arial"/>
-            </w:rPr>
-          </w:rPrChange>
         </w:rPr>
         <w:t>Cancel</w:t>
       </w:r>
@@ -3757,8 +3724,8 @@
           <w:szCs w:val="22"/>
         </w:rPr>
       </w:pPr>
-      <w:bookmarkStart w:id="23" w:name="_Locked:"/>
-      <w:bookmarkEnd w:id="23"/>
+      <w:bookmarkStart w:id="4" w:name="_Locked:"/>
+      <w:bookmarkEnd w:id="4"/>
       <w:r>
         <w:rPr>
           <w:rFonts w:ascii="Arial" w:hAnsi="Arial" w:cs="Arial"/>
@@ -3931,8 +3898,8 @@
           <w:szCs w:val="22"/>
         </w:rPr>
       </w:pPr>
-      <w:bookmarkStart w:id="24" w:name="_Logged_In:"/>
-      <w:bookmarkEnd w:id="24"/>
+      <w:bookmarkStart w:id="5" w:name="_Logged_In:"/>
+      <w:bookmarkEnd w:id="5"/>
       <w:r>
         <w:rPr>
           <w:rFonts w:ascii="Arial" w:hAnsi="Arial" w:cs="Arial"/>
@@ -4400,14 +4367,12 @@
         </w:rPr>
         <w:t xml:space="preserve"> generated</w:t>
       </w:r>
-      <w:ins w:id="25" w:author="Tom Puckett" w:date="2017-02-14T10:32:00Z">
-        <w:r>
-          <w:rPr>
-            <w:rFonts w:ascii="Arial" w:hAnsi="Arial" w:cs="Arial"/>
-          </w:rPr>
-          <w:t xml:space="preserve"> on screen</w:t>
-        </w:r>
-      </w:ins>
+      <w:r>
+        <w:rPr>
+          <w:rFonts w:ascii="Arial" w:hAnsi="Arial" w:cs="Arial"/>
+        </w:rPr>
+        <w:t xml:space="preserve"> on screen</w:t>
+      </w:r>
       <w:r>
         <w:rPr>
           <w:rFonts w:ascii="Arial" w:hAnsi="Arial" w:cs="Arial"/>
@@ -4878,7 +4843,7 @@
           <w:szCs w:val="22"/>
         </w:rPr>
       </w:pPr>
-      <w:commentRangeStart w:id="26"/>
+      <w:commentRangeStart w:id="6"/>
       <w:r>
         <w:rPr>
           <w:noProof/>
@@ -4925,7 +4890,7 @@
           </wp:inline>
         </w:drawing>
       </w:r>
-      <w:commentRangeEnd w:id="26"/>
+      <w:commentRangeEnd w:id="6"/>
       <w:r>
         <w:rPr>
           <w:rStyle w:val="CommentReference"/>
@@ -4933,7 +4898,7 @@
           <w:b w:val="0"/>
           <w:bCs w:val="0"/>
         </w:rPr>
-        <w:commentReference w:id="26"/>
+        <w:commentReference w:id="6"/>
       </w:r>
     </w:p>
     <w:p>
@@ -5285,7 +5250,7 @@
           <w:szCs w:val="22"/>
         </w:rPr>
       </w:pPr>
-      <w:commentRangeStart w:id="27"/>
+      <w:commentRangeStart w:id="7"/>
       <w:r>
         <w:rPr>
           <w:rFonts w:ascii="Arial" w:hAnsi="Arial" w:cs="Arial"/>
@@ -5295,7 +5260,7 @@
         </w:rPr>
         <w:t>As a best practice, in most cases</w:t>
       </w:r>
-      <w:commentRangeEnd w:id="27"/>
+      <w:commentRangeEnd w:id="7"/>
       <w:r>
         <w:rPr>
           <w:rStyle w:val="CommentReference"/>
@@ -5303,7 +5268,7 @@
           <w:b w:val="0"/>
           <w:bCs w:val="0"/>
         </w:rPr>
-        <w:commentReference w:id="27"/>
+        <w:commentReference w:id="7"/>
       </w:r>
       <w:r>
         <w:rPr>
@@ -6630,7 +6595,6 @@
           <w:color w:val="000000"/>
         </w:rPr>
       </w:pPr>
-      <w:bookmarkStart w:id="28" w:name="_GoBack"/>
       <w:r>
         <w:rPr>
           <w:noProof/>
@@ -6678,7 +6642,6 @@
           </wp:inline>
         </w:drawing>
       </w:r>
-      <w:bookmarkEnd w:id="28"/>
     </w:p>
     <w:p>
       <w:pPr>
@@ -6730,8 +6693,8 @@
 </file>
 
 <file path=word/comments.xml><?xml version="1.0" encoding="utf-8"?>
-<w:comments xmlns:wpc="http://schemas.microsoft.com/office/word/2010/wordprocessingCanvas" xmlns:cx="http://schemas.microsoft.com/office/drawing/2014/chartex" xmlns:cx1="http://schemas.microsoft.com/office/drawing/2015/9/8/chartex" xmlns:mc="http://schemas.openxmlformats.org/markup-compatibility/2006" xmlns:o="urn:schemas-microsoft-com:office:office" xmlns:r="http://schemas.openxmlformats.org/officeDocument/2006/relationships" xmlns:m="http://schemas.openxmlformats.org/officeDocument/2006/math" xmlns:v="urn:schemas-microsoft-com:vml" xmlns:wp14="http://schemas.microsoft.com/office/word/2010/wordprocessingDrawing" xmlns:wp="http://schemas.openxmlformats.org/drawingml/2006/wordprocessingDrawing" xmlns:w10="urn:schemas-microsoft-com:office:word" xmlns:w="http://schemas.openxmlformats.org/wordprocessingml/2006/main" xmlns:w14="http://schemas.microsoft.com/office/word/2010/wordml" xmlns:w15="http://schemas.microsoft.com/office/word/2012/wordml" xmlns:w16se="http://schemas.microsoft.com/office/word/2015/wordml/symex" xmlns:wpg="http://schemas.microsoft.com/office/word/2010/wordprocessingGroup" xmlns:wpi="http://schemas.microsoft.com/office/word/2010/wordprocessingInk" xmlns:wne="http://schemas.microsoft.com/office/word/2006/wordml" xmlns:wps="http://schemas.microsoft.com/office/word/2010/wordprocessingShape" mc:Ignorable="w14 w15 w16se wp14">
-  <w:comment w:id="1" w:author="Andy Barnes" w:date="2017-02-07T12:32:00Z" w:initials="AB">
+<w:comments xmlns:wpc="http://schemas.microsoft.com/office/word/2010/wordprocessingCanvas" xmlns:mc="http://schemas.openxmlformats.org/markup-compatibility/2006" xmlns:o="urn:schemas-microsoft-com:office:office" xmlns:r="http://schemas.openxmlformats.org/officeDocument/2006/relationships" xmlns:m="http://schemas.openxmlformats.org/officeDocument/2006/math" xmlns:v="urn:schemas-microsoft-com:vml" xmlns:wp14="http://schemas.microsoft.com/office/word/2010/wordprocessingDrawing" xmlns:wp="http://schemas.openxmlformats.org/drawingml/2006/wordprocessingDrawing" xmlns:w10="urn:schemas-microsoft-com:office:word" xmlns:w="http://schemas.openxmlformats.org/wordprocessingml/2006/main" xmlns:w14="http://schemas.microsoft.com/office/word/2010/wordml" xmlns:w15="http://schemas.microsoft.com/office/word/2012/wordml" xmlns:wpg="http://schemas.microsoft.com/office/word/2010/wordprocessingGroup" xmlns:wpi="http://schemas.microsoft.com/office/word/2010/wordprocessingInk" xmlns:wne="http://schemas.microsoft.com/office/word/2006/wordml" xmlns:wps="http://schemas.microsoft.com/office/word/2010/wordprocessingShape" mc:Ignorable="w14 w15 wp14">
+  <w:comment w:id="0" w:author="Van Nanney" w:date="2017-02-15T08:57:00Z" w:initials="VN">
     <w:p>
       <w:pPr>
         <w:pStyle w:val="CommentText"/>
@@ -6743,11 +6706,27 @@
         <w:annotationRef/>
       </w:r>
       <w:r>
+        <w:t>Added to address Andys comment below on navigation</w:t>
+      </w:r>
+    </w:p>
+  </w:comment>
+  <w:comment w:id="3" w:author="Andy Barnes" w:date="2017-02-07T12:32:00Z" w:initials="AB">
+    <w:p>
+      <w:pPr>
+        <w:pStyle w:val="CommentText"/>
+      </w:pPr>
+      <w:r>
+        <w:rPr>
+          <w:rStyle w:val="CommentReference"/>
+        </w:rPr>
+        <w:annotationRef/>
+      </w:r>
+      <w:r>
         <w:t>How do I get back to the main navigation page from here?</w:t>
       </w:r>
     </w:p>
   </w:comment>
-  <w:comment w:id="26" w:author="Tom Puckett" w:date="2017-02-14T10:35:00Z" w:initials="TP">
+  <w:comment w:id="6" w:author="Tom Puckett" w:date="2017-02-14T10:35:00Z" w:initials="TP">
     <w:p>
       <w:pPr>
         <w:pStyle w:val="CommentText"/>
@@ -6763,7 +6742,7 @@
       </w:r>
     </w:p>
   </w:comment>
-  <w:comment w:id="27" w:author="Tom Puckett" w:date="2017-02-14T10:36:00Z" w:initials="TP">
+  <w:comment w:id="7" w:author="Tom Puckett" w:date="2017-02-14T10:36:00Z" w:initials="TP">
     <w:p>
       <w:pPr>
         <w:pStyle w:val="CommentText"/>
@@ -6795,7 +6774,8 @@
 </file>
 
 <file path=word/commentsExtended.xml><?xml version="1.0" encoding="utf-8"?>
-<w15:commentsEx xmlns:wpc="http://schemas.microsoft.com/office/word/2010/wordprocessingCanvas" xmlns:cx="http://schemas.microsoft.com/office/drawing/2014/chartex" xmlns:cx1="http://schemas.microsoft.com/office/drawing/2015/9/8/chartex" xmlns:mc="http://schemas.openxmlformats.org/markup-compatibility/2006" xmlns:o="urn:schemas-microsoft-com:office:office" xmlns:r="http://schemas.openxmlformats.org/officeDocument/2006/relationships" xmlns:m="http://schemas.openxmlformats.org/officeDocument/2006/math" xmlns:v="urn:schemas-microsoft-com:vml" xmlns:wp14="http://schemas.microsoft.com/office/word/2010/wordprocessingDrawing" xmlns:wp="http://schemas.openxmlformats.org/drawingml/2006/wordprocessingDrawing" xmlns:w10="urn:schemas-microsoft-com:office:word" xmlns:w="http://schemas.openxmlformats.org/wordprocessingml/2006/main" xmlns:w14="http://schemas.microsoft.com/office/word/2010/wordml" xmlns:w15="http://schemas.microsoft.com/office/word/2012/wordml" xmlns:w16se="http://schemas.microsoft.com/office/word/2015/wordml/symex" xmlns:wpg="http://schemas.microsoft.com/office/word/2010/wordprocessingGroup" xmlns:wpi="http://schemas.microsoft.com/office/word/2010/wordprocessingInk" xmlns:wne="http://schemas.microsoft.com/office/word/2006/wordml" xmlns:wps="http://schemas.microsoft.com/office/word/2010/wordprocessingShape" mc:Ignorable="w14 w15 w16se wp14">
+<w15:commentsEx xmlns:wpc="http://schemas.microsoft.com/office/word/2010/wordprocessingCanvas" xmlns:mc="http://schemas.openxmlformats.org/markup-compatibility/2006" xmlns:o="urn:schemas-microsoft-com:office:office" xmlns:r="http://schemas.openxmlformats.org/officeDocument/2006/relationships" xmlns:m="http://schemas.openxmlformats.org/officeDocument/2006/math" xmlns:v="urn:schemas-microsoft-com:vml" xmlns:wp14="http://schemas.microsoft.com/office/word/2010/wordprocessingDrawing" xmlns:wp="http://schemas.openxmlformats.org/drawingml/2006/wordprocessingDrawing" xmlns:w10="urn:schemas-microsoft-com:office:word" xmlns:w="http://schemas.openxmlformats.org/wordprocessingml/2006/main" xmlns:w14="http://schemas.microsoft.com/office/word/2010/wordml" xmlns:w15="http://schemas.microsoft.com/office/word/2012/wordml" xmlns:wpg="http://schemas.microsoft.com/office/word/2010/wordprocessingGroup" xmlns:wpi="http://schemas.microsoft.com/office/word/2010/wordprocessingInk" xmlns:wne="http://schemas.microsoft.com/office/word/2006/wordml" xmlns:wps="http://schemas.microsoft.com/office/word/2010/wordprocessingShape" mc:Ignorable="w14 w15 wp14">
+  <w15:commentEx w15:paraId="04CE0AAF" w15:done="0"/>
   <w15:commentEx w15:paraId="398B75D0" w15:done="0"/>
   <w15:commentEx w15:paraId="0A8E812F" w15:done="0"/>
   <w15:commentEx w15:paraId="06375510" w15:done="0"/>
@@ -6803,7 +6783,7 @@
 </file>
 
 <file path=word/endnotes.xml><?xml version="1.0" encoding="utf-8"?>
-<w:endnotes xmlns:wpc="http://schemas.microsoft.com/office/word/2010/wordprocessingCanvas" xmlns:cx="http://schemas.microsoft.com/office/drawing/2014/chartex" xmlns:cx1="http://schemas.microsoft.com/office/drawing/2015/9/8/chartex" xmlns:mc="http://schemas.openxmlformats.org/markup-compatibility/2006" xmlns:o="urn:schemas-microsoft-com:office:office" xmlns:r="http://schemas.openxmlformats.org/officeDocument/2006/relationships" xmlns:m="http://schemas.openxmlformats.org/officeDocument/2006/math" xmlns:v="urn:schemas-microsoft-com:vml" xmlns:wp14="http://schemas.microsoft.com/office/word/2010/wordprocessingDrawing" xmlns:wp="http://schemas.openxmlformats.org/drawingml/2006/wordprocessingDrawing" xmlns:w10="urn:schemas-microsoft-com:office:word" xmlns:w="http://schemas.openxmlformats.org/wordprocessingml/2006/main" xmlns:w14="http://schemas.microsoft.com/office/word/2010/wordml" xmlns:w15="http://schemas.microsoft.com/office/word/2012/wordml" xmlns:w16se="http://schemas.microsoft.com/office/word/2015/wordml/symex" xmlns:wpg="http://schemas.microsoft.com/office/word/2010/wordprocessingGroup" xmlns:wpi="http://schemas.microsoft.com/office/word/2010/wordprocessingInk" xmlns:wne="http://schemas.microsoft.com/office/word/2006/wordml" xmlns:wps="http://schemas.microsoft.com/office/word/2010/wordprocessingShape" mc:Ignorable="w14 w15 w16se wp14">
+<w:endnotes xmlns:wpc="http://schemas.microsoft.com/office/word/2010/wordprocessingCanvas" xmlns:mc="http://schemas.openxmlformats.org/markup-compatibility/2006" xmlns:o="urn:schemas-microsoft-com:office:office" xmlns:r="http://schemas.openxmlformats.org/officeDocument/2006/relationships" xmlns:m="http://schemas.openxmlformats.org/officeDocument/2006/math" xmlns:v="urn:schemas-microsoft-com:vml" xmlns:wp14="http://schemas.microsoft.com/office/word/2010/wordprocessingDrawing" xmlns:wp="http://schemas.openxmlformats.org/drawingml/2006/wordprocessingDrawing" xmlns:w10="urn:schemas-microsoft-com:office:word" xmlns:w="http://schemas.openxmlformats.org/wordprocessingml/2006/main" xmlns:w14="http://schemas.microsoft.com/office/word/2010/wordml" xmlns:w15="http://schemas.microsoft.com/office/word/2012/wordml" xmlns:wpg="http://schemas.microsoft.com/office/word/2010/wordprocessingGroup" xmlns:wpi="http://schemas.microsoft.com/office/word/2010/wordprocessingInk" xmlns:wne="http://schemas.microsoft.com/office/word/2006/wordml" xmlns:wps="http://schemas.microsoft.com/office/word/2010/wordprocessingShape" mc:Ignorable="w14 w15 wp14">
   <w:endnote w:type="separator" w:id="-1">
     <w:p>
       <w:pPr>
@@ -6828,7 +6808,7 @@
 </file>
 
 <file path=word/footnotes.xml><?xml version="1.0" encoding="utf-8"?>
-<w:footnotes xmlns:wpc="http://schemas.microsoft.com/office/word/2010/wordprocessingCanvas" xmlns:cx="http://schemas.microsoft.com/office/drawing/2014/chartex" xmlns:cx1="http://schemas.microsoft.com/office/drawing/2015/9/8/chartex" xmlns:mc="http://schemas.openxmlformats.org/markup-compatibility/2006" xmlns:o="urn:schemas-microsoft-com:office:office" xmlns:r="http://schemas.openxmlformats.org/officeDocument/2006/relationships" xmlns:m="http://schemas.openxmlformats.org/officeDocument/2006/math" xmlns:v="urn:schemas-microsoft-com:vml" xmlns:wp14="http://schemas.microsoft.com/office/word/2010/wordprocessingDrawing" xmlns:wp="http://schemas.openxmlformats.org/drawingml/2006/wordprocessingDrawing" xmlns:w10="urn:schemas-microsoft-com:office:word" xmlns:w="http://schemas.openxmlformats.org/wordprocessingml/2006/main" xmlns:w14="http://schemas.microsoft.com/office/word/2010/wordml" xmlns:w15="http://schemas.microsoft.com/office/word/2012/wordml" xmlns:w16se="http://schemas.microsoft.com/office/word/2015/wordml/symex" xmlns:wpg="http://schemas.microsoft.com/office/word/2010/wordprocessingGroup" xmlns:wpi="http://schemas.microsoft.com/office/word/2010/wordprocessingInk" xmlns:wne="http://schemas.microsoft.com/office/word/2006/wordml" xmlns:wps="http://schemas.microsoft.com/office/word/2010/wordprocessingShape" mc:Ignorable="w14 w15 w16se wp14">
+<w:footnotes xmlns:wpc="http://schemas.microsoft.com/office/word/2010/wordprocessingCanvas" xmlns:mc="http://schemas.openxmlformats.org/markup-compatibility/2006" xmlns:o="urn:schemas-microsoft-com:office:office" xmlns:r="http://schemas.openxmlformats.org/officeDocument/2006/relationships" xmlns:m="http://schemas.openxmlformats.org/officeDocument/2006/math" xmlns:v="urn:schemas-microsoft-com:vml" xmlns:wp14="http://schemas.microsoft.com/office/word/2010/wordprocessingDrawing" xmlns:wp="http://schemas.openxmlformats.org/drawingml/2006/wordprocessingDrawing" xmlns:w10="urn:schemas-microsoft-com:office:word" xmlns:w="http://schemas.openxmlformats.org/wordprocessingml/2006/main" xmlns:w14="http://schemas.microsoft.com/office/word/2010/wordml" xmlns:w15="http://schemas.microsoft.com/office/word/2012/wordml" xmlns:wpg="http://schemas.microsoft.com/office/word/2010/wordprocessingGroup" xmlns:wpi="http://schemas.microsoft.com/office/word/2010/wordprocessingInk" xmlns:wne="http://schemas.microsoft.com/office/word/2006/wordml" xmlns:wps="http://schemas.microsoft.com/office/word/2010/wordprocessingShape" mc:Ignorable="w14 w15 wp14">
   <w:footnote w:type="separator" w:id="-1">
     <w:p>
       <w:pPr>
@@ -6853,7 +6833,7 @@
 </file>
 
 <file path=word/numbering.xml><?xml version="1.0" encoding="utf-8"?>
-<w:numbering xmlns:wpc="http://schemas.microsoft.com/office/word/2010/wordprocessingCanvas" xmlns:cx="http://schemas.microsoft.com/office/drawing/2014/chartex" xmlns:cx1="http://schemas.microsoft.com/office/drawing/2015/9/8/chartex" xmlns:mc="http://schemas.openxmlformats.org/markup-compatibility/2006" xmlns:o="urn:schemas-microsoft-com:office:office" xmlns:r="http://schemas.openxmlformats.org/officeDocument/2006/relationships" xmlns:m="http://schemas.openxmlformats.org/officeDocument/2006/math" xmlns:v="urn:schemas-microsoft-com:vml" xmlns:wp14="http://schemas.microsoft.com/office/word/2010/wordprocessingDrawing" xmlns:wp="http://schemas.openxmlformats.org/drawingml/2006/wordprocessingDrawing" xmlns:w10="urn:schemas-microsoft-com:office:word" xmlns:w="http://schemas.openxmlformats.org/wordprocessingml/2006/main" xmlns:w14="http://schemas.microsoft.com/office/word/2010/wordml" xmlns:w15="http://schemas.microsoft.com/office/word/2012/wordml" xmlns:w16se="http://schemas.microsoft.com/office/word/2015/wordml/symex" xmlns:wpg="http://schemas.microsoft.com/office/word/2010/wordprocessingGroup" xmlns:wpi="http://schemas.microsoft.com/office/word/2010/wordprocessingInk" xmlns:wne="http://schemas.microsoft.com/office/word/2006/wordml" xmlns:wps="http://schemas.microsoft.com/office/word/2010/wordprocessingShape" mc:Ignorable="w14 w15 w16se wp14">
+<w:numbering xmlns:wpc="http://schemas.microsoft.com/office/word/2010/wordprocessingCanvas" xmlns:mc="http://schemas.openxmlformats.org/markup-compatibility/2006" xmlns:o="urn:schemas-microsoft-com:office:office" xmlns:r="http://schemas.openxmlformats.org/officeDocument/2006/relationships" xmlns:m="http://schemas.openxmlformats.org/officeDocument/2006/math" xmlns:v="urn:schemas-microsoft-com:vml" xmlns:wp14="http://schemas.microsoft.com/office/word/2010/wordprocessingDrawing" xmlns:wp="http://schemas.openxmlformats.org/drawingml/2006/wordprocessingDrawing" xmlns:w10="urn:schemas-microsoft-com:office:word" xmlns:w="http://schemas.openxmlformats.org/wordprocessingml/2006/main" xmlns:w14="http://schemas.microsoft.com/office/word/2010/wordml" xmlns:w15="http://schemas.microsoft.com/office/word/2012/wordml" xmlns:wpg="http://schemas.microsoft.com/office/word/2010/wordprocessingGroup" xmlns:wpi="http://schemas.microsoft.com/office/word/2010/wordprocessingInk" xmlns:wne="http://schemas.microsoft.com/office/word/2006/wordml" xmlns:wps="http://schemas.microsoft.com/office/word/2010/wordprocessingShape" mc:Ignorable="w14 w15 wp14">
   <w:abstractNum w:abstractNumId="0" w15:restartNumberingAfterBreak="0">
     <w:nsid w:val="00777659"/>
     <w:multiLevelType w:val="hybridMultilevel"/>
@@ -8751,7 +8731,10 @@
 </file>
 
 <file path=word/people.xml><?xml version="1.0" encoding="utf-8"?>
-<w15:people xmlns:wpc="http://schemas.microsoft.com/office/word/2010/wordprocessingCanvas" xmlns:cx="http://schemas.microsoft.com/office/drawing/2014/chartex" xmlns:cx1="http://schemas.microsoft.com/office/drawing/2015/9/8/chartex" xmlns:mc="http://schemas.openxmlformats.org/markup-compatibility/2006" xmlns:o="urn:schemas-microsoft-com:office:office" xmlns:r="http://schemas.openxmlformats.org/officeDocument/2006/relationships" xmlns:m="http://schemas.openxmlformats.org/officeDocument/2006/math" xmlns:v="urn:schemas-microsoft-com:vml" xmlns:wp14="http://schemas.microsoft.com/office/word/2010/wordprocessingDrawing" xmlns:wp="http://schemas.openxmlformats.org/drawingml/2006/wordprocessingDrawing" xmlns:w10="urn:schemas-microsoft-com:office:word" xmlns:w="http://schemas.openxmlformats.org/wordprocessingml/2006/main" xmlns:w14="http://schemas.microsoft.com/office/word/2010/wordml" xmlns:w15="http://schemas.microsoft.com/office/word/2012/wordml" xmlns:w16se="http://schemas.microsoft.com/office/word/2015/wordml/symex" xmlns:wpg="http://schemas.microsoft.com/office/word/2010/wordprocessingGroup" xmlns:wpi="http://schemas.microsoft.com/office/word/2010/wordprocessingInk" xmlns:wne="http://schemas.microsoft.com/office/word/2006/wordml" xmlns:wps="http://schemas.microsoft.com/office/word/2010/wordprocessingShape" mc:Ignorable="w14 w15 w16se wp14">
+<w15:people xmlns:wpc="http://schemas.microsoft.com/office/word/2010/wordprocessingCanvas" xmlns:mc="http://schemas.openxmlformats.org/markup-compatibility/2006" xmlns:o="urn:schemas-microsoft-com:office:office" xmlns:r="http://schemas.openxmlformats.org/officeDocument/2006/relationships" xmlns:m="http://schemas.openxmlformats.org/officeDocument/2006/math" xmlns:v="urn:schemas-microsoft-com:vml" xmlns:wp14="http://schemas.microsoft.com/office/word/2010/wordprocessingDrawing" xmlns:wp="http://schemas.openxmlformats.org/drawingml/2006/wordprocessingDrawing" xmlns:w10="urn:schemas-microsoft-com:office:word" xmlns:w="http://schemas.openxmlformats.org/wordprocessingml/2006/main" xmlns:w14="http://schemas.microsoft.com/office/word/2010/wordml" xmlns:w15="http://schemas.microsoft.com/office/word/2012/wordml" xmlns:wpg="http://schemas.microsoft.com/office/word/2010/wordprocessingGroup" xmlns:wpi="http://schemas.microsoft.com/office/word/2010/wordprocessingInk" xmlns:wne="http://schemas.microsoft.com/office/word/2006/wordml" xmlns:wps="http://schemas.microsoft.com/office/word/2010/wordprocessingShape" mc:Ignorable="w14 w15 wp14">
+  <w15:person w15:author="Van Nanney">
+    <w15:presenceInfo w15:providerId="AD" w15:userId="S-1-5-21-2660683129-3636505375-3381148637-64045"/>
+  </w15:person>
   <w15:person w15:author="Andy Barnes">
     <w15:presenceInfo w15:providerId="AD" w15:userId="S-1-5-21-2660683129-3636505375-3381148637-130233"/>
   </w15:person>
@@ -8762,7 +8745,7 @@
 </file>
 
 <file path=word/styles.xml><?xml version="1.0" encoding="utf-8"?>
-<w:styles xmlns:mc="http://schemas.openxmlformats.org/markup-compatibility/2006" xmlns:r="http://schemas.openxmlformats.org/officeDocument/2006/relationships" xmlns:w="http://schemas.openxmlformats.org/wordprocessingml/2006/main" xmlns:w14="http://schemas.microsoft.com/office/word/2010/wordml" xmlns:w15="http://schemas.microsoft.com/office/word/2012/wordml" xmlns:w16se="http://schemas.microsoft.com/office/word/2015/wordml/symex" mc:Ignorable="w14 w15 w16se">
+<w:styles xmlns:mc="http://schemas.openxmlformats.org/markup-compatibility/2006" xmlns:r="http://schemas.openxmlformats.org/officeDocument/2006/relationships" xmlns:w="http://schemas.openxmlformats.org/wordprocessingml/2006/main" xmlns:w14="http://schemas.microsoft.com/office/word/2010/wordml" xmlns:w15="http://schemas.microsoft.com/office/word/2012/wordml" mc:Ignorable="w14 w15">
   <w:docDefaults>
     <w:rPrDefault>
       <w:rPr>

</xml_diff>

<commit_message>
Revised User Administration Console user guide This is post-merge content being pushed to remote after a proper merge conflict resolution did not work in VS.
Former-commit-id: e27e8d118d907dfffec3edcd62ba7d3b1e144b68
</commit_message>
<xml_diff>
--- a/WebApps/MillFrame/UserGuidesMasterVersions/PRM User Administration Console User Guide.docx
+++ b/WebApps/MillFrame/UserGuidesMasterVersions/PRM User Administration Console User Guide.docx
@@ -1,6 +1,6 @@
 
 <file path=word/document.xml><?xml version="1.0" encoding="utf-8"?>
-<w:document xmlns:wpc="http://schemas.microsoft.com/office/word/2010/wordprocessingCanvas" xmlns:cx="http://schemas.microsoft.com/office/drawing/2014/chartex" xmlns:cx1="http://schemas.microsoft.com/office/drawing/2015/9/8/chartex" xmlns:mc="http://schemas.openxmlformats.org/markup-compatibility/2006" xmlns:o="urn:schemas-microsoft-com:office:office" xmlns:r="http://schemas.openxmlformats.org/officeDocument/2006/relationships" xmlns:m="http://schemas.openxmlformats.org/officeDocument/2006/math" xmlns:v="urn:schemas-microsoft-com:vml" xmlns:wp14="http://schemas.microsoft.com/office/word/2010/wordprocessingDrawing" xmlns:wp="http://schemas.openxmlformats.org/drawingml/2006/wordprocessingDrawing" xmlns:w10="urn:schemas-microsoft-com:office:word" xmlns:w="http://schemas.openxmlformats.org/wordprocessingml/2006/main" xmlns:w14="http://schemas.microsoft.com/office/word/2010/wordml" xmlns:w15="http://schemas.microsoft.com/office/word/2012/wordml" xmlns:w16se="http://schemas.microsoft.com/office/word/2015/wordml/symex" xmlns:wpg="http://schemas.microsoft.com/office/word/2010/wordprocessingGroup" xmlns:wpi="http://schemas.microsoft.com/office/word/2010/wordprocessingInk" xmlns:wne="http://schemas.microsoft.com/office/word/2006/wordml" xmlns:wps="http://schemas.microsoft.com/office/word/2010/wordprocessingShape" mc:Ignorable="w14 w15 w16se wp14">
+<w:document xmlns:wpc="http://schemas.microsoft.com/office/word/2010/wordprocessingCanvas" xmlns:mc="http://schemas.openxmlformats.org/markup-compatibility/2006" xmlns:o="urn:schemas-microsoft-com:office:office" xmlns:r="http://schemas.openxmlformats.org/officeDocument/2006/relationships" xmlns:m="http://schemas.openxmlformats.org/officeDocument/2006/math" xmlns:v="urn:schemas-microsoft-com:vml" xmlns:wp14="http://schemas.microsoft.com/office/word/2010/wordprocessingDrawing" xmlns:wp="http://schemas.openxmlformats.org/drawingml/2006/wordprocessingDrawing" xmlns:w10="urn:schemas-microsoft-com:office:word" xmlns:w="http://schemas.openxmlformats.org/wordprocessingml/2006/main" xmlns:w14="http://schemas.microsoft.com/office/word/2010/wordml" xmlns:w15="http://schemas.microsoft.com/office/word/2012/wordml" xmlns:wpg="http://schemas.microsoft.com/office/word/2010/wordprocessingGroup" xmlns:wpi="http://schemas.microsoft.com/office/word/2010/wordprocessingInk" xmlns:wne="http://schemas.microsoft.com/office/word/2006/wordml" xmlns:wps="http://schemas.microsoft.com/office/word/2010/wordprocessingShape" mc:Ignorable="w14 w15 wp14">
   <w:body>
     <w:p>
       <w:pPr>
@@ -257,7 +257,7 @@
         </w:rPr>
         <w:t xml:space="preserve"> </w:t>
       </w:r>
-      <w:hyperlink r:id="rId8" w:history="1">
+      <w:hyperlink r:id="rId7" w:history="1">
         <w:r>
           <w:rPr>
             <w:rStyle w:val="Hyperlink"/>
@@ -486,7 +486,7 @@
         </w:rPr>
         <w:t>If you are having any technical difficulty with the product, please contact our technical support team by email: </w:t>
       </w:r>
-      <w:hyperlink r:id="rId9" w:history="1">
+      <w:hyperlink r:id="rId8" w:history="1">
         <w:r>
           <w:rPr>
             <w:rFonts w:ascii="Arial" w:eastAsia="Times New Roman" w:hAnsi="Arial" w:cs="Arial"/>
@@ -918,7 +918,7 @@
                     <pic:cNvPicPr/>
                   </pic:nvPicPr>
                   <pic:blipFill>
-                    <a:blip r:embed="rId10"/>
+                    <a:blip r:embed="rId9"/>
                     <a:stretch>
                       <a:fillRect/>
                     </a:stretch>
@@ -1002,8 +1002,8 @@
           <w:noProof/>
         </w:rPr>
         <w:drawing>
-          <wp:inline distT="0" distB="0" distL="0" distR="0" wp14:anchorId="737111E5" wp14:editId="53C86C2F">
-            <wp:extent cx="5937885" cy="3304540"/>
+          <wp:inline distT="0" distB="0" distL="0" distR="0" wp14:anchorId="737111E5" wp14:editId="70F3CC2A">
+            <wp:extent cx="5937885" cy="3304243"/>
             <wp:effectExtent l="0" t="0" r="5715" b="0"/>
             <wp:docPr id="8" name="Picture 8"/>
             <wp:cNvGraphicFramePr>
@@ -1019,14 +1019,13 @@
                     </pic:cNvPicPr>
                   </pic:nvPicPr>
                   <pic:blipFill>
-                    <a:blip r:embed="rId11">
+                    <a:blip r:embed="rId10">
                       <a:extLst>
                         <a:ext uri="{28A0092B-C50C-407E-A947-70E740481C1C}">
                           <a14:useLocalDpi xmlns:a14="http://schemas.microsoft.com/office/drawing/2010/main" val="0"/>
                         </a:ext>
                       </a:extLst>
                     </a:blip>
-                    <a:srcRect/>
                     <a:stretch>
                       <a:fillRect/>
                     </a:stretch>
@@ -1034,7 +1033,7 @@
                   <pic:spPr bwMode="auto">
                     <a:xfrm>
                       <a:off x="0" y="0"/>
-                      <a:ext cx="5937885" cy="3304540"/>
+                      <a:ext cx="5937885" cy="3304243"/>
                     </a:xfrm>
                     <a:prstGeom prst="rect">
                       <a:avLst/>
@@ -1052,57 +1051,50 @@
       <w:pPr>
         <w:pStyle w:val="Heading2"/>
         <w:rPr>
-          <w:ins w:id="0" w:author="Van Nanney" w:date="2017-02-15T08:56:00Z"/>
           <w:rFonts w:ascii="Arial" w:hAnsi="Arial" w:cs="Arial"/>
           <w:b w:val="0"/>
           <w:sz w:val="22"/>
           <w:szCs w:val="22"/>
         </w:rPr>
       </w:pPr>
-      <w:ins w:id="1" w:author="Van Nanney" w:date="2017-02-15T08:56:00Z">
-        <w:r>
-          <w:rPr>
-            <w:rFonts w:ascii="Arial" w:hAnsi="Arial" w:cs="Arial"/>
-            <w:b w:val="0"/>
-            <w:sz w:val="22"/>
-            <w:szCs w:val="22"/>
-          </w:rPr>
-          <w:t xml:space="preserve">The initial view of the user administrator console will present two methods for navigation to other parts of the application.  Buttons and a drop down menu – selection of items in the drop </w:t>
-        </w:r>
-        <w:commentRangeStart w:id="2"/>
-        <w:r>
-          <w:rPr>
-            <w:rFonts w:ascii="Arial" w:hAnsi="Arial" w:cs="Arial"/>
-            <w:b w:val="0"/>
-            <w:sz w:val="22"/>
-            <w:szCs w:val="22"/>
-          </w:rPr>
-          <w:t>down</w:t>
-        </w:r>
-      </w:ins>
-      <w:commentRangeEnd w:id="2"/>
-      <w:ins w:id="3" w:author="Van Nanney" w:date="2017-02-15T08:57:00Z">
-        <w:r>
-          <w:rPr>
-            <w:rStyle w:val="CommentReference"/>
-            <w:rFonts w:asciiTheme="minorHAnsi" w:eastAsiaTheme="minorHAnsi" w:hAnsiTheme="minorHAnsi" w:cstheme="minorBidi"/>
-            <w:b w:val="0"/>
-            <w:bCs w:val="0"/>
-          </w:rPr>
-          <w:commentReference w:id="2"/>
-        </w:r>
-      </w:ins>
-      <w:ins w:id="4" w:author="Van Nanney" w:date="2017-02-15T08:56:00Z">
-        <w:r>
-          <w:rPr>
-            <w:rFonts w:ascii="Arial" w:hAnsi="Arial" w:cs="Arial"/>
-            <w:b w:val="0"/>
-            <w:sz w:val="22"/>
-            <w:szCs w:val="22"/>
-          </w:rPr>
-          <w:t xml:space="preserve"> or the buttons will result in navigating to the same pages.  If you wish to return the initial view (with buttons) click once on the drop down menu, it will return to the initial page.</w:t>
-        </w:r>
-      </w:ins>
+      <w:r>
+        <w:rPr>
+          <w:rFonts w:ascii="Arial" w:hAnsi="Arial" w:cs="Arial"/>
+          <w:b w:val="0"/>
+          <w:sz w:val="22"/>
+          <w:szCs w:val="22"/>
+        </w:rPr>
+        <w:t xml:space="preserve">The initial view of the user administrator console will present two methods for navigation to other parts of the application.  Buttons and a drop down menu – selection of items in the drop </w:t>
+      </w:r>
+      <w:commentRangeStart w:id="0"/>
+      <w:r>
+        <w:rPr>
+          <w:rFonts w:ascii="Arial" w:hAnsi="Arial" w:cs="Arial"/>
+          <w:b w:val="0"/>
+          <w:sz w:val="22"/>
+          <w:szCs w:val="22"/>
+        </w:rPr>
+        <w:t>down</w:t>
+      </w:r>
+      <w:commentRangeEnd w:id="0"/>
+      <w:r>
+        <w:rPr>
+          <w:rStyle w:val="CommentReference"/>
+          <w:rFonts w:asciiTheme="minorHAnsi" w:eastAsiaTheme="minorHAnsi" w:hAnsiTheme="minorHAnsi" w:cstheme="minorBidi"/>
+          <w:b w:val="0"/>
+          <w:bCs w:val="0"/>
+        </w:rPr>
+        <w:commentReference w:id="0"/>
+      </w:r>
+      <w:r>
+        <w:rPr>
+          <w:rFonts w:ascii="Arial" w:hAnsi="Arial" w:cs="Arial"/>
+          <w:b w:val="0"/>
+          <w:sz w:val="22"/>
+          <w:szCs w:val="22"/>
+        </w:rPr>
+        <w:t xml:space="preserve"> or the buttons will result in navigating to the same pages.  If you wish to return the initial view (with buttons) click once on the drop down menu, it will return to the initial page.</w:t>
+      </w:r>
     </w:p>
     <w:p>
       <w:pPr>
@@ -1114,317 +1106,308 @@
           <w:szCs w:val="22"/>
         </w:rPr>
       </w:pPr>
+      <w:bookmarkStart w:id="1" w:name="_GoBack"/>
+      <w:bookmarkEnd w:id="1"/>
+      <w:r>
+        <w:rPr>
+          <w:rFonts w:ascii="Arial" w:hAnsi="Arial" w:cs="Arial"/>
+          <w:sz w:val="22"/>
+          <w:szCs w:val="22"/>
+        </w:rPr>
+        <w:t>User Accounts</w:t>
+      </w:r>
+      <w:r>
+        <w:rPr>
+          <w:rFonts w:ascii="Arial" w:hAnsi="Arial" w:cs="Arial"/>
+          <w:b w:val="0"/>
+          <w:sz w:val="22"/>
+          <w:szCs w:val="22"/>
+        </w:rPr>
+        <w:t xml:space="preserve">: </w:t>
+      </w:r>
+    </w:p>
+    <w:p>
+      <w:pPr>
+        <w:rPr>
+          <w:rFonts w:ascii="Arial" w:hAnsi="Arial" w:cs="Arial"/>
+        </w:rPr>
+      </w:pPr>
+      <w:r>
+        <w:rPr>
+          <w:rFonts w:ascii="Arial" w:hAnsi="Arial" w:cs="Arial"/>
+        </w:rPr>
+        <w:t>An access point for detailed information about each PRM user.</w:t>
+      </w:r>
+    </w:p>
+    <w:p>
+      <w:pPr>
+        <w:rPr>
+          <w:rFonts w:ascii="Arial" w:hAnsi="Arial" w:cs="Arial"/>
+        </w:rPr>
+      </w:pPr>
+      <w:r>
+        <w:rPr>
+          <w:rFonts w:ascii="Arial" w:hAnsi="Arial" w:cs="Arial"/>
+        </w:rPr>
+        <w:t>Sub-sections include, A-Z, Add New, By Group, Dashboard, E-mail, Locked, Logged In, Reports, Groups, Rules, Search, Suspended and Super Groups.</w:t>
+      </w:r>
     </w:p>
     <w:p>
       <w:pPr>
         <w:pStyle w:val="Heading2"/>
         <w:rPr>
           <w:rFonts w:ascii="Arial" w:hAnsi="Arial" w:cs="Arial"/>
+          <w:sz w:val="22"/>
+          <w:szCs w:val="22"/>
+        </w:rPr>
+      </w:pPr>
+    </w:p>
+    <w:p>
+      <w:pPr>
+        <w:pStyle w:val="Heading2"/>
+        <w:rPr>
+          <w:rFonts w:ascii="Arial" w:hAnsi="Arial" w:cs="Arial"/>
+          <w:sz w:val="22"/>
+          <w:szCs w:val="22"/>
+        </w:rPr>
+      </w:pPr>
+      <w:bookmarkStart w:id="2" w:name="_A-Z:"/>
+      <w:bookmarkEnd w:id="2"/>
+      <w:r>
+        <w:rPr>
+          <w:rFonts w:ascii="Arial" w:hAnsi="Arial" w:cs="Arial"/>
+          <w:sz w:val="22"/>
+          <w:szCs w:val="22"/>
+        </w:rPr>
+        <w:t xml:space="preserve">A-Z:  </w:t>
+      </w:r>
+    </w:p>
+    <w:p>
+      <w:pPr>
+        <w:rPr>
+          <w:rFonts w:ascii="Arial" w:hAnsi="Arial" w:cs="Arial"/>
+        </w:rPr>
+      </w:pPr>
+      <w:r>
+        <w:rPr>
+          <w:rFonts w:ascii="Arial" w:hAnsi="Arial" w:cs="Arial"/>
+        </w:rPr>
+        <w:t>A d</w:t>
+      </w:r>
+      <w:r>
+        <w:rPr>
+          <w:rFonts w:ascii="Arial" w:hAnsi="Arial" w:cs="Arial"/>
+        </w:rPr>
+        <w:t xml:space="preserve">etailed look-up for all PRM registered users. From this module, single and multiple users may be </w:t>
+      </w:r>
+      <w:r>
+        <w:rPr>
+          <w:rFonts w:ascii="Arial" w:hAnsi="Arial" w:cs="Arial"/>
+        </w:rPr>
+        <w:t xml:space="preserve">deleted, </w:t>
+      </w:r>
+      <w:r>
+        <w:rPr>
+          <w:rFonts w:ascii="Arial" w:hAnsi="Arial" w:cs="Arial"/>
+        </w:rPr>
+        <w:t>approved, unapproved, locked, unlocked,</w:t>
+      </w:r>
+      <w:r>
+        <w:rPr>
+          <w:rFonts w:ascii="Arial" w:hAnsi="Arial" w:cs="Arial"/>
+        </w:rPr>
+        <w:t xml:space="preserve"> </w:t>
+      </w:r>
+      <w:r>
+        <w:rPr>
+          <w:rFonts w:ascii="Arial" w:hAnsi="Arial" w:cs="Arial"/>
+        </w:rPr>
+        <w:t>added</w:t>
+      </w:r>
+      <w:r>
+        <w:rPr>
+          <w:rFonts w:ascii="Arial" w:hAnsi="Arial" w:cs="Arial"/>
+        </w:rPr>
+        <w:t>, removed</w:t>
+      </w:r>
+      <w:r>
+        <w:rPr>
+          <w:rFonts w:ascii="Arial" w:hAnsi="Arial" w:cs="Arial"/>
+        </w:rPr>
+        <w:t xml:space="preserve"> or </w:t>
+      </w:r>
+      <w:r>
+        <w:rPr>
+          <w:rFonts w:ascii="Arial" w:hAnsi="Arial" w:cs="Arial"/>
+        </w:rPr>
+        <w:t>delete</w:t>
+      </w:r>
+      <w:r>
+        <w:rPr>
+          <w:rFonts w:ascii="Arial" w:hAnsi="Arial" w:cs="Arial"/>
+        </w:rPr>
+        <w:t>d from groups.</w:t>
+      </w:r>
+      <w:r>
+        <w:rPr>
+          <w:rFonts w:ascii="Arial" w:hAnsi="Arial" w:cs="Arial"/>
+        </w:rPr>
+        <w:t xml:space="preserve"> </w:t>
+      </w:r>
+    </w:p>
+    <w:p>
+      <w:pPr>
+        <w:rPr>
+          <w:rFonts w:ascii="Arial" w:hAnsi="Arial" w:cs="Arial"/>
+        </w:rPr>
+      </w:pPr>
+      <w:r>
+        <w:rPr>
+          <w:rFonts w:ascii="Arial" w:hAnsi="Arial" w:cs="Arial"/>
+        </w:rPr>
+        <w:t xml:space="preserve">Administrator can </w:t>
+      </w:r>
+      <w:r>
+        <w:rPr>
+          <w:rFonts w:ascii="Arial" w:hAnsi="Arial" w:cs="Arial"/>
+        </w:rPr>
+        <w:t>perform look up users using User Name or Email Address</w:t>
+      </w:r>
+      <w:r>
+        <w:rPr>
+          <w:rFonts w:ascii="Arial" w:hAnsi="Arial" w:cs="Arial"/>
+        </w:rPr>
+        <w:t xml:space="preserve"> and click on </w:t>
+      </w:r>
+      <w:r>
+        <w:rPr>
+          <w:rFonts w:ascii="Arial" w:hAnsi="Arial" w:cs="Arial"/>
+          <w:b/>
+        </w:rPr>
+        <w:t>Find Users</w:t>
+      </w:r>
+      <w:r>
+        <w:rPr>
+          <w:rFonts w:ascii="Arial" w:hAnsi="Arial" w:cs="Arial"/>
+        </w:rPr>
+        <w:t>, and can cli</w:t>
+      </w:r>
+      <w:r>
+        <w:rPr>
+          <w:rFonts w:ascii="Arial" w:hAnsi="Arial" w:cs="Arial"/>
+        </w:rPr>
+        <w:t>ck on an alphabet letter t</w:t>
+      </w:r>
+      <w:r>
+        <w:rPr>
+          <w:rFonts w:ascii="Arial" w:hAnsi="Arial" w:cs="Arial"/>
+        </w:rPr>
+        <w:t xml:space="preserve">o view the list of users that start </w:t>
+      </w:r>
+      <w:r>
+        <w:rPr>
+          <w:rFonts w:ascii="Arial" w:hAnsi="Arial" w:cs="Arial"/>
+        </w:rPr>
+        <w:t>with a particular l</w:t>
+      </w:r>
+      <w:r>
+        <w:rPr>
+          <w:rFonts w:ascii="Arial" w:hAnsi="Arial" w:cs="Arial"/>
+        </w:rPr>
+        <w:t>etter or can click on All to view</w:t>
+      </w:r>
+      <w:r>
+        <w:rPr>
+          <w:rFonts w:ascii="Arial" w:hAnsi="Arial" w:cs="Arial"/>
+        </w:rPr>
+        <w:t xml:space="preserve"> all the users. Administrator can select the number of users to show on a page by selecting a value from </w:t>
+      </w:r>
+      <w:r>
+        <w:rPr>
+          <w:rFonts w:ascii="Arial" w:hAnsi="Arial" w:cs="Arial"/>
+          <w:b/>
+        </w:rPr>
+        <w:t>Show rows</w:t>
+      </w:r>
+      <w:r>
+        <w:rPr>
+          <w:rFonts w:ascii="Arial" w:hAnsi="Arial" w:cs="Arial"/>
+        </w:rPr>
+        <w:t xml:space="preserve"> drop down list.</w:t>
+      </w:r>
+      <w:r>
+        <w:rPr>
+          <w:rFonts w:ascii="Arial" w:hAnsi="Arial" w:cs="Arial"/>
+        </w:rPr>
+        <w:t xml:space="preserve"> They can also click on buttons </w:t>
+      </w:r>
+      <w:r>
+        <w:rPr>
+          <w:rFonts w:ascii="Arial" w:hAnsi="Arial" w:cs="Arial"/>
+          <w:b/>
+        </w:rPr>
+        <w:t>First</w:t>
+      </w:r>
+      <w:r>
+        <w:rPr>
+          <w:rFonts w:ascii="Arial" w:hAnsi="Arial" w:cs="Arial"/>
+          <w:b/>
+        </w:rPr>
+        <w:t>,</w:t>
+      </w:r>
+      <w:r>
+        <w:rPr>
+          <w:rFonts w:ascii="Arial" w:hAnsi="Arial" w:cs="Arial"/>
+          <w:b/>
+        </w:rPr>
+        <w:t xml:space="preserve"> Prev</w:t>
+      </w:r>
+      <w:r>
+        <w:rPr>
+          <w:rFonts w:ascii="Arial" w:hAnsi="Arial" w:cs="Arial"/>
+          <w:b/>
+        </w:rPr>
+        <w:t>,</w:t>
+      </w:r>
+      <w:r>
+        <w:rPr>
+          <w:rFonts w:ascii="Arial" w:hAnsi="Arial" w:cs="Arial"/>
+          <w:b/>
+        </w:rPr>
+        <w:t xml:space="preserve"> Next</w:t>
+      </w:r>
+      <w:r>
+        <w:rPr>
+          <w:rFonts w:ascii="Arial" w:hAnsi="Arial" w:cs="Arial"/>
+          <w:b/>
+        </w:rPr>
+        <w:t>,</w:t>
+      </w:r>
+      <w:r>
+        <w:rPr>
+          <w:rFonts w:ascii="Arial" w:hAnsi="Arial" w:cs="Arial"/>
+          <w:b/>
+        </w:rPr>
+        <w:t xml:space="preserve"> Last</w:t>
+      </w:r>
+      <w:r>
+        <w:rPr>
+          <w:rFonts w:ascii="Arial" w:hAnsi="Arial" w:cs="Arial"/>
+        </w:rPr>
+        <w:t xml:space="preserve"> to navigate through different pages.</w:t>
+      </w:r>
+    </w:p>
+    <w:p>
+      <w:pPr>
+        <w:pStyle w:val="Heading2"/>
+        <w:rPr>
+          <w:rFonts w:ascii="Arial" w:hAnsi="Arial" w:cs="Arial"/>
           <w:b w:val="0"/>
           <w:sz w:val="22"/>
           <w:szCs w:val="22"/>
         </w:rPr>
       </w:pPr>
-      <w:r>
-        <w:rPr>
-          <w:rFonts w:ascii="Arial" w:hAnsi="Arial" w:cs="Arial"/>
-          <w:sz w:val="22"/>
-          <w:szCs w:val="22"/>
-        </w:rPr>
-        <w:t>User Accounts</w:t>
-      </w:r>
-      <w:r>
-        <w:rPr>
-          <w:rFonts w:ascii="Arial" w:hAnsi="Arial" w:cs="Arial"/>
-          <w:b w:val="0"/>
-          <w:sz w:val="22"/>
-          <w:szCs w:val="22"/>
-        </w:rPr>
-        <w:t xml:space="preserve">: </w:t>
-      </w:r>
-    </w:p>
-    <w:p>
-      <w:pPr>
-        <w:rPr>
-          <w:rFonts w:ascii="Arial" w:hAnsi="Arial" w:cs="Arial"/>
-        </w:rPr>
-      </w:pPr>
-      <w:r>
-        <w:rPr>
-          <w:rFonts w:ascii="Arial" w:hAnsi="Arial" w:cs="Arial"/>
-        </w:rPr>
-        <w:t>An access point for detailed information about each PRM user.</w:t>
-      </w:r>
-    </w:p>
-    <w:p>
-      <w:pPr>
-        <w:rPr>
-          <w:rFonts w:ascii="Arial" w:hAnsi="Arial" w:cs="Arial"/>
-        </w:rPr>
-      </w:pPr>
-      <w:r>
-        <w:rPr>
-          <w:rFonts w:ascii="Arial" w:hAnsi="Arial" w:cs="Arial"/>
-        </w:rPr>
-        <w:t>Sub-sections include, A-Z, Add New, By Group, Dashboard, E-mail, Locked, Logged In, Reports, Groups, Rules, Search, Suspended and Super Groups.</w:t>
-      </w:r>
-    </w:p>
-    <w:p>
-      <w:pPr>
-        <w:pStyle w:val="Heading2"/>
-        <w:rPr>
-          <w:rFonts w:ascii="Arial" w:hAnsi="Arial" w:cs="Arial"/>
-          <w:sz w:val="22"/>
-          <w:szCs w:val="22"/>
-        </w:rPr>
-      </w:pPr>
-    </w:p>
-    <w:p>
-      <w:pPr>
-        <w:pStyle w:val="Heading2"/>
-        <w:rPr>
-          <w:rFonts w:ascii="Arial" w:hAnsi="Arial" w:cs="Arial"/>
-          <w:sz w:val="22"/>
-          <w:szCs w:val="22"/>
-        </w:rPr>
-      </w:pPr>
-      <w:bookmarkStart w:id="5" w:name="_A-Z:"/>
-      <w:bookmarkEnd w:id="5"/>
-      <w:r>
-        <w:rPr>
-          <w:rFonts w:ascii="Arial" w:hAnsi="Arial" w:cs="Arial"/>
-          <w:sz w:val="22"/>
-          <w:szCs w:val="22"/>
-        </w:rPr>
-        <w:t xml:space="preserve">A-Z:  </w:t>
-      </w:r>
-    </w:p>
-    <w:p>
-      <w:pPr>
-        <w:rPr>
-          <w:rFonts w:ascii="Arial" w:hAnsi="Arial" w:cs="Arial"/>
-        </w:rPr>
-      </w:pPr>
-      <w:r>
-        <w:rPr>
-          <w:rFonts w:ascii="Arial" w:hAnsi="Arial" w:cs="Arial"/>
-        </w:rPr>
-        <w:t>A d</w:t>
-      </w:r>
-      <w:r>
-        <w:rPr>
-          <w:rFonts w:ascii="Arial" w:hAnsi="Arial" w:cs="Arial"/>
-        </w:rPr>
-        <w:t xml:space="preserve">etailed look-up for all PRM registered users. From this module, single and multiple users may be </w:t>
-      </w:r>
-      <w:r>
-        <w:rPr>
-          <w:rFonts w:ascii="Arial" w:hAnsi="Arial" w:cs="Arial"/>
-        </w:rPr>
-        <w:t xml:space="preserve">deleted, </w:t>
-      </w:r>
-      <w:r>
-        <w:rPr>
-          <w:rFonts w:ascii="Arial" w:hAnsi="Arial" w:cs="Arial"/>
-        </w:rPr>
-        <w:t>approved, unapproved, locked, unlocked,</w:t>
-      </w:r>
-      <w:r>
-        <w:rPr>
-          <w:rFonts w:ascii="Arial" w:hAnsi="Arial" w:cs="Arial"/>
-        </w:rPr>
-        <w:t xml:space="preserve"> </w:t>
-      </w:r>
-      <w:r>
-        <w:rPr>
-          <w:rFonts w:ascii="Arial" w:hAnsi="Arial" w:cs="Arial"/>
-        </w:rPr>
-        <w:t>added</w:t>
-      </w:r>
-      <w:r>
-        <w:rPr>
-          <w:rFonts w:ascii="Arial" w:hAnsi="Arial" w:cs="Arial"/>
-        </w:rPr>
-        <w:t>, removed</w:t>
-      </w:r>
-      <w:r>
-        <w:rPr>
-          <w:rFonts w:ascii="Arial" w:hAnsi="Arial" w:cs="Arial"/>
-        </w:rPr>
-        <w:t xml:space="preserve"> or </w:t>
-      </w:r>
-      <w:r>
-        <w:rPr>
-          <w:rFonts w:ascii="Arial" w:hAnsi="Arial" w:cs="Arial"/>
-        </w:rPr>
-        <w:t>delete</w:t>
-      </w:r>
-      <w:r>
-        <w:rPr>
-          <w:rFonts w:ascii="Arial" w:hAnsi="Arial" w:cs="Arial"/>
-        </w:rPr>
-        <w:t>d from groups.</w:t>
-      </w:r>
-      <w:r>
-        <w:rPr>
-          <w:rFonts w:ascii="Arial" w:hAnsi="Arial" w:cs="Arial"/>
-        </w:rPr>
-        <w:t xml:space="preserve"> </w:t>
-      </w:r>
-    </w:p>
-    <w:p>
-      <w:pPr>
-        <w:rPr>
-          <w:rFonts w:ascii="Arial" w:hAnsi="Arial" w:cs="Arial"/>
-        </w:rPr>
-      </w:pPr>
-      <w:r>
-        <w:rPr>
-          <w:rFonts w:ascii="Arial" w:hAnsi="Arial" w:cs="Arial"/>
-        </w:rPr>
-        <w:t xml:space="preserve">Administrator can </w:t>
-      </w:r>
-      <w:r>
-        <w:rPr>
-          <w:rFonts w:ascii="Arial" w:hAnsi="Arial" w:cs="Arial"/>
-        </w:rPr>
-        <w:t>perform look up users using User Name or Email Address</w:t>
-      </w:r>
-      <w:r>
-        <w:rPr>
-          <w:rFonts w:ascii="Arial" w:hAnsi="Arial" w:cs="Arial"/>
-        </w:rPr>
-        <w:t xml:space="preserve"> and click on </w:t>
-      </w:r>
-      <w:r>
-        <w:rPr>
-          <w:rFonts w:ascii="Arial" w:hAnsi="Arial" w:cs="Arial"/>
-          <w:b/>
-        </w:rPr>
-        <w:t>Find Users</w:t>
-      </w:r>
-      <w:r>
-        <w:rPr>
-          <w:rFonts w:ascii="Arial" w:hAnsi="Arial" w:cs="Arial"/>
-        </w:rPr>
-        <w:t>, and can cli</w:t>
-      </w:r>
-      <w:r>
-        <w:rPr>
-          <w:rFonts w:ascii="Arial" w:hAnsi="Arial" w:cs="Arial"/>
-        </w:rPr>
-        <w:t>ck on an alphabet letter t</w:t>
-      </w:r>
-      <w:r>
-        <w:rPr>
-          <w:rFonts w:ascii="Arial" w:hAnsi="Arial" w:cs="Arial"/>
-        </w:rPr>
-        <w:t xml:space="preserve">o view the list of users that start </w:t>
-      </w:r>
-      <w:r>
-        <w:rPr>
-          <w:rFonts w:ascii="Arial" w:hAnsi="Arial" w:cs="Arial"/>
-        </w:rPr>
-        <w:t>with a particular l</w:t>
-      </w:r>
-      <w:r>
-        <w:rPr>
-          <w:rFonts w:ascii="Arial" w:hAnsi="Arial" w:cs="Arial"/>
-        </w:rPr>
-        <w:t>etter or can click on All to view</w:t>
-      </w:r>
-      <w:r>
-        <w:rPr>
-          <w:rFonts w:ascii="Arial" w:hAnsi="Arial" w:cs="Arial"/>
-        </w:rPr>
-        <w:t xml:space="preserve"> all the users. Administrator can select the number of users to show on a page by selecting a value from </w:t>
-      </w:r>
-      <w:r>
-        <w:rPr>
-          <w:rFonts w:ascii="Arial" w:hAnsi="Arial" w:cs="Arial"/>
-          <w:b/>
-        </w:rPr>
-        <w:t>Show rows</w:t>
-      </w:r>
-      <w:r>
-        <w:rPr>
-          <w:rFonts w:ascii="Arial" w:hAnsi="Arial" w:cs="Arial"/>
-        </w:rPr>
-        <w:t xml:space="preserve"> drop down list.</w:t>
-      </w:r>
-      <w:r>
-        <w:rPr>
-          <w:rFonts w:ascii="Arial" w:hAnsi="Arial" w:cs="Arial"/>
-        </w:rPr>
-        <w:t xml:space="preserve"> They can also click on buttons </w:t>
-      </w:r>
-      <w:r>
-        <w:rPr>
-          <w:rFonts w:ascii="Arial" w:hAnsi="Arial" w:cs="Arial"/>
-          <w:b/>
-        </w:rPr>
-        <w:t>First</w:t>
-      </w:r>
-      <w:r>
-        <w:rPr>
-          <w:rFonts w:ascii="Arial" w:hAnsi="Arial" w:cs="Arial"/>
-          <w:b/>
-        </w:rPr>
-        <w:t>,</w:t>
-      </w:r>
-      <w:r>
-        <w:rPr>
-          <w:rFonts w:ascii="Arial" w:hAnsi="Arial" w:cs="Arial"/>
-          <w:b/>
-        </w:rPr>
-        <w:t xml:space="preserve"> Prev</w:t>
-      </w:r>
-      <w:r>
-        <w:rPr>
-          <w:rFonts w:ascii="Arial" w:hAnsi="Arial" w:cs="Arial"/>
-          <w:b/>
-        </w:rPr>
-        <w:t>,</w:t>
-      </w:r>
-      <w:r>
-        <w:rPr>
-          <w:rFonts w:ascii="Arial" w:hAnsi="Arial" w:cs="Arial"/>
-          <w:b/>
-        </w:rPr>
-        <w:t xml:space="preserve"> Next</w:t>
-      </w:r>
-      <w:r>
-        <w:rPr>
-          <w:rFonts w:ascii="Arial" w:hAnsi="Arial" w:cs="Arial"/>
-          <w:b/>
-        </w:rPr>
-        <w:t>,</w:t>
-      </w:r>
-      <w:r>
-        <w:rPr>
-          <w:rFonts w:ascii="Arial" w:hAnsi="Arial" w:cs="Arial"/>
-          <w:b/>
-        </w:rPr>
-        <w:t xml:space="preserve"> Last</w:t>
-      </w:r>
-      <w:r>
-        <w:rPr>
-          <w:rFonts w:ascii="Arial" w:hAnsi="Arial" w:cs="Arial"/>
-        </w:rPr>
-        <w:t xml:space="preserve"> to navigate through different pages.</w:t>
-      </w:r>
-    </w:p>
-    <w:p>
-      <w:pPr>
-        <w:pStyle w:val="Heading2"/>
-        <w:rPr>
-          <w:rFonts w:ascii="Arial" w:hAnsi="Arial" w:cs="Arial"/>
-          <w:b w:val="0"/>
-          <w:sz w:val="22"/>
-          <w:szCs w:val="22"/>
-        </w:rPr>
-      </w:pPr>
-      <w:commentRangeStart w:id="6"/>
+      <w:commentRangeStart w:id="3"/>
       <w:r>
         <w:rPr>
           <w:rFonts w:ascii="Arial" w:hAnsi="Arial" w:cs="Arial"/>
@@ -1434,9 +1417,9 @@
         </w:rPr>
         <w:lastRenderedPageBreak/>
         <w:drawing>
-          <wp:inline distT="0" distB="0" distL="0" distR="0" wp14:anchorId="5F2E2BC7" wp14:editId="095268CF">
-            <wp:extent cx="5943600" cy="2419350"/>
-            <wp:effectExtent l="0" t="0" r="0" b="0"/>
+          <wp:inline distT="0" distB="0" distL="0" distR="0" wp14:anchorId="5F2E2BC7" wp14:editId="3910F5AD">
+            <wp:extent cx="5898323" cy="2419350"/>
+            <wp:effectExtent l="0" t="0" r="7620" b="0"/>
             <wp:docPr id="9" name="Picture 9"/>
             <wp:cNvGraphicFramePr>
               <a:graphicFrameLocks xmlns:a="http://schemas.openxmlformats.org/drawingml/2006/main" noChangeAspect="1"/>
@@ -1449,7 +1432,13 @@
                     <pic:cNvPicPr/>
                   </pic:nvPicPr>
                   <pic:blipFill>
-                    <a:blip r:embed="rId14"/>
+                    <a:blip r:embed="rId13" cstate="print">
+                      <a:extLst>
+                        <a:ext uri="{28A0092B-C50C-407E-A947-70E740481C1C}">
+                          <a14:useLocalDpi xmlns:a14="http://schemas.microsoft.com/office/drawing/2010/main" val="0"/>
+                        </a:ext>
+                      </a:extLst>
+                    </a:blip>
                     <a:stretch>
                       <a:fillRect/>
                     </a:stretch>
@@ -1457,7 +1446,7 @@
                   <pic:spPr>
                     <a:xfrm>
                       <a:off x="0" y="0"/>
-                      <a:ext cx="5943600" cy="2419350"/>
+                      <a:ext cx="5898323" cy="2419350"/>
                     </a:xfrm>
                     <a:prstGeom prst="rect">
                       <a:avLst/>
@@ -1469,7 +1458,7 @@
           </wp:inline>
         </w:drawing>
       </w:r>
-      <w:commentRangeEnd w:id="6"/>
+      <w:commentRangeEnd w:id="3"/>
       <w:r>
         <w:rPr>
           <w:rStyle w:val="CommentReference"/>
@@ -1477,7 +1466,7 @@
           <w:b w:val="0"/>
           <w:bCs w:val="0"/>
         </w:rPr>
-        <w:commentReference w:id="6"/>
+        <w:commentReference w:id="3"/>
       </w:r>
     </w:p>
     <w:p>
@@ -1759,20 +1748,11 @@
         </w:numPr>
         <w:rPr>
           <w:rFonts w:ascii="Arial" w:hAnsi="Arial" w:cs="Arial"/>
-          <w:rPrChange w:id="7" w:author="Tom Puckett" w:date="2017-02-14T10:15:00Z">
-            <w:rPr/>
-          </w:rPrChange>
-        </w:rPr>
-        <w:pPrChange w:id="8" w:author="Tom Puckett" w:date="2017-02-14T10:15:00Z">
-          <w:pPr/>
-        </w:pPrChange>
-      </w:pPr>
-      <w:r>
-        <w:rPr>
-          <w:rFonts w:ascii="Arial" w:hAnsi="Arial" w:cs="Arial"/>
-          <w:rPrChange w:id="9" w:author="Tom Puckett" w:date="2017-02-14T10:15:00Z">
-            <w:rPr/>
-          </w:rPrChange>
+        </w:rPr>
+      </w:pPr>
+      <w:r>
+        <w:rPr>
+          <w:rFonts w:ascii="Arial" w:hAnsi="Arial" w:cs="Arial"/>
         </w:rPr>
         <w:t xml:space="preserve">Click on </w:t>
       </w:r>
@@ -1780,32 +1760,22 @@
         <w:rPr>
           <w:rFonts w:ascii="Arial" w:hAnsi="Arial" w:cs="Arial"/>
           <w:b/>
-          <w:rPrChange w:id="10" w:author="Tom Puckett" w:date="2017-02-14T10:15:00Z">
-            <w:rPr>
-              <w:b/>
-            </w:rPr>
-          </w:rPrChange>
         </w:rPr>
         <w:t xml:space="preserve">Reset Password (Secure Link Email) </w:t>
       </w:r>
       <w:r>
         <w:rPr>
           <w:rFonts w:ascii="Arial" w:hAnsi="Arial" w:cs="Arial"/>
-          <w:rPrChange w:id="11" w:author="Tom Puckett" w:date="2017-02-14T10:15:00Z">
-            <w:rPr/>
-          </w:rPrChange>
         </w:rPr>
         <w:t xml:space="preserve">button to send user a secure link. </w:t>
       </w:r>
-      <w:ins w:id="12" w:author="Tom Puckett" w:date="2017-02-14T10:16:00Z">
-        <w:r>
-          <w:rPr>
-            <w:rFonts w:ascii="Arial" w:hAnsi="Arial" w:cs="Arial"/>
-          </w:rPr>
-          <w:br/>
-          <w:t>or</w:t>
-        </w:r>
-      </w:ins>
+      <w:r>
+        <w:rPr>
+          <w:rFonts w:ascii="Arial" w:hAnsi="Arial" w:cs="Arial"/>
+        </w:rPr>
+        <w:br/>
+        <w:t>or</w:t>
+      </w:r>
     </w:p>
     <w:p>
       <w:pPr>
@@ -1815,24 +1785,12 @@
           <w:numId w:val="16"/>
         </w:numPr>
         <w:rPr>
-          <w:ins w:id="13" w:author="Tom Puckett" w:date="2017-02-14T10:15:00Z"/>
-          <w:rFonts w:ascii="Arial" w:hAnsi="Arial" w:cs="Arial"/>
-          <w:rPrChange w:id="14" w:author="Tom Puckett" w:date="2017-02-14T10:15:00Z">
-            <w:rPr>
-              <w:ins w:id="15" w:author="Tom Puckett" w:date="2017-02-14T10:15:00Z"/>
-            </w:rPr>
-          </w:rPrChange>
-        </w:rPr>
-        <w:pPrChange w:id="16" w:author="Tom Puckett" w:date="2017-02-14T10:15:00Z">
-          <w:pPr/>
-        </w:pPrChange>
-      </w:pPr>
-      <w:r>
-        <w:rPr>
-          <w:rFonts w:ascii="Arial" w:hAnsi="Arial" w:cs="Arial"/>
-          <w:rPrChange w:id="17" w:author="Tom Puckett" w:date="2017-02-14T10:15:00Z">
-            <w:rPr/>
-          </w:rPrChange>
+          <w:rFonts w:ascii="Arial" w:hAnsi="Arial" w:cs="Arial"/>
+        </w:rPr>
+      </w:pPr>
+      <w:r>
+        <w:rPr>
+          <w:rFonts w:ascii="Arial" w:hAnsi="Arial" w:cs="Arial"/>
         </w:rPr>
         <w:t xml:space="preserve">Enter the </w:t>
       </w:r>
@@ -1840,20 +1798,12 @@
         <w:rPr>
           <w:rFonts w:ascii="Arial" w:hAnsi="Arial" w:cs="Arial"/>
           <w:b/>
-          <w:rPrChange w:id="18" w:author="Tom Puckett" w:date="2017-02-14T10:15:00Z">
-            <w:rPr>
-              <w:b/>
-            </w:rPr>
-          </w:rPrChange>
         </w:rPr>
         <w:t>New Password</w:t>
       </w:r>
       <w:r>
         <w:rPr>
           <w:rFonts w:ascii="Arial" w:hAnsi="Arial" w:cs="Arial"/>
-          <w:rPrChange w:id="19" w:author="Tom Puckett" w:date="2017-02-14T10:15:00Z">
-            <w:rPr/>
-          </w:rPrChange>
         </w:rPr>
         <w:t xml:space="preserve"> and </w:t>
       </w:r>
@@ -1861,20 +1811,12 @@
         <w:rPr>
           <w:rFonts w:ascii="Arial" w:hAnsi="Arial" w:cs="Arial"/>
           <w:b/>
-          <w:rPrChange w:id="20" w:author="Tom Puckett" w:date="2017-02-14T10:15:00Z">
-            <w:rPr>
-              <w:b/>
-            </w:rPr>
-          </w:rPrChange>
         </w:rPr>
         <w:t>Confirm</w:t>
       </w:r>
       <w:r>
         <w:rPr>
           <w:rFonts w:ascii="Arial" w:hAnsi="Arial" w:cs="Arial"/>
-          <w:rPrChange w:id="21" w:author="Tom Puckett" w:date="2017-02-14T10:15:00Z">
-            <w:rPr/>
-          </w:rPrChange>
         </w:rPr>
         <w:t xml:space="preserve"> </w:t>
       </w:r>
@@ -1882,20 +1824,12 @@
         <w:rPr>
           <w:rFonts w:ascii="Arial" w:hAnsi="Arial" w:cs="Arial"/>
           <w:b/>
-          <w:rPrChange w:id="22" w:author="Tom Puckett" w:date="2017-02-14T10:15:00Z">
-            <w:rPr>
-              <w:b/>
-            </w:rPr>
-          </w:rPrChange>
         </w:rPr>
         <w:t>New Password</w:t>
       </w:r>
       <w:r>
         <w:rPr>
           <w:rFonts w:ascii="Arial" w:hAnsi="Arial" w:cs="Arial"/>
-          <w:rPrChange w:id="23" w:author="Tom Puckett" w:date="2017-02-14T10:15:00Z">
-            <w:rPr/>
-          </w:rPrChange>
         </w:rPr>
         <w:t xml:space="preserve">, and click on </w:t>
       </w:r>
@@ -1903,20 +1837,12 @@
         <w:rPr>
           <w:rFonts w:ascii="Arial" w:hAnsi="Arial" w:cs="Arial"/>
           <w:b/>
-          <w:rPrChange w:id="24" w:author="Tom Puckett" w:date="2017-02-14T10:15:00Z">
-            <w:rPr>
-              <w:b/>
-            </w:rPr>
-          </w:rPrChange>
         </w:rPr>
         <w:t>Manual Password Reset</w:t>
       </w:r>
       <w:r>
         <w:rPr>
           <w:rFonts w:ascii="Arial" w:hAnsi="Arial" w:cs="Arial"/>
-          <w:rPrChange w:id="25" w:author="Tom Puckett" w:date="2017-02-14T10:15:00Z">
-            <w:rPr/>
-          </w:rPrChange>
         </w:rPr>
         <w:t xml:space="preserve"> button to reset the password manually.</w:t>
       </w:r>
@@ -1933,9 +1859,9 @@
           <w:noProof/>
         </w:rPr>
         <w:drawing>
-          <wp:inline distT="0" distB="0" distL="0" distR="0" wp14:anchorId="63A57A4C" wp14:editId="5E51B37D">
-            <wp:extent cx="5944235" cy="2407920"/>
-            <wp:effectExtent l="0" t="0" r="0" b="0"/>
+          <wp:inline distT="0" distB="0" distL="0" distR="0" wp14:anchorId="63A57A4C" wp14:editId="190F202C">
+            <wp:extent cx="5648015" cy="2338705"/>
+            <wp:effectExtent l="0" t="0" r="0" b="4445"/>
             <wp:docPr id="3" name="Picture 3"/>
             <wp:cNvGraphicFramePr>
               <a:graphicFrameLocks xmlns:a="http://schemas.openxmlformats.org/drawingml/2006/main" noChangeAspect="1"/>
@@ -1950,14 +1876,13 @@
                     </pic:cNvPicPr>
                   </pic:nvPicPr>
                   <pic:blipFill>
-                    <a:blip r:embed="rId15">
+                    <a:blip r:embed="rId14">
                       <a:extLst>
                         <a:ext uri="{28A0092B-C50C-407E-A947-70E740481C1C}">
                           <a14:useLocalDpi xmlns:a14="http://schemas.microsoft.com/office/drawing/2010/main" val="0"/>
                         </a:ext>
                       </a:extLst>
                     </a:blip>
-                    <a:srcRect/>
                     <a:stretch>
                       <a:fillRect/>
                     </a:stretch>
@@ -1965,7 +1890,7 @@
                   <pic:spPr bwMode="auto">
                     <a:xfrm>
                       <a:off x="0" y="0"/>
-                      <a:ext cx="5944235" cy="2407920"/>
+                      <a:ext cx="5671813" cy="2348559"/>
                     </a:xfrm>
                     <a:prstGeom prst="rect">
                       <a:avLst/>
@@ -2137,11 +2062,6 @@
         <w:rPr>
           <w:rFonts w:ascii="Arial" w:hAnsi="Arial" w:cs="Arial"/>
           <w:b/>
-          <w:rPrChange w:id="26" w:author="Tom Puckett" w:date="2017-02-14T10:25:00Z">
-            <w:rPr>
-              <w:rFonts w:ascii="Arial" w:hAnsi="Arial" w:cs="Arial"/>
-            </w:rPr>
-          </w:rPrChange>
         </w:rPr>
         <w:t>Save</w:t>
       </w:r>
@@ -2168,11 +2088,6 @@
         <w:rPr>
           <w:rFonts w:ascii="Arial" w:hAnsi="Arial" w:cs="Arial"/>
           <w:b/>
-          <w:rPrChange w:id="27" w:author="Tom Puckett" w:date="2017-02-14T10:25:00Z">
-            <w:rPr>
-              <w:rFonts w:ascii="Arial" w:hAnsi="Arial" w:cs="Arial"/>
-            </w:rPr>
-          </w:rPrChange>
         </w:rPr>
         <w:t>Cancel</w:t>
       </w:r>
@@ -2422,9 +2337,9 @@
           <w:noProof/>
         </w:rPr>
         <w:drawing>
-          <wp:inline distT="0" distB="0" distL="0" distR="0" wp14:anchorId="7F5FA23D" wp14:editId="12E00A94">
-            <wp:extent cx="5314950" cy="4013130"/>
-            <wp:effectExtent l="0" t="0" r="0" b="6985"/>
+          <wp:inline distT="0" distB="0" distL="0" distR="0" wp14:anchorId="7F5FA23D" wp14:editId="4583C4E4">
+            <wp:extent cx="4929610" cy="4023710"/>
+            <wp:effectExtent l="0" t="0" r="4445" b="0"/>
             <wp:docPr id="24" name="Picture 24"/>
             <wp:cNvGraphicFramePr>
               <a:graphicFrameLocks xmlns:a="http://schemas.openxmlformats.org/drawingml/2006/main" noChangeAspect="1"/>
@@ -2437,7 +2352,13 @@
                     <pic:cNvPicPr/>
                   </pic:nvPicPr>
                   <pic:blipFill>
-                    <a:blip r:embed="rId16"/>
+                    <a:blip r:embed="rId15" cstate="print">
+                      <a:extLst>
+                        <a:ext uri="{28A0092B-C50C-407E-A947-70E740481C1C}">
+                          <a14:useLocalDpi xmlns:a14="http://schemas.microsoft.com/office/drawing/2010/main" val="0"/>
+                        </a:ext>
+                      </a:extLst>
+                    </a:blip>
                     <a:stretch>
                       <a:fillRect/>
                     </a:stretch>
@@ -2445,7 +2366,7 @@
                   <pic:spPr>
                     <a:xfrm>
                       <a:off x="0" y="0"/>
-                      <a:ext cx="5328963" cy="4023710"/>
+                      <a:ext cx="4929610" cy="4023710"/>
                     </a:xfrm>
                     <a:prstGeom prst="rect">
                       <a:avLst/>
@@ -2694,9 +2615,9 @@
           <w:noProof/>
         </w:rPr>
         <w:drawing>
-          <wp:inline distT="0" distB="0" distL="0" distR="0" wp14:anchorId="38029287" wp14:editId="55BC18D0">
-            <wp:extent cx="5789930" cy="2924175"/>
-            <wp:effectExtent l="0" t="0" r="1270" b="9525"/>
+          <wp:inline distT="0" distB="0" distL="0" distR="0" wp14:anchorId="38029287" wp14:editId="61BD8E2A">
+            <wp:extent cx="4732116" cy="2928909"/>
+            <wp:effectExtent l="0" t="0" r="0" b="5080"/>
             <wp:docPr id="5" name="Picture 5"/>
             <wp:cNvGraphicFramePr>
               <a:graphicFrameLocks xmlns:a="http://schemas.openxmlformats.org/drawingml/2006/main" noChangeAspect="1"/>
@@ -2709,7 +2630,13 @@
                     <pic:cNvPicPr/>
                   </pic:nvPicPr>
                   <pic:blipFill>
-                    <a:blip r:embed="rId17"/>
+                    <a:blip r:embed="rId16" cstate="print">
+                      <a:extLst>
+                        <a:ext uri="{28A0092B-C50C-407E-A947-70E740481C1C}">
+                          <a14:useLocalDpi xmlns:a14="http://schemas.microsoft.com/office/drawing/2010/main" val="0"/>
+                        </a:ext>
+                      </a:extLst>
+                    </a:blip>
                     <a:stretch>
                       <a:fillRect/>
                     </a:stretch>
@@ -2717,7 +2644,7 @@
                   <pic:spPr>
                     <a:xfrm>
                       <a:off x="0" y="0"/>
-                      <a:ext cx="5799303" cy="2928909"/>
+                      <a:ext cx="4732116" cy="2928909"/>
                     </a:xfrm>
                     <a:prstGeom prst="rect">
                       <a:avLst/>
@@ -3047,7 +2974,7 @@
           <w:rFonts w:ascii="Arial" w:hAnsi="Arial" w:cs="Arial"/>
         </w:rPr>
       </w:pPr>
-      <w:hyperlink r:id="rId18" w:history="1">
+      <w:hyperlink r:id="rId17" w:history="1">
         <w:r>
           <w:rPr>
             <w:rStyle w:val="Hyperlink"/>
@@ -3096,9 +3023,9 @@
           <w:noProof/>
         </w:rPr>
         <w:drawing>
-          <wp:inline distT="0" distB="0" distL="0" distR="0" wp14:anchorId="2C10C040" wp14:editId="19AC252E">
-            <wp:extent cx="5610225" cy="3372402"/>
-            <wp:effectExtent l="0" t="0" r="0" b="0"/>
+          <wp:inline distT="0" distB="0" distL="0" distR="0" wp14:anchorId="2C10C040" wp14:editId="2812985F">
+            <wp:extent cx="5613525" cy="2975008"/>
+            <wp:effectExtent l="0" t="0" r="6350" b="0"/>
             <wp:docPr id="6" name="Picture 6"/>
             <wp:cNvGraphicFramePr>
               <a:graphicFrameLocks xmlns:a="http://schemas.openxmlformats.org/drawingml/2006/main" noChangeAspect="1"/>
@@ -3113,14 +3040,13 @@
                     </pic:cNvPicPr>
                   </pic:nvPicPr>
                   <pic:blipFill>
-                    <a:blip r:embed="rId19">
+                    <a:blip r:embed="rId18">
                       <a:extLst>
                         <a:ext uri="{28A0092B-C50C-407E-A947-70E740481C1C}">
                           <a14:useLocalDpi xmlns:a14="http://schemas.microsoft.com/office/drawing/2010/main" val="0"/>
                         </a:ext>
                       </a:extLst>
                     </a:blip>
-                    <a:srcRect/>
                     <a:stretch>
                       <a:fillRect/>
                     </a:stretch>
@@ -3128,7 +3054,7 @@
                   <pic:spPr bwMode="auto">
                     <a:xfrm>
                       <a:off x="0" y="0"/>
-                      <a:ext cx="5613525" cy="3374386"/>
+                      <a:ext cx="5613525" cy="2975008"/>
                     </a:xfrm>
                     <a:prstGeom prst="rect">
                       <a:avLst/>
@@ -3253,9 +3179,9 @@
           <w:noProof/>
         </w:rPr>
         <w:drawing>
-          <wp:inline distT="0" distB="0" distL="0" distR="0" wp14:anchorId="7C1B0596" wp14:editId="33B24E51">
-            <wp:extent cx="5943600" cy="1857375"/>
-            <wp:effectExtent l="0" t="0" r="0" b="9525"/>
+          <wp:inline distT="0" distB="0" distL="0" distR="0" wp14:anchorId="7C1B0596" wp14:editId="47AEED03">
+            <wp:extent cx="5943600" cy="1857374"/>
+            <wp:effectExtent l="0" t="0" r="0" b="0"/>
             <wp:docPr id="22" name="Picture 22"/>
             <wp:cNvGraphicFramePr>
               <a:graphicFrameLocks xmlns:a="http://schemas.openxmlformats.org/drawingml/2006/main" noChangeAspect="1"/>
@@ -3268,7 +3194,13 @@
                     <pic:cNvPicPr/>
                   </pic:nvPicPr>
                   <pic:blipFill>
-                    <a:blip r:embed="rId20"/>
+                    <a:blip r:embed="rId19" cstate="print">
+                      <a:extLst>
+                        <a:ext uri="{28A0092B-C50C-407E-A947-70E740481C1C}">
+                          <a14:useLocalDpi xmlns:a14="http://schemas.microsoft.com/office/drawing/2010/main" val="0"/>
+                        </a:ext>
+                      </a:extLst>
+                    </a:blip>
                     <a:stretch>
                       <a:fillRect/>
                     </a:stretch>
@@ -3276,7 +3208,7 @@
                   <pic:spPr>
                     <a:xfrm>
                       <a:off x="0" y="0"/>
-                      <a:ext cx="5943600" cy="1857375"/>
+                      <a:ext cx="5943600" cy="1857374"/>
                     </a:xfrm>
                     <a:prstGeom prst="rect">
                       <a:avLst/>
@@ -3301,9 +3233,9 @@
         </w:rPr>
         <w:lastRenderedPageBreak/>
         <w:drawing>
-          <wp:inline distT="0" distB="0" distL="0" distR="0" wp14:anchorId="5A7358F5" wp14:editId="16289F8D">
-            <wp:extent cx="5943600" cy="1857375"/>
-            <wp:effectExtent l="0" t="0" r="0" b="9525"/>
+          <wp:inline distT="0" distB="0" distL="0" distR="0" wp14:anchorId="5A7358F5" wp14:editId="713E97EB">
+            <wp:extent cx="5943600" cy="1857374"/>
+            <wp:effectExtent l="0" t="0" r="0" b="0"/>
             <wp:docPr id="25" name="Picture 25"/>
             <wp:cNvGraphicFramePr>
               <a:graphicFrameLocks xmlns:a="http://schemas.openxmlformats.org/drawingml/2006/main" noChangeAspect="1"/>
@@ -3316,7 +3248,13 @@
                     <pic:cNvPicPr/>
                   </pic:nvPicPr>
                   <pic:blipFill>
-                    <a:blip r:embed="rId21"/>
+                    <a:blip r:embed="rId20" cstate="print">
+                      <a:extLst>
+                        <a:ext uri="{28A0092B-C50C-407E-A947-70E740481C1C}">
+                          <a14:useLocalDpi xmlns:a14="http://schemas.microsoft.com/office/drawing/2010/main" val="0"/>
+                        </a:ext>
+                      </a:extLst>
+                    </a:blip>
                     <a:stretch>
                       <a:fillRect/>
                     </a:stretch>
@@ -3324,7 +3262,7 @@
                   <pic:spPr>
                     <a:xfrm>
                       <a:off x="0" y="0"/>
-                      <a:ext cx="5943600" cy="1857375"/>
+                      <a:ext cx="5943600" cy="1857374"/>
                     </a:xfrm>
                     <a:prstGeom prst="rect">
                       <a:avLst/>
@@ -3391,9 +3329,9 @@
           <w:noProof/>
         </w:rPr>
         <w:drawing>
-          <wp:inline distT="0" distB="0" distL="0" distR="0" wp14:anchorId="2F7D90F5" wp14:editId="7F2ECB56">
-            <wp:extent cx="5943600" cy="1313180"/>
-            <wp:effectExtent l="0" t="0" r="0" b="1270"/>
+          <wp:inline distT="0" distB="0" distL="0" distR="0" wp14:anchorId="2F7D90F5" wp14:editId="0577A2D8">
+            <wp:extent cx="5943600" cy="1312967"/>
+            <wp:effectExtent l="0" t="0" r="0" b="1905"/>
             <wp:docPr id="11" name="Picture 11"/>
             <wp:cNvGraphicFramePr>
               <a:graphicFrameLocks xmlns:a="http://schemas.openxmlformats.org/drawingml/2006/main" noChangeAspect="1"/>
@@ -3406,7 +3344,13 @@
                     <pic:cNvPicPr/>
                   </pic:nvPicPr>
                   <pic:blipFill>
-                    <a:blip r:embed="rId22"/>
+                    <a:blip r:embed="rId21">
+                      <a:extLst>
+                        <a:ext uri="{28A0092B-C50C-407E-A947-70E740481C1C}">
+                          <a14:useLocalDpi xmlns:a14="http://schemas.microsoft.com/office/drawing/2010/main" val="0"/>
+                        </a:ext>
+                      </a:extLst>
+                    </a:blip>
                     <a:stretch>
                       <a:fillRect/>
                     </a:stretch>
@@ -3414,7 +3358,7 @@
                   <pic:spPr>
                     <a:xfrm>
                       <a:off x="0" y="0"/>
-                      <a:ext cx="5943600" cy="1313180"/>
+                      <a:ext cx="5943600" cy="1312967"/>
                     </a:xfrm>
                     <a:prstGeom prst="rect">
                       <a:avLst/>
@@ -3591,9 +3535,9 @@
         </w:rPr>
         <w:lastRenderedPageBreak/>
         <w:drawing>
-          <wp:inline distT="0" distB="0" distL="0" distR="0" wp14:anchorId="413B9542" wp14:editId="25D9D7ED">
-            <wp:extent cx="5943600" cy="2916555"/>
-            <wp:effectExtent l="0" t="0" r="0" b="0"/>
+          <wp:inline distT="0" distB="0" distL="0" distR="0" wp14:anchorId="413B9542" wp14:editId="174685F6">
+            <wp:extent cx="5943030" cy="2916555"/>
+            <wp:effectExtent l="0" t="0" r="635" b="0"/>
             <wp:docPr id="12" name="Picture 12"/>
             <wp:cNvGraphicFramePr>
               <a:graphicFrameLocks xmlns:a="http://schemas.openxmlformats.org/drawingml/2006/main" noChangeAspect="1"/>
@@ -3606,7 +3550,13 @@
                     <pic:cNvPicPr/>
                   </pic:nvPicPr>
                   <pic:blipFill>
-                    <a:blip r:embed="rId23"/>
+                    <a:blip r:embed="rId22" cstate="print">
+                      <a:extLst>
+                        <a:ext uri="{28A0092B-C50C-407E-A947-70E740481C1C}">
+                          <a14:useLocalDpi xmlns:a14="http://schemas.microsoft.com/office/drawing/2010/main" val="0"/>
+                        </a:ext>
+                      </a:extLst>
+                    </a:blip>
                     <a:stretch>
                       <a:fillRect/>
                     </a:stretch>
@@ -3614,7 +3564,7 @@
                   <pic:spPr>
                     <a:xfrm>
                       <a:off x="0" y="0"/>
-                      <a:ext cx="5943600" cy="2916555"/>
+                      <a:ext cx="5943030" cy="2916555"/>
                     </a:xfrm>
                     <a:prstGeom prst="rect">
                       <a:avLst/>
@@ -3723,9 +3673,9 @@
           <w:noProof/>
         </w:rPr>
         <w:drawing>
-          <wp:inline distT="0" distB="0" distL="0" distR="0" wp14:anchorId="313D557F" wp14:editId="1905BE08">
-            <wp:extent cx="5943600" cy="2560955"/>
-            <wp:effectExtent l="0" t="0" r="0" b="0"/>
+          <wp:inline distT="0" distB="0" distL="0" distR="0" wp14:anchorId="313D557F" wp14:editId="73985B55">
+            <wp:extent cx="5942922" cy="2560955"/>
+            <wp:effectExtent l="0" t="0" r="1270" b="0"/>
             <wp:docPr id="13" name="Picture 13"/>
             <wp:cNvGraphicFramePr>
               <a:graphicFrameLocks xmlns:a="http://schemas.openxmlformats.org/drawingml/2006/main" noChangeAspect="1"/>
@@ -3738,7 +3688,13 @@
                     <pic:cNvPicPr/>
                   </pic:nvPicPr>
                   <pic:blipFill>
-                    <a:blip r:embed="rId24"/>
+                    <a:blip r:embed="rId23" cstate="print">
+                      <a:extLst>
+                        <a:ext uri="{28A0092B-C50C-407E-A947-70E740481C1C}">
+                          <a14:useLocalDpi xmlns:a14="http://schemas.microsoft.com/office/drawing/2010/main" val="0"/>
+                        </a:ext>
+                      </a:extLst>
+                    </a:blip>
                     <a:stretch>
                       <a:fillRect/>
                     </a:stretch>
@@ -3746,7 +3702,7 @@
                   <pic:spPr>
                     <a:xfrm>
                       <a:off x="0" y="0"/>
-                      <a:ext cx="5943600" cy="2560955"/>
+                      <a:ext cx="5942922" cy="2560955"/>
                     </a:xfrm>
                     <a:prstGeom prst="rect">
                       <a:avLst/>
@@ -3768,8 +3724,8 @@
           <w:szCs w:val="22"/>
         </w:rPr>
       </w:pPr>
-      <w:bookmarkStart w:id="28" w:name="_Locked:"/>
-      <w:bookmarkEnd w:id="28"/>
+      <w:bookmarkStart w:id="4" w:name="_Locked:"/>
+      <w:bookmarkEnd w:id="4"/>
       <w:r>
         <w:rPr>
           <w:rFonts w:ascii="Arial" w:hAnsi="Arial" w:cs="Arial"/>
@@ -3857,9 +3813,9 @@
           <w:noProof/>
         </w:rPr>
         <w:drawing>
-          <wp:inline distT="0" distB="0" distL="0" distR="0" wp14:anchorId="0C580B08" wp14:editId="28ABE862">
-            <wp:extent cx="5943600" cy="1428115"/>
-            <wp:effectExtent l="0" t="0" r="0" b="635"/>
+          <wp:inline distT="0" distB="0" distL="0" distR="0" wp14:anchorId="0C580B08" wp14:editId="5FC62452">
+            <wp:extent cx="5943154" cy="1428115"/>
+            <wp:effectExtent l="0" t="0" r="635" b="635"/>
             <wp:docPr id="4" name="Picture 4"/>
             <wp:cNvGraphicFramePr>
               <a:graphicFrameLocks xmlns:a="http://schemas.openxmlformats.org/drawingml/2006/main" noChangeAspect="1"/>
@@ -3872,7 +3828,13 @@
                     <pic:cNvPicPr/>
                   </pic:nvPicPr>
                   <pic:blipFill>
-                    <a:blip r:embed="rId25"/>
+                    <a:blip r:embed="rId24">
+                      <a:extLst>
+                        <a:ext uri="{28A0092B-C50C-407E-A947-70E740481C1C}">
+                          <a14:useLocalDpi xmlns:a14="http://schemas.microsoft.com/office/drawing/2010/main" val="0"/>
+                        </a:ext>
+                      </a:extLst>
+                    </a:blip>
                     <a:stretch>
                       <a:fillRect/>
                     </a:stretch>
@@ -3880,7 +3842,7 @@
                   <pic:spPr>
                     <a:xfrm>
                       <a:off x="0" y="0"/>
-                      <a:ext cx="5943600" cy="1428115"/>
+                      <a:ext cx="5943154" cy="1428115"/>
                     </a:xfrm>
                     <a:prstGeom prst="rect">
                       <a:avLst/>
@@ -3936,8 +3898,8 @@
           <w:szCs w:val="22"/>
         </w:rPr>
       </w:pPr>
-      <w:bookmarkStart w:id="29" w:name="_Logged_In:"/>
-      <w:bookmarkEnd w:id="29"/>
+      <w:bookmarkStart w:id="5" w:name="_Logged_In:"/>
+      <w:bookmarkEnd w:id="5"/>
       <w:r>
         <w:rPr>
           <w:rFonts w:ascii="Arial" w:hAnsi="Arial" w:cs="Arial"/>
@@ -4042,8 +4004,8 @@
           <w:color w:val="000000"/>
         </w:rPr>
         <w:drawing>
-          <wp:inline distT="0" distB="0" distL="0" distR="0" wp14:anchorId="65FEAD19" wp14:editId="76438C71">
-            <wp:extent cx="5937885" cy="1243965"/>
+          <wp:inline distT="0" distB="0" distL="0" distR="0" wp14:anchorId="65FEAD19" wp14:editId="5172568A">
+            <wp:extent cx="5937885" cy="1243663"/>
             <wp:effectExtent l="0" t="0" r="5715" b="0"/>
             <wp:docPr id="7" name="Picture 7"/>
             <wp:cNvGraphicFramePr>
@@ -4059,14 +4021,13 @@
                     </pic:cNvPicPr>
                   </pic:nvPicPr>
                   <pic:blipFill>
-                    <a:blip r:embed="rId26">
+                    <a:blip r:embed="rId25">
                       <a:extLst>
                         <a:ext uri="{28A0092B-C50C-407E-A947-70E740481C1C}">
                           <a14:useLocalDpi xmlns:a14="http://schemas.microsoft.com/office/drawing/2010/main" val="0"/>
                         </a:ext>
                       </a:extLst>
                     </a:blip>
-                    <a:srcRect/>
                     <a:stretch>
                       <a:fillRect/>
                     </a:stretch>
@@ -4074,7 +4035,7 @@
                   <pic:spPr bwMode="auto">
                     <a:xfrm>
                       <a:off x="0" y="0"/>
-                      <a:ext cx="5937885" cy="1243965"/>
+                      <a:ext cx="5937885" cy="1243663"/>
                     </a:xfrm>
                     <a:prstGeom prst="rect">
                       <a:avLst/>
@@ -4159,9 +4120,9 @@
         </w:rPr>
         <w:lastRenderedPageBreak/>
         <w:drawing>
-          <wp:inline distT="0" distB="0" distL="0" distR="0" wp14:anchorId="186FCEA1" wp14:editId="1456A878">
-            <wp:extent cx="6163310" cy="3706495"/>
-            <wp:effectExtent l="0" t="0" r="8890" b="8255"/>
+          <wp:inline distT="0" distB="0" distL="0" distR="0" wp14:anchorId="186FCEA1" wp14:editId="79AD5C06">
+            <wp:extent cx="6163310" cy="3231012"/>
+            <wp:effectExtent l="0" t="0" r="8890" b="7620"/>
             <wp:docPr id="21" name="Picture 21"/>
             <wp:cNvGraphicFramePr>
               <a:graphicFrameLocks xmlns:a="http://schemas.openxmlformats.org/drawingml/2006/main" noChangeAspect="1"/>
@@ -4176,14 +4137,13 @@
                     </pic:cNvPicPr>
                   </pic:nvPicPr>
                   <pic:blipFill>
-                    <a:blip r:embed="rId27">
+                    <a:blip r:embed="rId26">
                       <a:extLst>
                         <a:ext uri="{28A0092B-C50C-407E-A947-70E740481C1C}">
                           <a14:useLocalDpi xmlns:a14="http://schemas.microsoft.com/office/drawing/2010/main" val="0"/>
                         </a:ext>
                       </a:extLst>
                     </a:blip>
-                    <a:srcRect/>
                     <a:stretch>
                       <a:fillRect/>
                     </a:stretch>
@@ -4191,7 +4151,7 @@
                   <pic:spPr bwMode="auto">
                     <a:xfrm>
                       <a:off x="0" y="0"/>
-                      <a:ext cx="6163310" cy="3706495"/>
+                      <a:ext cx="6163310" cy="3231012"/>
                     </a:xfrm>
                     <a:prstGeom prst="rect">
                       <a:avLst/>
@@ -4407,14 +4367,12 @@
         </w:rPr>
         <w:t xml:space="preserve"> generated</w:t>
       </w:r>
-      <w:ins w:id="30" w:author="Tom Puckett" w:date="2017-02-14T10:32:00Z">
-        <w:r>
-          <w:rPr>
-            <w:rFonts w:ascii="Arial" w:hAnsi="Arial" w:cs="Arial"/>
-          </w:rPr>
-          <w:t xml:space="preserve"> on screen</w:t>
-        </w:r>
-      </w:ins>
+      <w:r>
+        <w:rPr>
+          <w:rFonts w:ascii="Arial" w:hAnsi="Arial" w:cs="Arial"/>
+        </w:rPr>
+        <w:t xml:space="preserve"> on screen</w:t>
+      </w:r>
       <w:r>
         <w:rPr>
           <w:rFonts w:ascii="Arial" w:hAnsi="Arial" w:cs="Arial"/>
@@ -4435,8 +4393,8 @@
           <w:noProof/>
         </w:rPr>
         <w:drawing>
-          <wp:inline distT="0" distB="0" distL="0" distR="0" wp14:anchorId="5B89BCFD" wp14:editId="4E2414FE">
-            <wp:extent cx="6408263" cy="1943100"/>
+          <wp:inline distT="0" distB="0" distL="0" distR="0" wp14:anchorId="5B89BCFD" wp14:editId="5BD5B907">
+            <wp:extent cx="5207664" cy="1943100"/>
             <wp:effectExtent l="0" t="0" r="0" b="0"/>
             <wp:docPr id="14" name="Picture 14"/>
             <wp:cNvGraphicFramePr>
@@ -4450,7 +4408,13 @@
                     <pic:cNvPicPr/>
                   </pic:nvPicPr>
                   <pic:blipFill>
-                    <a:blip r:embed="rId28"/>
+                    <a:blip r:embed="rId27" cstate="print">
+                      <a:extLst>
+                        <a:ext uri="{28A0092B-C50C-407E-A947-70E740481C1C}">
+                          <a14:useLocalDpi xmlns:a14="http://schemas.microsoft.com/office/drawing/2010/main" val="0"/>
+                        </a:ext>
+                      </a:extLst>
+                    </a:blip>
                     <a:stretch>
                       <a:fillRect/>
                     </a:stretch>
@@ -4458,7 +4422,7 @@
                   <pic:spPr>
                     <a:xfrm>
                       <a:off x="0" y="0"/>
-                      <a:ext cx="6408263" cy="1943100"/>
+                      <a:ext cx="5207664" cy="1943100"/>
                     </a:xfrm>
                     <a:prstGeom prst="rect">
                       <a:avLst/>
@@ -4550,9 +4514,9 @@
           <w:noProof/>
         </w:rPr>
         <w:drawing>
-          <wp:inline distT="0" distB="0" distL="0" distR="0" wp14:anchorId="5946415E" wp14:editId="77469EF8">
-            <wp:extent cx="5934075" cy="2381250"/>
-            <wp:effectExtent l="0" t="0" r="9525" b="0"/>
+          <wp:inline distT="0" distB="0" distL="0" distR="0" wp14:anchorId="5946415E" wp14:editId="4164CEED">
+            <wp:extent cx="4632477" cy="2385072"/>
+            <wp:effectExtent l="0" t="0" r="0" b="0"/>
             <wp:docPr id="1" name="Picture 1"/>
             <wp:cNvGraphicFramePr>
               <a:graphicFrameLocks xmlns:a="http://schemas.openxmlformats.org/drawingml/2006/main" noChangeAspect="1"/>
@@ -4565,7 +4529,13 @@
                     <pic:cNvPicPr/>
                   </pic:nvPicPr>
                   <pic:blipFill>
-                    <a:blip r:embed="rId29"/>
+                    <a:blip r:embed="rId28" cstate="print">
+                      <a:extLst>
+                        <a:ext uri="{28A0092B-C50C-407E-A947-70E740481C1C}">
+                          <a14:useLocalDpi xmlns:a14="http://schemas.microsoft.com/office/drawing/2010/main" val="0"/>
+                        </a:ext>
+                      </a:extLst>
+                    </a:blip>
                     <a:stretch>
                       <a:fillRect/>
                     </a:stretch>
@@ -4573,7 +4543,7 @@
                   <pic:spPr>
                     <a:xfrm>
                       <a:off x="0" y="0"/>
-                      <a:ext cx="5943600" cy="2385072"/>
+                      <a:ext cx="4632477" cy="2385072"/>
                     </a:xfrm>
                     <a:prstGeom prst="rect">
                       <a:avLst/>
@@ -4666,9 +4636,9 @@
           <w:noProof/>
         </w:rPr>
         <w:drawing>
-          <wp:inline distT="0" distB="0" distL="0" distR="0" wp14:anchorId="6B4D788B" wp14:editId="16164E6E">
-            <wp:extent cx="5935109" cy="2057400"/>
-            <wp:effectExtent l="0" t="0" r="8890" b="0"/>
+          <wp:inline distT="0" distB="0" distL="0" distR="0" wp14:anchorId="6B4D788B" wp14:editId="5D2086B1">
+            <wp:extent cx="5509357" cy="2060343"/>
+            <wp:effectExtent l="0" t="0" r="0" b="0"/>
             <wp:docPr id="26" name="Picture 26"/>
             <wp:cNvGraphicFramePr>
               <a:graphicFrameLocks xmlns:a="http://schemas.openxmlformats.org/drawingml/2006/main" noChangeAspect="1"/>
@@ -4681,7 +4651,13 @@
                     <pic:cNvPicPr/>
                   </pic:nvPicPr>
                   <pic:blipFill>
-                    <a:blip r:embed="rId30"/>
+                    <a:blip r:embed="rId29" cstate="print">
+                      <a:extLst>
+                        <a:ext uri="{28A0092B-C50C-407E-A947-70E740481C1C}">
+                          <a14:useLocalDpi xmlns:a14="http://schemas.microsoft.com/office/drawing/2010/main" val="0"/>
+                        </a:ext>
+                      </a:extLst>
+                    </a:blip>
                     <a:stretch>
                       <a:fillRect/>
                     </a:stretch>
@@ -4689,7 +4665,7 @@
                   <pic:spPr>
                     <a:xfrm>
                       <a:off x="0" y="0"/>
-                      <a:ext cx="5943600" cy="2060343"/>
+                      <a:ext cx="5509357" cy="2060343"/>
                     </a:xfrm>
                     <a:prstGeom prst="rect">
                       <a:avLst/>
@@ -4715,10 +4691,11 @@
         <w:rPr>
           <w:noProof/>
         </w:rPr>
+        <w:lastRenderedPageBreak/>
         <w:drawing>
-          <wp:inline distT="0" distB="0" distL="0" distR="0" wp14:anchorId="70CB9505" wp14:editId="4D20D076">
-            <wp:extent cx="5943600" cy="1990725"/>
-            <wp:effectExtent l="0" t="0" r="0" b="9525"/>
+          <wp:inline distT="0" distB="0" distL="0" distR="0" wp14:anchorId="70CB9505" wp14:editId="7880FA43">
+            <wp:extent cx="5211742" cy="2720748"/>
+            <wp:effectExtent l="0" t="0" r="8255" b="3810"/>
             <wp:docPr id="27" name="Picture 27"/>
             <wp:cNvGraphicFramePr>
               <a:graphicFrameLocks xmlns:a="http://schemas.openxmlformats.org/drawingml/2006/main" noChangeAspect="1"/>
@@ -4731,7 +4708,13 @@
                     <pic:cNvPicPr/>
                   </pic:nvPicPr>
                   <pic:blipFill>
-                    <a:blip r:embed="rId31"/>
+                    <a:blip r:embed="rId30" cstate="print">
+                      <a:extLst>
+                        <a:ext uri="{28A0092B-C50C-407E-A947-70E740481C1C}">
+                          <a14:useLocalDpi xmlns:a14="http://schemas.microsoft.com/office/drawing/2010/main" val="0"/>
+                        </a:ext>
+                      </a:extLst>
+                    </a:blip>
                     <a:stretch>
                       <a:fillRect/>
                     </a:stretch>
@@ -4739,7 +4722,7 @@
                   <pic:spPr>
                     <a:xfrm>
                       <a:off x="0" y="0"/>
-                      <a:ext cx="5943600" cy="1990725"/>
+                      <a:ext cx="5236129" cy="2733479"/>
                     </a:xfrm>
                     <a:prstGeom prst="rect">
                       <a:avLst/>
@@ -4822,7 +4805,6 @@
           <w:sz w:val="22"/>
           <w:szCs w:val="22"/>
         </w:rPr>
-        <w:lastRenderedPageBreak/>
         <w:t xml:space="preserve">In the next example, we will generate a report showing </w:t>
       </w:r>
       <w:r>
@@ -4861,15 +4843,15 @@
           <w:szCs w:val="22"/>
         </w:rPr>
       </w:pPr>
-      <w:commentRangeStart w:id="31"/>
+      <w:commentRangeStart w:id="6"/>
       <w:r>
         <w:rPr>
           <w:noProof/>
         </w:rPr>
         <w:drawing>
-          <wp:inline distT="0" distB="0" distL="0" distR="0" wp14:anchorId="7EEA0B37" wp14:editId="73BD40B4">
-            <wp:extent cx="5936948" cy="3009900"/>
-            <wp:effectExtent l="0" t="0" r="6985" b="0"/>
+          <wp:inline distT="0" distB="0" distL="0" distR="0" wp14:anchorId="7EEA0B37" wp14:editId="6C44D2BF">
+            <wp:extent cx="5261205" cy="3013272"/>
+            <wp:effectExtent l="0" t="0" r="0" b="0"/>
             <wp:docPr id="28" name="Picture 28"/>
             <wp:cNvGraphicFramePr>
               <a:graphicFrameLocks xmlns:a="http://schemas.openxmlformats.org/drawingml/2006/main" noChangeAspect="1"/>
@@ -4882,7 +4864,13 @@
                     <pic:cNvPicPr/>
                   </pic:nvPicPr>
                   <pic:blipFill>
-                    <a:blip r:embed="rId32"/>
+                    <a:blip r:embed="rId31" cstate="print">
+                      <a:extLst>
+                        <a:ext uri="{28A0092B-C50C-407E-A947-70E740481C1C}">
+                          <a14:useLocalDpi xmlns:a14="http://schemas.microsoft.com/office/drawing/2010/main" val="0"/>
+                        </a:ext>
+                      </a:extLst>
+                    </a:blip>
                     <a:stretch>
                       <a:fillRect/>
                     </a:stretch>
@@ -4890,7 +4878,7 @@
                   <pic:spPr>
                     <a:xfrm>
                       <a:off x="0" y="0"/>
-                      <a:ext cx="5943600" cy="3013272"/>
+                      <a:ext cx="5261205" cy="3013272"/>
                     </a:xfrm>
                     <a:prstGeom prst="rect">
                       <a:avLst/>
@@ -4902,7 +4890,7 @@
           </wp:inline>
         </w:drawing>
       </w:r>
-      <w:commentRangeEnd w:id="31"/>
+      <w:commentRangeEnd w:id="6"/>
       <w:r>
         <w:rPr>
           <w:rStyle w:val="CommentReference"/>
@@ -4910,7 +4898,7 @@
           <w:b w:val="0"/>
           <w:bCs w:val="0"/>
         </w:rPr>
-        <w:commentReference w:id="31"/>
+        <w:commentReference w:id="6"/>
       </w:r>
     </w:p>
     <w:p>
@@ -5049,10 +5037,11 @@
         <w:rPr>
           <w:noProof/>
         </w:rPr>
+        <w:lastRenderedPageBreak/>
         <w:drawing>
-          <wp:inline distT="0" distB="0" distL="0" distR="0" wp14:anchorId="3E681FD1" wp14:editId="3B997A74">
-            <wp:extent cx="5943600" cy="3209925"/>
-            <wp:effectExtent l="0" t="0" r="0" b="9525"/>
+          <wp:inline distT="0" distB="0" distL="0" distR="0" wp14:anchorId="3E681FD1" wp14:editId="20373D8B">
+            <wp:extent cx="5539437" cy="3209925"/>
+            <wp:effectExtent l="0" t="0" r="4445" b="0"/>
             <wp:docPr id="30" name="Picture 30"/>
             <wp:cNvGraphicFramePr>
               <a:graphicFrameLocks xmlns:a="http://schemas.openxmlformats.org/drawingml/2006/main" noChangeAspect="1"/>
@@ -5065,7 +5054,13 @@
                     <pic:cNvPicPr/>
                   </pic:nvPicPr>
                   <pic:blipFill>
-                    <a:blip r:embed="rId33"/>
+                    <a:blip r:embed="rId32">
+                      <a:extLst>
+                        <a:ext uri="{28A0092B-C50C-407E-A947-70E740481C1C}">
+                          <a14:useLocalDpi xmlns:a14="http://schemas.microsoft.com/office/drawing/2010/main" val="0"/>
+                        </a:ext>
+                      </a:extLst>
+                    </a:blip>
                     <a:stretch>
                       <a:fillRect/>
                     </a:stretch>
@@ -5073,7 +5068,7 @@
                   <pic:spPr>
                     <a:xfrm>
                       <a:off x="0" y="0"/>
-                      <a:ext cx="5943600" cy="3209925"/>
+                      <a:ext cx="5539437" cy="3209925"/>
                     </a:xfrm>
                     <a:prstGeom prst="rect">
                       <a:avLst/>
@@ -5151,7 +5146,6 @@
           <w:sz w:val="22"/>
           <w:szCs w:val="22"/>
         </w:rPr>
-        <w:lastRenderedPageBreak/>
         <w:t xml:space="preserve">Finally, we will look at how many </w:t>
       </w:r>
       <w:r>
@@ -5204,9 +5198,9 @@
           <w:noProof/>
         </w:rPr>
         <w:drawing>
-          <wp:inline distT="0" distB="0" distL="0" distR="0" wp14:anchorId="09FB92B4" wp14:editId="1337BFB6">
-            <wp:extent cx="5943600" cy="2823210"/>
-            <wp:effectExtent l="0" t="0" r="0" b="0"/>
+          <wp:inline distT="0" distB="0" distL="0" distR="0" wp14:anchorId="09FB92B4" wp14:editId="15481C7A">
+            <wp:extent cx="5943599" cy="2823210"/>
+            <wp:effectExtent l="0" t="0" r="635" b="0"/>
             <wp:docPr id="31" name="Picture 31"/>
             <wp:cNvGraphicFramePr>
               <a:graphicFrameLocks xmlns:a="http://schemas.openxmlformats.org/drawingml/2006/main" noChangeAspect="1"/>
@@ -5219,7 +5213,13 @@
                     <pic:cNvPicPr/>
                   </pic:nvPicPr>
                   <pic:blipFill>
-                    <a:blip r:embed="rId34"/>
+                    <a:blip r:embed="rId33">
+                      <a:extLst>
+                        <a:ext uri="{28A0092B-C50C-407E-A947-70E740481C1C}">
+                          <a14:useLocalDpi xmlns:a14="http://schemas.microsoft.com/office/drawing/2010/main" val="0"/>
+                        </a:ext>
+                      </a:extLst>
+                    </a:blip>
                     <a:stretch>
                       <a:fillRect/>
                     </a:stretch>
@@ -5227,7 +5227,7 @@
                   <pic:spPr>
                     <a:xfrm>
                       <a:off x="0" y="0"/>
-                      <a:ext cx="5943600" cy="2823210"/>
+                      <a:ext cx="5943599" cy="2823210"/>
                     </a:xfrm>
                     <a:prstGeom prst="rect">
                       <a:avLst/>
@@ -5250,8 +5250,7 @@
           <w:szCs w:val="22"/>
         </w:rPr>
       </w:pPr>
-      <w:commentRangeStart w:id="32"/>
-      <w:commentRangeStart w:id="33"/>
+      <w:commentRangeStart w:id="7"/>
       <w:r>
         <w:rPr>
           <w:rFonts w:ascii="Arial" w:hAnsi="Arial" w:cs="Arial"/>
@@ -5261,7 +5260,7 @@
         </w:rPr>
         <w:t>As a best practice, in most cases</w:t>
       </w:r>
-      <w:commentRangeEnd w:id="32"/>
+      <w:commentRangeEnd w:id="7"/>
       <w:r>
         <w:rPr>
           <w:rStyle w:val="CommentReference"/>
@@ -5269,17 +5268,16 @@
           <w:b w:val="0"/>
           <w:bCs w:val="0"/>
         </w:rPr>
-        <w:commentReference w:id="32"/>
-      </w:r>
-      <w:commentRangeEnd w:id="33"/>
-      <w:r>
-        <w:rPr>
-          <w:rStyle w:val="CommentReference"/>
-          <w:rFonts w:asciiTheme="minorHAnsi" w:eastAsiaTheme="minorHAnsi" w:hAnsiTheme="minorHAnsi" w:cstheme="minorBidi"/>
+        <w:commentReference w:id="7"/>
+      </w:r>
+      <w:r>
+        <w:rPr>
+          <w:rFonts w:ascii="Arial" w:hAnsi="Arial" w:cs="Arial"/>
           <w:b w:val="0"/>
-          <w:bCs w:val="0"/>
-        </w:rPr>
-        <w:commentReference w:id="33"/>
+          <w:sz w:val="22"/>
+          <w:szCs w:val="22"/>
+        </w:rPr>
+        <w:t xml:space="preserve">, there will be </w:t>
       </w:r>
       <w:r>
         <w:rPr>
@@ -5288,7 +5286,15 @@
           <w:sz w:val="22"/>
           <w:szCs w:val="22"/>
         </w:rPr>
-        <w:t xml:space="preserve">, there will be </w:t>
+        <w:t xml:space="preserve">one </w:t>
+      </w:r>
+      <w:r>
+        <w:rPr>
+          <w:rFonts w:ascii="Arial" w:hAnsi="Arial" w:cs="Arial"/>
+          <w:sz w:val="22"/>
+          <w:szCs w:val="22"/>
+        </w:rPr>
+        <w:t>QVW</w:t>
       </w:r>
       <w:r>
         <w:rPr>
@@ -5297,60 +5303,44 @@
           <w:sz w:val="22"/>
           <w:szCs w:val="22"/>
         </w:rPr>
-        <w:t xml:space="preserve">one </w:t>
-      </w:r>
-      <w:r>
-        <w:rPr>
-          <w:rFonts w:ascii="Arial" w:hAnsi="Arial" w:cs="Arial"/>
-          <w:sz w:val="22"/>
-          <w:szCs w:val="22"/>
-        </w:rPr>
-        <w:t>QVW</w:t>
-      </w:r>
-      <w:r>
+        <w:t xml:space="preserve"> linked to each </w:t>
+      </w:r>
+      <w:r>
+        <w:rPr>
+          <w:rFonts w:ascii="Arial" w:hAnsi="Arial" w:cs="Arial"/>
+          <w:sz w:val="22"/>
+          <w:szCs w:val="22"/>
+        </w:rPr>
+        <w:t>Group.</w:t>
+      </w:r>
+    </w:p>
+    <w:p>
+      <w:pPr>
+        <w:pStyle w:val="Heading2"/>
         <w:rPr>
           <w:rFonts w:ascii="Arial" w:hAnsi="Arial" w:cs="Arial"/>
           <w:b w:val="0"/>
           <w:sz w:val="22"/>
           <w:szCs w:val="22"/>
         </w:rPr>
-        <w:t xml:space="preserve"> linked to each </w:t>
-      </w:r>
-      <w:r>
-        <w:rPr>
-          <w:rFonts w:ascii="Arial" w:hAnsi="Arial" w:cs="Arial"/>
-          <w:sz w:val="22"/>
-          <w:szCs w:val="22"/>
-        </w:rPr>
-        <w:t>Group.</w:t>
-      </w:r>
+      </w:pPr>
     </w:p>
     <w:p>
       <w:pPr>
         <w:pStyle w:val="Heading2"/>
         <w:rPr>
           <w:rFonts w:ascii="Arial" w:hAnsi="Arial" w:cs="Arial"/>
-          <w:b w:val="0"/>
-          <w:sz w:val="22"/>
-          <w:szCs w:val="22"/>
-        </w:rPr>
-      </w:pPr>
-    </w:p>
-    <w:p>
-      <w:pPr>
-        <w:pStyle w:val="Heading2"/>
-        <w:rPr>
-          <w:rFonts w:ascii="Arial" w:hAnsi="Arial" w:cs="Arial"/>
-          <w:sz w:val="22"/>
-          <w:szCs w:val="22"/>
-        </w:rPr>
-      </w:pPr>
-      <w:r>
-        <w:rPr>
-          <w:rFonts w:ascii="Arial" w:hAnsi="Arial" w:cs="Arial"/>
-          <w:sz w:val="22"/>
-          <w:szCs w:val="22"/>
-        </w:rPr>
+          <w:sz w:val="22"/>
+          <w:szCs w:val="22"/>
+        </w:rPr>
+      </w:pPr>
+      <w:r>
+        <w:rPr>
+          <w:rFonts w:ascii="Arial" w:hAnsi="Arial" w:cs="Arial"/>
+          <w:sz w:val="22"/>
+          <w:szCs w:val="22"/>
+        </w:rPr>
+        <w:lastRenderedPageBreak/>
         <w:t>Groups:</w:t>
       </w:r>
     </w:p>
@@ -5451,9 +5441,9 @@
           <w:noProof/>
         </w:rPr>
         <w:drawing>
-          <wp:inline distT="0" distB="0" distL="0" distR="0" wp14:anchorId="5CC2650F" wp14:editId="28ABD647">
-            <wp:extent cx="6257925" cy="1694855"/>
-            <wp:effectExtent l="0" t="0" r="0" b="635"/>
+          <wp:inline distT="0" distB="0" distL="0" distR="0" wp14:anchorId="5CC2650F" wp14:editId="2EC0CC3F">
+            <wp:extent cx="6257925" cy="1359101"/>
+            <wp:effectExtent l="0" t="0" r="0" b="0"/>
             <wp:docPr id="16" name="Picture 16"/>
             <wp:cNvGraphicFramePr>
               <a:graphicFrameLocks xmlns:a="http://schemas.openxmlformats.org/drawingml/2006/main" noChangeAspect="1"/>
@@ -5466,7 +5456,13 @@
                     <pic:cNvPicPr/>
                   </pic:nvPicPr>
                   <pic:blipFill>
-                    <a:blip r:embed="rId35"/>
+                    <a:blip r:embed="rId34" cstate="print">
+                      <a:extLst>
+                        <a:ext uri="{28A0092B-C50C-407E-A947-70E740481C1C}">
+                          <a14:useLocalDpi xmlns:a14="http://schemas.microsoft.com/office/drawing/2010/main" val="0"/>
+                        </a:ext>
+                      </a:extLst>
+                    </a:blip>
                     <a:stretch>
                       <a:fillRect/>
                     </a:stretch>
@@ -5474,7 +5470,7 @@
                   <pic:spPr>
                     <a:xfrm>
                       <a:off x="0" y="0"/>
-                      <a:ext cx="6257925" cy="1694855"/>
+                      <a:ext cx="6257925" cy="1359101"/>
                     </a:xfrm>
                     <a:prstGeom prst="rect">
                       <a:avLst/>
@@ -5610,11 +5606,10 @@
           <w:rFonts w:ascii="Arial" w:hAnsi="Arial" w:cs="Arial"/>
           <w:noProof/>
         </w:rPr>
-        <w:lastRenderedPageBreak/>
         <w:drawing>
-          <wp:inline distT="0" distB="0" distL="0" distR="0" wp14:anchorId="634835DC" wp14:editId="6447317B">
-            <wp:extent cx="5943600" cy="2686050"/>
-            <wp:effectExtent l="0" t="0" r="0" b="0"/>
+          <wp:inline distT="0" distB="0" distL="0" distR="0" wp14:anchorId="634835DC" wp14:editId="65454856">
+            <wp:extent cx="4644539" cy="2686050"/>
+            <wp:effectExtent l="0" t="0" r="3810" b="0"/>
             <wp:docPr id="17" name="Picture 17"/>
             <wp:cNvGraphicFramePr>
               <a:graphicFrameLocks xmlns:a="http://schemas.openxmlformats.org/drawingml/2006/main" noChangeAspect="1"/>
@@ -5627,7 +5622,13 @@
                     <pic:cNvPicPr/>
                   </pic:nvPicPr>
                   <pic:blipFill>
-                    <a:blip r:embed="rId36"/>
+                    <a:blip r:embed="rId35">
+                      <a:extLst>
+                        <a:ext uri="{28A0092B-C50C-407E-A947-70E740481C1C}">
+                          <a14:useLocalDpi xmlns:a14="http://schemas.microsoft.com/office/drawing/2010/main" val="0"/>
+                        </a:ext>
+                      </a:extLst>
+                    </a:blip>
                     <a:stretch>
                       <a:fillRect/>
                     </a:stretch>
@@ -5635,7 +5636,7 @@
                   <pic:spPr>
                     <a:xfrm>
                       <a:off x="0" y="0"/>
-                      <a:ext cx="5943600" cy="2686050"/>
+                      <a:ext cx="4644539" cy="2686050"/>
                     </a:xfrm>
                     <a:prstGeom prst="rect">
                       <a:avLst/>
@@ -5672,9 +5673,10 @@
           <w:rFonts w:ascii="Arial" w:hAnsi="Arial" w:cs="Arial"/>
           <w:noProof/>
         </w:rPr>
+        <w:lastRenderedPageBreak/>
         <w:drawing>
-          <wp:inline distT="0" distB="0" distL="0" distR="0" wp14:anchorId="1A421F7E" wp14:editId="75BED626">
-            <wp:extent cx="5943600" cy="3914140"/>
+          <wp:inline distT="0" distB="0" distL="0" distR="0" wp14:anchorId="1A421F7E" wp14:editId="11C02D44">
+            <wp:extent cx="5943600" cy="3913963"/>
             <wp:effectExtent l="0" t="0" r="0" b="0"/>
             <wp:docPr id="2" name="Picture 2"/>
             <wp:cNvGraphicFramePr>
@@ -5688,7 +5690,13 @@
                     <pic:cNvPicPr/>
                   </pic:nvPicPr>
                   <pic:blipFill>
-                    <a:blip r:embed="rId37"/>
+                    <a:blip r:embed="rId36">
+                      <a:extLst>
+                        <a:ext uri="{28A0092B-C50C-407E-A947-70E740481C1C}">
+                          <a14:useLocalDpi xmlns:a14="http://schemas.microsoft.com/office/drawing/2010/main" val="0"/>
+                        </a:ext>
+                      </a:extLst>
+                    </a:blip>
                     <a:stretch>
                       <a:fillRect/>
                     </a:stretch>
@@ -5696,7 +5704,7 @@
                   <pic:spPr>
                     <a:xfrm>
                       <a:off x="0" y="0"/>
-                      <a:ext cx="5943600" cy="3914140"/>
+                      <a:ext cx="5943600" cy="3913963"/>
                     </a:xfrm>
                     <a:prstGeom prst="rect">
                       <a:avLst/>
@@ -5760,7 +5768,6 @@
         <w:rPr>
           <w:rFonts w:ascii="Arial" w:hAnsi="Arial" w:cs="Arial"/>
         </w:rPr>
-        <w:lastRenderedPageBreak/>
         <w:t xml:space="preserve">It has the same fields as </w:t>
       </w:r>
       <w:hyperlink w:anchor="_Locked:" w:history="1">
@@ -5798,9 +5805,9 @@
           <w:noProof/>
         </w:rPr>
         <w:drawing>
-          <wp:inline distT="0" distB="0" distL="0" distR="0" wp14:anchorId="352A648B" wp14:editId="36600256">
-            <wp:extent cx="5943600" cy="1652905"/>
-            <wp:effectExtent l="0" t="0" r="0" b="4445"/>
+          <wp:inline distT="0" distB="0" distL="0" distR="0" wp14:anchorId="352A648B" wp14:editId="76496FB0">
+            <wp:extent cx="5942846" cy="1652905"/>
+            <wp:effectExtent l="0" t="0" r="1270" b="4445"/>
             <wp:docPr id="18" name="Picture 18"/>
             <wp:cNvGraphicFramePr>
               <a:graphicFrameLocks xmlns:a="http://schemas.openxmlformats.org/drawingml/2006/main" noChangeAspect="1"/>
@@ -5813,7 +5820,13 @@
                     <pic:cNvPicPr/>
                   </pic:nvPicPr>
                   <pic:blipFill>
-                    <a:blip r:embed="rId38"/>
+                    <a:blip r:embed="rId37">
+                      <a:extLst>
+                        <a:ext uri="{28A0092B-C50C-407E-A947-70E740481C1C}">
+                          <a14:useLocalDpi xmlns:a14="http://schemas.microsoft.com/office/drawing/2010/main" val="0"/>
+                        </a:ext>
+                      </a:extLst>
+                    </a:blip>
                     <a:stretch>
                       <a:fillRect/>
                     </a:stretch>
@@ -5821,7 +5834,7 @@
                   <pic:spPr>
                     <a:xfrm>
                       <a:off x="0" y="0"/>
-                      <a:ext cx="5943600" cy="1652905"/>
+                      <a:ext cx="5942846" cy="1652905"/>
                     </a:xfrm>
                     <a:prstGeom prst="rect">
                       <a:avLst/>
@@ -5868,7 +5881,14 @@
         <w:rPr>
           <w:rFonts w:ascii="Arial" w:hAnsi="Arial" w:cs="Arial"/>
         </w:rPr>
-        <w:t xml:space="preserve"> From this module, single and multiple accounts may be approved, unapproved, locked, unlocked, added or removed from groups.  Users may be accessed by user name or email address.</w:t>
+        <w:t xml:space="preserve"> From this module, single and multiple accounts may be approved, unapproved, locked, unlocked, added or removed from </w:t>
+      </w:r>
+      <w:r>
+        <w:rPr>
+          <w:rFonts w:ascii="Arial" w:hAnsi="Arial" w:cs="Arial"/>
+        </w:rPr>
+        <w:lastRenderedPageBreak/>
+        <w:t>groups.  Users may be accessed by user name or email address.</w:t>
       </w:r>
       <w:r>
         <w:rPr>
@@ -5904,9 +5924,9 @@
           <w:noProof/>
         </w:rPr>
         <w:drawing>
-          <wp:inline distT="0" distB="0" distL="0" distR="0" wp14:anchorId="1C466EEB" wp14:editId="5519E065">
-            <wp:extent cx="5934075" cy="3476625"/>
-            <wp:effectExtent l="0" t="0" r="9525" b="9525"/>
+          <wp:inline distT="0" distB="0" distL="0" distR="0" wp14:anchorId="1C466EEB" wp14:editId="59F1C909">
+            <wp:extent cx="5943600" cy="2431641"/>
+            <wp:effectExtent l="0" t="0" r="0" b="6985"/>
             <wp:docPr id="19" name="Picture 19"/>
             <wp:cNvGraphicFramePr>
               <a:graphicFrameLocks xmlns:a="http://schemas.openxmlformats.org/drawingml/2006/main" noChangeAspect="1"/>
@@ -5919,7 +5939,13 @@
                     <pic:cNvPicPr/>
                   </pic:nvPicPr>
                   <pic:blipFill>
-                    <a:blip r:embed="rId39"/>
+                    <a:blip r:embed="rId38" cstate="print">
+                      <a:extLst>
+                        <a:ext uri="{28A0092B-C50C-407E-A947-70E740481C1C}">
+                          <a14:useLocalDpi xmlns:a14="http://schemas.microsoft.com/office/drawing/2010/main" val="0"/>
+                        </a:ext>
+                      </a:extLst>
+                    </a:blip>
                     <a:stretch>
                       <a:fillRect/>
                     </a:stretch>
@@ -5927,7 +5953,7 @@
                   <pic:spPr>
                     <a:xfrm>
                       <a:off x="0" y="0"/>
-                      <a:ext cx="5943600" cy="3482205"/>
+                      <a:ext cx="5943600" cy="2431641"/>
                     </a:xfrm>
                     <a:prstGeom prst="rect">
                       <a:avLst/>
@@ -6023,7 +6049,6 @@
           <w:rFonts w:ascii="Arial" w:hAnsi="Arial" w:cs="Arial"/>
           <w:b/>
         </w:rPr>
-        <w:lastRenderedPageBreak/>
         <w:t>Create</w:t>
       </w:r>
       <w:r>
@@ -6318,10 +6343,11 @@
           <w:rFonts w:ascii="Arial" w:hAnsi="Arial" w:cs="Arial"/>
           <w:noProof/>
         </w:rPr>
+        <w:lastRenderedPageBreak/>
         <w:drawing>
-          <wp:inline distT="0" distB="0" distL="0" distR="0" wp14:anchorId="5CC27747" wp14:editId="2B66D0E9">
-            <wp:extent cx="5936742" cy="3495675"/>
-            <wp:effectExtent l="0" t="0" r="6985" b="0"/>
+          <wp:inline distT="0" distB="0" distL="0" distR="0" wp14:anchorId="5CC27747" wp14:editId="0083731F">
+            <wp:extent cx="5399674" cy="3499713"/>
+            <wp:effectExtent l="0" t="0" r="0" b="5715"/>
             <wp:docPr id="20" name="Picture 20"/>
             <wp:cNvGraphicFramePr>
               <a:graphicFrameLocks xmlns:a="http://schemas.openxmlformats.org/drawingml/2006/main" noChangeAspect="1"/>
@@ -6334,7 +6360,13 @@
                     <pic:cNvPicPr/>
                   </pic:nvPicPr>
                   <pic:blipFill>
-                    <a:blip r:embed="rId40"/>
+                    <a:blip r:embed="rId39" cstate="print">
+                      <a:extLst>
+                        <a:ext uri="{28A0092B-C50C-407E-A947-70E740481C1C}">
+                          <a14:useLocalDpi xmlns:a14="http://schemas.microsoft.com/office/drawing/2010/main" val="0"/>
+                        </a:ext>
+                      </a:extLst>
+                    </a:blip>
                     <a:stretch>
                       <a:fillRect/>
                     </a:stretch>
@@ -6342,7 +6374,7 @@
                   <pic:spPr>
                     <a:xfrm>
                       <a:off x="0" y="0"/>
-                      <a:ext cx="5943600" cy="3499713"/>
+                      <a:ext cx="5399674" cy="3499713"/>
                     </a:xfrm>
                     <a:prstGeom prst="rect">
                       <a:avLst/>
@@ -6569,9 +6601,9 @@
         </w:rPr>
         <w:lastRenderedPageBreak/>
         <w:drawing>
-          <wp:inline distT="0" distB="0" distL="0" distR="0" wp14:anchorId="226946A0" wp14:editId="3BC722A5">
-            <wp:extent cx="5943600" cy="3248025"/>
-            <wp:effectExtent l="0" t="0" r="0" b="9525"/>
+          <wp:inline distT="0" distB="0" distL="0" distR="0" wp14:anchorId="226946A0" wp14:editId="3F94FB28">
+            <wp:extent cx="5392833" cy="3634491"/>
+            <wp:effectExtent l="0" t="0" r="0" b="4445"/>
             <wp:docPr id="10" name="Picture 10"/>
             <wp:cNvGraphicFramePr>
               <a:graphicFrameLocks xmlns:a="http://schemas.openxmlformats.org/drawingml/2006/main" noChangeAspect="1"/>
@@ -6584,7 +6616,13 @@
                     <pic:cNvPicPr/>
                   </pic:nvPicPr>
                   <pic:blipFill>
-                    <a:blip r:embed="rId41"/>
+                    <a:blip r:embed="rId40">
+                      <a:extLst>
+                        <a:ext uri="{28A0092B-C50C-407E-A947-70E740481C1C}">
+                          <a14:useLocalDpi xmlns:a14="http://schemas.microsoft.com/office/drawing/2010/main" val="0"/>
+                        </a:ext>
+                      </a:extLst>
+                    </a:blip>
                     <a:stretch>
                       <a:fillRect/>
                     </a:stretch>
@@ -6592,7 +6630,7 @@
                   <pic:spPr>
                     <a:xfrm>
                       <a:off x="0" y="0"/>
-                      <a:ext cx="5943600" cy="3248025"/>
+                      <a:ext cx="5399404" cy="3638919"/>
                     </a:xfrm>
                     <a:prstGeom prst="rect">
                       <a:avLst/>
@@ -6655,8 +6693,8 @@
 </file>
 
 <file path=word/comments.xml><?xml version="1.0" encoding="utf-8"?>
-<w:comments xmlns:wpc="http://schemas.microsoft.com/office/word/2010/wordprocessingCanvas" xmlns:cx="http://schemas.microsoft.com/office/drawing/2014/chartex" xmlns:cx1="http://schemas.microsoft.com/office/drawing/2015/9/8/chartex" xmlns:mc="http://schemas.openxmlformats.org/markup-compatibility/2006" xmlns:o="urn:schemas-microsoft-com:office:office" xmlns:r="http://schemas.openxmlformats.org/officeDocument/2006/relationships" xmlns:m="http://schemas.openxmlformats.org/officeDocument/2006/math" xmlns:v="urn:schemas-microsoft-com:vml" xmlns:wp14="http://schemas.microsoft.com/office/word/2010/wordprocessingDrawing" xmlns:wp="http://schemas.openxmlformats.org/drawingml/2006/wordprocessingDrawing" xmlns:w10="urn:schemas-microsoft-com:office:word" xmlns:w="http://schemas.openxmlformats.org/wordprocessingml/2006/main" xmlns:w14="http://schemas.microsoft.com/office/word/2010/wordml" xmlns:w15="http://schemas.microsoft.com/office/word/2012/wordml" xmlns:w16se="http://schemas.microsoft.com/office/word/2015/wordml/symex" xmlns:wpg="http://schemas.microsoft.com/office/word/2010/wordprocessingGroup" xmlns:wpi="http://schemas.microsoft.com/office/word/2010/wordprocessingInk" xmlns:wne="http://schemas.microsoft.com/office/word/2006/wordml" xmlns:wps="http://schemas.microsoft.com/office/word/2010/wordprocessingShape" mc:Ignorable="w14 w15 w16se wp14">
-  <w:comment w:id="2" w:author="Van Nanney" w:date="2017-02-15T08:57:00Z" w:initials="VN">
+<w:comments xmlns:wpc="http://schemas.microsoft.com/office/word/2010/wordprocessingCanvas" xmlns:mc="http://schemas.openxmlformats.org/markup-compatibility/2006" xmlns:o="urn:schemas-microsoft-com:office:office" xmlns:r="http://schemas.openxmlformats.org/officeDocument/2006/relationships" xmlns:m="http://schemas.openxmlformats.org/officeDocument/2006/math" xmlns:v="urn:schemas-microsoft-com:vml" xmlns:wp14="http://schemas.microsoft.com/office/word/2010/wordprocessingDrawing" xmlns:wp="http://schemas.openxmlformats.org/drawingml/2006/wordprocessingDrawing" xmlns:w10="urn:schemas-microsoft-com:office:word" xmlns:w="http://schemas.openxmlformats.org/wordprocessingml/2006/main" xmlns:w14="http://schemas.microsoft.com/office/word/2010/wordml" xmlns:w15="http://schemas.microsoft.com/office/word/2012/wordml" xmlns:wpg="http://schemas.microsoft.com/office/word/2010/wordprocessingGroup" xmlns:wpi="http://schemas.microsoft.com/office/word/2010/wordprocessingInk" xmlns:wne="http://schemas.microsoft.com/office/word/2006/wordml" xmlns:wps="http://schemas.microsoft.com/office/word/2010/wordprocessingShape" mc:Ignorable="w14 w15 wp14">
+  <w:comment w:id="0" w:author="Van Nanney" w:date="2017-02-15T08:57:00Z" w:initials="VN">
     <w:p>
       <w:pPr>
         <w:pStyle w:val="CommentText"/>
@@ -6672,7 +6710,7 @@
       </w:r>
     </w:p>
   </w:comment>
-  <w:comment w:id="6" w:author="Andy Barnes" w:date="2017-02-07T12:32:00Z" w:initials="AB">
+  <w:comment w:id="3" w:author="Andy Barnes" w:date="2017-02-07T12:32:00Z" w:initials="AB">
     <w:p>
       <w:pPr>
         <w:pStyle w:val="CommentText"/>
@@ -6688,7 +6726,7 @@
       </w:r>
     </w:p>
   </w:comment>
-  <w:comment w:id="31" w:author="Tom Puckett" w:date="2017-02-14T10:35:00Z" w:initials="TP">
+  <w:comment w:id="6" w:author="Tom Puckett" w:date="2017-02-14T10:35:00Z" w:initials="TP">
     <w:p>
       <w:pPr>
         <w:pStyle w:val="CommentText"/>
@@ -6704,7 +6742,7 @@
       </w:r>
     </w:p>
   </w:comment>
-  <w:comment w:id="32" w:author="Tom Puckett" w:date="2017-02-14T10:36:00Z" w:initials="TP">
+  <w:comment w:id="7" w:author="Tom Puckett" w:date="2017-02-14T10:36:00Z" w:initials="TP">
     <w:p>
       <w:pPr>
         <w:pStyle w:val="CommentText"/>
@@ -6729,27 +6767,6 @@
       </w:r>
       <w:r>
         <w:t xml:space="preserve"> message? </w:t>
-      </w:r>
-    </w:p>
-  </w:comment>
-  <w:comment w:id="33" w:author="Van Nanney" w:date="2017-02-15T08:58:00Z" w:initials="VN">
-    <w:p>
-      <w:pPr>
-        <w:pStyle w:val="CommentText"/>
-      </w:pPr>
-      <w:r>
-        <w:rPr>
-          <w:rStyle w:val="CommentReference"/>
-        </w:rPr>
-        <w:annotationRef/>
-      </w:r>
-      <w:r>
-        <w:t xml:space="preserve">Yes, this is ok – the jist is we want to allocate 1 report to a group as a practice, but is not enforced programmatically (audience – Milliman Indy person </w:t>
-      </w:r>
-      <w:bookmarkStart w:id="34" w:name="_GoBack"/>
-      <w:bookmarkEnd w:id="34"/>
-      <w:r>
-        <w:t>always)</w:t>
       </w:r>
     </w:p>
   </w:comment>
@@ -6757,17 +6774,16 @@
 </file>
 
 <file path=word/commentsExtended.xml><?xml version="1.0" encoding="utf-8"?>
-<w15:commentsEx xmlns:wpc="http://schemas.microsoft.com/office/word/2010/wordprocessingCanvas" xmlns:cx="http://schemas.microsoft.com/office/drawing/2014/chartex" xmlns:cx1="http://schemas.microsoft.com/office/drawing/2015/9/8/chartex" xmlns:mc="http://schemas.openxmlformats.org/markup-compatibility/2006" xmlns:o="urn:schemas-microsoft-com:office:office" xmlns:r="http://schemas.openxmlformats.org/officeDocument/2006/relationships" xmlns:m="http://schemas.openxmlformats.org/officeDocument/2006/math" xmlns:v="urn:schemas-microsoft-com:vml" xmlns:wp14="http://schemas.microsoft.com/office/word/2010/wordprocessingDrawing" xmlns:wp="http://schemas.openxmlformats.org/drawingml/2006/wordprocessingDrawing" xmlns:w10="urn:schemas-microsoft-com:office:word" xmlns:w="http://schemas.openxmlformats.org/wordprocessingml/2006/main" xmlns:w14="http://schemas.microsoft.com/office/word/2010/wordml" xmlns:w15="http://schemas.microsoft.com/office/word/2012/wordml" xmlns:w16se="http://schemas.microsoft.com/office/word/2015/wordml/symex" xmlns:wpg="http://schemas.microsoft.com/office/word/2010/wordprocessingGroup" xmlns:wpi="http://schemas.microsoft.com/office/word/2010/wordprocessingInk" xmlns:wne="http://schemas.microsoft.com/office/word/2006/wordml" xmlns:wps="http://schemas.microsoft.com/office/word/2010/wordprocessingShape" mc:Ignorable="w14 w15 w16se wp14">
-  <w15:commentEx w15:paraId="12E4EDBD" w15:done="0"/>
+<w15:commentsEx xmlns:wpc="http://schemas.microsoft.com/office/word/2010/wordprocessingCanvas" xmlns:mc="http://schemas.openxmlformats.org/markup-compatibility/2006" xmlns:o="urn:schemas-microsoft-com:office:office" xmlns:r="http://schemas.openxmlformats.org/officeDocument/2006/relationships" xmlns:m="http://schemas.openxmlformats.org/officeDocument/2006/math" xmlns:v="urn:schemas-microsoft-com:vml" xmlns:wp14="http://schemas.microsoft.com/office/word/2010/wordprocessingDrawing" xmlns:wp="http://schemas.openxmlformats.org/drawingml/2006/wordprocessingDrawing" xmlns:w10="urn:schemas-microsoft-com:office:word" xmlns:w="http://schemas.openxmlformats.org/wordprocessingml/2006/main" xmlns:w14="http://schemas.microsoft.com/office/word/2010/wordml" xmlns:w15="http://schemas.microsoft.com/office/word/2012/wordml" xmlns:wpg="http://schemas.microsoft.com/office/word/2010/wordprocessingGroup" xmlns:wpi="http://schemas.microsoft.com/office/word/2010/wordprocessingInk" xmlns:wne="http://schemas.microsoft.com/office/word/2006/wordml" xmlns:wps="http://schemas.microsoft.com/office/word/2010/wordprocessingShape" mc:Ignorable="w14 w15 wp14">
+  <w15:commentEx w15:paraId="04CE0AAF" w15:done="0"/>
   <w15:commentEx w15:paraId="398B75D0" w15:done="0"/>
   <w15:commentEx w15:paraId="0A8E812F" w15:done="0"/>
   <w15:commentEx w15:paraId="06375510" w15:done="0"/>
-  <w15:commentEx w15:paraId="4CE00CA2" w15:paraIdParent="06375510" w15:done="0"/>
 </w15:commentsEx>
 </file>
 
 <file path=word/endnotes.xml><?xml version="1.0" encoding="utf-8"?>
-<w:endnotes xmlns:wpc="http://schemas.microsoft.com/office/word/2010/wordprocessingCanvas" xmlns:cx="http://schemas.microsoft.com/office/drawing/2014/chartex" xmlns:cx1="http://schemas.microsoft.com/office/drawing/2015/9/8/chartex" xmlns:mc="http://schemas.openxmlformats.org/markup-compatibility/2006" xmlns:o="urn:schemas-microsoft-com:office:office" xmlns:r="http://schemas.openxmlformats.org/officeDocument/2006/relationships" xmlns:m="http://schemas.openxmlformats.org/officeDocument/2006/math" xmlns:v="urn:schemas-microsoft-com:vml" xmlns:wp14="http://schemas.microsoft.com/office/word/2010/wordprocessingDrawing" xmlns:wp="http://schemas.openxmlformats.org/drawingml/2006/wordprocessingDrawing" xmlns:w10="urn:schemas-microsoft-com:office:word" xmlns:w="http://schemas.openxmlformats.org/wordprocessingml/2006/main" xmlns:w14="http://schemas.microsoft.com/office/word/2010/wordml" xmlns:w15="http://schemas.microsoft.com/office/word/2012/wordml" xmlns:w16se="http://schemas.microsoft.com/office/word/2015/wordml/symex" xmlns:wpg="http://schemas.microsoft.com/office/word/2010/wordprocessingGroup" xmlns:wpi="http://schemas.microsoft.com/office/word/2010/wordprocessingInk" xmlns:wne="http://schemas.microsoft.com/office/word/2006/wordml" xmlns:wps="http://schemas.microsoft.com/office/word/2010/wordprocessingShape" mc:Ignorable="w14 w15 w16se wp14">
+<w:endnotes xmlns:wpc="http://schemas.microsoft.com/office/word/2010/wordprocessingCanvas" xmlns:mc="http://schemas.openxmlformats.org/markup-compatibility/2006" xmlns:o="urn:schemas-microsoft-com:office:office" xmlns:r="http://schemas.openxmlformats.org/officeDocument/2006/relationships" xmlns:m="http://schemas.openxmlformats.org/officeDocument/2006/math" xmlns:v="urn:schemas-microsoft-com:vml" xmlns:wp14="http://schemas.microsoft.com/office/word/2010/wordprocessingDrawing" xmlns:wp="http://schemas.openxmlformats.org/drawingml/2006/wordprocessingDrawing" xmlns:w10="urn:schemas-microsoft-com:office:word" xmlns:w="http://schemas.openxmlformats.org/wordprocessingml/2006/main" xmlns:w14="http://schemas.microsoft.com/office/word/2010/wordml" xmlns:w15="http://schemas.microsoft.com/office/word/2012/wordml" xmlns:wpg="http://schemas.microsoft.com/office/word/2010/wordprocessingGroup" xmlns:wpi="http://schemas.microsoft.com/office/word/2010/wordprocessingInk" xmlns:wne="http://schemas.microsoft.com/office/word/2006/wordml" xmlns:wps="http://schemas.microsoft.com/office/word/2010/wordprocessingShape" mc:Ignorable="w14 w15 wp14">
   <w:endnote w:type="separator" w:id="-1">
     <w:p>
       <w:pPr>
@@ -6792,7 +6808,7 @@
 </file>
 
 <file path=word/footnotes.xml><?xml version="1.0" encoding="utf-8"?>
-<w:footnotes xmlns:wpc="http://schemas.microsoft.com/office/word/2010/wordprocessingCanvas" xmlns:cx="http://schemas.microsoft.com/office/drawing/2014/chartex" xmlns:cx1="http://schemas.microsoft.com/office/drawing/2015/9/8/chartex" xmlns:mc="http://schemas.openxmlformats.org/markup-compatibility/2006" xmlns:o="urn:schemas-microsoft-com:office:office" xmlns:r="http://schemas.openxmlformats.org/officeDocument/2006/relationships" xmlns:m="http://schemas.openxmlformats.org/officeDocument/2006/math" xmlns:v="urn:schemas-microsoft-com:vml" xmlns:wp14="http://schemas.microsoft.com/office/word/2010/wordprocessingDrawing" xmlns:wp="http://schemas.openxmlformats.org/drawingml/2006/wordprocessingDrawing" xmlns:w10="urn:schemas-microsoft-com:office:word" xmlns:w="http://schemas.openxmlformats.org/wordprocessingml/2006/main" xmlns:w14="http://schemas.microsoft.com/office/word/2010/wordml" xmlns:w15="http://schemas.microsoft.com/office/word/2012/wordml" xmlns:w16se="http://schemas.microsoft.com/office/word/2015/wordml/symex" xmlns:wpg="http://schemas.microsoft.com/office/word/2010/wordprocessingGroup" xmlns:wpi="http://schemas.microsoft.com/office/word/2010/wordprocessingInk" xmlns:wne="http://schemas.microsoft.com/office/word/2006/wordml" xmlns:wps="http://schemas.microsoft.com/office/word/2010/wordprocessingShape" mc:Ignorable="w14 w15 w16se wp14">
+<w:footnotes xmlns:wpc="http://schemas.microsoft.com/office/word/2010/wordprocessingCanvas" xmlns:mc="http://schemas.openxmlformats.org/markup-compatibility/2006" xmlns:o="urn:schemas-microsoft-com:office:office" xmlns:r="http://schemas.openxmlformats.org/officeDocument/2006/relationships" xmlns:m="http://schemas.openxmlformats.org/officeDocument/2006/math" xmlns:v="urn:schemas-microsoft-com:vml" xmlns:wp14="http://schemas.microsoft.com/office/word/2010/wordprocessingDrawing" xmlns:wp="http://schemas.openxmlformats.org/drawingml/2006/wordprocessingDrawing" xmlns:w10="urn:schemas-microsoft-com:office:word" xmlns:w="http://schemas.openxmlformats.org/wordprocessingml/2006/main" xmlns:w14="http://schemas.microsoft.com/office/word/2010/wordml" xmlns:w15="http://schemas.microsoft.com/office/word/2012/wordml" xmlns:wpg="http://schemas.microsoft.com/office/word/2010/wordprocessingGroup" xmlns:wpi="http://schemas.microsoft.com/office/word/2010/wordprocessingInk" xmlns:wne="http://schemas.microsoft.com/office/word/2006/wordml" xmlns:wps="http://schemas.microsoft.com/office/word/2010/wordprocessingShape" mc:Ignorable="w14 w15 wp14">
   <w:footnote w:type="separator" w:id="-1">
     <w:p>
       <w:pPr>
@@ -6817,7 +6833,7 @@
 </file>
 
 <file path=word/numbering.xml><?xml version="1.0" encoding="utf-8"?>
-<w:numbering xmlns:wpc="http://schemas.microsoft.com/office/word/2010/wordprocessingCanvas" xmlns:cx="http://schemas.microsoft.com/office/drawing/2014/chartex" xmlns:cx1="http://schemas.microsoft.com/office/drawing/2015/9/8/chartex" xmlns:mc="http://schemas.openxmlformats.org/markup-compatibility/2006" xmlns:o="urn:schemas-microsoft-com:office:office" xmlns:r="http://schemas.openxmlformats.org/officeDocument/2006/relationships" xmlns:m="http://schemas.openxmlformats.org/officeDocument/2006/math" xmlns:v="urn:schemas-microsoft-com:vml" xmlns:wp14="http://schemas.microsoft.com/office/word/2010/wordprocessingDrawing" xmlns:wp="http://schemas.openxmlformats.org/drawingml/2006/wordprocessingDrawing" xmlns:w10="urn:schemas-microsoft-com:office:word" xmlns:w="http://schemas.openxmlformats.org/wordprocessingml/2006/main" xmlns:w14="http://schemas.microsoft.com/office/word/2010/wordml" xmlns:w15="http://schemas.microsoft.com/office/word/2012/wordml" xmlns:w16se="http://schemas.microsoft.com/office/word/2015/wordml/symex" xmlns:wpg="http://schemas.microsoft.com/office/word/2010/wordprocessingGroup" xmlns:wpi="http://schemas.microsoft.com/office/word/2010/wordprocessingInk" xmlns:wne="http://schemas.microsoft.com/office/word/2006/wordml" xmlns:wps="http://schemas.microsoft.com/office/word/2010/wordprocessingShape" mc:Ignorable="w14 w15 w16se wp14">
+<w:numbering xmlns:wpc="http://schemas.microsoft.com/office/word/2010/wordprocessingCanvas" xmlns:mc="http://schemas.openxmlformats.org/markup-compatibility/2006" xmlns:o="urn:schemas-microsoft-com:office:office" xmlns:r="http://schemas.openxmlformats.org/officeDocument/2006/relationships" xmlns:m="http://schemas.openxmlformats.org/officeDocument/2006/math" xmlns:v="urn:schemas-microsoft-com:vml" xmlns:wp14="http://schemas.microsoft.com/office/word/2010/wordprocessingDrawing" xmlns:wp="http://schemas.openxmlformats.org/drawingml/2006/wordprocessingDrawing" xmlns:w10="urn:schemas-microsoft-com:office:word" xmlns:w="http://schemas.openxmlformats.org/wordprocessingml/2006/main" xmlns:w14="http://schemas.microsoft.com/office/word/2010/wordml" xmlns:w15="http://schemas.microsoft.com/office/word/2012/wordml" xmlns:wpg="http://schemas.microsoft.com/office/word/2010/wordprocessingGroup" xmlns:wpi="http://schemas.microsoft.com/office/word/2010/wordprocessingInk" xmlns:wne="http://schemas.microsoft.com/office/word/2006/wordml" xmlns:wps="http://schemas.microsoft.com/office/word/2010/wordprocessingShape" mc:Ignorable="w14 w15 wp14">
   <w:abstractNum w:abstractNumId="0" w15:restartNumberingAfterBreak="0">
     <w:nsid w:val="00777659"/>
     <w:multiLevelType w:val="hybridMultilevel"/>
@@ -8715,7 +8731,7 @@
 </file>
 
 <file path=word/people.xml><?xml version="1.0" encoding="utf-8"?>
-<w15:people xmlns:wpc="http://schemas.microsoft.com/office/word/2010/wordprocessingCanvas" xmlns:cx="http://schemas.microsoft.com/office/drawing/2014/chartex" xmlns:cx1="http://schemas.microsoft.com/office/drawing/2015/9/8/chartex" xmlns:mc="http://schemas.openxmlformats.org/markup-compatibility/2006" xmlns:o="urn:schemas-microsoft-com:office:office" xmlns:r="http://schemas.openxmlformats.org/officeDocument/2006/relationships" xmlns:m="http://schemas.openxmlformats.org/officeDocument/2006/math" xmlns:v="urn:schemas-microsoft-com:vml" xmlns:wp14="http://schemas.microsoft.com/office/word/2010/wordprocessingDrawing" xmlns:wp="http://schemas.openxmlformats.org/drawingml/2006/wordprocessingDrawing" xmlns:w10="urn:schemas-microsoft-com:office:word" xmlns:w="http://schemas.openxmlformats.org/wordprocessingml/2006/main" xmlns:w14="http://schemas.microsoft.com/office/word/2010/wordml" xmlns:w15="http://schemas.microsoft.com/office/word/2012/wordml" xmlns:w16se="http://schemas.microsoft.com/office/word/2015/wordml/symex" xmlns:wpg="http://schemas.microsoft.com/office/word/2010/wordprocessingGroup" xmlns:wpi="http://schemas.microsoft.com/office/word/2010/wordprocessingInk" xmlns:wne="http://schemas.microsoft.com/office/word/2006/wordml" xmlns:wps="http://schemas.microsoft.com/office/word/2010/wordprocessingShape" mc:Ignorable="w14 w15 w16se wp14">
+<w15:people xmlns:wpc="http://schemas.microsoft.com/office/word/2010/wordprocessingCanvas" xmlns:mc="http://schemas.openxmlformats.org/markup-compatibility/2006" xmlns:o="urn:schemas-microsoft-com:office:office" xmlns:r="http://schemas.openxmlformats.org/officeDocument/2006/relationships" xmlns:m="http://schemas.openxmlformats.org/officeDocument/2006/math" xmlns:v="urn:schemas-microsoft-com:vml" xmlns:wp14="http://schemas.microsoft.com/office/word/2010/wordprocessingDrawing" xmlns:wp="http://schemas.openxmlformats.org/drawingml/2006/wordprocessingDrawing" xmlns:w10="urn:schemas-microsoft-com:office:word" xmlns:w="http://schemas.openxmlformats.org/wordprocessingml/2006/main" xmlns:w14="http://schemas.microsoft.com/office/word/2010/wordml" xmlns:w15="http://schemas.microsoft.com/office/word/2012/wordml" xmlns:wpg="http://schemas.microsoft.com/office/word/2010/wordprocessingGroup" xmlns:wpi="http://schemas.microsoft.com/office/word/2010/wordprocessingInk" xmlns:wne="http://schemas.microsoft.com/office/word/2006/wordml" xmlns:wps="http://schemas.microsoft.com/office/word/2010/wordprocessingShape" mc:Ignorable="w14 w15 wp14">
   <w15:person w15:author="Van Nanney">
     <w15:presenceInfo w15:providerId="AD" w15:userId="S-1-5-21-2660683129-3636505375-3381148637-64045"/>
   </w15:person>
@@ -8729,7 +8745,7 @@
 </file>
 
 <file path=word/styles.xml><?xml version="1.0" encoding="utf-8"?>
-<w:styles xmlns:mc="http://schemas.openxmlformats.org/markup-compatibility/2006" xmlns:r="http://schemas.openxmlformats.org/officeDocument/2006/relationships" xmlns:w="http://schemas.openxmlformats.org/wordprocessingml/2006/main" xmlns:w14="http://schemas.microsoft.com/office/word/2010/wordml" xmlns:w15="http://schemas.microsoft.com/office/word/2012/wordml" xmlns:w16se="http://schemas.microsoft.com/office/word/2015/wordml/symex" mc:Ignorable="w14 w15 w16se">
+<w:styles xmlns:mc="http://schemas.openxmlformats.org/markup-compatibility/2006" xmlns:r="http://schemas.openxmlformats.org/officeDocument/2006/relationships" xmlns:w="http://schemas.openxmlformats.org/wordprocessingml/2006/main" xmlns:w14="http://schemas.microsoft.com/office/word/2010/wordml" xmlns:w15="http://schemas.microsoft.com/office/word/2012/wordml" mc:Ignorable="w14 w15">
   <w:docDefaults>
     <w:rPrDefault>
       <w:rPr>
@@ -9734,16 +9750,4 @@
     </a:ext>
   </a:extLst>
 </a:theme>
-</file>
-
-<file path=customXml/item1.xml><?xml version="1.0" encoding="utf-8"?>
-<b:Sources xmlns:b="http://schemas.openxmlformats.org/officeDocument/2006/bibliography" xmlns="http://schemas.openxmlformats.org/officeDocument/2006/bibliography" SelectedStyle="\APASixthEditionOfficeOnline.xsl" StyleName="APA" Version="6"/>
-</file>
-
-<file path=customXml/itemProps1.xml><?xml version="1.0" encoding="utf-8"?>
-<ds:datastoreItem xmlns:ds="http://schemas.openxmlformats.org/officeDocument/2006/customXml" ds:itemID="{EAC01E74-C71A-4180-92EF-66576A697198}">
-  <ds:schemaRefs>
-    <ds:schemaRef ds:uri="http://schemas.openxmlformats.org/officeDocument/2006/bibliography"/>
-  </ds:schemaRefs>
-</ds:datastoreItem>
 </file>
</xml_diff>